<commit_message>
Agregados conceptos a la primera parte del capitulo II
</commit_message>
<xml_diff>
--- a/tesis.docx
+++ b/tesis.docx
@@ -567,15 +567,27 @@
           <w:lang w:val="es-ES" w:eastAsia="es-ES"/>
         </w:rPr>
       </w:pPr>
-      <w:r>
-        <w:rPr>
-          <w:rFonts w:ascii="Times" w:eastAsia="Times New Roman" w:hAnsi="Times" w:cs="Times"/>
-          <w:color w:val="000000"/>
-          <w:sz w:val="24"/>
-          <w:szCs w:val="24"/>
-          <w:lang w:val="es-ES" w:eastAsia="es-ES"/>
-        </w:rPr>
-        <w:t>como requisito parcial para optar al título de</w:t>
+      <w:proofErr w:type="gramStart"/>
+      <w:r>
+        <w:rPr>
+          <w:rFonts w:ascii="Times" w:eastAsia="Times New Roman" w:hAnsi="Times" w:cs="Times"/>
+          <w:color w:val="000000"/>
+          <w:sz w:val="24"/>
+          <w:szCs w:val="24"/>
+          <w:lang w:val="es-ES" w:eastAsia="es-ES"/>
+        </w:rPr>
+        <w:t>como</w:t>
+      </w:r>
+      <w:proofErr w:type="gramEnd"/>
+      <w:r>
+        <w:rPr>
+          <w:rFonts w:ascii="Times" w:eastAsia="Times New Roman" w:hAnsi="Times" w:cs="Times"/>
+          <w:color w:val="000000"/>
+          <w:sz w:val="24"/>
+          <w:szCs w:val="24"/>
+          <w:lang w:val="es-ES" w:eastAsia="es-ES"/>
+        </w:rPr>
+        <w:t xml:space="preserve"> requisito parcial para optar al título de</w:t>
       </w:r>
     </w:p>
     <w:p>
@@ -1387,15 +1399,27 @@
           <w:lang w:val="es-ES" w:eastAsia="es-ES"/>
         </w:rPr>
       </w:pPr>
-      <w:r>
-        <w:rPr>
-          <w:rFonts w:ascii="Times" w:eastAsia="Times New Roman" w:hAnsi="Times" w:cs="Times"/>
-          <w:color w:val="000000"/>
-          <w:sz w:val="24"/>
-          <w:szCs w:val="24"/>
-          <w:lang w:val="es-ES" w:eastAsia="es-ES"/>
-        </w:rPr>
-        <w:t>como requisito parcial para optar al título de</w:t>
+      <w:proofErr w:type="gramStart"/>
+      <w:r>
+        <w:rPr>
+          <w:rFonts w:ascii="Times" w:eastAsia="Times New Roman" w:hAnsi="Times" w:cs="Times"/>
+          <w:color w:val="000000"/>
+          <w:sz w:val="24"/>
+          <w:szCs w:val="24"/>
+          <w:lang w:val="es-ES" w:eastAsia="es-ES"/>
+        </w:rPr>
+        <w:t>como</w:t>
+      </w:r>
+      <w:proofErr w:type="gramEnd"/>
+      <w:r>
+        <w:rPr>
+          <w:rFonts w:ascii="Times" w:eastAsia="Times New Roman" w:hAnsi="Times" w:cs="Times"/>
+          <w:color w:val="000000"/>
+          <w:sz w:val="24"/>
+          <w:szCs w:val="24"/>
+          <w:lang w:val="es-ES" w:eastAsia="es-ES"/>
+        </w:rPr>
+        <w:t xml:space="preserve"> requisito parcial para optar al título de</w:t>
       </w:r>
     </w:p>
     <w:p>
@@ -2342,15 +2366,27 @@
           <w:lang w:val="es-ES" w:eastAsia="es-ES"/>
         </w:rPr>
       </w:pPr>
-      <w:r>
-        <w:rPr>
-          <w:rFonts w:ascii="Times" w:eastAsia="Times New Roman" w:hAnsi="Times" w:cs="Times"/>
-          <w:color w:val="000000"/>
-          <w:sz w:val="24"/>
-          <w:szCs w:val="24"/>
-          <w:lang w:val="es-ES" w:eastAsia="es-ES"/>
-        </w:rPr>
-        <w:t xml:space="preserve">realización del proyecto de </w:t>
+      <w:proofErr w:type="gramStart"/>
+      <w:r>
+        <w:rPr>
+          <w:rFonts w:ascii="Times" w:eastAsia="Times New Roman" w:hAnsi="Times" w:cs="Times"/>
+          <w:color w:val="000000"/>
+          <w:sz w:val="24"/>
+          <w:szCs w:val="24"/>
+          <w:lang w:val="es-ES" w:eastAsia="es-ES"/>
+        </w:rPr>
+        <w:t>realización</w:t>
+      </w:r>
+      <w:proofErr w:type="gramEnd"/>
+      <w:r>
+        <w:rPr>
+          <w:rFonts w:ascii="Times" w:eastAsia="Times New Roman" w:hAnsi="Times" w:cs="Times"/>
+          <w:color w:val="000000"/>
+          <w:sz w:val="24"/>
+          <w:szCs w:val="24"/>
+          <w:lang w:val="es-ES" w:eastAsia="es-ES"/>
+        </w:rPr>
+        <w:t xml:space="preserve"> del proyecto de </w:t>
       </w:r>
       <w:r>
         <w:rPr>
@@ -5122,22 +5158,1471 @@
           <w:lang w:val="es-ES" w:eastAsia="es-ES"/>
         </w:rPr>
         <w:lastRenderedPageBreak/>
-        <w:t>CAP II</w:t>
-      </w:r>
-    </w:p>
-    <w:p>
-      <w:pPr>
-        <w:spacing w:after="0" w:line="240" w:lineRule="auto"/>
-        <w:rPr>
-          <w:rFonts w:ascii="Times" w:eastAsia="Times New Roman" w:hAnsi="Times" w:cs="Times"/>
-          <w:b/>
-          <w:bCs/>
-          <w:color w:val="000000"/>
-          <w:sz w:val="29"/>
-          <w:szCs w:val="29"/>
-          <w:lang w:val="es-ES" w:eastAsia="es-ES"/>
-        </w:rPr>
-      </w:pPr>
+        <w:t>CAP</w:t>
+      </w:r>
+      <w:r>
+        <w:rPr>
+          <w:rFonts w:ascii="Times" w:eastAsia="Times New Roman" w:hAnsi="Times" w:cs="Times"/>
+          <w:b/>
+          <w:bCs/>
+          <w:color w:val="000000"/>
+          <w:sz w:val="29"/>
+          <w:szCs w:val="29"/>
+          <w:lang w:val="es-ES" w:eastAsia="es-ES"/>
+        </w:rPr>
+        <w:t>ITULO</w:t>
+      </w:r>
+      <w:r>
+        <w:rPr>
+          <w:rFonts w:ascii="Times" w:eastAsia="Times New Roman" w:hAnsi="Times" w:cs="Times"/>
+          <w:b/>
+          <w:bCs/>
+          <w:color w:val="000000"/>
+          <w:sz w:val="29"/>
+          <w:szCs w:val="29"/>
+          <w:lang w:val="es-ES" w:eastAsia="es-ES"/>
+        </w:rPr>
+        <w:t xml:space="preserve"> II</w:t>
+      </w:r>
+    </w:p>
+    <w:p>
+      <w:pPr>
+        <w:spacing w:after="0" w:line="240" w:lineRule="auto"/>
+        <w:rPr>
+          <w:rFonts w:ascii="Times" w:eastAsia="Times New Roman" w:hAnsi="Times" w:cs="Times"/>
+          <w:b/>
+          <w:bCs/>
+          <w:color w:val="000000"/>
+          <w:sz w:val="29"/>
+          <w:szCs w:val="29"/>
+          <w:lang w:val="es-ES" w:eastAsia="es-ES"/>
+        </w:rPr>
+      </w:pPr>
+    </w:p>
+    <w:p>
+      <w:pPr>
+        <w:spacing w:after="0" w:line="240" w:lineRule="auto"/>
+        <w:rPr>
+          <w:rFonts w:ascii="Times" w:eastAsia="Times New Roman" w:hAnsi="Times" w:cs="Times"/>
+          <w:b/>
+          <w:bCs/>
+          <w:color w:val="000000"/>
+          <w:sz w:val="29"/>
+          <w:szCs w:val="29"/>
+          <w:lang w:val="es-ES" w:eastAsia="es-ES"/>
+        </w:rPr>
+      </w:pPr>
+      <w:r>
+        <w:rPr>
+          <w:rFonts w:ascii="Times" w:eastAsia="Times New Roman" w:hAnsi="Times" w:cs="Times"/>
+          <w:b/>
+          <w:bCs/>
+          <w:color w:val="000000"/>
+          <w:sz w:val="29"/>
+          <w:szCs w:val="29"/>
+          <w:lang w:val="es-ES" w:eastAsia="es-ES"/>
+        </w:rPr>
+        <w:t>MARCO REFERENCIAL</w:t>
+      </w:r>
+    </w:p>
+    <w:p>
+      <w:pPr>
+        <w:spacing w:after="0" w:line="240" w:lineRule="auto"/>
+        <w:rPr>
+          <w:rFonts w:ascii="Times" w:eastAsia="Times New Roman" w:hAnsi="Times" w:cs="Times"/>
+          <w:b/>
+          <w:bCs/>
+          <w:color w:val="000000"/>
+          <w:sz w:val="29"/>
+          <w:szCs w:val="29"/>
+          <w:lang w:val="es-ES" w:eastAsia="es-ES"/>
+        </w:rPr>
+      </w:pPr>
+    </w:p>
+    <w:p>
+      <w:pPr>
+        <w:spacing w:after="0" w:line="240" w:lineRule="auto"/>
+        <w:rPr>
+          <w:rFonts w:ascii="Times" w:eastAsia="Times New Roman" w:hAnsi="Times" w:cs="Times"/>
+          <w:b/>
+          <w:bCs/>
+          <w:color w:val="000000"/>
+          <w:sz w:val="29"/>
+          <w:szCs w:val="29"/>
+          <w:lang w:val="es-ES" w:eastAsia="es-ES"/>
+        </w:rPr>
+      </w:pPr>
+    </w:p>
+    <w:p>
+      <w:pPr>
+        <w:spacing w:after="0" w:line="240" w:lineRule="auto"/>
+        <w:rPr>
+          <w:rFonts w:ascii="Times" w:eastAsia="Times New Roman" w:hAnsi="Times" w:cs="Times"/>
+          <w:b/>
+          <w:bCs/>
+          <w:color w:val="000000"/>
+          <w:sz w:val="29"/>
+          <w:szCs w:val="29"/>
+          <w:lang w:val="es-ES" w:eastAsia="es-ES"/>
+        </w:rPr>
+      </w:pPr>
+      <w:r>
+        <w:rPr>
+          <w:rFonts w:ascii="Times" w:eastAsia="Times New Roman" w:hAnsi="Times" w:cs="Times"/>
+          <w:b/>
+          <w:bCs/>
+          <w:color w:val="000000"/>
+          <w:sz w:val="29"/>
+          <w:szCs w:val="29"/>
+          <w:lang w:val="es-ES" w:eastAsia="es-ES"/>
+        </w:rPr>
+        <w:t>Teorías Genéricas Explicativas</w:t>
+      </w:r>
+    </w:p>
+    <w:p>
+      <w:pPr>
+        <w:spacing w:after="0" w:line="240" w:lineRule="auto"/>
+        <w:rPr>
+          <w:rFonts w:ascii="Times" w:eastAsia="Times New Roman" w:hAnsi="Times" w:cs="Times"/>
+          <w:b/>
+          <w:bCs/>
+          <w:color w:val="000000"/>
+          <w:sz w:val="29"/>
+          <w:szCs w:val="29"/>
+          <w:lang w:val="es-ES" w:eastAsia="es-ES"/>
+        </w:rPr>
+      </w:pPr>
+    </w:p>
+    <w:p>
+      <w:pPr>
+        <w:spacing w:after="0" w:line="240" w:lineRule="auto"/>
+        <w:rPr>
+          <w:rStyle w:val="nfasis"/>
+          <w:rFonts w:ascii="Lato" w:hAnsi="Lato"/>
+          <w:color w:val="4B4B57"/>
+          <w:sz w:val="30"/>
+          <w:szCs w:val="30"/>
+          <w:shd w:val="clear" w:color="auto" w:fill="FFFFFF"/>
+        </w:rPr>
+      </w:pPr>
+      <w:r>
+        <w:t>Inventarios o Stock</w:t>
+      </w:r>
+      <w:r>
+        <w:br/>
+      </w:r>
+      <w:r>
+        <w:rPr>
+          <w:rFonts w:ascii="Lato" w:hAnsi="Lato"/>
+          <w:color w:val="4B4B57"/>
+          <w:sz w:val="30"/>
+          <w:szCs w:val="30"/>
+          <w:shd w:val="clear" w:color="auto" w:fill="FFFFFF"/>
+        </w:rPr>
+        <w:t xml:space="preserve">Los inventarios de una compañía están constituidos por sus materias primas, sus productos en proceso, los suministros que utiliza en sus operaciones y los productos terminados. Un inventario puede ser algo tan elemental como una botella de limpiador de vidrios empleada como parte del programa de mantenimiento de un edificio, o algo más complejo, como una combinación de materias primas y </w:t>
+      </w:r>
+      <w:proofErr w:type="spellStart"/>
+      <w:r>
+        <w:rPr>
+          <w:rFonts w:ascii="Lato" w:hAnsi="Lato"/>
+          <w:color w:val="4B4B57"/>
+          <w:sz w:val="30"/>
+          <w:szCs w:val="30"/>
+          <w:shd w:val="clear" w:color="auto" w:fill="FFFFFF"/>
+        </w:rPr>
+        <w:t>subensamblajes</w:t>
+      </w:r>
+      <w:proofErr w:type="spellEnd"/>
+      <w:r>
+        <w:rPr>
+          <w:rFonts w:ascii="Lato" w:hAnsi="Lato"/>
+          <w:color w:val="4B4B57"/>
+          <w:sz w:val="30"/>
+          <w:szCs w:val="30"/>
+          <w:shd w:val="clear" w:color="auto" w:fill="FFFFFF"/>
+        </w:rPr>
+        <w:t xml:space="preserve"> que forman parte de un proceso de manufactura. </w:t>
+      </w:r>
+      <w:r>
+        <w:rPr>
+          <w:rStyle w:val="nfasis"/>
+          <w:rFonts w:ascii="Lato" w:hAnsi="Lato"/>
+          <w:color w:val="4B4B57"/>
+          <w:sz w:val="30"/>
+          <w:szCs w:val="30"/>
+          <w:shd w:val="clear" w:color="auto" w:fill="FFFFFF"/>
+        </w:rPr>
+        <w:t>(</w:t>
+      </w:r>
+      <w:proofErr w:type="spellStart"/>
+      <w:r>
+        <w:rPr>
+          <w:rStyle w:val="nfasis"/>
+          <w:rFonts w:ascii="Lato" w:hAnsi="Lato"/>
+          <w:color w:val="4B4B57"/>
+          <w:sz w:val="30"/>
+          <w:szCs w:val="30"/>
+          <w:shd w:val="clear" w:color="auto" w:fill="FFFFFF"/>
+        </w:rPr>
+        <w:t>Muller</w:t>
+      </w:r>
+      <w:proofErr w:type="spellEnd"/>
+      <w:r>
+        <w:rPr>
+          <w:rStyle w:val="nfasis"/>
+          <w:rFonts w:ascii="Lato" w:hAnsi="Lato"/>
+          <w:color w:val="4B4B57"/>
+          <w:sz w:val="30"/>
+          <w:szCs w:val="30"/>
+          <w:shd w:val="clear" w:color="auto" w:fill="FFFFFF"/>
+        </w:rPr>
+        <w:t>, p.1).</w:t>
+      </w:r>
+    </w:p>
+    <w:p>
+      <w:pPr>
+        <w:pStyle w:val="NormalWeb"/>
+        <w:shd w:val="clear" w:color="auto" w:fill="FFFFFF"/>
+        <w:rPr>
+          <w:rFonts w:ascii="Lato" w:hAnsi="Lato"/>
+          <w:color w:val="4B4B57"/>
+          <w:sz w:val="30"/>
+          <w:szCs w:val="30"/>
+        </w:rPr>
+      </w:pPr>
+      <w:r>
+        <w:rPr>
+          <w:rFonts w:ascii="Lato" w:hAnsi="Lato"/>
+          <w:color w:val="4B4B57"/>
+          <w:sz w:val="30"/>
+          <w:szCs w:val="30"/>
+        </w:rPr>
+        <w:t xml:space="preserve">Conjunto de bienes corpóreos, tangibles y en existencia, propios y de </w:t>
+      </w:r>
+      <w:proofErr w:type="spellStart"/>
+      <w:r>
+        <w:rPr>
+          <w:rFonts w:ascii="Lato" w:hAnsi="Lato"/>
+          <w:color w:val="4B4B57"/>
+          <w:sz w:val="30"/>
+          <w:szCs w:val="30"/>
+        </w:rPr>
+        <w:t>disponilidad</w:t>
+      </w:r>
+      <w:proofErr w:type="spellEnd"/>
+      <w:r>
+        <w:rPr>
+          <w:rFonts w:ascii="Lato" w:hAnsi="Lato"/>
+          <w:color w:val="4B4B57"/>
+          <w:sz w:val="30"/>
+          <w:szCs w:val="30"/>
+        </w:rPr>
+        <w:t xml:space="preserve"> inmediata para su consumo (materia prima), transformación (productos en procesos) y venta (mercancías y productos terminados). </w:t>
+      </w:r>
+      <w:r>
+        <w:rPr>
+          <w:rStyle w:val="nfasis"/>
+          <w:rFonts w:ascii="Lato" w:hAnsi="Lato"/>
+          <w:color w:val="4B4B57"/>
+          <w:sz w:val="30"/>
+          <w:szCs w:val="30"/>
+        </w:rPr>
+        <w:t>(Perdomo, p.72)</w:t>
+      </w:r>
+    </w:p>
+    <w:p>
+      <w:pPr>
+        <w:pStyle w:val="NormalWeb"/>
+        <w:shd w:val="clear" w:color="auto" w:fill="FFFFFF"/>
+        <w:rPr>
+          <w:rFonts w:ascii="Lato" w:hAnsi="Lato"/>
+          <w:color w:val="4B4B57"/>
+          <w:sz w:val="30"/>
+          <w:szCs w:val="30"/>
+        </w:rPr>
+      </w:pPr>
+      <w:r>
+        <w:rPr>
+          <w:rFonts w:ascii="Lato" w:hAnsi="Lato"/>
+          <w:color w:val="4B4B57"/>
+          <w:sz w:val="30"/>
+          <w:szCs w:val="30"/>
+        </w:rPr>
+        <w:t>Se define un inventario como la acumulación de materiales (materias primas, productos en proceso, productos terminados o artículos en mantenimiento) que posteriormente serán usados para satisfacer una demanda futura. </w:t>
+      </w:r>
+      <w:r>
+        <w:rPr>
+          <w:rStyle w:val="nfasis"/>
+          <w:rFonts w:ascii="Lato" w:hAnsi="Lato"/>
+          <w:color w:val="4B4B57"/>
+          <w:sz w:val="30"/>
+          <w:szCs w:val="30"/>
+        </w:rPr>
+        <w:t>(Moya, p.19)</w:t>
+      </w:r>
+    </w:p>
+    <w:p>
+      <w:pPr>
+        <w:pStyle w:val="NormalWeb"/>
+        <w:shd w:val="clear" w:color="auto" w:fill="FFFFFF"/>
+        <w:rPr>
+          <w:rFonts w:ascii="Lato" w:hAnsi="Lato"/>
+          <w:color w:val="4B4B57"/>
+          <w:sz w:val="30"/>
+          <w:szCs w:val="30"/>
+        </w:rPr>
+      </w:pPr>
+      <w:r>
+        <w:rPr>
+          <w:rFonts w:ascii="Lato" w:hAnsi="Lato"/>
+          <w:color w:val="4B4B57"/>
+          <w:sz w:val="30"/>
+          <w:szCs w:val="30"/>
+        </w:rPr>
+        <w:t>El </w:t>
+      </w:r>
+      <w:r>
+        <w:rPr>
+          <w:rStyle w:val="nfasis"/>
+          <w:rFonts w:ascii="Lato" w:hAnsi="Lato"/>
+          <w:color w:val="4B4B57"/>
+          <w:sz w:val="30"/>
+          <w:szCs w:val="30"/>
+        </w:rPr>
+        <w:t>stock</w:t>
+      </w:r>
+      <w:r>
+        <w:rPr>
+          <w:rFonts w:ascii="Lato" w:hAnsi="Lato"/>
+          <w:color w:val="4B4B57"/>
+          <w:sz w:val="30"/>
+          <w:szCs w:val="30"/>
+        </w:rPr>
+        <w:t> es el conjunto de productos almacenados en espera de su ulterior empleo, más o menos próximo, que permite surtir regularmente a quienes los consumen, sin imponerles las discontinuidades que lleva consigo la fabricación o los posibles retrasos en las entregas por parte de los proveedores. </w:t>
+      </w:r>
+      <w:r>
+        <w:rPr>
+          <w:rStyle w:val="nfasis"/>
+          <w:rFonts w:ascii="Lato" w:hAnsi="Lato"/>
+          <w:color w:val="4B4B57"/>
+          <w:sz w:val="30"/>
+          <w:szCs w:val="30"/>
+        </w:rPr>
+        <w:t>(</w:t>
+      </w:r>
+      <w:proofErr w:type="spellStart"/>
+      <w:r>
+        <w:rPr>
+          <w:rStyle w:val="nfasis"/>
+          <w:rFonts w:ascii="Lato" w:hAnsi="Lato"/>
+          <w:color w:val="4B4B57"/>
+          <w:sz w:val="30"/>
+          <w:szCs w:val="30"/>
+        </w:rPr>
+        <w:t>Ferrín</w:t>
+      </w:r>
+      <w:proofErr w:type="spellEnd"/>
+      <w:r>
+        <w:rPr>
+          <w:rStyle w:val="nfasis"/>
+          <w:rFonts w:ascii="Lato" w:hAnsi="Lato"/>
+          <w:color w:val="4B4B57"/>
+          <w:sz w:val="30"/>
+          <w:szCs w:val="30"/>
+        </w:rPr>
+        <w:t>, p.47)</w:t>
+      </w:r>
+    </w:p>
+    <w:p>
+      <w:pPr>
+        <w:pStyle w:val="NormalWeb"/>
+        <w:shd w:val="clear" w:color="auto" w:fill="FFFFFF"/>
+        <w:rPr>
+          <w:rFonts w:ascii="Lato" w:hAnsi="Lato"/>
+          <w:color w:val="4B4B57"/>
+          <w:sz w:val="30"/>
+          <w:szCs w:val="30"/>
+        </w:rPr>
+      </w:pPr>
+      <w:r>
+        <w:rPr>
+          <w:rFonts w:ascii="Lato" w:hAnsi="Lato"/>
+          <w:color w:val="4B4B57"/>
+          <w:sz w:val="30"/>
+          <w:szCs w:val="30"/>
+        </w:rPr>
+        <w:t>Los inventarios se definen como bienes ociosos almacenados en espera de ser utilizados. </w:t>
+      </w:r>
+      <w:r>
+        <w:rPr>
+          <w:rStyle w:val="nfasis"/>
+          <w:rFonts w:ascii="Lato" w:hAnsi="Lato"/>
+          <w:color w:val="4B4B57"/>
+          <w:sz w:val="30"/>
+          <w:szCs w:val="30"/>
+        </w:rPr>
+        <w:t>(</w:t>
+      </w:r>
+      <w:proofErr w:type="spellStart"/>
+      <w:r>
+        <w:rPr>
+          <w:rStyle w:val="nfasis"/>
+          <w:rFonts w:ascii="Lato" w:hAnsi="Lato"/>
+          <w:color w:val="4B4B57"/>
+          <w:sz w:val="30"/>
+          <w:szCs w:val="30"/>
+        </w:rPr>
+        <w:t>Eppan</w:t>
+      </w:r>
+      <w:proofErr w:type="spellEnd"/>
+      <w:r>
+        <w:rPr>
+          <w:rStyle w:val="nfasis"/>
+          <w:rFonts w:ascii="Lato" w:hAnsi="Lato"/>
+          <w:color w:val="4B4B57"/>
+          <w:sz w:val="30"/>
+          <w:szCs w:val="30"/>
+        </w:rPr>
+        <w:t>, p.364)</w:t>
+      </w:r>
+    </w:p>
+    <w:p>
+      <w:pPr>
+        <w:shd w:val="clear" w:color="auto" w:fill="FFFFFF"/>
+        <w:spacing w:before="100" w:beforeAutospacing="1" w:after="100" w:afterAutospacing="1" w:line="240" w:lineRule="auto"/>
+        <w:outlineLvl w:val="3"/>
+        <w:rPr>
+          <w:rFonts w:ascii="Montserrat" w:eastAsia="Times New Roman" w:hAnsi="Montserrat" w:cs="Times New Roman"/>
+          <w:b/>
+          <w:bCs/>
+          <w:color w:val="2F2F37"/>
+          <w:sz w:val="24"/>
+          <w:szCs w:val="24"/>
+          <w:lang w:val="es-ES" w:eastAsia="es-ES"/>
+        </w:rPr>
+      </w:pPr>
+      <w:r>
+        <w:rPr>
+          <w:rFonts w:ascii="Montserrat" w:eastAsia="Times New Roman" w:hAnsi="Montserrat" w:cs="Times New Roman"/>
+          <w:b/>
+          <w:bCs/>
+          <w:color w:val="2F2F37"/>
+          <w:sz w:val="24"/>
+          <w:szCs w:val="24"/>
+          <w:lang w:val="es-ES" w:eastAsia="es-ES"/>
+        </w:rPr>
+        <w:t>Clasificación de inventarios según su forma</w:t>
+      </w:r>
+    </w:p>
+    <w:p>
+      <w:pPr>
+        <w:numPr>
+          <w:ilvl w:val="0"/>
+          <w:numId w:val="4"/>
+        </w:numPr>
+        <w:shd w:val="clear" w:color="auto" w:fill="FFFFFF"/>
+        <w:spacing w:before="100" w:beforeAutospacing="1" w:after="100" w:afterAutospacing="1" w:line="240" w:lineRule="auto"/>
+        <w:rPr>
+          <w:rFonts w:ascii="Lato" w:eastAsia="Times New Roman" w:hAnsi="Lato" w:cs="Times New Roman"/>
+          <w:color w:val="4B4B57"/>
+          <w:sz w:val="30"/>
+          <w:szCs w:val="30"/>
+          <w:lang w:val="es-ES" w:eastAsia="es-ES"/>
+        </w:rPr>
+      </w:pPr>
+      <w:r>
+        <w:rPr>
+          <w:rFonts w:ascii="Lato" w:eastAsia="Times New Roman" w:hAnsi="Lato" w:cs="Times New Roman"/>
+          <w:b/>
+          <w:bCs/>
+          <w:color w:val="4B4B57"/>
+          <w:sz w:val="30"/>
+          <w:lang w:val="es-ES" w:eastAsia="es-ES"/>
+        </w:rPr>
+        <w:lastRenderedPageBreak/>
+        <w:t>Inventario de Materias Primas: </w:t>
+      </w:r>
+      <w:r>
+        <w:rPr>
+          <w:rFonts w:ascii="Lato" w:eastAsia="Times New Roman" w:hAnsi="Lato" w:cs="Times New Roman"/>
+          <w:color w:val="4B4B57"/>
+          <w:sz w:val="30"/>
+          <w:szCs w:val="30"/>
+          <w:lang w:val="es-ES" w:eastAsia="es-ES"/>
+        </w:rPr>
+        <w:t>Lo conforman todos los materiales con los que se elaboran los productos, pero que todavía no han recibido procesamiento.</w:t>
+      </w:r>
+    </w:p>
+    <w:p>
+      <w:pPr>
+        <w:numPr>
+          <w:ilvl w:val="0"/>
+          <w:numId w:val="4"/>
+        </w:numPr>
+        <w:shd w:val="clear" w:color="auto" w:fill="FFFFFF"/>
+        <w:spacing w:before="100" w:beforeAutospacing="1" w:after="100" w:afterAutospacing="1" w:line="240" w:lineRule="auto"/>
+        <w:rPr>
+          <w:rFonts w:ascii="Lato" w:eastAsia="Times New Roman" w:hAnsi="Lato" w:cs="Times New Roman"/>
+          <w:color w:val="4B4B57"/>
+          <w:sz w:val="30"/>
+          <w:szCs w:val="30"/>
+          <w:lang w:val="es-ES" w:eastAsia="es-ES"/>
+        </w:rPr>
+      </w:pPr>
+      <w:r>
+        <w:rPr>
+          <w:rFonts w:ascii="Lato" w:eastAsia="Times New Roman" w:hAnsi="Lato" w:cs="Times New Roman"/>
+          <w:b/>
+          <w:bCs/>
+          <w:color w:val="4B4B57"/>
+          <w:sz w:val="30"/>
+          <w:lang w:val="es-ES" w:eastAsia="es-ES"/>
+        </w:rPr>
+        <w:t>Inventario de Productos en Proceso de Fabricación: </w:t>
+      </w:r>
+      <w:r>
+        <w:rPr>
+          <w:rFonts w:ascii="Lato" w:eastAsia="Times New Roman" w:hAnsi="Lato" w:cs="Times New Roman"/>
+          <w:color w:val="4B4B57"/>
+          <w:sz w:val="30"/>
+          <w:szCs w:val="30"/>
+          <w:lang w:val="es-ES" w:eastAsia="es-ES"/>
+        </w:rPr>
+        <w:t>Lo integran todos aquellos bienes adquiridos por las empresas manufactureras o industriales, los cuales se encuentran en proceso de manufactura. Su cuantificación se hace por la cantidad de materiales, mano de obra y gastos de fabricación, aplicables a la fecha de cierre.</w:t>
+      </w:r>
+    </w:p>
+    <w:p>
+      <w:pPr>
+        <w:numPr>
+          <w:ilvl w:val="0"/>
+          <w:numId w:val="4"/>
+        </w:numPr>
+        <w:shd w:val="clear" w:color="auto" w:fill="FFFFFF"/>
+        <w:spacing w:before="100" w:beforeAutospacing="1" w:after="100" w:afterAutospacing="1" w:line="240" w:lineRule="auto"/>
+        <w:rPr>
+          <w:rFonts w:ascii="Lato" w:eastAsia="Times New Roman" w:hAnsi="Lato" w:cs="Times New Roman"/>
+          <w:color w:val="4B4B57"/>
+          <w:sz w:val="30"/>
+          <w:szCs w:val="30"/>
+          <w:lang w:val="es-ES" w:eastAsia="es-ES"/>
+        </w:rPr>
+      </w:pPr>
+      <w:r>
+        <w:rPr>
+          <w:rFonts w:ascii="Lato" w:eastAsia="Times New Roman" w:hAnsi="Lato" w:cs="Times New Roman"/>
+          <w:b/>
+          <w:bCs/>
+          <w:color w:val="4B4B57"/>
+          <w:sz w:val="30"/>
+          <w:lang w:val="es-ES" w:eastAsia="es-ES"/>
+        </w:rPr>
+        <w:t>Inventario de Productos Terminados: </w:t>
+      </w:r>
+      <w:r>
+        <w:rPr>
+          <w:rFonts w:ascii="Lato" w:eastAsia="Times New Roman" w:hAnsi="Lato" w:cs="Times New Roman"/>
+          <w:color w:val="4B4B57"/>
+          <w:sz w:val="30"/>
+          <w:szCs w:val="30"/>
+          <w:lang w:val="es-ES" w:eastAsia="es-ES"/>
+        </w:rPr>
+        <w:t>Son todos aquellos bienes adquiridos por las empresas manufactureras o industriales, los cuales son transformados para ser vendidos como productos elaborados.</w:t>
+      </w:r>
+    </w:p>
+    <w:p>
+      <w:pPr>
+        <w:shd w:val="clear" w:color="auto" w:fill="FFFFFF"/>
+        <w:spacing w:before="100" w:beforeAutospacing="1" w:after="100" w:afterAutospacing="1" w:line="240" w:lineRule="auto"/>
+        <w:rPr>
+          <w:rFonts w:ascii="Lato" w:eastAsia="Times New Roman" w:hAnsi="Lato" w:cs="Times New Roman"/>
+          <w:color w:val="4B4B57"/>
+          <w:sz w:val="30"/>
+          <w:szCs w:val="30"/>
+          <w:lang w:val="es-ES" w:eastAsia="es-ES"/>
+        </w:rPr>
+      </w:pPr>
+      <w:r>
+        <w:rPr>
+          <w:rFonts w:ascii="Lato" w:eastAsia="Times New Roman" w:hAnsi="Lato" w:cs="Times New Roman"/>
+          <w:color w:val="4B4B57"/>
+          <w:sz w:val="30"/>
+          <w:szCs w:val="30"/>
+          <w:lang w:val="es-ES" w:eastAsia="es-ES"/>
+        </w:rPr>
+        <w:t>Existe un tipo de inventario complementario, según su forma, que no es comúnmente citado en la literatura:</w:t>
+      </w:r>
+    </w:p>
+    <w:p>
+      <w:pPr>
+        <w:numPr>
+          <w:ilvl w:val="0"/>
+          <w:numId w:val="5"/>
+        </w:numPr>
+        <w:shd w:val="clear" w:color="auto" w:fill="FFFFFF"/>
+        <w:spacing w:before="100" w:beforeAutospacing="1" w:after="100" w:afterAutospacing="1" w:line="240" w:lineRule="auto"/>
+        <w:rPr>
+          <w:rFonts w:ascii="Lato" w:eastAsia="Times New Roman" w:hAnsi="Lato" w:cs="Times New Roman"/>
+          <w:color w:val="4B4B57"/>
+          <w:sz w:val="30"/>
+          <w:szCs w:val="30"/>
+          <w:lang w:val="es-ES" w:eastAsia="es-ES"/>
+        </w:rPr>
+      </w:pPr>
+      <w:r>
+        <w:rPr>
+          <w:rFonts w:ascii="Lato" w:eastAsia="Times New Roman" w:hAnsi="Lato" w:cs="Times New Roman"/>
+          <w:b/>
+          <w:bCs/>
+          <w:color w:val="4B4B57"/>
+          <w:sz w:val="30"/>
+          <w:lang w:val="es-ES" w:eastAsia="es-ES"/>
+        </w:rPr>
+        <w:t>Inventario de Suministros de Fábrica: </w:t>
+      </w:r>
+      <w:r>
+        <w:rPr>
+          <w:rFonts w:ascii="Lato" w:eastAsia="Times New Roman" w:hAnsi="Lato" w:cs="Times New Roman"/>
+          <w:color w:val="4B4B57"/>
+          <w:sz w:val="30"/>
+          <w:szCs w:val="30"/>
+          <w:lang w:val="es-ES" w:eastAsia="es-ES"/>
+        </w:rPr>
+        <w:t>Son los materiales con los que se elaboran los productos, pero que no pueden ser cuantificados de una manera exacta (Pintura, lija, clavos, lubricantes, etc.).</w:t>
+      </w:r>
+    </w:p>
+    <w:p>
+      <w:pPr>
+        <w:spacing w:after="0" w:line="240" w:lineRule="auto"/>
+        <w:rPr>
+          <w:rFonts w:ascii="Times" w:eastAsia="Times New Roman" w:hAnsi="Times" w:cs="Times"/>
+          <w:bCs/>
+          <w:color w:val="000000"/>
+          <w:sz w:val="29"/>
+          <w:szCs w:val="29"/>
+          <w:lang w:val="es-ES" w:eastAsia="es-ES"/>
+        </w:rPr>
+      </w:pPr>
+      <w:r>
+        <w:rPr>
+          <w:rFonts w:ascii="Times" w:eastAsia="Times New Roman" w:hAnsi="Times" w:cs="Times"/>
+          <w:bCs/>
+          <w:color w:val="000000"/>
+          <w:sz w:val="29"/>
+          <w:szCs w:val="29"/>
+          <w:lang w:val="es-ES" w:eastAsia="es-ES"/>
+        </w:rPr>
+        <w:t>Materia prima:</w:t>
+      </w:r>
+    </w:p>
+    <w:p>
+      <w:pPr>
+        <w:spacing w:after="0" w:line="240" w:lineRule="auto"/>
+        <w:rPr>
+          <w:rFonts w:ascii="Times" w:eastAsia="Times New Roman" w:hAnsi="Times" w:cs="Times"/>
+          <w:bCs/>
+          <w:color w:val="000000"/>
+          <w:sz w:val="29"/>
+          <w:szCs w:val="29"/>
+          <w:lang w:val="es-ES" w:eastAsia="es-ES"/>
+        </w:rPr>
+      </w:pPr>
+    </w:p>
+    <w:p>
+      <w:pPr>
+        <w:pStyle w:val="NormalWeb"/>
+        <w:shd w:val="clear" w:color="auto" w:fill="FFFFFF"/>
+        <w:spacing w:before="0" w:beforeAutospacing="0" w:after="216" w:afterAutospacing="0" w:line="405" w:lineRule="atLeast"/>
+        <w:rPr>
+          <w:rFonts w:ascii="Source Sans Pro" w:hAnsi="Source Sans Pro"/>
+          <w:color w:val="343E47"/>
+          <w:sz w:val="26"/>
+          <w:szCs w:val="26"/>
+        </w:rPr>
+      </w:pPr>
+      <w:r>
+        <w:rPr>
+          <w:rStyle w:val="Textoennegrita"/>
+          <w:rFonts w:ascii="Source Sans Pro" w:hAnsi="Source Sans Pro"/>
+          <w:color w:val="343E47"/>
+          <w:sz w:val="26"/>
+          <w:szCs w:val="26"/>
+        </w:rPr>
+        <w:t>El concepto de materia prima</w:t>
+      </w:r>
+      <w:r>
+        <w:rPr>
+          <w:rFonts w:ascii="Source Sans Pro" w:hAnsi="Source Sans Pro"/>
+          <w:color w:val="343E47"/>
+          <w:sz w:val="26"/>
+          <w:szCs w:val="26"/>
+        </w:rPr>
+        <w:t> hace referencia a todo bien que tenga como finalidad la transformación durante un proceso de producción hasta convertirse en un elemento de consumo. Muchos de los bienes materiales precisan de una modificación o transformación antes de que pueda ser usado por los usuarios.</w:t>
+      </w:r>
+    </w:p>
+    <w:p>
+      <w:pPr>
+        <w:pStyle w:val="NormalWeb"/>
+        <w:shd w:val="clear" w:color="auto" w:fill="FFFFFF"/>
+        <w:spacing w:before="0" w:beforeAutospacing="0" w:after="216" w:afterAutospacing="0" w:line="405" w:lineRule="atLeast"/>
+        <w:rPr>
+          <w:rFonts w:ascii="Source Sans Pro" w:hAnsi="Source Sans Pro"/>
+          <w:color w:val="343E47"/>
+          <w:sz w:val="26"/>
+          <w:szCs w:val="26"/>
+        </w:rPr>
+      </w:pPr>
+      <w:r>
+        <w:rPr>
+          <w:rFonts w:ascii="Source Sans Pro" w:hAnsi="Source Sans Pro"/>
+          <w:color w:val="343E47"/>
+          <w:sz w:val="26"/>
+          <w:szCs w:val="26"/>
+        </w:rPr>
+        <w:t>En este caso las materias primas ocupan el primer paso dentro de una cadena de fabricación, que irá soportando diferentes fases hasta convertirse en un artículo dispuesto para ser consumido.</w:t>
+      </w:r>
+    </w:p>
+    <w:p>
+      <w:pPr>
+        <w:pStyle w:val="NormalWeb"/>
+        <w:shd w:val="clear" w:color="auto" w:fill="FFFFFF"/>
+        <w:spacing w:before="0" w:beforeAutospacing="0" w:after="216" w:afterAutospacing="0" w:line="405" w:lineRule="atLeast"/>
+        <w:rPr>
+          <w:rFonts w:ascii="Source Sans Pro" w:hAnsi="Source Sans Pro"/>
+          <w:color w:val="343E47"/>
+          <w:sz w:val="26"/>
+          <w:szCs w:val="26"/>
+        </w:rPr>
+      </w:pPr>
+    </w:p>
+    <w:p>
+      <w:pPr>
+        <w:spacing w:after="0" w:line="240" w:lineRule="auto"/>
+        <w:rPr>
+          <w:rFonts w:ascii="Times" w:eastAsia="Times New Roman" w:hAnsi="Times" w:cs="Times"/>
+          <w:bCs/>
+          <w:color w:val="000000"/>
+          <w:sz w:val="29"/>
+          <w:szCs w:val="29"/>
+          <w:lang w:val="es-ES" w:eastAsia="es-ES"/>
+        </w:rPr>
+      </w:pPr>
+      <w:r>
+        <w:rPr>
+          <w:rFonts w:ascii="Times" w:eastAsia="Times New Roman" w:hAnsi="Times" w:cs="Times"/>
+          <w:bCs/>
+          <w:color w:val="000000"/>
+          <w:sz w:val="29"/>
+          <w:szCs w:val="29"/>
+          <w:lang w:val="es-ES" w:eastAsia="es-ES"/>
+        </w:rPr>
+        <w:t>Proceso de Producción:</w:t>
+      </w:r>
+    </w:p>
+    <w:p>
+      <w:pPr>
+        <w:spacing w:after="0" w:line="240" w:lineRule="auto"/>
+        <w:rPr>
+          <w:rFonts w:ascii="Times" w:eastAsia="Times New Roman" w:hAnsi="Times" w:cs="Times"/>
+          <w:bCs/>
+          <w:color w:val="000000"/>
+          <w:sz w:val="29"/>
+          <w:szCs w:val="29"/>
+          <w:lang w:val="es-ES" w:eastAsia="es-ES"/>
+        </w:rPr>
+      </w:pPr>
+    </w:p>
+    <w:p>
+      <w:pPr>
+        <w:spacing w:after="0" w:line="240" w:lineRule="auto"/>
+        <w:rPr>
+          <w:rFonts w:ascii="Times" w:eastAsia="Times New Roman" w:hAnsi="Times" w:cs="Times"/>
+          <w:bCs/>
+          <w:color w:val="000000"/>
+          <w:sz w:val="29"/>
+          <w:szCs w:val="29"/>
+          <w:lang w:val="es-ES" w:eastAsia="es-ES"/>
+        </w:rPr>
+      </w:pPr>
+      <w:r>
+        <w:rPr>
+          <w:rFonts w:ascii="Times" w:eastAsia="Times New Roman" w:hAnsi="Times" w:cs="Times"/>
+          <w:bCs/>
+          <w:color w:val="000000"/>
+          <w:sz w:val="29"/>
+          <w:szCs w:val="29"/>
+          <w:lang w:val="es-ES" w:eastAsia="es-ES"/>
+        </w:rPr>
+        <w:t xml:space="preserve">Un proceso de producción es un sistema de acciones que se encuentran interrelacionadas de forma dinámica y que se orientan a la transformación de ciertos elementos. De esta manera, los elementos de </w:t>
+      </w:r>
+      <w:r>
+        <w:rPr>
+          <w:rFonts w:ascii="Times" w:eastAsia="Times New Roman" w:hAnsi="Times" w:cs="Times"/>
+          <w:bCs/>
+          <w:color w:val="000000"/>
+          <w:sz w:val="29"/>
+          <w:szCs w:val="29"/>
+          <w:lang w:val="es-ES" w:eastAsia="es-ES"/>
+        </w:rPr>
+        <w:lastRenderedPageBreak/>
+        <w:t>entrada (conocidos como factores) pasan a ser elementos de salida (productos), tras un proceso en el que se incrementa su valor.</w:t>
+      </w:r>
+    </w:p>
+    <w:p>
+      <w:pPr>
+        <w:spacing w:after="0" w:line="240" w:lineRule="auto"/>
+        <w:rPr>
+          <w:rFonts w:ascii="Times" w:eastAsia="Times New Roman" w:hAnsi="Times" w:cs="Times"/>
+          <w:bCs/>
+          <w:color w:val="000000"/>
+          <w:sz w:val="29"/>
+          <w:szCs w:val="29"/>
+          <w:lang w:val="es-ES" w:eastAsia="es-ES"/>
+        </w:rPr>
+      </w:pPr>
+    </w:p>
+    <w:p>
+      <w:pPr>
+        <w:spacing w:after="0" w:line="240" w:lineRule="auto"/>
+        <w:rPr>
+          <w:rFonts w:ascii="Times" w:eastAsia="Times New Roman" w:hAnsi="Times" w:cs="Times"/>
+          <w:bCs/>
+          <w:color w:val="000000"/>
+          <w:sz w:val="29"/>
+          <w:szCs w:val="29"/>
+          <w:lang w:val="es-ES" w:eastAsia="es-ES"/>
+        </w:rPr>
+      </w:pPr>
+      <w:r>
+        <w:rPr>
+          <w:rFonts w:ascii="Times" w:eastAsia="Times New Roman" w:hAnsi="Times" w:cs="Times"/>
+          <w:bCs/>
+          <w:color w:val="000000"/>
+          <w:sz w:val="29"/>
+          <w:szCs w:val="29"/>
+          <w:lang w:val="es-ES" w:eastAsia="es-ES"/>
+        </w:rPr>
+        <w:t>Cabe destacar que los factores son los bienes que se utilizan con fines productivos (las materias primas). Los productos, en cambio, están destinados a la venta al consumidor o mayorista.</w:t>
+      </w:r>
+    </w:p>
+    <w:p>
+      <w:pPr>
+        <w:spacing w:after="0" w:line="240" w:lineRule="auto"/>
+        <w:rPr>
+          <w:rFonts w:ascii="Times" w:eastAsia="Times New Roman" w:hAnsi="Times" w:cs="Times"/>
+          <w:bCs/>
+          <w:color w:val="000000"/>
+          <w:sz w:val="29"/>
+          <w:szCs w:val="29"/>
+          <w:lang w:val="es-ES" w:eastAsia="es-ES"/>
+        </w:rPr>
+      </w:pPr>
+    </w:p>
+    <w:p>
+      <w:pPr>
+        <w:spacing w:after="0" w:line="240" w:lineRule="auto"/>
+        <w:rPr>
+          <w:rFonts w:ascii="Times" w:eastAsia="Times New Roman" w:hAnsi="Times" w:cs="Times"/>
+          <w:b/>
+          <w:bCs/>
+          <w:color w:val="000000"/>
+          <w:sz w:val="29"/>
+          <w:szCs w:val="29"/>
+          <w:lang w:val="es-ES" w:eastAsia="es-ES"/>
+        </w:rPr>
+      </w:pPr>
+      <w:r>
+        <w:rPr>
+          <w:rFonts w:ascii="Times" w:eastAsia="Times New Roman" w:hAnsi="Times" w:cs="Times"/>
+          <w:b/>
+          <w:bCs/>
+          <w:color w:val="000000"/>
+          <w:sz w:val="29"/>
+          <w:szCs w:val="29"/>
+          <w:lang w:val="es-ES" w:eastAsia="es-ES"/>
+        </w:rPr>
+        <w:t xml:space="preserve">Referencias </w:t>
+      </w:r>
+      <w:r>
+        <w:rPr>
+          <w:rFonts w:ascii="Times" w:eastAsia="Times New Roman" w:hAnsi="Times" w:cs="Times"/>
+          <w:b/>
+          <w:bCs/>
+          <w:color w:val="000000"/>
+          <w:sz w:val="29"/>
+          <w:szCs w:val="29"/>
+          <w:lang w:val="es-ES" w:eastAsia="es-ES"/>
+        </w:rPr>
+        <w:t>Bibliogr</w:t>
+      </w:r>
+      <w:r>
+        <w:rPr>
+          <w:rFonts w:ascii="Times" w:eastAsia="Times New Roman" w:hAnsi="Times" w:cs="Times"/>
+          <w:b/>
+          <w:bCs/>
+          <w:color w:val="000000"/>
+          <w:sz w:val="29"/>
+          <w:szCs w:val="29"/>
+          <w:lang w:val="es-ES" w:eastAsia="es-ES"/>
+        </w:rPr>
+        <w:t>áficas</w:t>
+      </w:r>
+    </w:p>
+    <w:p>
+      <w:pPr>
+        <w:spacing w:after="0" w:line="240" w:lineRule="auto"/>
+        <w:rPr>
+          <w:rFonts w:ascii="Times" w:eastAsia="Times New Roman" w:hAnsi="Times" w:cs="Times"/>
+          <w:b/>
+          <w:bCs/>
+          <w:color w:val="000000"/>
+          <w:sz w:val="29"/>
+          <w:szCs w:val="29"/>
+          <w:lang w:val="es-ES" w:eastAsia="es-ES"/>
+        </w:rPr>
+      </w:pPr>
+    </w:p>
+    <w:p>
+      <w:pPr>
+        <w:spacing w:after="0" w:line="240" w:lineRule="auto"/>
+        <w:rPr>
+          <w:rFonts w:ascii="Times" w:eastAsia="Times New Roman" w:hAnsi="Times" w:cs="Times"/>
+          <w:bCs/>
+          <w:color w:val="000000"/>
+          <w:sz w:val="29"/>
+          <w:szCs w:val="29"/>
+          <w:lang w:val="es-ES" w:eastAsia="es-ES"/>
+        </w:rPr>
+      </w:pPr>
+      <w:proofErr w:type="spellStart"/>
+      <w:r>
+        <w:rPr>
+          <w:rFonts w:ascii="Times" w:eastAsia="Times New Roman" w:hAnsi="Times" w:cs="Times"/>
+          <w:bCs/>
+          <w:color w:val="000000"/>
+          <w:sz w:val="29"/>
+          <w:szCs w:val="29"/>
+          <w:lang w:val="es-ES" w:eastAsia="es-ES"/>
+        </w:rPr>
+        <w:t>Ballou</w:t>
+      </w:r>
+      <w:proofErr w:type="spellEnd"/>
+      <w:r>
+        <w:rPr>
+          <w:rFonts w:ascii="Times" w:eastAsia="Times New Roman" w:hAnsi="Times" w:cs="Times"/>
+          <w:bCs/>
+          <w:color w:val="000000"/>
+          <w:sz w:val="29"/>
+          <w:szCs w:val="29"/>
+          <w:lang w:val="es-ES" w:eastAsia="es-ES"/>
+        </w:rPr>
+        <w:t xml:space="preserve">, Ronald H. Logística: administración de la cadena de suministro, </w:t>
+      </w:r>
+      <w:proofErr w:type="spellStart"/>
+      <w:r>
+        <w:rPr>
+          <w:rFonts w:ascii="Times" w:eastAsia="Times New Roman" w:hAnsi="Times" w:cs="Times"/>
+          <w:bCs/>
+          <w:color w:val="000000"/>
+          <w:sz w:val="29"/>
+          <w:szCs w:val="29"/>
+          <w:lang w:val="es-ES" w:eastAsia="es-ES"/>
+        </w:rPr>
+        <w:t>Pearson</w:t>
+      </w:r>
+      <w:proofErr w:type="spellEnd"/>
+      <w:r>
+        <w:rPr>
+          <w:rFonts w:ascii="Times" w:eastAsia="Times New Roman" w:hAnsi="Times" w:cs="Times"/>
+          <w:bCs/>
+          <w:color w:val="000000"/>
+          <w:sz w:val="29"/>
+          <w:szCs w:val="29"/>
+          <w:lang w:val="es-ES" w:eastAsia="es-ES"/>
+        </w:rPr>
+        <w:t xml:space="preserve"> Educación, 2004, p.330</w:t>
+      </w:r>
+      <w:proofErr w:type="gramStart"/>
+      <w:r>
+        <w:rPr>
+          <w:rFonts w:ascii="Times" w:eastAsia="Times New Roman" w:hAnsi="Times" w:cs="Times"/>
+          <w:bCs/>
+          <w:color w:val="000000"/>
+          <w:sz w:val="29"/>
+          <w:szCs w:val="29"/>
+          <w:lang w:val="es-ES" w:eastAsia="es-ES"/>
+        </w:rPr>
+        <w:t>,331</w:t>
+      </w:r>
+      <w:proofErr w:type="gramEnd"/>
+    </w:p>
+    <w:p>
+      <w:pPr>
+        <w:spacing w:after="0" w:line="240" w:lineRule="auto"/>
+        <w:rPr>
+          <w:rFonts w:ascii="Times" w:eastAsia="Times New Roman" w:hAnsi="Times" w:cs="Times"/>
+          <w:bCs/>
+          <w:color w:val="000000"/>
+          <w:sz w:val="29"/>
+          <w:szCs w:val="29"/>
+          <w:lang w:val="es-ES" w:eastAsia="es-ES"/>
+        </w:rPr>
+      </w:pPr>
+      <w:r>
+        <w:rPr>
+          <w:rFonts w:ascii="Times" w:eastAsia="Times New Roman" w:hAnsi="Times" w:cs="Times"/>
+          <w:bCs/>
+          <w:color w:val="000000"/>
+          <w:sz w:val="29"/>
+          <w:szCs w:val="29"/>
+          <w:lang w:val="es-ES" w:eastAsia="es-ES"/>
+        </w:rPr>
+        <w:t>Castillo Gómez, Karla Alicia. Propuesta de política de inventarios para productos “A” de la empresa REFA Mexicana S.A. de C.V., Tesis. Universidad de las Américas Puebla, 2005, p.5</w:t>
+      </w:r>
+    </w:p>
+    <w:p>
+      <w:pPr>
+        <w:spacing w:after="0" w:line="240" w:lineRule="auto"/>
+        <w:rPr>
+          <w:rFonts w:ascii="Times" w:eastAsia="Times New Roman" w:hAnsi="Times" w:cs="Times"/>
+          <w:bCs/>
+          <w:color w:val="000000"/>
+          <w:sz w:val="29"/>
+          <w:szCs w:val="29"/>
+          <w:lang w:val="es-ES" w:eastAsia="es-ES"/>
+        </w:rPr>
+      </w:pPr>
+      <w:proofErr w:type="spellStart"/>
+      <w:r>
+        <w:rPr>
+          <w:rFonts w:ascii="Times" w:eastAsia="Times New Roman" w:hAnsi="Times" w:cs="Times"/>
+          <w:bCs/>
+          <w:color w:val="000000"/>
+          <w:sz w:val="29"/>
+          <w:szCs w:val="29"/>
+          <w:lang w:val="es-ES" w:eastAsia="es-ES"/>
+        </w:rPr>
+        <w:t>Eppan</w:t>
+      </w:r>
+      <w:proofErr w:type="spellEnd"/>
+      <w:r>
+        <w:rPr>
+          <w:rFonts w:ascii="Times" w:eastAsia="Times New Roman" w:hAnsi="Times" w:cs="Times"/>
+          <w:bCs/>
+          <w:color w:val="000000"/>
+          <w:sz w:val="29"/>
+          <w:szCs w:val="29"/>
+          <w:lang w:val="es-ES" w:eastAsia="es-ES"/>
+        </w:rPr>
+        <w:t xml:space="preserve"> G.D. y otros. Investigación de operaciones en la ciencia administrativa, </w:t>
+      </w:r>
+      <w:proofErr w:type="spellStart"/>
+      <w:r>
+        <w:rPr>
+          <w:rFonts w:ascii="Times" w:eastAsia="Times New Roman" w:hAnsi="Times" w:cs="Times"/>
+          <w:bCs/>
+          <w:color w:val="000000"/>
+          <w:sz w:val="29"/>
+          <w:szCs w:val="29"/>
+          <w:lang w:val="es-ES" w:eastAsia="es-ES"/>
+        </w:rPr>
+        <w:t>Pearson</w:t>
+      </w:r>
+      <w:proofErr w:type="spellEnd"/>
+      <w:r>
+        <w:rPr>
+          <w:rFonts w:ascii="Times" w:eastAsia="Times New Roman" w:hAnsi="Times" w:cs="Times"/>
+          <w:bCs/>
+          <w:color w:val="000000"/>
+          <w:sz w:val="29"/>
+          <w:szCs w:val="29"/>
+          <w:lang w:val="es-ES" w:eastAsia="es-ES"/>
+        </w:rPr>
+        <w:t xml:space="preserve"> Educación, 2000, p.364</w:t>
+      </w:r>
+    </w:p>
+    <w:p>
+      <w:pPr>
+        <w:spacing w:after="0" w:line="240" w:lineRule="auto"/>
+        <w:rPr>
+          <w:rFonts w:ascii="Times" w:eastAsia="Times New Roman" w:hAnsi="Times" w:cs="Times"/>
+          <w:bCs/>
+          <w:color w:val="000000"/>
+          <w:sz w:val="29"/>
+          <w:szCs w:val="29"/>
+          <w:lang w:val="es-ES" w:eastAsia="es-ES"/>
+        </w:rPr>
+      </w:pPr>
+      <w:proofErr w:type="spellStart"/>
+      <w:r>
+        <w:rPr>
+          <w:rFonts w:ascii="Times" w:eastAsia="Times New Roman" w:hAnsi="Times" w:cs="Times"/>
+          <w:bCs/>
+          <w:color w:val="000000"/>
+          <w:sz w:val="29"/>
+          <w:szCs w:val="29"/>
+          <w:lang w:val="es-ES" w:eastAsia="es-ES"/>
+        </w:rPr>
+        <w:t>Ferrín</w:t>
+      </w:r>
+      <w:proofErr w:type="spellEnd"/>
+      <w:r>
+        <w:rPr>
+          <w:rFonts w:ascii="Times" w:eastAsia="Times New Roman" w:hAnsi="Times" w:cs="Times"/>
+          <w:bCs/>
+          <w:color w:val="000000"/>
+          <w:sz w:val="29"/>
+          <w:szCs w:val="29"/>
+          <w:lang w:val="es-ES" w:eastAsia="es-ES"/>
+        </w:rPr>
+        <w:t xml:space="preserve"> Gutiérrez, Arturo. Gestión de stocks en la logística de almacenes, FC Editorial, 2007, p.47</w:t>
+      </w:r>
+    </w:p>
+    <w:p>
+      <w:pPr>
+        <w:spacing w:after="0" w:line="240" w:lineRule="auto"/>
+        <w:rPr>
+          <w:rFonts w:ascii="Times" w:eastAsia="Times New Roman" w:hAnsi="Times" w:cs="Times"/>
+          <w:bCs/>
+          <w:color w:val="000000"/>
+          <w:sz w:val="29"/>
+          <w:szCs w:val="29"/>
+          <w:lang w:val="es-ES" w:eastAsia="es-ES"/>
+        </w:rPr>
+      </w:pPr>
+      <w:r>
+        <w:rPr>
+          <w:rFonts w:ascii="Times" w:eastAsia="Times New Roman" w:hAnsi="Times" w:cs="Times"/>
+          <w:bCs/>
+          <w:color w:val="000000"/>
+          <w:sz w:val="29"/>
+          <w:szCs w:val="29"/>
+          <w:lang w:val="es-ES" w:eastAsia="es-ES"/>
+        </w:rPr>
+        <w:t xml:space="preserve">González Gómez, José Ignacio, </w:t>
+      </w:r>
+      <w:proofErr w:type="spellStart"/>
+      <w:r>
+        <w:rPr>
+          <w:rFonts w:ascii="Times" w:eastAsia="Times New Roman" w:hAnsi="Times" w:cs="Times"/>
+          <w:bCs/>
+          <w:color w:val="000000"/>
+          <w:sz w:val="29"/>
+          <w:szCs w:val="29"/>
+          <w:lang w:val="es-ES" w:eastAsia="es-ES"/>
+        </w:rPr>
+        <w:t>Morini</w:t>
+      </w:r>
+      <w:proofErr w:type="spellEnd"/>
+      <w:r>
+        <w:rPr>
+          <w:rFonts w:ascii="Times" w:eastAsia="Times New Roman" w:hAnsi="Times" w:cs="Times"/>
+          <w:bCs/>
+          <w:color w:val="000000"/>
+          <w:sz w:val="29"/>
+          <w:szCs w:val="29"/>
+          <w:lang w:val="es-ES" w:eastAsia="es-ES"/>
+        </w:rPr>
+        <w:t xml:space="preserve"> Marrero Sandra y Do </w:t>
+      </w:r>
+      <w:proofErr w:type="spellStart"/>
+      <w:r>
+        <w:rPr>
+          <w:rFonts w:ascii="Times" w:eastAsia="Times New Roman" w:hAnsi="Times" w:cs="Times"/>
+          <w:bCs/>
+          <w:color w:val="000000"/>
+          <w:sz w:val="29"/>
+          <w:szCs w:val="29"/>
+          <w:lang w:val="es-ES" w:eastAsia="es-ES"/>
+        </w:rPr>
+        <w:t>Nascimento</w:t>
+      </w:r>
+      <w:proofErr w:type="spellEnd"/>
+      <w:r>
+        <w:rPr>
+          <w:rFonts w:ascii="Times" w:eastAsia="Times New Roman" w:hAnsi="Times" w:cs="Times"/>
+          <w:bCs/>
+          <w:color w:val="000000"/>
+          <w:sz w:val="29"/>
+          <w:szCs w:val="29"/>
+          <w:lang w:val="es-ES" w:eastAsia="es-ES"/>
+        </w:rPr>
+        <w:t xml:space="preserve">, Eduardo. Control y gestión del área comercial y de producción de la PYME, </w:t>
+      </w:r>
+      <w:proofErr w:type="spellStart"/>
+      <w:r>
+        <w:rPr>
+          <w:rFonts w:ascii="Times" w:eastAsia="Times New Roman" w:hAnsi="Times" w:cs="Times"/>
+          <w:bCs/>
+          <w:color w:val="000000"/>
+          <w:sz w:val="29"/>
+          <w:szCs w:val="29"/>
+          <w:lang w:val="es-ES" w:eastAsia="es-ES"/>
+        </w:rPr>
+        <w:t>Netbiblo</w:t>
+      </w:r>
+      <w:proofErr w:type="spellEnd"/>
+      <w:r>
+        <w:rPr>
+          <w:rFonts w:ascii="Times" w:eastAsia="Times New Roman" w:hAnsi="Times" w:cs="Times"/>
+          <w:bCs/>
+          <w:color w:val="000000"/>
+          <w:sz w:val="29"/>
+          <w:szCs w:val="29"/>
+          <w:lang w:val="es-ES" w:eastAsia="es-ES"/>
+        </w:rPr>
+        <w:t>, p.88</w:t>
+      </w:r>
+    </w:p>
+    <w:p>
+      <w:pPr>
+        <w:spacing w:after="0" w:line="240" w:lineRule="auto"/>
+        <w:rPr>
+          <w:rFonts w:ascii="Times" w:eastAsia="Times New Roman" w:hAnsi="Times" w:cs="Times"/>
+          <w:bCs/>
+          <w:color w:val="000000"/>
+          <w:sz w:val="29"/>
+          <w:szCs w:val="29"/>
+          <w:lang w:val="es-ES" w:eastAsia="es-ES"/>
+        </w:rPr>
+      </w:pPr>
+      <w:r>
+        <w:rPr>
+          <w:rFonts w:ascii="Times" w:eastAsia="Times New Roman" w:hAnsi="Times" w:cs="Times"/>
+          <w:bCs/>
+          <w:color w:val="000000"/>
+          <w:sz w:val="29"/>
+          <w:szCs w:val="29"/>
+          <w:lang w:val="es-ES" w:eastAsia="es-ES"/>
+        </w:rPr>
+        <w:t>Moya Navarro, Marcos Javier. Control de inventarios y teoría de colas, EUNED, 1999, p.19</w:t>
+      </w:r>
+    </w:p>
+    <w:p>
+      <w:pPr>
+        <w:spacing w:after="0" w:line="240" w:lineRule="auto"/>
+        <w:rPr>
+          <w:rFonts w:ascii="Times" w:eastAsia="Times New Roman" w:hAnsi="Times" w:cs="Times"/>
+          <w:bCs/>
+          <w:color w:val="000000"/>
+          <w:sz w:val="29"/>
+          <w:szCs w:val="29"/>
+          <w:lang w:val="es-ES" w:eastAsia="es-ES"/>
+        </w:rPr>
+      </w:pPr>
+      <w:proofErr w:type="spellStart"/>
+      <w:r>
+        <w:rPr>
+          <w:rFonts w:ascii="Times" w:eastAsia="Times New Roman" w:hAnsi="Times" w:cs="Times"/>
+          <w:bCs/>
+          <w:color w:val="000000"/>
+          <w:sz w:val="29"/>
+          <w:szCs w:val="29"/>
+          <w:lang w:val="es-ES" w:eastAsia="es-ES"/>
+        </w:rPr>
+        <w:t>Muller</w:t>
+      </w:r>
+      <w:proofErr w:type="spellEnd"/>
+      <w:r>
+        <w:rPr>
+          <w:rFonts w:ascii="Times" w:eastAsia="Times New Roman" w:hAnsi="Times" w:cs="Times"/>
+          <w:bCs/>
+          <w:color w:val="000000"/>
+          <w:sz w:val="29"/>
+          <w:szCs w:val="29"/>
+          <w:lang w:val="es-ES" w:eastAsia="es-ES"/>
+        </w:rPr>
+        <w:t>, Max. Fundamentos de administración de inventarios, Editorial Norma, 2005, p.1</w:t>
+      </w:r>
+    </w:p>
+    <w:p>
+      <w:pPr>
+        <w:spacing w:after="0" w:line="240" w:lineRule="auto"/>
+        <w:rPr>
+          <w:rFonts w:ascii="Times" w:eastAsia="Times New Roman" w:hAnsi="Times" w:cs="Times"/>
+          <w:bCs/>
+          <w:color w:val="000000"/>
+          <w:sz w:val="29"/>
+          <w:szCs w:val="29"/>
+          <w:lang w:val="es-ES" w:eastAsia="es-ES"/>
+        </w:rPr>
+      </w:pPr>
+      <w:r>
+        <w:rPr>
+          <w:rFonts w:ascii="Times" w:eastAsia="Times New Roman" w:hAnsi="Times" w:cs="Times"/>
+          <w:bCs/>
+          <w:color w:val="000000"/>
+          <w:sz w:val="29"/>
+          <w:szCs w:val="29"/>
+          <w:lang w:val="es-ES" w:eastAsia="es-ES"/>
+        </w:rPr>
+        <w:t xml:space="preserve">Perdomo Moreno, Abraham. Fundamentos de control interno, </w:t>
+      </w:r>
+      <w:proofErr w:type="spellStart"/>
+      <w:r>
+        <w:rPr>
+          <w:rFonts w:ascii="Times" w:eastAsia="Times New Roman" w:hAnsi="Times" w:cs="Times"/>
+          <w:bCs/>
+          <w:color w:val="000000"/>
+          <w:sz w:val="29"/>
+          <w:szCs w:val="29"/>
+          <w:lang w:val="es-ES" w:eastAsia="es-ES"/>
+        </w:rPr>
+        <w:t>Cengage</w:t>
+      </w:r>
+      <w:proofErr w:type="spellEnd"/>
+      <w:r>
+        <w:rPr>
+          <w:rFonts w:ascii="Times" w:eastAsia="Times New Roman" w:hAnsi="Times" w:cs="Times"/>
+          <w:bCs/>
+          <w:color w:val="000000"/>
+          <w:sz w:val="29"/>
+          <w:szCs w:val="29"/>
+          <w:lang w:val="es-ES" w:eastAsia="es-ES"/>
+        </w:rPr>
+        <w:t xml:space="preserve"> </w:t>
+      </w:r>
+      <w:proofErr w:type="spellStart"/>
+      <w:r>
+        <w:rPr>
+          <w:rFonts w:ascii="Times" w:eastAsia="Times New Roman" w:hAnsi="Times" w:cs="Times"/>
+          <w:bCs/>
+          <w:color w:val="000000"/>
+          <w:sz w:val="29"/>
+          <w:szCs w:val="29"/>
+          <w:lang w:val="es-ES" w:eastAsia="es-ES"/>
+        </w:rPr>
+        <w:t>Learning</w:t>
+      </w:r>
+      <w:proofErr w:type="spellEnd"/>
+      <w:r>
+        <w:rPr>
+          <w:rFonts w:ascii="Times" w:eastAsia="Times New Roman" w:hAnsi="Times" w:cs="Times"/>
+          <w:bCs/>
+          <w:color w:val="000000"/>
+          <w:sz w:val="29"/>
+          <w:szCs w:val="29"/>
+          <w:lang w:val="es-ES" w:eastAsia="es-ES"/>
+        </w:rPr>
+        <w:t xml:space="preserve"> Editores, 2004, p.72</w:t>
+      </w:r>
+    </w:p>
+    <w:p>
+      <w:pPr>
+        <w:spacing w:after="0" w:line="240" w:lineRule="auto"/>
+        <w:rPr>
+          <w:rFonts w:ascii="Times" w:eastAsia="Times New Roman" w:hAnsi="Times" w:cs="Times"/>
+          <w:bCs/>
+          <w:color w:val="000000"/>
+          <w:sz w:val="29"/>
+          <w:szCs w:val="29"/>
+          <w:lang w:val="es-ES" w:eastAsia="es-ES"/>
+        </w:rPr>
+      </w:pPr>
+      <w:r>
+        <w:rPr>
+          <w:rFonts w:ascii="Times" w:eastAsia="Times New Roman" w:hAnsi="Times" w:cs="Times"/>
+          <w:bCs/>
+          <w:color w:val="000000"/>
+          <w:sz w:val="29"/>
+          <w:szCs w:val="29"/>
+          <w:lang w:val="es-ES" w:eastAsia="es-ES"/>
+        </w:rPr>
+        <w:t>EconomíaSimple.net (</w:t>
+      </w:r>
+      <w:r>
+        <w:rPr>
+          <w:rFonts w:ascii="Times" w:eastAsia="Times New Roman" w:hAnsi="Times" w:cs="Times"/>
+          <w:bCs/>
+          <w:color w:val="000000"/>
+          <w:sz w:val="29"/>
+          <w:szCs w:val="29"/>
+          <w:lang w:val="es-ES" w:eastAsia="es-ES"/>
+        </w:rPr>
+        <w:t>https://www.economiasimple.net/glosario/materia-prima</w:t>
+      </w:r>
+      <w:r>
+        <w:rPr>
+          <w:rFonts w:ascii="Times" w:eastAsia="Times New Roman" w:hAnsi="Times" w:cs="Times"/>
+          <w:bCs/>
+          <w:color w:val="000000"/>
+          <w:sz w:val="29"/>
+          <w:szCs w:val="29"/>
+          <w:lang w:val="es-ES" w:eastAsia="es-ES"/>
+        </w:rPr>
+        <w:t>)</w:t>
+      </w:r>
+    </w:p>
+    <w:p>
+      <w:pPr>
+        <w:spacing w:after="0" w:line="240" w:lineRule="auto"/>
+        <w:rPr>
+          <w:rFonts w:ascii="Times" w:eastAsia="Times New Roman" w:hAnsi="Times" w:cs="Times"/>
+          <w:bCs/>
+          <w:color w:val="000000"/>
+          <w:sz w:val="29"/>
+          <w:szCs w:val="29"/>
+          <w:lang w:val="es-ES" w:eastAsia="es-ES"/>
+        </w:rPr>
+      </w:pPr>
+      <w:r>
+        <w:rPr>
+          <w:rFonts w:ascii="Times" w:eastAsia="Times New Roman" w:hAnsi="Times" w:cs="Times"/>
+          <w:bCs/>
+          <w:color w:val="000000"/>
+          <w:sz w:val="29"/>
+          <w:szCs w:val="29"/>
+          <w:lang w:val="es-ES" w:eastAsia="es-ES"/>
+        </w:rPr>
+        <w:t xml:space="preserve">Julián Pérez Porto y Ana </w:t>
+      </w:r>
+      <w:proofErr w:type="spellStart"/>
+      <w:r>
+        <w:rPr>
+          <w:rFonts w:ascii="Times" w:eastAsia="Times New Roman" w:hAnsi="Times" w:cs="Times"/>
+          <w:bCs/>
+          <w:color w:val="000000"/>
+          <w:sz w:val="29"/>
+          <w:szCs w:val="29"/>
+          <w:lang w:val="es-ES" w:eastAsia="es-ES"/>
+        </w:rPr>
+        <w:t>Gardey</w:t>
+      </w:r>
+      <w:proofErr w:type="spellEnd"/>
+      <w:r>
+        <w:rPr>
+          <w:rFonts w:ascii="Times" w:eastAsia="Times New Roman" w:hAnsi="Times" w:cs="Times"/>
+          <w:bCs/>
+          <w:color w:val="000000"/>
+          <w:sz w:val="29"/>
+          <w:szCs w:val="29"/>
+          <w:lang w:val="es-ES" w:eastAsia="es-ES"/>
+        </w:rPr>
+        <w:t>. Publicado: 2008. Actualizado: 2008.</w:t>
+      </w:r>
+    </w:p>
+    <w:p>
+      <w:pPr>
+        <w:spacing w:after="0" w:line="240" w:lineRule="auto"/>
+        <w:rPr>
+          <w:rFonts w:ascii="Times" w:eastAsia="Times New Roman" w:hAnsi="Times" w:cs="Times"/>
+          <w:bCs/>
+          <w:color w:val="000000"/>
+          <w:sz w:val="29"/>
+          <w:szCs w:val="29"/>
+          <w:lang w:val="es-ES" w:eastAsia="es-ES"/>
+        </w:rPr>
+      </w:pPr>
+      <w:r>
+        <w:rPr>
+          <w:rFonts w:ascii="Times" w:eastAsia="Times New Roman" w:hAnsi="Times" w:cs="Times"/>
+          <w:bCs/>
+          <w:color w:val="000000"/>
+          <w:sz w:val="29"/>
+          <w:szCs w:val="29"/>
+          <w:lang w:val="es-ES" w:eastAsia="es-ES"/>
+        </w:rPr>
+        <w:t>Definicion.de: Definición de proceso de producción (https://definicion.de/proceso-de-produccion/)</w:t>
+      </w:r>
     </w:p>
     <w:p>
       <w:pPr>
@@ -5417,6 +6902,7 @@
           <w:szCs w:val="24"/>
           <w:lang w:val="es-ES" w:eastAsia="es-ES"/>
         </w:rPr>
+        <w:lastRenderedPageBreak/>
         <w:t xml:space="preserve">DML: </w:t>
       </w:r>
       <w:r>
@@ -6185,6 +7671,304 @@
     </w:lvl>
   </w:abstractNum>
   <w:abstractNum w:abstractNumId="2">
+    <w:nsid w:val="57F054B3"/>
+    <w:multiLevelType w:val="multilevel"/>
+    <w:tmpl w:val="33887A60"/>
+    <w:lvl w:ilvl="0">
+      <w:start w:val="1"/>
+      <w:numFmt w:val="bullet"/>
+      <w:lvlText w:val=""/>
+      <w:lvlJc w:val="left"/>
+      <w:pPr>
+        <w:tabs>
+          <w:tab w:val="num" w:pos="720"/>
+        </w:tabs>
+        <w:ind w:left="720" w:hanging="360"/>
+      </w:pPr>
+      <w:rPr>
+        <w:rFonts w:ascii="Symbol" w:hAnsi="Symbol" w:hint="default"/>
+        <w:sz w:val="20"/>
+      </w:rPr>
+    </w:lvl>
+    <w:lvl w:ilvl="1" w:tentative="1">
+      <w:start w:val="1"/>
+      <w:numFmt w:val="bullet"/>
+      <w:lvlText w:val="o"/>
+      <w:lvlJc w:val="left"/>
+      <w:pPr>
+        <w:tabs>
+          <w:tab w:val="num" w:pos="1440"/>
+        </w:tabs>
+        <w:ind w:left="1440" w:hanging="360"/>
+      </w:pPr>
+      <w:rPr>
+        <w:rFonts w:ascii="Courier New" w:hAnsi="Courier New" w:hint="default"/>
+        <w:sz w:val="20"/>
+      </w:rPr>
+    </w:lvl>
+    <w:lvl w:ilvl="2" w:tentative="1">
+      <w:start w:val="1"/>
+      <w:numFmt w:val="bullet"/>
+      <w:lvlText w:val=""/>
+      <w:lvlJc w:val="left"/>
+      <w:pPr>
+        <w:tabs>
+          <w:tab w:val="num" w:pos="2160"/>
+        </w:tabs>
+        <w:ind w:left="2160" w:hanging="360"/>
+      </w:pPr>
+      <w:rPr>
+        <w:rFonts w:ascii="Wingdings" w:hAnsi="Wingdings" w:hint="default"/>
+        <w:sz w:val="20"/>
+      </w:rPr>
+    </w:lvl>
+    <w:lvl w:ilvl="3" w:tentative="1">
+      <w:start w:val="1"/>
+      <w:numFmt w:val="bullet"/>
+      <w:lvlText w:val=""/>
+      <w:lvlJc w:val="left"/>
+      <w:pPr>
+        <w:tabs>
+          <w:tab w:val="num" w:pos="2880"/>
+        </w:tabs>
+        <w:ind w:left="2880" w:hanging="360"/>
+      </w:pPr>
+      <w:rPr>
+        <w:rFonts w:ascii="Wingdings" w:hAnsi="Wingdings" w:hint="default"/>
+        <w:sz w:val="20"/>
+      </w:rPr>
+    </w:lvl>
+    <w:lvl w:ilvl="4" w:tentative="1">
+      <w:start w:val="1"/>
+      <w:numFmt w:val="bullet"/>
+      <w:lvlText w:val=""/>
+      <w:lvlJc w:val="left"/>
+      <w:pPr>
+        <w:tabs>
+          <w:tab w:val="num" w:pos="3600"/>
+        </w:tabs>
+        <w:ind w:left="3600" w:hanging="360"/>
+      </w:pPr>
+      <w:rPr>
+        <w:rFonts w:ascii="Wingdings" w:hAnsi="Wingdings" w:hint="default"/>
+        <w:sz w:val="20"/>
+      </w:rPr>
+    </w:lvl>
+    <w:lvl w:ilvl="5" w:tentative="1">
+      <w:start w:val="1"/>
+      <w:numFmt w:val="bullet"/>
+      <w:lvlText w:val=""/>
+      <w:lvlJc w:val="left"/>
+      <w:pPr>
+        <w:tabs>
+          <w:tab w:val="num" w:pos="4320"/>
+        </w:tabs>
+        <w:ind w:left="4320" w:hanging="360"/>
+      </w:pPr>
+      <w:rPr>
+        <w:rFonts w:ascii="Wingdings" w:hAnsi="Wingdings" w:hint="default"/>
+        <w:sz w:val="20"/>
+      </w:rPr>
+    </w:lvl>
+    <w:lvl w:ilvl="6" w:tentative="1">
+      <w:start w:val="1"/>
+      <w:numFmt w:val="bullet"/>
+      <w:lvlText w:val=""/>
+      <w:lvlJc w:val="left"/>
+      <w:pPr>
+        <w:tabs>
+          <w:tab w:val="num" w:pos="5040"/>
+        </w:tabs>
+        <w:ind w:left="5040" w:hanging="360"/>
+      </w:pPr>
+      <w:rPr>
+        <w:rFonts w:ascii="Wingdings" w:hAnsi="Wingdings" w:hint="default"/>
+        <w:sz w:val="20"/>
+      </w:rPr>
+    </w:lvl>
+    <w:lvl w:ilvl="7" w:tentative="1">
+      <w:start w:val="1"/>
+      <w:numFmt w:val="bullet"/>
+      <w:lvlText w:val=""/>
+      <w:lvlJc w:val="left"/>
+      <w:pPr>
+        <w:tabs>
+          <w:tab w:val="num" w:pos="5760"/>
+        </w:tabs>
+        <w:ind w:left="5760" w:hanging="360"/>
+      </w:pPr>
+      <w:rPr>
+        <w:rFonts w:ascii="Wingdings" w:hAnsi="Wingdings" w:hint="default"/>
+        <w:sz w:val="20"/>
+      </w:rPr>
+    </w:lvl>
+    <w:lvl w:ilvl="8" w:tentative="1">
+      <w:start w:val="1"/>
+      <w:numFmt w:val="bullet"/>
+      <w:lvlText w:val=""/>
+      <w:lvlJc w:val="left"/>
+      <w:pPr>
+        <w:tabs>
+          <w:tab w:val="num" w:pos="6480"/>
+        </w:tabs>
+        <w:ind w:left="6480" w:hanging="360"/>
+      </w:pPr>
+      <w:rPr>
+        <w:rFonts w:ascii="Wingdings" w:hAnsi="Wingdings" w:hint="default"/>
+        <w:sz w:val="20"/>
+      </w:rPr>
+    </w:lvl>
+  </w:abstractNum>
+  <w:abstractNum w:abstractNumId="3">
+    <w:nsid w:val="78C749C2"/>
+    <w:multiLevelType w:val="multilevel"/>
+    <w:tmpl w:val="9E62A154"/>
+    <w:lvl w:ilvl="0">
+      <w:start w:val="1"/>
+      <w:numFmt w:val="bullet"/>
+      <w:lvlText w:val=""/>
+      <w:lvlJc w:val="left"/>
+      <w:pPr>
+        <w:tabs>
+          <w:tab w:val="num" w:pos="720"/>
+        </w:tabs>
+        <w:ind w:left="720" w:hanging="360"/>
+      </w:pPr>
+      <w:rPr>
+        <w:rFonts w:ascii="Symbol" w:hAnsi="Symbol" w:hint="default"/>
+        <w:sz w:val="20"/>
+      </w:rPr>
+    </w:lvl>
+    <w:lvl w:ilvl="1" w:tentative="1">
+      <w:start w:val="1"/>
+      <w:numFmt w:val="bullet"/>
+      <w:lvlText w:val="o"/>
+      <w:lvlJc w:val="left"/>
+      <w:pPr>
+        <w:tabs>
+          <w:tab w:val="num" w:pos="1440"/>
+        </w:tabs>
+        <w:ind w:left="1440" w:hanging="360"/>
+      </w:pPr>
+      <w:rPr>
+        <w:rFonts w:ascii="Courier New" w:hAnsi="Courier New" w:hint="default"/>
+        <w:sz w:val="20"/>
+      </w:rPr>
+    </w:lvl>
+    <w:lvl w:ilvl="2" w:tentative="1">
+      <w:start w:val="1"/>
+      <w:numFmt w:val="bullet"/>
+      <w:lvlText w:val=""/>
+      <w:lvlJc w:val="left"/>
+      <w:pPr>
+        <w:tabs>
+          <w:tab w:val="num" w:pos="2160"/>
+        </w:tabs>
+        <w:ind w:left="2160" w:hanging="360"/>
+      </w:pPr>
+      <w:rPr>
+        <w:rFonts w:ascii="Wingdings" w:hAnsi="Wingdings" w:hint="default"/>
+        <w:sz w:val="20"/>
+      </w:rPr>
+    </w:lvl>
+    <w:lvl w:ilvl="3" w:tentative="1">
+      <w:start w:val="1"/>
+      <w:numFmt w:val="bullet"/>
+      <w:lvlText w:val=""/>
+      <w:lvlJc w:val="left"/>
+      <w:pPr>
+        <w:tabs>
+          <w:tab w:val="num" w:pos="2880"/>
+        </w:tabs>
+        <w:ind w:left="2880" w:hanging="360"/>
+      </w:pPr>
+      <w:rPr>
+        <w:rFonts w:ascii="Wingdings" w:hAnsi="Wingdings" w:hint="default"/>
+        <w:sz w:val="20"/>
+      </w:rPr>
+    </w:lvl>
+    <w:lvl w:ilvl="4" w:tentative="1">
+      <w:start w:val="1"/>
+      <w:numFmt w:val="bullet"/>
+      <w:lvlText w:val=""/>
+      <w:lvlJc w:val="left"/>
+      <w:pPr>
+        <w:tabs>
+          <w:tab w:val="num" w:pos="3600"/>
+        </w:tabs>
+        <w:ind w:left="3600" w:hanging="360"/>
+      </w:pPr>
+      <w:rPr>
+        <w:rFonts w:ascii="Wingdings" w:hAnsi="Wingdings" w:hint="default"/>
+        <w:sz w:val="20"/>
+      </w:rPr>
+    </w:lvl>
+    <w:lvl w:ilvl="5" w:tentative="1">
+      <w:start w:val="1"/>
+      <w:numFmt w:val="bullet"/>
+      <w:lvlText w:val=""/>
+      <w:lvlJc w:val="left"/>
+      <w:pPr>
+        <w:tabs>
+          <w:tab w:val="num" w:pos="4320"/>
+        </w:tabs>
+        <w:ind w:left="4320" w:hanging="360"/>
+      </w:pPr>
+      <w:rPr>
+        <w:rFonts w:ascii="Wingdings" w:hAnsi="Wingdings" w:hint="default"/>
+        <w:sz w:val="20"/>
+      </w:rPr>
+    </w:lvl>
+    <w:lvl w:ilvl="6" w:tentative="1">
+      <w:start w:val="1"/>
+      <w:numFmt w:val="bullet"/>
+      <w:lvlText w:val=""/>
+      <w:lvlJc w:val="left"/>
+      <w:pPr>
+        <w:tabs>
+          <w:tab w:val="num" w:pos="5040"/>
+        </w:tabs>
+        <w:ind w:left="5040" w:hanging="360"/>
+      </w:pPr>
+      <w:rPr>
+        <w:rFonts w:ascii="Wingdings" w:hAnsi="Wingdings" w:hint="default"/>
+        <w:sz w:val="20"/>
+      </w:rPr>
+    </w:lvl>
+    <w:lvl w:ilvl="7" w:tentative="1">
+      <w:start w:val="1"/>
+      <w:numFmt w:val="bullet"/>
+      <w:lvlText w:val=""/>
+      <w:lvlJc w:val="left"/>
+      <w:pPr>
+        <w:tabs>
+          <w:tab w:val="num" w:pos="5760"/>
+        </w:tabs>
+        <w:ind w:left="5760" w:hanging="360"/>
+      </w:pPr>
+      <w:rPr>
+        <w:rFonts w:ascii="Wingdings" w:hAnsi="Wingdings" w:hint="default"/>
+        <w:sz w:val="20"/>
+      </w:rPr>
+    </w:lvl>
+    <w:lvl w:ilvl="8" w:tentative="1">
+      <w:start w:val="1"/>
+      <w:numFmt w:val="bullet"/>
+      <w:lvlText w:val=""/>
+      <w:lvlJc w:val="left"/>
+      <w:pPr>
+        <w:tabs>
+          <w:tab w:val="num" w:pos="6480"/>
+        </w:tabs>
+        <w:ind w:left="6480" w:hanging="360"/>
+      </w:pPr>
+      <w:rPr>
+        <w:rFonts w:ascii="Wingdings" w:hAnsi="Wingdings" w:hint="default"/>
+        <w:sz w:val="20"/>
+      </w:rPr>
+    </w:lvl>
+  </w:abstractNum>
+  <w:abstractNum w:abstractNumId="4">
     <w:nsid w:val="7B4D1917"/>
     <w:multiLevelType w:val="hybridMultilevel"/>
     <w:tmpl w:val="9E84CF3E"/>
@@ -6301,10 +8085,16 @@
     <w:abstractNumId w:val="0"/>
   </w:num>
   <w:num w:numId="2">
-    <w:abstractNumId w:val="2"/>
+    <w:abstractNumId w:val="4"/>
   </w:num>
   <w:num w:numId="3">
     <w:abstractNumId w:val="1"/>
+  </w:num>
+  <w:num w:numId="4">
+    <w:abstractNumId w:val="3"/>
+  </w:num>
+  <w:num w:numId="5">
+    <w:abstractNumId w:val="2"/>
   </w:num>
 </w:numbering>
 </file>
@@ -6473,6 +8263,26 @@
       <w:lang w:val="es-VE"/>
     </w:rPr>
   </w:style>
+  <w:style w:type="paragraph" w:styleId="Ttulo4">
+    <w:name w:val="heading 4"/>
+    <w:basedOn w:val="Normal"/>
+    <w:link w:val="Ttulo4Car"/>
+    <w:uiPriority w:val="9"/>
+    <w:qFormat/>
+    <w:rsid w:val="00E80C26"/>
+    <w:pPr>
+      <w:spacing w:before="100" w:beforeAutospacing="1" w:after="100" w:afterAutospacing="1" w:line="240" w:lineRule="auto"/>
+      <w:outlineLvl w:val="3"/>
+    </w:pPr>
+    <w:rPr>
+      <w:rFonts w:ascii="Times New Roman" w:eastAsia="Times New Roman" w:hAnsi="Times New Roman" w:cs="Times New Roman"/>
+      <w:b/>
+      <w:bCs/>
+      <w:sz w:val="24"/>
+      <w:szCs w:val="24"/>
+      <w:lang w:val="es-ES" w:eastAsia="es-ES"/>
+    </w:rPr>
+  </w:style>
   <w:style w:type="character" w:default="1" w:styleId="Fuentedeprrafopredeter">
     <w:name w:val="Default Paragraph Font"/>
     <w:uiPriority w:val="1"/>
@@ -6511,6 +8321,60 @@
       <w:ind w:left="720"/>
       <w:contextualSpacing/>
     </w:pPr>
+  </w:style>
+  <w:style w:type="character" w:styleId="nfasis">
+    <w:name w:val="Emphasis"/>
+    <w:basedOn w:val="Fuentedeprrafopredeter"/>
+    <w:uiPriority w:val="20"/>
+    <w:qFormat/>
+    <w:rsid w:val="00BC07C3"/>
+    <w:rPr>
+      <w:i/>
+      <w:iCs/>
+    </w:rPr>
+  </w:style>
+  <w:style w:type="paragraph" w:styleId="NormalWeb">
+    <w:name w:val="Normal (Web)"/>
+    <w:basedOn w:val="Normal"/>
+    <w:uiPriority w:val="99"/>
+    <w:semiHidden/>
+    <w:unhideWhenUsed/>
+    <w:rsid w:val="00E80C26"/>
+    <w:pPr>
+      <w:spacing w:before="100" w:beforeAutospacing="1" w:after="100" w:afterAutospacing="1" w:line="240" w:lineRule="auto"/>
+    </w:pPr>
+    <w:rPr>
+      <w:rFonts w:ascii="Times New Roman" w:eastAsia="Times New Roman" w:hAnsi="Times New Roman" w:cs="Times New Roman"/>
+      <w:sz w:val="24"/>
+      <w:szCs w:val="24"/>
+      <w:lang w:val="es-ES" w:eastAsia="es-ES"/>
+    </w:rPr>
+  </w:style>
+  <w:style w:type="character" w:customStyle="1" w:styleId="Ttulo4Car">
+    <w:name w:val="Título 4 Car"/>
+    <w:basedOn w:val="Fuentedeprrafopredeter"/>
+    <w:link w:val="Ttulo4"/>
+    <w:uiPriority w:val="9"/>
+    <w:rsid w:val="00E80C26"/>
+    <w:rPr>
+      <w:rFonts w:ascii="Times New Roman" w:eastAsia="Times New Roman" w:hAnsi="Times New Roman" w:cs="Times New Roman"/>
+      <w:b/>
+      <w:bCs/>
+      <w:sz w:val="24"/>
+      <w:szCs w:val="24"/>
+      <w:lang w:eastAsia="es-ES"/>
+    </w:rPr>
+  </w:style>
+  <w:style w:type="character" w:styleId="Textoennegrita">
+    <w:name w:val="Strong"/>
+    <w:basedOn w:val="Fuentedeprrafopredeter"/>
+    <w:uiPriority w:val="22"/>
+    <w:qFormat/>
+    <w:rsid w:val="00E80C26"/>
+    <w:rPr>
+      <w:b/>
+      <w:bCs/>
+    </w:rPr>
   </w:style>
 </w:styles>
 </file>

</xml_diff>

<commit_message>
En proceso con las teorias genericas ingenieriles
</commit_message>
<xml_diff>
--- a/tesis.docx
+++ b/tesis.docx
@@ -7492,17 +7492,26 @@
           <w:szCs w:val="24"/>
           <w:lang w:val="es-ES" w:eastAsia="es-ES"/>
         </w:rPr>
-        <w:t xml:space="preserve"> con el fin de realizar una eficiente designación de recursos.</w:t>
-      </w:r>
-      <w:r>
-        <w:rPr>
-          <w:rFonts w:ascii="Arial" w:eastAsia="Times New Roman" w:hAnsi="Arial" w:cs="Arial"/>
-          <w:bCs/>
-          <w:sz w:val="24"/>
-          <w:szCs w:val="24"/>
-          <w:lang w:val="es-ES" w:eastAsia="es-ES"/>
-        </w:rPr>
-        <w:cr/>
+        <w:t xml:space="preserve"> con el fin de realizar una eficiente designa</w:t>
+      </w:r>
+      <w:r>
+        <w:rPr>
+          <w:rFonts w:ascii="Arial" w:eastAsia="Times New Roman" w:hAnsi="Arial" w:cs="Arial"/>
+          <w:bCs/>
+          <w:sz w:val="24"/>
+          <w:szCs w:val="24"/>
+          <w:lang w:val="es-ES" w:eastAsia="es-ES"/>
+        </w:rPr>
+        <w:t xml:space="preserve">ción de recursos. </w:t>
+      </w:r>
+      <w:r>
+        <w:rPr>
+          <w:rFonts w:ascii="Arial" w:eastAsia="Times New Roman" w:hAnsi="Arial" w:cs="Arial"/>
+          <w:bCs/>
+          <w:sz w:val="24"/>
+          <w:szCs w:val="24"/>
+          <w:lang w:val="es-ES" w:eastAsia="es-ES"/>
+        </w:rPr>
         <w:t xml:space="preserve"> Actualmente en la empresa existe lentitud en el manejo</w:t>
       </w:r>
       <w:r>
@@ -7643,6 +7652,38 @@
           <w:lang w:val="es-ES" w:eastAsia="es-ES"/>
         </w:rPr>
       </w:pPr>
+      <w:r>
+        <w:rPr>
+          <w:rFonts w:ascii="Arial" w:eastAsia="Times New Roman" w:hAnsi="Arial" w:cs="Arial"/>
+          <w:bCs/>
+          <w:sz w:val="24"/>
+          <w:szCs w:val="24"/>
+          <w:lang w:val="es-ES" w:eastAsia="es-ES"/>
+        </w:rPr>
+        <w:t>Así como en este antecedente, en GAVCA también se manejan proveedores y compras de recursos, todo esto manejado manualmente usando documentos y manteniendo un orden que debe ser estricto para llevar los registros de la empresa en regla, todo esto puede generar errores que afecten los cálculos de producción y por lo tanto se vean reflejados en los balances de la empresa, la mala asignación de re</w:t>
+      </w:r>
+      <w:r>
+        <w:rPr>
+          <w:rFonts w:ascii="Arial" w:eastAsia="Times New Roman" w:hAnsi="Arial" w:cs="Arial"/>
+          <w:bCs/>
+          <w:sz w:val="24"/>
+          <w:szCs w:val="24"/>
+          <w:lang w:val="es-ES" w:eastAsia="es-ES"/>
+        </w:rPr>
+        <w:t>cursos es algo con lo que GAVCA.</w:t>
+      </w:r>
+    </w:p>
+    <w:p>
+      <w:pPr>
+        <w:spacing w:after="0" w:line="240" w:lineRule="auto"/>
+        <w:rPr>
+          <w:rFonts w:ascii="Arial" w:eastAsia="Times New Roman" w:hAnsi="Arial" w:cs="Arial"/>
+          <w:bCs/>
+          <w:sz w:val="24"/>
+          <w:szCs w:val="24"/>
+          <w:lang w:val="es-ES" w:eastAsia="es-ES"/>
+        </w:rPr>
+      </w:pPr>
     </w:p>
     <w:p>
       <w:pPr>
@@ -8252,6 +8293,7 @@
           <w:szCs w:val="24"/>
           <w:lang w:val="es-ES" w:eastAsia="es-ES"/>
         </w:rPr>
+        <w:lastRenderedPageBreak/>
         <w:t>El trabajo de investigación se realizó en el área de Ventas, Compras y Almacén de la</w:t>
       </w:r>
       <w:r>
@@ -8334,9 +8376,1216 @@
           <w:szCs w:val="24"/>
           <w:lang w:val="es-ES" w:eastAsia="es-ES"/>
         </w:rPr>
+        <w:t>El sistema de web de gestión comercial fue desarrollado utilizando la metodología RUP</w:t>
+      </w:r>
+      <w:r>
+        <w:rPr>
+          <w:rFonts w:ascii="Arial" w:eastAsia="Times New Roman" w:hAnsi="Arial" w:cs="Arial"/>
+          <w:bCs/>
+          <w:sz w:val="24"/>
+          <w:szCs w:val="24"/>
+          <w:lang w:val="es-ES" w:eastAsia="es-ES"/>
+        </w:rPr>
+        <w:t xml:space="preserve"> </w:t>
+      </w:r>
+      <w:r>
+        <w:rPr>
+          <w:rFonts w:ascii="Arial" w:eastAsia="Times New Roman" w:hAnsi="Arial" w:cs="Arial"/>
+          <w:bCs/>
+          <w:sz w:val="24"/>
+          <w:szCs w:val="24"/>
+          <w:lang w:val="es-ES" w:eastAsia="es-ES"/>
+        </w:rPr>
+        <w:t>que se divide en 4 fases: fase incepción, fase de elaboración, fase de construcción, fase de</w:t>
+      </w:r>
+      <w:r>
+        <w:rPr>
+          <w:rFonts w:ascii="Arial" w:eastAsia="Times New Roman" w:hAnsi="Arial" w:cs="Arial"/>
+          <w:bCs/>
+          <w:sz w:val="24"/>
+          <w:szCs w:val="24"/>
+          <w:lang w:val="es-ES" w:eastAsia="es-ES"/>
+        </w:rPr>
+        <w:t xml:space="preserve"> </w:t>
+      </w:r>
+      <w:r>
+        <w:rPr>
+          <w:rFonts w:ascii="Arial" w:eastAsia="Times New Roman" w:hAnsi="Arial" w:cs="Arial"/>
+          <w:bCs/>
+          <w:sz w:val="24"/>
+          <w:szCs w:val="24"/>
+          <w:lang w:val="es-ES" w:eastAsia="es-ES"/>
+        </w:rPr>
+        <w:t>transición.</w:t>
+      </w:r>
+    </w:p>
+    <w:p>
+      <w:pPr>
+        <w:spacing w:after="0" w:line="240" w:lineRule="auto"/>
+        <w:rPr>
+          <w:rFonts w:ascii="Arial" w:eastAsia="Times New Roman" w:hAnsi="Arial" w:cs="Arial"/>
+          <w:bCs/>
+          <w:sz w:val="24"/>
+          <w:szCs w:val="24"/>
+          <w:lang w:val="es-ES" w:eastAsia="es-ES"/>
+        </w:rPr>
+      </w:pPr>
+      <w:r>
+        <w:rPr>
+          <w:rFonts w:ascii="Arial" w:eastAsia="Times New Roman" w:hAnsi="Arial" w:cs="Arial"/>
+          <w:bCs/>
+          <w:sz w:val="24"/>
+          <w:szCs w:val="24"/>
+          <w:lang w:val="es-ES" w:eastAsia="es-ES"/>
+        </w:rPr>
+        <w:t>Como resultado de la investigación podemos concluir que mediante la implementación del</w:t>
+      </w:r>
+      <w:r>
+        <w:rPr>
+          <w:rFonts w:ascii="Arial" w:eastAsia="Times New Roman" w:hAnsi="Arial" w:cs="Arial"/>
+          <w:bCs/>
+          <w:sz w:val="24"/>
+          <w:szCs w:val="24"/>
+          <w:lang w:val="es-ES" w:eastAsia="es-ES"/>
+        </w:rPr>
+        <w:t xml:space="preserve"> </w:t>
+      </w:r>
+      <w:r>
+        <w:rPr>
+          <w:rFonts w:ascii="Arial" w:eastAsia="Times New Roman" w:hAnsi="Arial" w:cs="Arial"/>
+          <w:bCs/>
+          <w:sz w:val="24"/>
+          <w:szCs w:val="24"/>
+          <w:lang w:val="es-ES" w:eastAsia="es-ES"/>
+        </w:rPr>
+        <w:t>sistema web se logra mejorar los procesos comerciales de la empresa, generando ahorro y</w:t>
+      </w:r>
+      <w:r>
+        <w:rPr>
+          <w:rFonts w:ascii="Arial" w:eastAsia="Times New Roman" w:hAnsi="Arial" w:cs="Arial"/>
+          <w:bCs/>
+          <w:sz w:val="24"/>
+          <w:szCs w:val="24"/>
+          <w:lang w:val="es-ES" w:eastAsia="es-ES"/>
+        </w:rPr>
+        <w:t xml:space="preserve"> </w:t>
+      </w:r>
+      <w:r>
+        <w:rPr>
+          <w:rFonts w:ascii="Arial" w:eastAsia="Times New Roman" w:hAnsi="Arial" w:cs="Arial"/>
+          <w:bCs/>
+          <w:sz w:val="24"/>
+          <w:szCs w:val="24"/>
+          <w:lang w:val="es-ES" w:eastAsia="es-ES"/>
+        </w:rPr>
+        <w:t>por consiguiente rentabilidad a la empresa FERRETERIA PADILLA E.I.R.L.</w:t>
+      </w:r>
+    </w:p>
+    <w:p>
+      <w:pPr>
+        <w:spacing w:after="0" w:line="240" w:lineRule="auto"/>
+        <w:rPr>
+          <w:rFonts w:ascii="Arial" w:eastAsia="Times New Roman" w:hAnsi="Arial" w:cs="Arial"/>
+          <w:bCs/>
+          <w:sz w:val="24"/>
+          <w:szCs w:val="24"/>
+          <w:lang w:val="es-ES" w:eastAsia="es-ES"/>
+        </w:rPr>
+      </w:pPr>
+    </w:p>
+    <w:p>
+      <w:pPr>
+        <w:spacing w:after="0" w:line="240" w:lineRule="auto"/>
+        <w:rPr>
+          <w:rFonts w:ascii="Arial" w:eastAsia="Times New Roman" w:hAnsi="Arial" w:cs="Arial"/>
+          <w:bCs/>
+          <w:sz w:val="24"/>
+          <w:szCs w:val="24"/>
+          <w:lang w:val="es-ES" w:eastAsia="es-ES"/>
+        </w:rPr>
+      </w:pPr>
+      <w:r>
+        <w:rPr>
+          <w:rFonts w:ascii="Arial" w:eastAsia="Times New Roman" w:hAnsi="Arial" w:cs="Arial"/>
+          <w:bCs/>
+          <w:sz w:val="24"/>
+          <w:szCs w:val="24"/>
+          <w:lang w:val="es-ES" w:eastAsia="es-ES"/>
+        </w:rPr>
+        <w:t>Aporte a la Investigación</w:t>
+      </w:r>
+    </w:p>
+    <w:p>
+      <w:pPr>
+        <w:spacing w:after="0" w:line="240" w:lineRule="auto"/>
+        <w:rPr>
+          <w:rFonts w:ascii="Arial" w:eastAsia="Times New Roman" w:hAnsi="Arial" w:cs="Arial"/>
+          <w:bCs/>
+          <w:sz w:val="24"/>
+          <w:szCs w:val="24"/>
+          <w:lang w:val="es-ES" w:eastAsia="es-ES"/>
+        </w:rPr>
+      </w:pPr>
+    </w:p>
+    <w:p>
+      <w:pPr>
+        <w:spacing w:after="0" w:line="240" w:lineRule="auto"/>
+        <w:rPr>
+          <w:rFonts w:ascii="Arial" w:eastAsia="Times New Roman" w:hAnsi="Arial" w:cs="Arial"/>
+          <w:bCs/>
+          <w:sz w:val="24"/>
+          <w:szCs w:val="24"/>
+          <w:lang w:val="es-ES" w:eastAsia="es-ES"/>
+        </w:rPr>
+      </w:pPr>
+      <w:r>
+        <w:rPr>
+          <w:rFonts w:ascii="Arial" w:eastAsia="Times New Roman" w:hAnsi="Arial" w:cs="Arial"/>
+          <w:bCs/>
+          <w:sz w:val="24"/>
+          <w:szCs w:val="24"/>
+          <w:lang w:val="es-ES" w:eastAsia="es-ES"/>
+        </w:rPr>
+        <w:t xml:space="preserve">Este antecedente se llevó a cabo para mejorar los procesos referentes a compras, ventas y almacén (inventario) de </w:t>
+      </w:r>
+      <w:r>
+        <w:rPr>
+          <w:rFonts w:ascii="Arial" w:eastAsia="Times New Roman" w:hAnsi="Arial" w:cs="Arial"/>
+          <w:bCs/>
+          <w:sz w:val="24"/>
+          <w:szCs w:val="24"/>
+          <w:lang w:val="es-ES" w:eastAsia="es-ES"/>
+        </w:rPr>
+        <w:t>FERRETERÍA</w:t>
+      </w:r>
+      <w:r>
+        <w:rPr>
+          <w:rFonts w:ascii="Arial" w:eastAsia="Times New Roman" w:hAnsi="Arial" w:cs="Arial"/>
+          <w:bCs/>
+          <w:sz w:val="24"/>
+          <w:szCs w:val="24"/>
+          <w:lang w:val="es-ES" w:eastAsia="es-ES"/>
+        </w:rPr>
+        <w:t xml:space="preserve"> </w:t>
+      </w:r>
+      <w:r>
+        <w:rPr>
+          <w:rFonts w:ascii="Arial" w:eastAsia="Times New Roman" w:hAnsi="Arial" w:cs="Arial"/>
+          <w:bCs/>
+          <w:sz w:val="24"/>
+          <w:szCs w:val="24"/>
+          <w:lang w:val="es-ES" w:eastAsia="es-ES"/>
+        </w:rPr>
+        <w:t>PADILLA E.I.R.L. - GUADALUPE</w:t>
+      </w:r>
+      <w:r>
+        <w:rPr>
+          <w:rFonts w:ascii="Arial" w:eastAsia="Times New Roman" w:hAnsi="Arial" w:cs="Arial"/>
+          <w:bCs/>
+          <w:sz w:val="24"/>
+          <w:szCs w:val="24"/>
+          <w:lang w:val="es-ES" w:eastAsia="es-ES"/>
+        </w:rPr>
+        <w:t>, dichas actividades también se están llevando a cabo en GAVCA y con retardos en los procesos ya que todo se realiza manualmente, esto es lo que se busca mejorar con la implementación del sistema administrativo-contable.</w:t>
+      </w:r>
+    </w:p>
+    <w:p>
+      <w:pPr>
+        <w:spacing w:after="0" w:line="240" w:lineRule="auto"/>
+        <w:rPr>
+          <w:rFonts w:ascii="Arial" w:eastAsia="Times New Roman" w:hAnsi="Arial" w:cs="Arial"/>
+          <w:bCs/>
+          <w:sz w:val="24"/>
+          <w:szCs w:val="24"/>
+          <w:lang w:val="es-ES" w:eastAsia="es-ES"/>
+        </w:rPr>
+      </w:pPr>
+    </w:p>
+    <w:p>
+      <w:pPr>
+        <w:spacing w:after="0" w:line="240" w:lineRule="auto"/>
+        <w:rPr>
+          <w:rFonts w:ascii="Arial" w:eastAsia="Times New Roman" w:hAnsi="Arial" w:cs="Arial"/>
+          <w:b/>
+          <w:bCs/>
+          <w:sz w:val="24"/>
+          <w:szCs w:val="24"/>
+          <w:lang w:val="es-ES" w:eastAsia="es-ES"/>
+        </w:rPr>
+      </w:pPr>
+      <w:r>
+        <w:rPr>
+          <w:rFonts w:ascii="Arial" w:eastAsia="Times New Roman" w:hAnsi="Arial" w:cs="Arial"/>
+          <w:b/>
+          <w:bCs/>
+          <w:sz w:val="24"/>
+          <w:szCs w:val="24"/>
+          <w:lang w:val="es-ES" w:eastAsia="es-ES"/>
+        </w:rPr>
+        <w:t>ESTADO DEL ARTE DE LA TECNOLOGIA</w:t>
+      </w:r>
+    </w:p>
+    <w:p>
+      <w:pPr>
+        <w:spacing w:after="0" w:line="240" w:lineRule="auto"/>
+        <w:rPr>
+          <w:rFonts w:ascii="Arial" w:eastAsia="Times New Roman" w:hAnsi="Arial" w:cs="Arial"/>
+          <w:b/>
+          <w:bCs/>
+          <w:sz w:val="24"/>
+          <w:szCs w:val="24"/>
+          <w:lang w:val="es-ES" w:eastAsia="es-ES"/>
+        </w:rPr>
+      </w:pPr>
+    </w:p>
+    <w:p>
+      <w:pPr>
+        <w:spacing w:after="0" w:line="240" w:lineRule="auto"/>
+        <w:rPr>
+          <w:rFonts w:ascii="Arial" w:eastAsia="Times New Roman" w:hAnsi="Arial" w:cs="Arial"/>
+          <w:b/>
+          <w:bCs/>
+          <w:sz w:val="24"/>
+          <w:szCs w:val="24"/>
+          <w:lang w:val="es-ES" w:eastAsia="es-ES"/>
+        </w:rPr>
+      </w:pPr>
+    </w:p>
+    <w:p>
+      <w:pPr>
+        <w:pStyle w:val="Prrafodelista"/>
+        <w:numPr>
+          <w:ilvl w:val="0"/>
+          <w:numId w:val="8"/>
+        </w:numPr>
+        <w:spacing w:after="0" w:line="240" w:lineRule="auto"/>
+        <w:rPr>
+          <w:rFonts w:ascii="Arial" w:eastAsia="Times New Roman" w:hAnsi="Arial" w:cs="Arial"/>
+          <w:b/>
+          <w:bCs/>
+          <w:sz w:val="24"/>
+          <w:szCs w:val="24"/>
+          <w:lang w:val="es-ES" w:eastAsia="es-ES"/>
+        </w:rPr>
+      </w:pPr>
+      <w:r>
+        <w:rPr>
+          <w:rFonts w:ascii="Arial" w:eastAsia="Times New Roman" w:hAnsi="Arial" w:cs="Arial"/>
+          <w:bCs/>
+          <w:sz w:val="24"/>
+          <w:szCs w:val="24"/>
+          <w:lang w:val="es-ES" w:eastAsia="es-ES"/>
+        </w:rPr>
+        <w:t xml:space="preserve">Uso de </w:t>
+      </w:r>
+      <w:proofErr w:type="spellStart"/>
+      <w:r>
+        <w:rPr>
+          <w:rFonts w:ascii="Arial" w:eastAsia="Times New Roman" w:hAnsi="Arial" w:cs="Arial"/>
+          <w:bCs/>
+          <w:sz w:val="24"/>
+          <w:szCs w:val="24"/>
+          <w:lang w:val="es-ES" w:eastAsia="es-ES"/>
+        </w:rPr>
+        <w:t>frameworks</w:t>
+      </w:r>
+      <w:proofErr w:type="spellEnd"/>
+      <w:r>
+        <w:rPr>
+          <w:rFonts w:ascii="Arial" w:eastAsia="Times New Roman" w:hAnsi="Arial" w:cs="Arial"/>
+          <w:bCs/>
+          <w:sz w:val="24"/>
+          <w:szCs w:val="24"/>
+          <w:lang w:val="es-ES" w:eastAsia="es-ES"/>
+        </w:rPr>
+        <w:t xml:space="preserve"> en el desarrollo web</w:t>
+      </w:r>
+    </w:p>
+    <w:p>
+      <w:pPr>
+        <w:spacing w:after="0" w:line="240" w:lineRule="auto"/>
+        <w:rPr>
+          <w:rFonts w:ascii="Arial" w:eastAsia="Times New Roman" w:hAnsi="Arial" w:cs="Arial"/>
+          <w:b/>
+          <w:bCs/>
+          <w:sz w:val="24"/>
+          <w:szCs w:val="24"/>
+          <w:lang w:val="es-ES" w:eastAsia="es-ES"/>
+        </w:rPr>
+      </w:pPr>
+    </w:p>
+    <w:p>
+      <w:pPr>
+        <w:pStyle w:val="Prrafodelista"/>
+        <w:spacing w:after="0" w:line="240" w:lineRule="auto"/>
+        <w:rPr>
+          <w:rFonts w:ascii="Arial" w:eastAsia="Times New Roman" w:hAnsi="Arial" w:cs="Arial"/>
+          <w:bCs/>
+          <w:sz w:val="24"/>
+          <w:szCs w:val="24"/>
+          <w:lang w:val="es-ES" w:eastAsia="es-ES"/>
+        </w:rPr>
+      </w:pPr>
+      <w:r>
+        <w:rPr>
+          <w:rFonts w:ascii="Arial" w:eastAsia="Times New Roman" w:hAnsi="Arial" w:cs="Arial"/>
+          <w:bCs/>
+          <w:sz w:val="24"/>
+          <w:szCs w:val="24"/>
+          <w:lang w:val="es-ES" w:eastAsia="es-ES"/>
+        </w:rPr>
+        <w:t xml:space="preserve">Un </w:t>
+      </w:r>
+      <w:proofErr w:type="spellStart"/>
+      <w:r>
+        <w:rPr>
+          <w:rFonts w:ascii="Arial" w:eastAsia="Times New Roman" w:hAnsi="Arial" w:cs="Arial"/>
+          <w:bCs/>
+          <w:sz w:val="24"/>
+          <w:szCs w:val="24"/>
+          <w:lang w:val="es-ES" w:eastAsia="es-ES"/>
+        </w:rPr>
+        <w:t>f</w:t>
+      </w:r>
+      <w:r>
+        <w:rPr>
+          <w:rFonts w:ascii="Arial" w:eastAsia="Times New Roman" w:hAnsi="Arial" w:cs="Arial"/>
+          <w:bCs/>
+          <w:sz w:val="24"/>
+          <w:szCs w:val="24"/>
+          <w:lang w:val="es-ES" w:eastAsia="es-ES"/>
+        </w:rPr>
+        <w:t>ramework</w:t>
+      </w:r>
+      <w:proofErr w:type="spellEnd"/>
+      <w:r>
+        <w:rPr>
+          <w:rFonts w:ascii="Arial" w:eastAsia="Times New Roman" w:hAnsi="Arial" w:cs="Arial"/>
+          <w:bCs/>
+          <w:sz w:val="24"/>
+          <w:szCs w:val="24"/>
+          <w:lang w:val="es-ES" w:eastAsia="es-ES"/>
+        </w:rPr>
+        <w:t xml:space="preserve"> se puede definir como un conjunto de bibliotecas orientadas a la reutilización de componentes software para el desarrollo rápido de aplicaciones.</w:t>
+      </w:r>
+      <w:r>
+        <w:rPr>
+          <w:rFonts w:ascii="Arial" w:eastAsia="Times New Roman" w:hAnsi="Arial" w:cs="Arial"/>
+          <w:bCs/>
+          <w:sz w:val="24"/>
+          <w:szCs w:val="24"/>
+          <w:lang w:val="es-ES" w:eastAsia="es-ES"/>
+        </w:rPr>
+        <w:t xml:space="preserve"> Es</w:t>
+      </w:r>
+      <w:r>
+        <w:rPr>
+          <w:rFonts w:ascii="Arial" w:eastAsia="Times New Roman" w:hAnsi="Arial" w:cs="Arial"/>
+          <w:bCs/>
+          <w:sz w:val="24"/>
+          <w:szCs w:val="24"/>
+          <w:lang w:val="es-ES" w:eastAsia="es-ES"/>
+        </w:rPr>
+        <w:t xml:space="preserve"> una herramienta de desarrollo web que, por lo general, se define como una aplicación o conjunto de módulos que permiten el desarrollo ágil de aplicaciones mediante la aportación de </w:t>
+      </w:r>
+      <w:r>
+        <w:rPr>
+          <w:rFonts w:ascii="Arial" w:eastAsia="Times New Roman" w:hAnsi="Arial" w:cs="Arial"/>
+          <w:bCs/>
+          <w:sz w:val="24"/>
+          <w:szCs w:val="24"/>
+          <w:lang w:val="es-ES" w:eastAsia="es-ES"/>
+        </w:rPr>
+        <w:t>bibliotecas</w:t>
+      </w:r>
+      <w:r>
+        <w:rPr>
+          <w:rFonts w:ascii="Arial" w:eastAsia="Times New Roman" w:hAnsi="Arial" w:cs="Arial"/>
+          <w:bCs/>
+          <w:sz w:val="24"/>
+          <w:szCs w:val="24"/>
+          <w:lang w:val="es-ES" w:eastAsia="es-ES"/>
+        </w:rPr>
+        <w:t xml:space="preserve"> y/o funcionalidades ya creadas.</w:t>
+      </w:r>
+    </w:p>
+    <w:p>
+      <w:pPr>
+        <w:pStyle w:val="Prrafodelista"/>
+        <w:spacing w:after="0" w:line="240" w:lineRule="auto"/>
+        <w:rPr>
+          <w:rFonts w:ascii="Arial" w:eastAsia="Times New Roman" w:hAnsi="Arial" w:cs="Arial"/>
+          <w:bCs/>
+          <w:sz w:val="24"/>
+          <w:szCs w:val="24"/>
+          <w:lang w:val="es-ES" w:eastAsia="es-ES"/>
+        </w:rPr>
+      </w:pPr>
+      <w:r>
+        <w:rPr>
+          <w:rFonts w:ascii="Arial" w:eastAsia="Times New Roman" w:hAnsi="Arial" w:cs="Arial"/>
+          <w:bCs/>
+          <w:sz w:val="24"/>
+          <w:szCs w:val="24"/>
+          <w:lang w:val="es-ES" w:eastAsia="es-ES"/>
+        </w:rPr>
+        <w:t xml:space="preserve"> </w:t>
+      </w:r>
+    </w:p>
+    <w:p>
+      <w:pPr>
+        <w:pStyle w:val="Prrafodelista"/>
+        <w:spacing w:after="0" w:line="240" w:lineRule="auto"/>
+        <w:rPr>
+          <w:rFonts w:ascii="Arial" w:eastAsia="Times New Roman" w:hAnsi="Arial" w:cs="Arial"/>
+          <w:bCs/>
+          <w:sz w:val="24"/>
+          <w:szCs w:val="24"/>
+          <w:lang w:val="es-ES" w:eastAsia="es-ES"/>
+        </w:rPr>
+      </w:pPr>
+      <w:r>
+        <w:rPr>
+          <w:rFonts w:ascii="Arial" w:eastAsia="Times New Roman" w:hAnsi="Arial" w:cs="Arial"/>
+          <w:bCs/>
+          <w:sz w:val="24"/>
+          <w:szCs w:val="24"/>
+          <w:lang w:val="es-ES" w:eastAsia="es-ES"/>
+        </w:rPr>
+        <w:t xml:space="preserve">Los </w:t>
+      </w:r>
+      <w:proofErr w:type="spellStart"/>
+      <w:r>
+        <w:rPr>
+          <w:rFonts w:ascii="Arial" w:eastAsia="Times New Roman" w:hAnsi="Arial" w:cs="Arial"/>
+          <w:bCs/>
+          <w:sz w:val="24"/>
+          <w:szCs w:val="24"/>
+          <w:lang w:val="es-ES" w:eastAsia="es-ES"/>
+        </w:rPr>
+        <w:t>framework</w:t>
+      </w:r>
+      <w:proofErr w:type="spellEnd"/>
+      <w:r>
+        <w:rPr>
+          <w:rFonts w:ascii="Arial" w:eastAsia="Times New Roman" w:hAnsi="Arial" w:cs="Arial"/>
+          <w:bCs/>
+          <w:sz w:val="24"/>
+          <w:szCs w:val="24"/>
+          <w:lang w:val="es-ES" w:eastAsia="es-ES"/>
+        </w:rPr>
+        <w:t xml:space="preserve"> hacen que el desarrollador no esté continuamente “reinventado la rueda” y se centre en el problema que quiere resolver y no en la implementación de funcionalidades que normalmente son de uso común y que ya están resueltas por otros.</w:t>
+      </w:r>
+    </w:p>
+    <w:p>
+      <w:pPr>
+        <w:pStyle w:val="Prrafodelista"/>
+        <w:spacing w:after="0" w:line="240" w:lineRule="auto"/>
+        <w:rPr>
+          <w:rFonts w:ascii="Arial" w:eastAsia="Times New Roman" w:hAnsi="Arial" w:cs="Arial"/>
+          <w:bCs/>
+          <w:sz w:val="24"/>
+          <w:szCs w:val="24"/>
+          <w:lang w:val="es-ES" w:eastAsia="es-ES"/>
+        </w:rPr>
+      </w:pPr>
+    </w:p>
+    <w:p>
+      <w:pPr>
+        <w:pStyle w:val="Prrafodelista"/>
+        <w:spacing w:after="0" w:line="240" w:lineRule="auto"/>
+        <w:rPr>
+          <w:rFonts w:ascii="Arial" w:eastAsia="Times New Roman" w:hAnsi="Arial" w:cs="Arial"/>
+          <w:bCs/>
+          <w:sz w:val="24"/>
+          <w:szCs w:val="24"/>
+          <w:lang w:val="es-ES" w:eastAsia="es-ES"/>
+        </w:rPr>
+      </w:pPr>
+      <w:r>
+        <w:rPr>
+          <w:rFonts w:ascii="Arial" w:eastAsia="Times New Roman" w:hAnsi="Arial" w:cs="Arial"/>
+          <w:bCs/>
+          <w:sz w:val="24"/>
+          <w:szCs w:val="24"/>
+          <w:lang w:val="es-ES" w:eastAsia="es-ES"/>
+        </w:rPr>
+        <w:t>Pero realmente es un patrón que nos da la base de la programación del proyecto, incluyendo una forma de trabajar que es de gran utilidad cuando se está trabajando en grupo</w:t>
+      </w:r>
+      <w:r>
+        <w:rPr>
+          <w:rFonts w:ascii="Arial" w:eastAsia="Times New Roman" w:hAnsi="Arial" w:cs="Arial"/>
+          <w:bCs/>
+          <w:sz w:val="24"/>
+          <w:szCs w:val="24"/>
+          <w:lang w:val="es-ES" w:eastAsia="es-ES"/>
+        </w:rPr>
+        <w:t xml:space="preserve"> y brinda organización en el código desde un primer momento</w:t>
+      </w:r>
+      <w:r>
+        <w:rPr>
+          <w:rFonts w:ascii="Arial" w:eastAsia="Times New Roman" w:hAnsi="Arial" w:cs="Arial"/>
+          <w:bCs/>
+          <w:sz w:val="24"/>
+          <w:szCs w:val="24"/>
+          <w:lang w:val="es-ES" w:eastAsia="es-ES"/>
+        </w:rPr>
+        <w:t>.</w:t>
+      </w:r>
+      <w:r>
+        <w:rPr>
+          <w:rFonts w:ascii="Arial" w:eastAsia="Times New Roman" w:hAnsi="Arial" w:cs="Arial"/>
+          <w:bCs/>
+          <w:sz w:val="24"/>
+          <w:szCs w:val="24"/>
+          <w:lang w:val="es-ES" w:eastAsia="es-ES"/>
+        </w:rPr>
+        <w:t xml:space="preserve"> Además, desarrollar aplicaciones robustas con seguridad resulta más sencillo.</w:t>
+      </w:r>
+    </w:p>
+    <w:p>
+      <w:pPr>
+        <w:pStyle w:val="Prrafodelista"/>
+        <w:spacing w:after="0" w:line="240" w:lineRule="auto"/>
+        <w:rPr>
+          <w:rFonts w:ascii="Arial" w:eastAsia="Times New Roman" w:hAnsi="Arial" w:cs="Arial"/>
+          <w:bCs/>
+          <w:sz w:val="24"/>
+          <w:szCs w:val="24"/>
+          <w:lang w:val="es-ES" w:eastAsia="es-ES"/>
+        </w:rPr>
+      </w:pPr>
+    </w:p>
+    <w:p>
+      <w:pPr>
+        <w:pStyle w:val="Prrafodelista"/>
+        <w:spacing w:after="0" w:line="240" w:lineRule="auto"/>
+        <w:rPr>
+          <w:rFonts w:ascii="Arial" w:eastAsia="Times New Roman" w:hAnsi="Arial" w:cs="Arial"/>
+          <w:bCs/>
+          <w:sz w:val="24"/>
+          <w:szCs w:val="24"/>
+          <w:lang w:val="es-ES" w:eastAsia="es-ES"/>
+        </w:rPr>
+      </w:pPr>
+      <w:r>
+        <w:rPr>
+          <w:rFonts w:ascii="Arial" w:eastAsia="Times New Roman" w:hAnsi="Arial" w:cs="Arial"/>
+          <w:bCs/>
+          <w:sz w:val="24"/>
+          <w:szCs w:val="24"/>
+          <w:lang w:val="es-ES" w:eastAsia="es-ES"/>
+        </w:rPr>
+        <w:t xml:space="preserve">Los </w:t>
+      </w:r>
+      <w:proofErr w:type="spellStart"/>
+      <w:r>
+        <w:rPr>
+          <w:rFonts w:ascii="Arial" w:eastAsia="Times New Roman" w:hAnsi="Arial" w:cs="Arial"/>
+          <w:bCs/>
+          <w:sz w:val="24"/>
+          <w:szCs w:val="24"/>
+          <w:lang w:val="es-ES" w:eastAsia="es-ES"/>
+        </w:rPr>
+        <w:t>frameworks</w:t>
+      </w:r>
+      <w:proofErr w:type="spellEnd"/>
+      <w:r>
+        <w:rPr>
+          <w:rFonts w:ascii="Arial" w:eastAsia="Times New Roman" w:hAnsi="Arial" w:cs="Arial"/>
+          <w:bCs/>
+          <w:sz w:val="24"/>
+          <w:szCs w:val="24"/>
+          <w:lang w:val="es-ES" w:eastAsia="es-ES"/>
+        </w:rPr>
+        <w:t xml:space="preserve"> se han convertido en herramientas básicas para el desarrollo de webs y aplicaciones ya que permiten optimizar tiempos, costes y prestaciones.</w:t>
+      </w:r>
+    </w:p>
+    <w:p>
+      <w:pPr>
+        <w:pStyle w:val="Prrafodelista"/>
+        <w:spacing w:after="0" w:line="240" w:lineRule="auto"/>
+        <w:rPr>
+          <w:rFonts w:ascii="Arial" w:eastAsia="Times New Roman" w:hAnsi="Arial" w:cs="Arial"/>
+          <w:bCs/>
+          <w:sz w:val="24"/>
+          <w:szCs w:val="24"/>
+          <w:lang w:val="es-ES" w:eastAsia="es-ES"/>
+        </w:rPr>
+      </w:pPr>
+    </w:p>
+    <w:p>
+      <w:pPr>
+        <w:spacing w:after="0" w:line="240" w:lineRule="auto"/>
+        <w:rPr>
+          <w:rFonts w:ascii="Arial" w:eastAsia="Times New Roman" w:hAnsi="Arial" w:cs="Arial"/>
+          <w:b/>
+          <w:bCs/>
+          <w:sz w:val="24"/>
+          <w:szCs w:val="24"/>
+          <w:lang w:val="es-ES" w:eastAsia="es-ES"/>
+        </w:rPr>
+      </w:pPr>
+    </w:p>
+    <w:p>
+      <w:pPr>
+        <w:pStyle w:val="Prrafodelista"/>
+        <w:numPr>
+          <w:ilvl w:val="0"/>
+          <w:numId w:val="8"/>
+        </w:numPr>
+        <w:spacing w:after="0" w:line="240" w:lineRule="auto"/>
+        <w:rPr>
+          <w:rFonts w:ascii="Arial" w:eastAsia="Times New Roman" w:hAnsi="Arial" w:cs="Arial"/>
+          <w:b/>
+          <w:bCs/>
+          <w:sz w:val="24"/>
+          <w:szCs w:val="24"/>
+          <w:lang w:val="es-ES" w:eastAsia="es-ES"/>
+        </w:rPr>
+      </w:pPr>
+      <w:r>
+        <w:rPr>
+          <w:rFonts w:ascii="Arial" w:eastAsia="Times New Roman" w:hAnsi="Arial" w:cs="Arial"/>
+          <w:bCs/>
+          <w:sz w:val="24"/>
+          <w:szCs w:val="24"/>
+          <w:lang w:val="es-ES" w:eastAsia="es-ES"/>
+        </w:rPr>
         <w:lastRenderedPageBreak/>
-        <w:t>El sistema de web de gestión comercial fue desarrollado utilizando la metodología RUP</w:t>
-      </w:r>
+        <w:t xml:space="preserve">Uso de </w:t>
+      </w:r>
+      <w:proofErr w:type="spellStart"/>
+      <w:r>
+        <w:rPr>
+          <w:rFonts w:ascii="Arial" w:eastAsia="Times New Roman" w:hAnsi="Arial" w:cs="Arial"/>
+          <w:bCs/>
+          <w:sz w:val="24"/>
+          <w:szCs w:val="24"/>
+          <w:lang w:val="es-ES" w:eastAsia="es-ES"/>
+        </w:rPr>
+        <w:t>Laravel</w:t>
+      </w:r>
+      <w:proofErr w:type="spellEnd"/>
+      <w:r>
+        <w:rPr>
+          <w:rFonts w:ascii="Arial" w:eastAsia="Times New Roman" w:hAnsi="Arial" w:cs="Arial"/>
+          <w:bCs/>
+          <w:sz w:val="24"/>
+          <w:szCs w:val="24"/>
+          <w:lang w:val="es-ES" w:eastAsia="es-ES"/>
+        </w:rPr>
+        <w:t xml:space="preserve"> para el desarrollo a la medida de aplicaciones robustas.</w:t>
+      </w:r>
+      <w:r>
+        <w:rPr>
+          <w:rFonts w:ascii="Arial" w:eastAsia="Times New Roman" w:hAnsi="Arial" w:cs="Arial"/>
+          <w:bCs/>
+          <w:sz w:val="24"/>
+          <w:szCs w:val="24"/>
+          <w:lang w:val="es-ES" w:eastAsia="es-ES"/>
+        </w:rPr>
+        <w:br/>
+      </w:r>
+    </w:p>
+    <w:p>
+      <w:pPr>
+        <w:pStyle w:val="Prrafodelista"/>
+        <w:spacing w:after="0" w:line="240" w:lineRule="auto"/>
+        <w:rPr>
+          <w:rFonts w:ascii="Arial" w:eastAsia="Times New Roman" w:hAnsi="Arial" w:cs="Arial"/>
+          <w:bCs/>
+          <w:sz w:val="24"/>
+          <w:szCs w:val="24"/>
+          <w:lang w:val="es-ES" w:eastAsia="es-ES"/>
+        </w:rPr>
+      </w:pPr>
+      <w:proofErr w:type="spellStart"/>
+      <w:r>
+        <w:rPr>
+          <w:rFonts w:ascii="Arial" w:eastAsia="Times New Roman" w:hAnsi="Arial" w:cs="Arial"/>
+          <w:bCs/>
+          <w:sz w:val="24"/>
+          <w:szCs w:val="24"/>
+          <w:lang w:val="es-ES" w:eastAsia="es-ES"/>
+        </w:rPr>
+        <w:t>Laravel</w:t>
+      </w:r>
+      <w:proofErr w:type="spellEnd"/>
+      <w:r>
+        <w:rPr>
+          <w:rFonts w:ascii="Arial" w:eastAsia="Times New Roman" w:hAnsi="Arial" w:cs="Arial"/>
+          <w:bCs/>
+          <w:sz w:val="24"/>
+          <w:szCs w:val="24"/>
+          <w:lang w:val="es-ES" w:eastAsia="es-ES"/>
+        </w:rPr>
+        <w:t xml:space="preserve"> es un </w:t>
+      </w:r>
+      <w:proofErr w:type="spellStart"/>
+      <w:r>
+        <w:rPr>
+          <w:rFonts w:ascii="Arial" w:eastAsia="Times New Roman" w:hAnsi="Arial" w:cs="Arial"/>
+          <w:bCs/>
+          <w:sz w:val="24"/>
+          <w:szCs w:val="24"/>
+          <w:lang w:val="es-ES" w:eastAsia="es-ES"/>
+        </w:rPr>
+        <w:t>framework</w:t>
+      </w:r>
+      <w:proofErr w:type="spellEnd"/>
+      <w:r>
+        <w:rPr>
+          <w:rFonts w:ascii="Arial" w:eastAsia="Times New Roman" w:hAnsi="Arial" w:cs="Arial"/>
+          <w:bCs/>
+          <w:sz w:val="24"/>
+          <w:szCs w:val="24"/>
+          <w:lang w:val="es-ES" w:eastAsia="es-ES"/>
+        </w:rPr>
+        <w:t xml:space="preserve"> PHP de código abierto que intenta aprovechar las ventajas de otros </w:t>
+      </w:r>
+      <w:proofErr w:type="spellStart"/>
+      <w:r>
+        <w:rPr>
+          <w:rFonts w:ascii="Arial" w:eastAsia="Times New Roman" w:hAnsi="Arial" w:cs="Arial"/>
+          <w:bCs/>
+          <w:sz w:val="24"/>
+          <w:szCs w:val="24"/>
+          <w:lang w:val="es-ES" w:eastAsia="es-ES"/>
+        </w:rPr>
+        <w:t>Frameworks</w:t>
+      </w:r>
+      <w:proofErr w:type="spellEnd"/>
+      <w:r>
+        <w:rPr>
+          <w:rFonts w:ascii="Arial" w:eastAsia="Times New Roman" w:hAnsi="Arial" w:cs="Arial"/>
+          <w:bCs/>
+          <w:sz w:val="24"/>
+          <w:szCs w:val="24"/>
+          <w:lang w:val="es-ES" w:eastAsia="es-ES"/>
+        </w:rPr>
+        <w:t xml:space="preserve"> y desarrollar con las últimas versiones de PHP (entre otras muchas cosas que aporta como </w:t>
+      </w:r>
+      <w:proofErr w:type="spellStart"/>
+      <w:r>
+        <w:rPr>
+          <w:rFonts w:ascii="Arial" w:eastAsia="Times New Roman" w:hAnsi="Arial" w:cs="Arial"/>
+          <w:bCs/>
+          <w:sz w:val="24"/>
+          <w:szCs w:val="24"/>
+          <w:lang w:val="es-ES" w:eastAsia="es-ES"/>
+        </w:rPr>
+        <w:t>framework</w:t>
+      </w:r>
+      <w:proofErr w:type="spellEnd"/>
+      <w:r>
+        <w:rPr>
+          <w:rFonts w:ascii="Arial" w:eastAsia="Times New Roman" w:hAnsi="Arial" w:cs="Arial"/>
+          <w:bCs/>
+          <w:sz w:val="24"/>
+          <w:szCs w:val="24"/>
+          <w:lang w:val="es-ES" w:eastAsia="es-ES"/>
+        </w:rPr>
+        <w:t>).</w:t>
+      </w:r>
+    </w:p>
+    <w:p>
+      <w:pPr>
+        <w:pStyle w:val="Prrafodelista"/>
+        <w:spacing w:after="0" w:line="240" w:lineRule="auto"/>
+        <w:rPr>
+          <w:rFonts w:ascii="Arial" w:eastAsia="Times New Roman" w:hAnsi="Arial" w:cs="Arial"/>
+          <w:bCs/>
+          <w:sz w:val="24"/>
+          <w:szCs w:val="24"/>
+          <w:lang w:val="es-ES" w:eastAsia="es-ES"/>
+        </w:rPr>
+      </w:pPr>
+    </w:p>
+    <w:p>
+      <w:pPr>
+        <w:pStyle w:val="Prrafodelista"/>
+        <w:spacing w:after="0" w:line="240" w:lineRule="auto"/>
+        <w:rPr>
+          <w:rFonts w:ascii="Arial" w:eastAsia="Times New Roman" w:hAnsi="Arial" w:cs="Arial"/>
+          <w:bCs/>
+          <w:sz w:val="24"/>
+          <w:szCs w:val="24"/>
+          <w:lang w:val="es-ES" w:eastAsia="es-ES"/>
+        </w:rPr>
+      </w:pPr>
+      <w:r>
+        <w:rPr>
+          <w:rFonts w:ascii="Arial" w:eastAsia="Times New Roman" w:hAnsi="Arial" w:cs="Arial"/>
+          <w:bCs/>
+          <w:sz w:val="24"/>
+          <w:szCs w:val="24"/>
+          <w:lang w:val="es-ES" w:eastAsia="es-ES"/>
+        </w:rPr>
+        <w:t>Su filosofía es desarrollar código PHP de forma elegante y simple basado en un modelo MVC(Modelo-Vista-Controlador).</w:t>
+      </w:r>
+    </w:p>
+    <w:p>
+      <w:pPr>
+        <w:pStyle w:val="Prrafodelista"/>
+        <w:spacing w:after="0" w:line="240" w:lineRule="auto"/>
+        <w:rPr>
+          <w:rFonts w:ascii="Arial" w:eastAsia="Times New Roman" w:hAnsi="Arial" w:cs="Arial"/>
+          <w:bCs/>
+          <w:sz w:val="24"/>
+          <w:szCs w:val="24"/>
+          <w:lang w:val="es-ES" w:eastAsia="es-ES"/>
+        </w:rPr>
+      </w:pPr>
+    </w:p>
+    <w:p>
+      <w:pPr>
+        <w:pStyle w:val="Prrafodelista"/>
+        <w:spacing w:after="0" w:line="240" w:lineRule="auto"/>
+        <w:rPr>
+          <w:rFonts w:ascii="Arial" w:eastAsia="Times New Roman" w:hAnsi="Arial" w:cs="Arial"/>
+          <w:bCs/>
+          <w:sz w:val="24"/>
+          <w:szCs w:val="24"/>
+          <w:lang w:val="es-ES" w:eastAsia="es-ES"/>
+        </w:rPr>
+      </w:pPr>
+      <w:r>
+        <w:rPr>
+          <w:rFonts w:ascii="Arial" w:eastAsia="Times New Roman" w:hAnsi="Arial" w:cs="Arial"/>
+          <w:bCs/>
+          <w:sz w:val="24"/>
+          <w:szCs w:val="24"/>
+          <w:lang w:val="es-ES" w:eastAsia="es-ES"/>
+        </w:rPr>
+        <w:t xml:space="preserve">En su web https://laravel.com/ encontraremos una extensa y organizada documentación que hará mucho más fácil y efectiva la labor de los desarrolladores. Este </w:t>
+      </w:r>
+      <w:proofErr w:type="spellStart"/>
+      <w:r>
+        <w:rPr>
+          <w:rFonts w:ascii="Arial" w:eastAsia="Times New Roman" w:hAnsi="Arial" w:cs="Arial"/>
+          <w:bCs/>
+          <w:sz w:val="24"/>
+          <w:szCs w:val="24"/>
+          <w:lang w:val="es-ES" w:eastAsia="es-ES"/>
+        </w:rPr>
+        <w:t>framework</w:t>
+      </w:r>
+      <w:proofErr w:type="spellEnd"/>
+      <w:r>
+        <w:rPr>
+          <w:rFonts w:ascii="Arial" w:eastAsia="Times New Roman" w:hAnsi="Arial" w:cs="Arial"/>
+          <w:bCs/>
+          <w:sz w:val="24"/>
+          <w:szCs w:val="24"/>
+          <w:lang w:val="es-ES" w:eastAsia="es-ES"/>
+        </w:rPr>
+        <w:t xml:space="preserve"> está en constante mantenimiento y expansión por parte de sus desarrolladores lo que asegura la continuidad y seguridad del </w:t>
+      </w:r>
+      <w:proofErr w:type="spellStart"/>
+      <w:r>
+        <w:rPr>
+          <w:rFonts w:ascii="Arial" w:eastAsia="Times New Roman" w:hAnsi="Arial" w:cs="Arial"/>
+          <w:bCs/>
+          <w:sz w:val="24"/>
+          <w:szCs w:val="24"/>
+          <w:lang w:val="es-ES" w:eastAsia="es-ES"/>
+        </w:rPr>
+        <w:t>framework</w:t>
+      </w:r>
+      <w:proofErr w:type="spellEnd"/>
+      <w:r>
+        <w:rPr>
+          <w:rFonts w:ascii="Arial" w:eastAsia="Times New Roman" w:hAnsi="Arial" w:cs="Arial"/>
+          <w:bCs/>
+          <w:sz w:val="24"/>
+          <w:szCs w:val="24"/>
+          <w:lang w:val="es-ES" w:eastAsia="es-ES"/>
+        </w:rPr>
+        <w:t xml:space="preserve"> con actualizaciones regulares.</w:t>
+      </w:r>
+    </w:p>
+    <w:p>
+      <w:pPr>
+        <w:pStyle w:val="Prrafodelista"/>
+        <w:spacing w:after="0" w:line="240" w:lineRule="auto"/>
+        <w:rPr>
+          <w:rFonts w:ascii="Arial" w:eastAsia="Times New Roman" w:hAnsi="Arial" w:cs="Arial"/>
+          <w:bCs/>
+          <w:sz w:val="24"/>
+          <w:szCs w:val="24"/>
+          <w:lang w:val="es-ES" w:eastAsia="es-ES"/>
+        </w:rPr>
+      </w:pPr>
+    </w:p>
+    <w:p>
+      <w:pPr>
+        <w:pStyle w:val="Prrafodelista"/>
+        <w:spacing w:after="0" w:line="240" w:lineRule="auto"/>
+        <w:rPr>
+          <w:rFonts w:ascii="Arial" w:eastAsia="Times New Roman" w:hAnsi="Arial" w:cs="Arial"/>
+          <w:bCs/>
+          <w:sz w:val="24"/>
+          <w:szCs w:val="24"/>
+          <w:lang w:val="es-ES" w:eastAsia="es-ES"/>
+        </w:rPr>
+      </w:pPr>
+      <w:r>
+        <w:rPr>
+          <w:rFonts w:ascii="Arial" w:eastAsia="Times New Roman" w:hAnsi="Arial" w:cs="Arial"/>
+          <w:bCs/>
+          <w:sz w:val="24"/>
+          <w:szCs w:val="24"/>
+          <w:lang w:val="es-ES" w:eastAsia="es-ES"/>
+        </w:rPr>
+        <w:t>Las posibles aplicaciones son todas las aplicaciones desarrolladas en PHP, por ejemplo, áreas cliente , intranets, aplicaciones web con funcionalidades concretas, APIS, y prácticamente cualquier funcionalidad web requiera programación a medida.</w:t>
+      </w:r>
+    </w:p>
+    <w:p>
+      <w:pPr>
+        <w:pStyle w:val="Prrafodelista"/>
+        <w:spacing w:after="0" w:line="240" w:lineRule="auto"/>
+        <w:rPr>
+          <w:rFonts w:ascii="Arial" w:eastAsia="Times New Roman" w:hAnsi="Arial" w:cs="Arial"/>
+          <w:bCs/>
+          <w:sz w:val="24"/>
+          <w:szCs w:val="24"/>
+          <w:lang w:val="es-ES" w:eastAsia="es-ES"/>
+        </w:rPr>
+      </w:pPr>
+    </w:p>
+    <w:p>
+      <w:pPr>
+        <w:pStyle w:val="Prrafodelista"/>
+        <w:spacing w:after="0" w:line="240" w:lineRule="auto"/>
+        <w:rPr>
+          <w:rFonts w:ascii="Arial" w:eastAsia="Times New Roman" w:hAnsi="Arial" w:cs="Arial"/>
+          <w:bCs/>
+          <w:sz w:val="24"/>
+          <w:szCs w:val="24"/>
+          <w:lang w:val="es-ES" w:eastAsia="es-ES"/>
+        </w:rPr>
+      </w:pPr>
+      <w:r>
+        <w:rPr>
+          <w:rFonts w:ascii="Arial" w:eastAsia="Times New Roman" w:hAnsi="Arial" w:cs="Arial"/>
+          <w:bCs/>
+          <w:sz w:val="24"/>
+          <w:szCs w:val="24"/>
+          <w:lang w:val="es-ES" w:eastAsia="es-ES"/>
+        </w:rPr>
+        <w:t xml:space="preserve">La potencia de </w:t>
+      </w:r>
+      <w:proofErr w:type="spellStart"/>
+      <w:r>
+        <w:rPr>
+          <w:rFonts w:ascii="Arial" w:eastAsia="Times New Roman" w:hAnsi="Arial" w:cs="Arial"/>
+          <w:bCs/>
+          <w:sz w:val="24"/>
+          <w:szCs w:val="24"/>
+          <w:lang w:val="es-ES" w:eastAsia="es-ES"/>
+        </w:rPr>
+        <w:t>Laravel</w:t>
+      </w:r>
+      <w:proofErr w:type="spellEnd"/>
+      <w:r>
+        <w:rPr>
+          <w:rFonts w:ascii="Arial" w:eastAsia="Times New Roman" w:hAnsi="Arial" w:cs="Arial"/>
+          <w:bCs/>
+          <w:sz w:val="24"/>
+          <w:szCs w:val="24"/>
+          <w:lang w:val="es-ES" w:eastAsia="es-ES"/>
+        </w:rPr>
+        <w:t xml:space="preserve"> radica en su integración, escalabilidad y facilidad de mantenimiento respecto a otros desarrollos en lenguajes 100% nativos y por lo tanto es una opción más que a tener en cuenta a la hora de decidir usar este </w:t>
+      </w:r>
+      <w:proofErr w:type="spellStart"/>
+      <w:r>
+        <w:rPr>
+          <w:rFonts w:ascii="Arial" w:eastAsia="Times New Roman" w:hAnsi="Arial" w:cs="Arial"/>
+          <w:bCs/>
+          <w:sz w:val="24"/>
+          <w:szCs w:val="24"/>
+          <w:lang w:val="es-ES" w:eastAsia="es-ES"/>
+        </w:rPr>
+        <w:t>framework</w:t>
+      </w:r>
+      <w:proofErr w:type="spellEnd"/>
+      <w:r>
+        <w:rPr>
+          <w:rFonts w:ascii="Arial" w:eastAsia="Times New Roman" w:hAnsi="Arial" w:cs="Arial"/>
+          <w:bCs/>
+          <w:sz w:val="24"/>
+          <w:szCs w:val="24"/>
+          <w:lang w:val="es-ES" w:eastAsia="es-ES"/>
+        </w:rPr>
+        <w:t xml:space="preserve"> en nuestros desarrollos.</w:t>
+      </w:r>
+    </w:p>
+    <w:p>
+      <w:pPr>
+        <w:pStyle w:val="Prrafodelista"/>
+        <w:spacing w:after="0" w:line="240" w:lineRule="auto"/>
+        <w:rPr>
+          <w:rFonts w:ascii="Arial" w:eastAsia="Times New Roman" w:hAnsi="Arial" w:cs="Arial"/>
+          <w:bCs/>
+          <w:sz w:val="24"/>
+          <w:szCs w:val="24"/>
+          <w:lang w:val="es-ES" w:eastAsia="es-ES"/>
+        </w:rPr>
+      </w:pPr>
+    </w:p>
+    <w:p>
+      <w:pPr>
+        <w:pStyle w:val="Prrafodelista"/>
+        <w:spacing w:after="0" w:line="240" w:lineRule="auto"/>
+        <w:rPr>
+          <w:rFonts w:ascii="Arial" w:eastAsia="Times New Roman" w:hAnsi="Arial" w:cs="Arial"/>
+          <w:bCs/>
+          <w:sz w:val="24"/>
+          <w:szCs w:val="24"/>
+          <w:lang w:val="es-ES" w:eastAsia="es-ES"/>
+        </w:rPr>
+      </w:pPr>
+    </w:p>
+    <w:p>
+      <w:pPr>
+        <w:pStyle w:val="Prrafodelista"/>
+        <w:numPr>
+          <w:ilvl w:val="0"/>
+          <w:numId w:val="7"/>
+        </w:numPr>
+        <w:spacing w:after="0" w:line="240" w:lineRule="auto"/>
+        <w:rPr>
+          <w:rFonts w:ascii="Arial" w:eastAsia="Times New Roman" w:hAnsi="Arial" w:cs="Arial"/>
+          <w:bCs/>
+          <w:sz w:val="24"/>
+          <w:szCs w:val="24"/>
+          <w:lang w:val="es-ES" w:eastAsia="es-ES"/>
+        </w:rPr>
+      </w:pPr>
+      <w:r>
+        <w:rPr>
+          <w:rFonts w:ascii="Arial" w:eastAsia="Times New Roman" w:hAnsi="Arial" w:cs="Arial"/>
+          <w:bCs/>
+          <w:sz w:val="24"/>
+          <w:szCs w:val="24"/>
+          <w:lang w:val="es-ES" w:eastAsia="es-ES"/>
+        </w:rPr>
+        <w:t xml:space="preserve">Uso de </w:t>
+      </w:r>
+      <w:proofErr w:type="spellStart"/>
+      <w:r>
+        <w:rPr>
+          <w:rFonts w:ascii="Arial" w:eastAsia="Times New Roman" w:hAnsi="Arial" w:cs="Arial"/>
+          <w:bCs/>
+          <w:sz w:val="24"/>
+          <w:szCs w:val="24"/>
+          <w:lang w:val="es-ES" w:eastAsia="es-ES"/>
+        </w:rPr>
+        <w:t>Ajax</w:t>
+      </w:r>
+      <w:proofErr w:type="spellEnd"/>
+      <w:r>
+        <w:rPr>
+          <w:rFonts w:ascii="Arial" w:eastAsia="Times New Roman" w:hAnsi="Arial" w:cs="Arial"/>
+          <w:bCs/>
+          <w:sz w:val="24"/>
+          <w:szCs w:val="24"/>
+          <w:lang w:val="es-ES" w:eastAsia="es-ES"/>
+        </w:rPr>
+        <w:t xml:space="preserve"> para consultas cliente-servidor sin los retardos de una petición </w:t>
+      </w:r>
+      <w:proofErr w:type="spellStart"/>
+      <w:r>
+        <w:rPr>
+          <w:rFonts w:ascii="Arial" w:eastAsia="Times New Roman" w:hAnsi="Arial" w:cs="Arial"/>
+          <w:bCs/>
+          <w:sz w:val="24"/>
+          <w:szCs w:val="24"/>
+          <w:lang w:val="es-ES" w:eastAsia="es-ES"/>
+        </w:rPr>
+        <w:t>html</w:t>
+      </w:r>
+      <w:proofErr w:type="spellEnd"/>
+      <w:r>
+        <w:rPr>
+          <w:rFonts w:ascii="Arial" w:eastAsia="Times New Roman" w:hAnsi="Arial" w:cs="Arial"/>
+          <w:bCs/>
+          <w:sz w:val="24"/>
+          <w:szCs w:val="24"/>
+          <w:lang w:val="es-ES" w:eastAsia="es-ES"/>
+        </w:rPr>
+        <w:t xml:space="preserve"> usual. </w:t>
+      </w:r>
+    </w:p>
+    <w:p>
+      <w:pPr>
+        <w:spacing w:after="0" w:line="240" w:lineRule="auto"/>
+        <w:rPr>
+          <w:rFonts w:ascii="Arial" w:eastAsia="Times New Roman" w:hAnsi="Arial" w:cs="Arial"/>
+          <w:bCs/>
+          <w:sz w:val="24"/>
+          <w:szCs w:val="24"/>
+          <w:lang w:val="es-ES" w:eastAsia="es-ES"/>
+        </w:rPr>
+      </w:pPr>
+    </w:p>
+    <w:p>
+      <w:pPr>
+        <w:pStyle w:val="Prrafodelista"/>
+        <w:spacing w:after="0" w:line="240" w:lineRule="auto"/>
+        <w:rPr>
+          <w:rFonts w:ascii="Arial" w:eastAsia="Times New Roman" w:hAnsi="Arial" w:cs="Arial"/>
+          <w:bCs/>
+          <w:sz w:val="24"/>
+          <w:szCs w:val="24"/>
+          <w:lang w:val="es-ES" w:eastAsia="es-ES"/>
+        </w:rPr>
+      </w:pPr>
+      <w:r>
+        <w:rPr>
+          <w:rFonts w:ascii="Arial" w:eastAsia="Times New Roman" w:hAnsi="Arial" w:cs="Arial"/>
+          <w:bCs/>
+          <w:sz w:val="24"/>
+          <w:szCs w:val="24"/>
+          <w:lang w:val="es-ES" w:eastAsia="es-ES"/>
+        </w:rPr>
+        <w:t xml:space="preserve">Realizar peticiones al servidor y esperar respuesta puede consumir tiempo (el tiempo necesario para recargar una página completa). Para agilizar los desarrollos web surgió </w:t>
+      </w:r>
+      <w:proofErr w:type="spellStart"/>
+      <w:r>
+        <w:rPr>
+          <w:rFonts w:ascii="Arial" w:eastAsia="Times New Roman" w:hAnsi="Arial" w:cs="Arial"/>
+          <w:bCs/>
+          <w:sz w:val="24"/>
+          <w:szCs w:val="24"/>
+          <w:lang w:val="es-ES" w:eastAsia="es-ES"/>
+        </w:rPr>
+        <w:t>Ajax</w:t>
+      </w:r>
+      <w:proofErr w:type="spellEnd"/>
+      <w:r>
+        <w:rPr>
+          <w:rFonts w:ascii="Arial" w:eastAsia="Times New Roman" w:hAnsi="Arial" w:cs="Arial"/>
+          <w:bCs/>
+          <w:sz w:val="24"/>
+          <w:szCs w:val="24"/>
+          <w:lang w:val="es-ES" w:eastAsia="es-ES"/>
+        </w:rPr>
+        <w:t xml:space="preserve"> (inicialmente </w:t>
+      </w:r>
+      <w:proofErr w:type="spellStart"/>
+      <w:r>
+        <w:rPr>
+          <w:rFonts w:ascii="Arial" w:eastAsia="Times New Roman" w:hAnsi="Arial" w:cs="Arial"/>
+          <w:bCs/>
+          <w:sz w:val="24"/>
+          <w:szCs w:val="24"/>
+          <w:lang w:val="es-ES" w:eastAsia="es-ES"/>
+        </w:rPr>
+        <w:t>Asynchronous</w:t>
+      </w:r>
+      <w:proofErr w:type="spellEnd"/>
       <w:r>
         <w:rPr>
           <w:rFonts w:ascii="Arial" w:eastAsia="Times New Roman" w:hAnsi="Arial" w:cs="Arial"/>
@@ -8347,15 +9596,475 @@
         </w:rPr>
         <w:t xml:space="preserve"> </w:t>
       </w:r>
-      <w:r>
-        <w:rPr>
-          <w:rFonts w:ascii="Arial" w:eastAsia="Times New Roman" w:hAnsi="Arial" w:cs="Arial"/>
-          <w:bCs/>
-          <w:sz w:val="24"/>
-          <w:szCs w:val="24"/>
-          <w:lang w:val="es-ES" w:eastAsia="es-ES"/>
-        </w:rPr>
-        <w:t>que se divide en 4 fases: fase incepción, fase de elaboración, fase de construcción, fase de</w:t>
+      <w:proofErr w:type="spellStart"/>
+      <w:r>
+        <w:rPr>
+          <w:rFonts w:ascii="Arial" w:eastAsia="Times New Roman" w:hAnsi="Arial" w:cs="Arial"/>
+          <w:bCs/>
+          <w:sz w:val="24"/>
+          <w:szCs w:val="24"/>
+          <w:lang w:val="es-ES" w:eastAsia="es-ES"/>
+        </w:rPr>
+        <w:t>JavaScript</w:t>
+      </w:r>
+      <w:proofErr w:type="spellEnd"/>
+      <w:r>
+        <w:rPr>
+          <w:rFonts w:ascii="Arial" w:eastAsia="Times New Roman" w:hAnsi="Arial" w:cs="Arial"/>
+          <w:bCs/>
+          <w:sz w:val="24"/>
+          <w:szCs w:val="24"/>
+          <w:lang w:val="es-ES" w:eastAsia="es-ES"/>
+        </w:rPr>
+        <w:t xml:space="preserve"> And XML, aunque hoy día ya no es una tecnología ligada a XML con lo cual no pueden asociarse las siglas a estos términos), una tecnología que busca evitar las demoras propias de las peticiones y respuestas del servidor mediante la transmisión de datos en segundo plano usando un protocolo específicamente diseñado para la transmisión rápida de pequeños paquetes de datos.</w:t>
+      </w:r>
+      <w:r>
+        <w:rPr>
+          <w:rFonts w:ascii="Arial" w:eastAsia="Times New Roman" w:hAnsi="Arial" w:cs="Arial"/>
+          <w:bCs/>
+          <w:sz w:val="24"/>
+          <w:szCs w:val="24"/>
+          <w:lang w:val="es-ES" w:eastAsia="es-ES"/>
+        </w:rPr>
+        <w:br/>
+        <w:t xml:space="preserve">Con </w:t>
+      </w:r>
+      <w:proofErr w:type="spellStart"/>
+      <w:r>
+        <w:rPr>
+          <w:rFonts w:ascii="Arial" w:eastAsia="Times New Roman" w:hAnsi="Arial" w:cs="Arial"/>
+          <w:bCs/>
+          <w:sz w:val="24"/>
+          <w:szCs w:val="24"/>
+          <w:lang w:val="es-ES" w:eastAsia="es-ES"/>
+        </w:rPr>
+        <w:t>Ajax</w:t>
+      </w:r>
+      <w:proofErr w:type="spellEnd"/>
+      <w:r>
+        <w:rPr>
+          <w:rFonts w:ascii="Arial" w:eastAsia="Times New Roman" w:hAnsi="Arial" w:cs="Arial"/>
+          <w:bCs/>
+          <w:sz w:val="24"/>
+          <w:szCs w:val="24"/>
+          <w:lang w:val="es-ES" w:eastAsia="es-ES"/>
+        </w:rPr>
+        <w:t xml:space="preserve">, se hace posible realizar peticiones al servidor y obtener respuesta de este en segundo plano (sin necesidad de recargar la página web completa) y usar esos datos para, a través de </w:t>
+      </w:r>
+      <w:proofErr w:type="spellStart"/>
+      <w:r>
+        <w:rPr>
+          <w:rFonts w:ascii="Arial" w:eastAsia="Times New Roman" w:hAnsi="Arial" w:cs="Arial"/>
+          <w:bCs/>
+          <w:sz w:val="24"/>
+          <w:szCs w:val="24"/>
+          <w:lang w:val="es-ES" w:eastAsia="es-ES"/>
+        </w:rPr>
+        <w:t>JavaScript</w:t>
+      </w:r>
+      <w:proofErr w:type="spellEnd"/>
+      <w:r>
+        <w:rPr>
+          <w:rFonts w:ascii="Arial" w:eastAsia="Times New Roman" w:hAnsi="Arial" w:cs="Arial"/>
+          <w:bCs/>
+          <w:sz w:val="24"/>
+          <w:szCs w:val="24"/>
+          <w:lang w:val="es-ES" w:eastAsia="es-ES"/>
+        </w:rPr>
+        <w:t>, modificar los contenidos de la página creando efectos dinámicos y rápidos.</w:t>
+      </w:r>
+      <w:r>
+        <w:rPr>
+          <w:rFonts w:ascii="Arial" w:eastAsia="Times New Roman" w:hAnsi="Arial" w:cs="Arial"/>
+          <w:bCs/>
+          <w:sz w:val="24"/>
+          <w:szCs w:val="24"/>
+          <w:lang w:val="es-ES" w:eastAsia="es-ES"/>
+        </w:rPr>
+        <w:t>´</w:t>
+      </w:r>
+    </w:p>
+    <w:p>
+      <w:pPr>
+        <w:pStyle w:val="Prrafodelista"/>
+        <w:spacing w:after="0" w:line="240" w:lineRule="auto"/>
+        <w:rPr>
+          <w:rFonts w:ascii="Arial" w:eastAsia="Times New Roman" w:hAnsi="Arial" w:cs="Arial"/>
+          <w:bCs/>
+          <w:sz w:val="24"/>
+          <w:szCs w:val="24"/>
+          <w:lang w:val="es-ES" w:eastAsia="es-ES"/>
+        </w:rPr>
+      </w:pPr>
+    </w:p>
+    <w:p>
+      <w:pPr>
+        <w:pStyle w:val="Prrafodelista"/>
+        <w:numPr>
+          <w:ilvl w:val="0"/>
+          <w:numId w:val="7"/>
+        </w:numPr>
+        <w:spacing w:after="0" w:line="240" w:lineRule="auto"/>
+        <w:rPr>
+          <w:rFonts w:ascii="Arial" w:eastAsia="Times New Roman" w:hAnsi="Arial" w:cs="Arial"/>
+          <w:bCs/>
+          <w:sz w:val="24"/>
+          <w:szCs w:val="24"/>
+          <w:lang w:val="es-ES" w:eastAsia="es-ES"/>
+        </w:rPr>
+      </w:pPr>
+      <w:r>
+        <w:rPr>
+          <w:rFonts w:ascii="Arial" w:eastAsia="Times New Roman" w:hAnsi="Arial" w:cs="Arial"/>
+          <w:bCs/>
+          <w:sz w:val="24"/>
+          <w:szCs w:val="24"/>
+          <w:lang w:val="es-ES" w:eastAsia="es-ES"/>
+        </w:rPr>
+        <w:t xml:space="preserve">Uso de </w:t>
+      </w:r>
+      <w:proofErr w:type="spellStart"/>
+      <w:r>
+        <w:rPr>
+          <w:rFonts w:ascii="Arial" w:eastAsia="Times New Roman" w:hAnsi="Arial" w:cs="Arial"/>
+          <w:bCs/>
+          <w:sz w:val="24"/>
+          <w:szCs w:val="24"/>
+          <w:lang w:val="es-ES" w:eastAsia="es-ES"/>
+        </w:rPr>
+        <w:t>JQuery</w:t>
+      </w:r>
+      <w:proofErr w:type="spellEnd"/>
+      <w:r>
+        <w:rPr>
+          <w:rFonts w:ascii="Arial" w:eastAsia="Times New Roman" w:hAnsi="Arial" w:cs="Arial"/>
+          <w:bCs/>
+          <w:sz w:val="24"/>
+          <w:szCs w:val="24"/>
+          <w:lang w:val="es-ES" w:eastAsia="es-ES"/>
+        </w:rPr>
+        <w:t xml:space="preserve"> para crear aplicaciones web agradables a la vista, dinámicas e interactivas</w:t>
+      </w:r>
+    </w:p>
+    <w:p>
+      <w:pPr>
+        <w:pStyle w:val="Prrafodelista"/>
+        <w:spacing w:after="0" w:line="240" w:lineRule="auto"/>
+        <w:rPr>
+          <w:rFonts w:ascii="Arial" w:eastAsia="Times New Roman" w:hAnsi="Arial" w:cs="Arial"/>
+          <w:bCs/>
+          <w:sz w:val="24"/>
+          <w:szCs w:val="24"/>
+          <w:lang w:val="es-ES" w:eastAsia="es-ES"/>
+        </w:rPr>
+      </w:pPr>
+    </w:p>
+    <w:p>
+      <w:pPr>
+        <w:pStyle w:val="Prrafodelista"/>
+        <w:spacing w:after="0" w:line="240" w:lineRule="auto"/>
+        <w:rPr>
+          <w:rFonts w:ascii="Arial" w:eastAsia="Times New Roman" w:hAnsi="Arial" w:cs="Arial"/>
+          <w:bCs/>
+          <w:sz w:val="24"/>
+          <w:szCs w:val="24"/>
+          <w:lang w:val="es-ES" w:eastAsia="es-ES"/>
+        </w:rPr>
+      </w:pPr>
+      <w:proofErr w:type="spellStart"/>
+      <w:r>
+        <w:rPr>
+          <w:rFonts w:ascii="Arial" w:eastAsia="Times New Roman" w:hAnsi="Arial" w:cs="Arial"/>
+          <w:bCs/>
+          <w:sz w:val="24"/>
+          <w:szCs w:val="24"/>
+          <w:lang w:val="es-ES" w:eastAsia="es-ES"/>
+        </w:rPr>
+        <w:t>jQuery</w:t>
+      </w:r>
+      <w:proofErr w:type="spellEnd"/>
+      <w:r>
+        <w:rPr>
+          <w:rFonts w:ascii="Arial" w:eastAsia="Times New Roman" w:hAnsi="Arial" w:cs="Arial"/>
+          <w:bCs/>
+          <w:sz w:val="24"/>
+          <w:szCs w:val="24"/>
+          <w:lang w:val="es-ES" w:eastAsia="es-ES"/>
+        </w:rPr>
+        <w:t xml:space="preserve"> es un Framework de </w:t>
+      </w:r>
+      <w:proofErr w:type="spellStart"/>
+      <w:r>
+        <w:rPr>
+          <w:rFonts w:ascii="Arial" w:eastAsia="Times New Roman" w:hAnsi="Arial" w:cs="Arial"/>
+          <w:bCs/>
+          <w:sz w:val="24"/>
+          <w:szCs w:val="24"/>
+          <w:lang w:val="es-ES" w:eastAsia="es-ES"/>
+        </w:rPr>
+        <w:t>JavaScript</w:t>
+      </w:r>
+      <w:proofErr w:type="spellEnd"/>
+      <w:r>
+        <w:rPr>
+          <w:rFonts w:ascii="Arial" w:eastAsia="Times New Roman" w:hAnsi="Arial" w:cs="Arial"/>
+          <w:bCs/>
+          <w:sz w:val="24"/>
+          <w:szCs w:val="24"/>
+          <w:lang w:val="es-ES" w:eastAsia="es-ES"/>
+        </w:rPr>
+        <w:t xml:space="preserve"> con un conjunto de utilidades listas para ser utilizadas en nuestros desarrollos web. </w:t>
+      </w:r>
+    </w:p>
+    <w:p>
+      <w:pPr>
+        <w:pStyle w:val="Prrafodelista"/>
+        <w:spacing w:after="0" w:line="240" w:lineRule="auto"/>
+        <w:rPr>
+          <w:rFonts w:ascii="Arial" w:eastAsia="Times New Roman" w:hAnsi="Arial" w:cs="Arial"/>
+          <w:bCs/>
+          <w:sz w:val="24"/>
+          <w:szCs w:val="24"/>
+          <w:lang w:val="es-ES" w:eastAsia="es-ES"/>
+        </w:rPr>
+      </w:pPr>
+    </w:p>
+    <w:p>
+      <w:pPr>
+        <w:pStyle w:val="Prrafodelista"/>
+        <w:spacing w:after="0" w:line="240" w:lineRule="auto"/>
+        <w:rPr>
+          <w:rFonts w:ascii="Arial" w:eastAsia="Times New Roman" w:hAnsi="Arial" w:cs="Arial"/>
+          <w:bCs/>
+          <w:sz w:val="24"/>
+          <w:szCs w:val="24"/>
+          <w:lang w:val="es-ES" w:eastAsia="es-ES"/>
+        </w:rPr>
+      </w:pPr>
+      <w:r>
+        <w:rPr>
+          <w:rFonts w:ascii="Arial" w:eastAsia="Times New Roman" w:hAnsi="Arial" w:cs="Arial"/>
+          <w:bCs/>
+          <w:sz w:val="24"/>
+          <w:szCs w:val="24"/>
+          <w:lang w:val="es-ES" w:eastAsia="es-ES"/>
+        </w:rPr>
+        <w:lastRenderedPageBreak/>
+        <w:t xml:space="preserve">Esto ayuda a desarrollar en menor tiempo y más fácilmente. Además, evita tener que tener un conocimiento profundo para emplear las utilidades de </w:t>
+      </w:r>
+      <w:proofErr w:type="spellStart"/>
+      <w:r>
+        <w:rPr>
+          <w:rFonts w:ascii="Arial" w:eastAsia="Times New Roman" w:hAnsi="Arial" w:cs="Arial"/>
+          <w:bCs/>
+          <w:sz w:val="24"/>
+          <w:szCs w:val="24"/>
+          <w:lang w:val="es-ES" w:eastAsia="es-ES"/>
+        </w:rPr>
+        <w:t>jQuery</w:t>
+      </w:r>
+      <w:proofErr w:type="spellEnd"/>
+      <w:r>
+        <w:rPr>
+          <w:rFonts w:ascii="Arial" w:eastAsia="Times New Roman" w:hAnsi="Arial" w:cs="Arial"/>
+          <w:bCs/>
+          <w:sz w:val="24"/>
+          <w:szCs w:val="24"/>
+          <w:lang w:val="es-ES" w:eastAsia="es-ES"/>
+        </w:rPr>
+        <w:t>.</w:t>
+      </w:r>
+    </w:p>
+    <w:p>
+      <w:pPr>
+        <w:pStyle w:val="Prrafodelista"/>
+        <w:spacing w:after="0" w:line="240" w:lineRule="auto"/>
+        <w:rPr>
+          <w:rFonts w:ascii="Arial" w:eastAsia="Times New Roman" w:hAnsi="Arial" w:cs="Arial"/>
+          <w:bCs/>
+          <w:sz w:val="24"/>
+          <w:szCs w:val="24"/>
+          <w:lang w:val="es-ES" w:eastAsia="es-ES"/>
+        </w:rPr>
+      </w:pPr>
+    </w:p>
+    <w:p>
+      <w:pPr>
+        <w:pStyle w:val="Prrafodelista"/>
+        <w:spacing w:after="0" w:line="240" w:lineRule="auto"/>
+        <w:rPr>
+          <w:rFonts w:ascii="Arial" w:eastAsia="Times New Roman" w:hAnsi="Arial" w:cs="Arial"/>
+          <w:bCs/>
+          <w:sz w:val="24"/>
+          <w:szCs w:val="24"/>
+          <w:lang w:val="es-ES" w:eastAsia="es-ES"/>
+        </w:rPr>
+      </w:pPr>
+      <w:r>
+        <w:rPr>
+          <w:rFonts w:ascii="Arial" w:eastAsia="Times New Roman" w:hAnsi="Arial" w:cs="Arial"/>
+          <w:bCs/>
+          <w:sz w:val="24"/>
+          <w:szCs w:val="24"/>
+          <w:lang w:val="es-ES" w:eastAsia="es-ES"/>
+        </w:rPr>
+        <w:t xml:space="preserve">Recordemos que un Framework es un entorno de desarrollo y una de las ventajas de </w:t>
+      </w:r>
+      <w:proofErr w:type="spellStart"/>
+      <w:r>
+        <w:rPr>
+          <w:rFonts w:ascii="Arial" w:eastAsia="Times New Roman" w:hAnsi="Arial" w:cs="Arial"/>
+          <w:bCs/>
+          <w:sz w:val="24"/>
+          <w:szCs w:val="24"/>
+          <w:lang w:val="es-ES" w:eastAsia="es-ES"/>
+        </w:rPr>
+        <w:t>jQuery</w:t>
+      </w:r>
+      <w:proofErr w:type="spellEnd"/>
+      <w:r>
+        <w:rPr>
+          <w:rFonts w:ascii="Arial" w:eastAsia="Times New Roman" w:hAnsi="Arial" w:cs="Arial"/>
+          <w:bCs/>
+          <w:sz w:val="24"/>
+          <w:szCs w:val="24"/>
+          <w:lang w:val="es-ES" w:eastAsia="es-ES"/>
+        </w:rPr>
+        <w:t xml:space="preserve"> es que hay además infinidad de </w:t>
+      </w:r>
+      <w:proofErr w:type="spellStart"/>
+      <w:r>
+        <w:rPr>
+          <w:rFonts w:ascii="Arial" w:eastAsia="Times New Roman" w:hAnsi="Arial" w:cs="Arial"/>
+          <w:bCs/>
+          <w:sz w:val="24"/>
+          <w:szCs w:val="24"/>
+          <w:lang w:val="es-ES" w:eastAsia="es-ES"/>
+        </w:rPr>
+        <w:t>plugins</w:t>
+      </w:r>
+      <w:proofErr w:type="spellEnd"/>
+      <w:r>
+        <w:rPr>
+          <w:rFonts w:ascii="Arial" w:eastAsia="Times New Roman" w:hAnsi="Arial" w:cs="Arial"/>
+          <w:bCs/>
+          <w:sz w:val="24"/>
+          <w:szCs w:val="24"/>
+          <w:lang w:val="es-ES" w:eastAsia="es-ES"/>
+        </w:rPr>
+        <w:t xml:space="preserve"> creados bajo este Framework que ayudan enormemente en el maquetado de nuestra web por ejemplo con menú </w:t>
+      </w:r>
+      <w:proofErr w:type="spellStart"/>
+      <w:r>
+        <w:rPr>
+          <w:rFonts w:ascii="Arial" w:eastAsia="Times New Roman" w:hAnsi="Arial" w:cs="Arial"/>
+          <w:bCs/>
+          <w:sz w:val="24"/>
+          <w:szCs w:val="24"/>
+          <w:lang w:val="es-ES" w:eastAsia="es-ES"/>
+        </w:rPr>
+        <w:t>responsive</w:t>
+      </w:r>
+      <w:proofErr w:type="spellEnd"/>
+      <w:r>
+        <w:rPr>
+          <w:rFonts w:ascii="Arial" w:eastAsia="Times New Roman" w:hAnsi="Arial" w:cs="Arial"/>
+          <w:bCs/>
+          <w:sz w:val="24"/>
+          <w:szCs w:val="24"/>
+          <w:lang w:val="es-ES" w:eastAsia="es-ES"/>
+        </w:rPr>
+        <w:t xml:space="preserve">, deslizamiento por </w:t>
+      </w:r>
+      <w:proofErr w:type="spellStart"/>
+      <w:r>
+        <w:rPr>
+          <w:rFonts w:ascii="Arial" w:eastAsia="Times New Roman" w:hAnsi="Arial" w:cs="Arial"/>
+          <w:bCs/>
+          <w:sz w:val="24"/>
+          <w:szCs w:val="24"/>
+          <w:lang w:val="es-ES" w:eastAsia="es-ES"/>
+        </w:rPr>
+        <w:t>scroll</w:t>
+      </w:r>
+      <w:proofErr w:type="spellEnd"/>
+      <w:r>
+        <w:rPr>
+          <w:rFonts w:ascii="Arial" w:eastAsia="Times New Roman" w:hAnsi="Arial" w:cs="Arial"/>
+          <w:bCs/>
+          <w:sz w:val="24"/>
+          <w:szCs w:val="24"/>
+          <w:lang w:val="es-ES" w:eastAsia="es-ES"/>
+        </w:rPr>
+        <w:t>, etc</w:t>
+      </w:r>
+      <w:r>
+        <w:rPr>
+          <w:rFonts w:ascii="Arial" w:eastAsia="Times New Roman" w:hAnsi="Arial" w:cs="Arial"/>
+          <w:bCs/>
+          <w:sz w:val="24"/>
+          <w:szCs w:val="24"/>
+          <w:lang w:val="es-ES" w:eastAsia="es-ES"/>
+        </w:rPr>
+        <w:t>.</w:t>
+      </w:r>
+    </w:p>
+    <w:p>
+      <w:pPr>
+        <w:pStyle w:val="Prrafodelista"/>
+        <w:spacing w:after="0" w:line="240" w:lineRule="auto"/>
+        <w:rPr>
+          <w:rFonts w:ascii="Arial" w:eastAsia="Times New Roman" w:hAnsi="Arial" w:cs="Arial"/>
+          <w:bCs/>
+          <w:sz w:val="24"/>
+          <w:szCs w:val="24"/>
+          <w:lang w:val="es-ES" w:eastAsia="es-ES"/>
+        </w:rPr>
+      </w:pPr>
+    </w:p>
+    <w:p>
+      <w:pPr>
+        <w:pStyle w:val="Prrafodelista"/>
+        <w:spacing w:after="0" w:line="240" w:lineRule="auto"/>
+        <w:rPr>
+          <w:rFonts w:ascii="Arial" w:eastAsia="Times New Roman" w:hAnsi="Arial" w:cs="Arial"/>
+          <w:bCs/>
+          <w:sz w:val="24"/>
+          <w:szCs w:val="24"/>
+          <w:lang w:val="es-ES" w:eastAsia="es-ES"/>
+        </w:rPr>
+      </w:pPr>
+      <w:proofErr w:type="spellStart"/>
+      <w:r>
+        <w:rPr>
+          <w:rFonts w:ascii="Arial" w:eastAsia="Times New Roman" w:hAnsi="Arial" w:cs="Arial"/>
+          <w:bCs/>
+          <w:sz w:val="24"/>
+          <w:szCs w:val="24"/>
+          <w:lang w:val="es-ES" w:eastAsia="es-ES"/>
+        </w:rPr>
+        <w:t>J</w:t>
+      </w:r>
+      <w:r>
+        <w:rPr>
+          <w:rFonts w:ascii="Arial" w:eastAsia="Times New Roman" w:hAnsi="Arial" w:cs="Arial"/>
+          <w:bCs/>
+          <w:sz w:val="24"/>
+          <w:szCs w:val="24"/>
+          <w:lang w:val="es-ES" w:eastAsia="es-ES"/>
+        </w:rPr>
+        <w:t>Query</w:t>
+      </w:r>
+      <w:proofErr w:type="spellEnd"/>
+      <w:r>
+        <w:rPr>
+          <w:rFonts w:ascii="Arial" w:eastAsia="Times New Roman" w:hAnsi="Arial" w:cs="Arial"/>
+          <w:bCs/>
+          <w:sz w:val="24"/>
+          <w:szCs w:val="24"/>
+          <w:lang w:val="es-ES" w:eastAsia="es-ES"/>
+        </w:rPr>
+        <w:t xml:space="preserve"> nos permite agregar interactividad a nuestra web sin tener grandes conocimientos de programación.</w:t>
       </w:r>
       <w:r>
         <w:rPr>
@@ -8375,70 +10084,88 @@
           <w:szCs w:val="24"/>
           <w:lang w:val="es-ES" w:eastAsia="es-ES"/>
         </w:rPr>
-        <w:t>transición.</w:t>
-      </w:r>
-    </w:p>
-    <w:p>
-      <w:pPr>
-        <w:spacing w:after="0" w:line="240" w:lineRule="auto"/>
-        <w:rPr>
-          <w:rFonts w:ascii="Arial" w:eastAsia="Times New Roman" w:hAnsi="Arial" w:cs="Arial"/>
-          <w:bCs/>
-          <w:sz w:val="24"/>
-          <w:szCs w:val="24"/>
-          <w:lang w:val="es-ES" w:eastAsia="es-ES"/>
-        </w:rPr>
-      </w:pPr>
-      <w:r>
-        <w:rPr>
-          <w:rFonts w:ascii="Arial" w:eastAsia="Times New Roman" w:hAnsi="Arial" w:cs="Arial"/>
-          <w:bCs/>
-          <w:sz w:val="24"/>
-          <w:szCs w:val="24"/>
-          <w:lang w:val="es-ES" w:eastAsia="es-ES"/>
-        </w:rPr>
-        <w:t>Como resultado de la investigación podemos concluir que mediante la implementación del</w:t>
-      </w:r>
-      <w:r>
-        <w:rPr>
-          <w:rFonts w:ascii="Arial" w:eastAsia="Times New Roman" w:hAnsi="Arial" w:cs="Arial"/>
-          <w:bCs/>
-          <w:sz w:val="24"/>
-          <w:szCs w:val="24"/>
-          <w:lang w:val="es-ES" w:eastAsia="es-ES"/>
-        </w:rPr>
-        <w:t xml:space="preserve"> </w:t>
-      </w:r>
-      <w:r>
-        <w:rPr>
-          <w:rFonts w:ascii="Arial" w:eastAsia="Times New Roman" w:hAnsi="Arial" w:cs="Arial"/>
-          <w:bCs/>
-          <w:sz w:val="24"/>
-          <w:szCs w:val="24"/>
-          <w:lang w:val="es-ES" w:eastAsia="es-ES"/>
-        </w:rPr>
-        <w:t>sistema web se logra mejorar los procesos comerciales de la empresa, generando ahorro y</w:t>
-      </w:r>
-      <w:r>
-        <w:rPr>
-          <w:rFonts w:ascii="Arial" w:eastAsia="Times New Roman" w:hAnsi="Arial" w:cs="Arial"/>
-          <w:bCs/>
-          <w:sz w:val="24"/>
-          <w:szCs w:val="24"/>
-          <w:lang w:val="es-ES" w:eastAsia="es-ES"/>
-        </w:rPr>
-        <w:t xml:space="preserve"> </w:t>
-      </w:r>
-      <w:r>
-        <w:rPr>
-          <w:rFonts w:ascii="Arial" w:eastAsia="Times New Roman" w:hAnsi="Arial" w:cs="Arial"/>
-          <w:bCs/>
-          <w:sz w:val="24"/>
-          <w:szCs w:val="24"/>
-          <w:lang w:val="es-ES" w:eastAsia="es-ES"/>
-        </w:rPr>
-        <w:t>por consiguiente rentabilidad a la empresa FERRETERIA PADILLA E.I.R.L.</w:t>
-      </w:r>
+        <w:t>Entre estas funcionalidades podemos destacar el usar galerías de fotos dinámicas y elegantes, validación de formularios, calendarios, hacer aparecer y desaparecer e</w:t>
+      </w:r>
+      <w:r>
+        <w:rPr>
+          <w:rFonts w:ascii="Arial" w:eastAsia="Times New Roman" w:hAnsi="Arial" w:cs="Arial"/>
+          <w:bCs/>
+          <w:sz w:val="24"/>
+          <w:szCs w:val="24"/>
+          <w:lang w:val="es-ES" w:eastAsia="es-ES"/>
+        </w:rPr>
+        <w:t>lementos en nuestra página, etc.</w:t>
+      </w:r>
+    </w:p>
+    <w:p>
+      <w:pPr>
+        <w:pStyle w:val="Prrafodelista"/>
+        <w:spacing w:after="0" w:line="240" w:lineRule="auto"/>
+        <w:rPr>
+          <w:rFonts w:ascii="Arial" w:eastAsia="Times New Roman" w:hAnsi="Arial" w:cs="Arial"/>
+          <w:bCs/>
+          <w:sz w:val="24"/>
+          <w:szCs w:val="24"/>
+          <w:lang w:val="es-ES" w:eastAsia="es-ES"/>
+        </w:rPr>
+      </w:pPr>
+    </w:p>
+    <w:p>
+      <w:pPr>
+        <w:pStyle w:val="Prrafodelista"/>
+        <w:spacing w:after="0" w:line="240" w:lineRule="auto"/>
+        <w:rPr>
+          <w:rFonts w:ascii="Arial" w:eastAsia="Times New Roman" w:hAnsi="Arial" w:cs="Arial"/>
+          <w:bCs/>
+          <w:sz w:val="24"/>
+          <w:szCs w:val="24"/>
+          <w:lang w:val="es-ES" w:eastAsia="es-ES"/>
+        </w:rPr>
+      </w:pPr>
+      <w:r>
+        <w:rPr>
+          <w:rFonts w:ascii="Arial" w:eastAsia="Times New Roman" w:hAnsi="Arial" w:cs="Arial"/>
+          <w:bCs/>
+          <w:sz w:val="24"/>
+          <w:szCs w:val="24"/>
+          <w:lang w:val="es-ES" w:eastAsia="es-ES"/>
+        </w:rPr>
+        <w:t xml:space="preserve">Otra característica interesante de </w:t>
+      </w:r>
+      <w:proofErr w:type="spellStart"/>
+      <w:r>
+        <w:rPr>
+          <w:rFonts w:ascii="Arial" w:eastAsia="Times New Roman" w:hAnsi="Arial" w:cs="Arial"/>
+          <w:bCs/>
+          <w:sz w:val="24"/>
+          <w:szCs w:val="24"/>
+          <w:lang w:val="es-ES" w:eastAsia="es-ES"/>
+        </w:rPr>
+        <w:t>jQuery</w:t>
+      </w:r>
+      <w:proofErr w:type="spellEnd"/>
+      <w:r>
+        <w:rPr>
+          <w:rFonts w:ascii="Arial" w:eastAsia="Times New Roman" w:hAnsi="Arial" w:cs="Arial"/>
+          <w:bCs/>
+          <w:sz w:val="24"/>
+          <w:szCs w:val="24"/>
+          <w:lang w:val="es-ES" w:eastAsia="es-ES"/>
+        </w:rPr>
+        <w:t>, es la posibilidad de usar AJAX para mejorar la interactividad, velocidad y usabilidad de nuestra web.</w:t>
+      </w:r>
+    </w:p>
+    <w:p>
+      <w:pPr>
+        <w:spacing w:after="0" w:line="240" w:lineRule="auto"/>
+        <w:rPr>
+          <w:rFonts w:ascii="Arial" w:eastAsia="Times New Roman" w:hAnsi="Arial" w:cs="Arial"/>
+          <w:bCs/>
+          <w:sz w:val="24"/>
+          <w:szCs w:val="24"/>
+          <w:lang w:val="es-ES" w:eastAsia="es-ES"/>
+        </w:rPr>
+      </w:pPr>
     </w:p>
     <w:p>
       <w:pPr>
@@ -8518,46 +10245,32 @@
         <w:rPr>
           <w:rFonts w:ascii="Arial" w:eastAsia="Times New Roman" w:hAnsi="Arial" w:cs="Arial"/>
           <w:b/>
-          <w:bCs/>
-          <w:sz w:val="24"/>
-          <w:szCs w:val="24"/>
-          <w:lang w:val="es-ES" w:eastAsia="es-ES"/>
-        </w:rPr>
-        <w:t>Back-</w:t>
-      </w:r>
-      <w:proofErr w:type="spellStart"/>
-      <w:r>
-        <w:rPr>
-          <w:rFonts w:ascii="Arial" w:eastAsia="Times New Roman" w:hAnsi="Arial" w:cs="Arial"/>
-          <w:b/>
-          <w:bCs/>
-          <w:sz w:val="24"/>
-          <w:szCs w:val="24"/>
-          <w:lang w:val="es-ES" w:eastAsia="es-ES"/>
-        </w:rPr>
-        <w:t>end</w:t>
-      </w:r>
-      <w:proofErr w:type="spellEnd"/>
-      <w:r>
-        <w:rPr>
-          <w:rFonts w:ascii="Arial" w:eastAsia="Times New Roman" w:hAnsi="Arial" w:cs="Arial"/>
-          <w:b/>
-          <w:bCs/>
-          <w:sz w:val="24"/>
-          <w:szCs w:val="24"/>
-          <w:lang w:val="es-ES" w:eastAsia="es-ES"/>
-        </w:rPr>
-        <w:t xml:space="preserve">: </w:t>
-      </w:r>
-      <w:r>
-        <w:rPr>
-          <w:rFonts w:ascii="Arial" w:eastAsia="Times New Roman" w:hAnsi="Arial" w:cs="Arial"/>
-          <w:sz w:val="24"/>
-          <w:szCs w:val="24"/>
-          <w:lang w:val="es-ES" w:eastAsia="es-ES"/>
-        </w:rPr>
-        <w:t>En diseño de software, es la parte de la aplicación que les permite a usuarios avanzados administrar el sistema.</w:t>
-      </w:r>
+          <w:sz w:val="24"/>
+          <w:szCs w:val="24"/>
+          <w:lang w:val="es-ES" w:eastAsia="es-ES"/>
+        </w:rPr>
+        <w:t xml:space="preserve">Desarrollo de Software: </w:t>
+      </w:r>
+      <w:r>
+        <w:rPr>
+          <w:rFonts w:ascii="Arial" w:eastAsia="Times New Roman" w:hAnsi="Arial" w:cs="Arial"/>
+          <w:sz w:val="24"/>
+          <w:szCs w:val="24"/>
+          <w:lang w:val="es-ES" w:eastAsia="es-ES"/>
+        </w:rPr>
+        <w:t>Desarrollo de software. Desarrollar un software significa construirlo simplemente mediante su descripción. Esta es una muy buena razón para considerar la actividad de desarrollo de software como una ingeniería. En un nivel más general, la relación existente entre un software y su entorno es clara ya que el software es introducido en el mundo de modo de provocar ciertos efectos en el mismo.</w:t>
+      </w:r>
+    </w:p>
+    <w:p>
+      <w:pPr>
+        <w:spacing w:after="0" w:line="240" w:lineRule="auto"/>
+        <w:rPr>
+          <w:rFonts w:ascii="Arial" w:eastAsia="Times New Roman" w:hAnsi="Arial" w:cs="Arial"/>
+          <w:sz w:val="24"/>
+          <w:szCs w:val="24"/>
+          <w:lang w:val="es-ES" w:eastAsia="es-ES"/>
+        </w:rPr>
+      </w:pPr>
     </w:p>
     <w:p>
       <w:pPr>
@@ -8569,42 +10282,22 @@
         <w:spacing w:after="0" w:line="240" w:lineRule="auto"/>
         <w:rPr>
           <w:rFonts w:ascii="Arial" w:eastAsia="Times New Roman" w:hAnsi="Arial" w:cs="Arial"/>
-          <w:sz w:val="24"/>
-          <w:szCs w:val="24"/>
-          <w:lang w:val="es-ES" w:eastAsia="es-ES"/>
-        </w:rPr>
-      </w:pPr>
-      <w:r>
-        <w:rPr>
-          <w:rFonts w:ascii="Arial" w:eastAsia="Times New Roman" w:hAnsi="Arial" w:cs="Arial"/>
-          <w:b/>
-          <w:bCs/>
-          <w:sz w:val="24"/>
-          <w:szCs w:val="24"/>
-          <w:lang w:val="es-ES" w:eastAsia="es-ES"/>
-        </w:rPr>
-        <w:t xml:space="preserve">DDL: </w:t>
-      </w:r>
-      <w:r>
-        <w:rPr>
-          <w:rFonts w:ascii="Arial" w:eastAsia="Times New Roman" w:hAnsi="Arial" w:cs="Arial"/>
-          <w:sz w:val="24"/>
-          <w:szCs w:val="24"/>
-          <w:lang w:val="es-ES" w:eastAsia="es-ES"/>
-        </w:rPr>
-        <w:t xml:space="preserve">Siglas del término en inglés ‘Data </w:t>
-      </w:r>
-      <w:proofErr w:type="spellStart"/>
-      <w:r>
-        <w:rPr>
-          <w:rFonts w:ascii="Arial" w:eastAsia="Times New Roman" w:hAnsi="Arial" w:cs="Arial"/>
-          <w:sz w:val="24"/>
-          <w:szCs w:val="24"/>
-          <w:lang w:val="es-ES" w:eastAsia="es-ES"/>
-        </w:rPr>
-        <w:t>Definition</w:t>
-      </w:r>
-      <w:proofErr w:type="spellEnd"/>
+          <w:b/>
+          <w:sz w:val="24"/>
+          <w:szCs w:val="24"/>
+          <w:lang w:val="es-ES" w:eastAsia="es-ES"/>
+        </w:rPr>
+      </w:pPr>
+      <w:r>
+        <w:rPr>
+          <w:rFonts w:ascii="Arial" w:eastAsia="Times New Roman" w:hAnsi="Arial" w:cs="Arial"/>
+          <w:b/>
+          <w:sz w:val="24"/>
+          <w:szCs w:val="24"/>
+          <w:lang w:val="es-ES" w:eastAsia="es-ES"/>
+        </w:rPr>
+        <w:t>Desarrollo web:</w:t>
+      </w:r>
       <w:r>
         <w:rPr>
           <w:rFonts w:ascii="Arial" w:eastAsia="Times New Roman" w:hAnsi="Arial" w:cs="Arial"/>
@@ -8614,26 +10307,26 @@
         </w:rPr>
         <w:t xml:space="preserve"> </w:t>
       </w:r>
-      <w:proofErr w:type="spellStart"/>
-      <w:r>
-        <w:rPr>
-          <w:rFonts w:ascii="Arial" w:eastAsia="Times New Roman" w:hAnsi="Arial" w:cs="Arial"/>
-          <w:sz w:val="24"/>
-          <w:szCs w:val="24"/>
-          <w:lang w:val="es-ES" w:eastAsia="es-ES"/>
-        </w:rPr>
-        <w:t>Language</w:t>
-      </w:r>
-      <w:proofErr w:type="spellEnd"/>
-      <w:r>
-        <w:rPr>
-          <w:rFonts w:ascii="Arial" w:eastAsia="Times New Roman" w:hAnsi="Arial" w:cs="Arial"/>
-          <w:sz w:val="24"/>
-          <w:szCs w:val="24"/>
-          <w:lang w:val="es-ES" w:eastAsia="es-ES"/>
-        </w:rPr>
-        <w:t>’, que puede ser traducido al español como ‘Lenguaje de Definición de Datos’. Es el lenguaje usado para especificar la estructura o esquema de una base de datos: operaciones de creación y modificación de tablas, creación de restricciones de integridad, entre otras.</w:t>
-      </w:r>
+      <w:r>
+        <w:rPr>
+          <w:rFonts w:ascii="Arial" w:eastAsia="Times New Roman" w:hAnsi="Arial" w:cs="Arial"/>
+          <w:sz w:val="24"/>
+          <w:szCs w:val="24"/>
+          <w:lang w:val="es-ES" w:eastAsia="es-ES"/>
+        </w:rPr>
+        <w:t>Desarrollo web es un término que define la creación de sitios web para Internet o una intranet. Para conseguirlo se hace uso de tecnologías de software del lado del servidor y del cliente que involucran una combinación de procesos de base de datos con el uso de un navegador web a fin de realizar determinadas tareas o mostrar información.</w:t>
+      </w:r>
+    </w:p>
+    <w:p>
+      <w:pPr>
+        <w:spacing w:after="0" w:line="240" w:lineRule="auto"/>
+        <w:rPr>
+          <w:rFonts w:ascii="Arial" w:eastAsia="Times New Roman" w:hAnsi="Arial" w:cs="Arial"/>
+          <w:sz w:val="24"/>
+          <w:szCs w:val="24"/>
+          <w:lang w:val="es-ES" w:eastAsia="es-ES"/>
+        </w:rPr>
+      </w:pPr>
     </w:p>
     <w:p>
       <w:pPr>
@@ -8659,57 +10352,106 @@
           <w:szCs w:val="24"/>
           <w:lang w:val="es-ES" w:eastAsia="es-ES"/>
         </w:rPr>
-        <w:t xml:space="preserve">DML: </w:t>
-      </w:r>
-      <w:r>
-        <w:rPr>
-          <w:rFonts w:ascii="Arial" w:eastAsia="Times New Roman" w:hAnsi="Arial" w:cs="Arial"/>
-          <w:sz w:val="24"/>
-          <w:szCs w:val="24"/>
-          <w:lang w:val="es-ES" w:eastAsia="es-ES"/>
-        </w:rPr>
-        <w:t xml:space="preserve">Siglas del término en inglés ‘Data </w:t>
+        <w:t>Back-</w:t>
       </w:r>
       <w:proofErr w:type="spellStart"/>
       <w:r>
         <w:rPr>
           <w:rFonts w:ascii="Arial" w:eastAsia="Times New Roman" w:hAnsi="Arial" w:cs="Arial"/>
-          <w:sz w:val="24"/>
-          <w:szCs w:val="24"/>
-          <w:lang w:val="es-ES" w:eastAsia="es-ES"/>
-        </w:rPr>
-        <w:t>Manipulation</w:t>
+          <w:b/>
+          <w:bCs/>
+          <w:sz w:val="24"/>
+          <w:szCs w:val="24"/>
+          <w:lang w:val="es-ES" w:eastAsia="es-ES"/>
+        </w:rPr>
+        <w:t>end</w:t>
       </w:r>
       <w:proofErr w:type="spellEnd"/>
       <w:r>
         <w:rPr>
           <w:rFonts w:ascii="Arial" w:eastAsia="Times New Roman" w:hAnsi="Arial" w:cs="Arial"/>
-          <w:sz w:val="24"/>
-          <w:szCs w:val="24"/>
-          <w:lang w:val="es-ES" w:eastAsia="es-ES"/>
-        </w:rPr>
-        <w:t xml:space="preserve"> </w:t>
-      </w:r>
-      <w:proofErr w:type="spellStart"/>
-      <w:r>
-        <w:rPr>
-          <w:rFonts w:ascii="Arial" w:eastAsia="Times New Roman" w:hAnsi="Arial" w:cs="Arial"/>
-          <w:sz w:val="24"/>
-          <w:szCs w:val="24"/>
-          <w:lang w:val="es-ES" w:eastAsia="es-ES"/>
-        </w:rPr>
-        <w:t>Language</w:t>
-      </w:r>
-      <w:proofErr w:type="spellEnd"/>
-      <w:r>
-        <w:rPr>
-          <w:rFonts w:ascii="Arial" w:eastAsia="Times New Roman" w:hAnsi="Arial" w:cs="Arial"/>
-          <w:sz w:val="24"/>
-          <w:szCs w:val="24"/>
-          <w:lang w:val="es-ES" w:eastAsia="es-ES"/>
-        </w:rPr>
-        <w:t>’, que puede ser traducido al español como ‘Lenguaje de Manipulación de Datos’. Es el lenguaje que permite manejar la información contenida en una base de datos: operaciones de inserción, eliminación, actualización y recuperación de registros.</w:t>
-      </w:r>
+          <w:b/>
+          <w:bCs/>
+          <w:sz w:val="24"/>
+          <w:szCs w:val="24"/>
+          <w:lang w:val="es-ES" w:eastAsia="es-ES"/>
+        </w:rPr>
+        <w:t xml:space="preserve">: </w:t>
+      </w:r>
+      <w:r>
+        <w:rPr>
+          <w:rFonts w:ascii="Arial" w:eastAsia="Times New Roman" w:hAnsi="Arial" w:cs="Arial"/>
+          <w:sz w:val="24"/>
+          <w:szCs w:val="24"/>
+          <w:lang w:val="es-ES" w:eastAsia="es-ES"/>
+        </w:rPr>
+        <w:t xml:space="preserve">En </w:t>
+      </w:r>
+      <w:r>
+        <w:rPr>
+          <w:rFonts w:ascii="Arial" w:eastAsia="Times New Roman" w:hAnsi="Arial" w:cs="Arial"/>
+          <w:sz w:val="24"/>
+          <w:szCs w:val="24"/>
+          <w:lang w:val="es-ES" w:eastAsia="es-ES"/>
+        </w:rPr>
+        <w:t>desarrollo</w:t>
+      </w:r>
+      <w:r>
+        <w:rPr>
+          <w:rFonts w:ascii="Arial" w:eastAsia="Times New Roman" w:hAnsi="Arial" w:cs="Arial"/>
+          <w:sz w:val="24"/>
+          <w:szCs w:val="24"/>
+          <w:lang w:val="es-ES" w:eastAsia="es-ES"/>
+        </w:rPr>
+        <w:t xml:space="preserve"> de software, es la parte de la aplicación que les permite a usuarios </w:t>
+      </w:r>
+      <w:r>
+        <w:rPr>
+          <w:rFonts w:ascii="Arial" w:eastAsia="Times New Roman" w:hAnsi="Arial" w:cs="Arial"/>
+          <w:sz w:val="24"/>
+          <w:szCs w:val="24"/>
+          <w:lang w:val="es-ES" w:eastAsia="es-ES"/>
+        </w:rPr>
+        <w:t>avanzados</w:t>
+      </w:r>
+      <w:r>
+        <w:rPr>
+          <w:rFonts w:ascii="Arial" w:eastAsia="Times New Roman" w:hAnsi="Arial" w:cs="Arial"/>
+          <w:sz w:val="24"/>
+          <w:szCs w:val="24"/>
+          <w:lang w:val="es-ES" w:eastAsia="es-ES"/>
+        </w:rPr>
+        <w:t xml:space="preserve"> administrar el sistema.</w:t>
+      </w:r>
+      <w:r>
+        <w:rPr>
+          <w:rFonts w:ascii="Arial" w:eastAsia="Times New Roman" w:hAnsi="Arial" w:cs="Arial"/>
+          <w:sz w:val="24"/>
+          <w:szCs w:val="24"/>
+          <w:lang w:val="es-ES" w:eastAsia="es-ES"/>
+        </w:rPr>
+        <w:t xml:space="preserve"> T</w:t>
+      </w:r>
+      <w:r>
+        <w:rPr>
+          <w:rFonts w:ascii="Arial" w:eastAsia="Times New Roman" w:hAnsi="Arial" w:cs="Arial"/>
+          <w:sz w:val="24"/>
+          <w:szCs w:val="24"/>
+          <w:lang w:val="es-ES" w:eastAsia="es-ES"/>
+        </w:rPr>
+        <w:t>rabaja del lado Servidor, detrás del escenario, permitiendo con su trabajo que el usuario disfrute de su experiencia.</w:t>
+      </w:r>
+    </w:p>
+    <w:p>
+      <w:pPr>
+        <w:spacing w:after="0" w:line="240" w:lineRule="auto"/>
+        <w:rPr>
+          <w:rFonts w:ascii="Arial" w:eastAsia="Times New Roman" w:hAnsi="Arial" w:cs="Arial"/>
+          <w:sz w:val="24"/>
+          <w:szCs w:val="24"/>
+          <w:lang w:val="es-ES" w:eastAsia="es-ES"/>
+        </w:rPr>
+      </w:pPr>
     </w:p>
     <w:p>
       <w:pPr>
@@ -8768,8 +10510,58 @@
           <w:szCs w:val="24"/>
           <w:lang w:val="es-ES" w:eastAsia="es-ES"/>
         </w:rPr>
-        <w:t>En diseño de software, es la parte de la aplicación con la que interactúan los usuarios.</w:t>
-      </w:r>
+        <w:t xml:space="preserve">En </w:t>
+      </w:r>
+      <w:r>
+        <w:rPr>
+          <w:rFonts w:ascii="Arial" w:eastAsia="Times New Roman" w:hAnsi="Arial" w:cs="Arial"/>
+          <w:sz w:val="24"/>
+          <w:szCs w:val="24"/>
+          <w:lang w:val="es-ES" w:eastAsia="es-ES"/>
+        </w:rPr>
+        <w:t>desarrollo</w:t>
+      </w:r>
+      <w:r>
+        <w:rPr>
+          <w:rFonts w:ascii="Arial" w:eastAsia="Times New Roman" w:hAnsi="Arial" w:cs="Arial"/>
+          <w:sz w:val="24"/>
+          <w:szCs w:val="24"/>
+          <w:lang w:val="es-ES" w:eastAsia="es-ES"/>
+        </w:rPr>
+        <w:t xml:space="preserve"> </w:t>
+      </w:r>
+      <w:r>
+        <w:rPr>
+          <w:rFonts w:ascii="Arial" w:eastAsia="Times New Roman" w:hAnsi="Arial" w:cs="Arial"/>
+          <w:sz w:val="24"/>
+          <w:szCs w:val="24"/>
+          <w:lang w:val="es-ES" w:eastAsia="es-ES"/>
+        </w:rPr>
+        <w:t>de software, es la parte de la aplicación con la que interactúan los usuarios.</w:t>
+      </w:r>
+      <w:r>
+        <w:t xml:space="preserve"> </w:t>
+      </w:r>
+      <w:r>
+        <w:rPr>
+          <w:rFonts w:ascii="Arial" w:eastAsia="Times New Roman" w:hAnsi="Arial" w:cs="Arial"/>
+          <w:sz w:val="24"/>
+          <w:szCs w:val="24"/>
+          <w:lang w:val="es-ES" w:eastAsia="es-ES"/>
+        </w:rPr>
+        <w:t>Trabaja del lado Cliente, en el navegador, en el lado de lo que se ve. Principalmente se ocupa de los componentes externos del sitio web o de la aplicación web.</w:t>
+      </w:r>
+    </w:p>
+    <w:p>
+      <w:pPr>
+        <w:spacing w:after="0" w:line="240" w:lineRule="auto"/>
+        <w:rPr>
+          <w:rFonts w:ascii="Arial" w:eastAsia="Times New Roman" w:hAnsi="Arial" w:cs="Arial"/>
+          <w:sz w:val="24"/>
+          <w:szCs w:val="24"/>
+          <w:lang w:val="es-ES" w:eastAsia="es-ES"/>
+        </w:rPr>
+      </w:pPr>
     </w:p>
     <w:p>
       <w:pPr>
@@ -8786,39 +10578,182 @@
           <w:lang w:val="es-ES" w:eastAsia="es-ES"/>
         </w:rPr>
       </w:pPr>
+      <w:r>
+        <w:rPr>
+          <w:rFonts w:ascii="Arial" w:eastAsia="Times New Roman" w:hAnsi="Arial" w:cs="Arial"/>
+          <w:b/>
+          <w:sz w:val="24"/>
+          <w:szCs w:val="24"/>
+          <w:lang w:val="es-ES" w:eastAsia="es-ES"/>
+        </w:rPr>
+        <w:t>Internet</w:t>
+      </w:r>
+      <w:r>
+        <w:rPr>
+          <w:rFonts w:ascii="Arial" w:eastAsia="Times New Roman" w:hAnsi="Arial" w:cs="Arial"/>
+          <w:b/>
+          <w:sz w:val="24"/>
+          <w:szCs w:val="24"/>
+          <w:lang w:val="es-ES" w:eastAsia="es-ES"/>
+        </w:rPr>
+        <w:t>:</w:t>
+      </w:r>
+      <w:r>
+        <w:rPr>
+          <w:rFonts w:ascii="Arial" w:eastAsia="Times New Roman" w:hAnsi="Arial" w:cs="Arial"/>
+          <w:sz w:val="24"/>
+          <w:szCs w:val="24"/>
+          <w:lang w:val="es-ES" w:eastAsia="es-ES"/>
+        </w:rPr>
+        <w:t xml:space="preserve"> Internet (el internet o, también, la internet)​ es un conjunto descentralizado de redes de comunicación interconectadas que utilizan la familia de protocolos TCP/IP, lo cual garantiza que las redes físicas heterogéneas que la componen, formen una red lógica única de alcance </w:t>
+      </w:r>
+      <w:r>
+        <w:rPr>
+          <w:rFonts w:ascii="Arial" w:eastAsia="Times New Roman" w:hAnsi="Arial" w:cs="Arial"/>
+          <w:sz w:val="24"/>
+          <w:szCs w:val="24"/>
+          <w:lang w:val="es-ES" w:eastAsia="es-ES"/>
+        </w:rPr>
+        <w:lastRenderedPageBreak/>
+        <w:t>mundial. Sus orígenes se remontan a 1969, cuando se estableció la primera conexión de computadoras, conocida como ARPANET, entre tres universidades en California (Estados Unidos).</w:t>
+      </w:r>
+    </w:p>
+    <w:p>
+      <w:pPr>
+        <w:pStyle w:val="Prrafodelista"/>
+        <w:spacing w:after="0" w:line="240" w:lineRule="auto"/>
+        <w:rPr>
+          <w:rFonts w:ascii="Arial" w:eastAsia="Times New Roman" w:hAnsi="Arial" w:cs="Arial"/>
+          <w:sz w:val="24"/>
+          <w:szCs w:val="24"/>
+          <w:lang w:val="es-ES" w:eastAsia="es-ES"/>
+        </w:rPr>
+      </w:pPr>
+    </w:p>
+    <w:p>
+      <w:pPr>
+        <w:pStyle w:val="Prrafodelista"/>
+        <w:spacing w:after="0" w:line="240" w:lineRule="auto"/>
+        <w:rPr>
+          <w:rFonts w:ascii="Arial" w:eastAsia="Times New Roman" w:hAnsi="Arial" w:cs="Arial"/>
+          <w:sz w:val="24"/>
+          <w:szCs w:val="24"/>
+          <w:lang w:val="es-ES" w:eastAsia="es-ES"/>
+        </w:rPr>
+      </w:pPr>
+      <w:r>
+        <w:rPr>
+          <w:rFonts w:ascii="Arial" w:eastAsia="Times New Roman" w:hAnsi="Arial" w:cs="Arial"/>
+          <w:sz w:val="24"/>
+          <w:szCs w:val="24"/>
+          <w:lang w:val="es-ES" w:eastAsia="es-ES"/>
+        </w:rPr>
+        <w:t xml:space="preserve">Uno de los servicios que más éxito ha tenido en internet ha sido la </w:t>
+      </w:r>
       <w:proofErr w:type="spellStart"/>
       <w:r>
         <w:rPr>
           <w:rFonts w:ascii="Arial" w:eastAsia="Times New Roman" w:hAnsi="Arial" w:cs="Arial"/>
-          <w:b/>
-          <w:bCs/>
-          <w:sz w:val="24"/>
-          <w:szCs w:val="24"/>
-          <w:lang w:val="es-ES" w:eastAsia="es-ES"/>
-        </w:rPr>
-        <w:t>Hosting</w:t>
+          <w:sz w:val="24"/>
+          <w:szCs w:val="24"/>
+          <w:lang w:val="es-ES" w:eastAsia="es-ES"/>
+        </w:rPr>
+        <w:t>World</w:t>
       </w:r>
       <w:proofErr w:type="spellEnd"/>
       <w:r>
         <w:rPr>
           <w:rFonts w:ascii="Arial" w:eastAsia="Times New Roman" w:hAnsi="Arial" w:cs="Arial"/>
-          <w:b/>
-          <w:bCs/>
-          <w:sz w:val="24"/>
-          <w:szCs w:val="24"/>
-          <w:lang w:val="es-ES" w:eastAsia="es-ES"/>
-        </w:rPr>
-        <w:t xml:space="preserve">: </w:t>
-      </w:r>
-      <w:r>
-        <w:rPr>
-          <w:rFonts w:ascii="Arial" w:eastAsia="Times New Roman" w:hAnsi="Arial" w:cs="Arial"/>
-          <w:sz w:val="24"/>
-          <w:szCs w:val="24"/>
-          <w:lang w:val="es-ES" w:eastAsia="es-ES"/>
-        </w:rPr>
-        <w:t>Servicio que provee un sistema para poder almacenar todo tipo de información vía web. Normalmente los proveedores de este servicio proporcionan espacio de un servidor a sus clientes para que puedan alojar su información. Además, les prestan servicios de respaldo, entre otros.</w:t>
-      </w:r>
+          <w:sz w:val="24"/>
+          <w:szCs w:val="24"/>
+          <w:lang w:val="es-ES" w:eastAsia="es-ES"/>
+        </w:rPr>
+        <w:t xml:space="preserve"> </w:t>
+      </w:r>
+      <w:proofErr w:type="spellStart"/>
+      <w:r>
+        <w:rPr>
+          <w:rFonts w:ascii="Arial" w:eastAsia="Times New Roman" w:hAnsi="Arial" w:cs="Arial"/>
+          <w:sz w:val="24"/>
+          <w:szCs w:val="24"/>
+          <w:lang w:val="es-ES" w:eastAsia="es-ES"/>
+        </w:rPr>
+        <w:t>Wide</w:t>
+      </w:r>
+      <w:proofErr w:type="spellEnd"/>
+      <w:r>
+        <w:rPr>
+          <w:rFonts w:ascii="Arial" w:eastAsia="Times New Roman" w:hAnsi="Arial" w:cs="Arial"/>
+          <w:sz w:val="24"/>
+          <w:szCs w:val="24"/>
+          <w:lang w:val="es-ES" w:eastAsia="es-ES"/>
+        </w:rPr>
+        <w:t xml:space="preserve"> Web (WWW o la Web), hasta tal punto que es habitual la confusión entre ambos términos. La WWW es un conjunto de protocolos que permite, de forma sencilla, la consulta remota de archivos de hipertexto. Esta fue un desarrollo posterior (1990) y utiliza internet como medio de transmisión.</w:t>
+      </w:r>
+    </w:p>
+    <w:p>
+      <w:pPr>
+        <w:pStyle w:val="Prrafodelista"/>
+        <w:spacing w:after="0" w:line="240" w:lineRule="auto"/>
+        <w:rPr>
+          <w:rFonts w:ascii="Arial" w:eastAsia="Times New Roman" w:hAnsi="Arial" w:cs="Arial"/>
+          <w:sz w:val="24"/>
+          <w:szCs w:val="24"/>
+          <w:lang w:val="es-ES" w:eastAsia="es-ES"/>
+        </w:rPr>
+      </w:pPr>
+    </w:p>
+    <w:p>
+      <w:pPr>
+        <w:pStyle w:val="Prrafodelista"/>
+        <w:spacing w:after="0" w:line="240" w:lineRule="auto"/>
+        <w:rPr>
+          <w:rFonts w:ascii="Arial" w:eastAsia="Times New Roman" w:hAnsi="Arial" w:cs="Arial"/>
+          <w:sz w:val="24"/>
+          <w:szCs w:val="24"/>
+          <w:lang w:val="es-ES" w:eastAsia="es-ES"/>
+        </w:rPr>
+      </w:pPr>
+      <w:r>
+        <w:rPr>
+          <w:rFonts w:ascii="Arial" w:eastAsia="Times New Roman" w:hAnsi="Arial" w:cs="Arial"/>
+          <w:sz w:val="24"/>
+          <w:szCs w:val="24"/>
+          <w:lang w:val="es-ES" w:eastAsia="es-ES"/>
+        </w:rPr>
+        <w:t>Existen, por tanto, muchos otros servicios y protocolos en internet, aparte de la Web: el envío de correo electrónico (SMTP), la transmisión de archivos (FTP y P2P), las conversaciones en línea (IRC), la mensajería instantánea y presencia, la transmisión de contenido y comunicación multimedia —telefonía (</w:t>
+      </w:r>
+      <w:proofErr w:type="spellStart"/>
+      <w:r>
+        <w:rPr>
+          <w:rFonts w:ascii="Arial" w:eastAsia="Times New Roman" w:hAnsi="Arial" w:cs="Arial"/>
+          <w:sz w:val="24"/>
+          <w:szCs w:val="24"/>
+          <w:lang w:val="es-ES" w:eastAsia="es-ES"/>
+        </w:rPr>
+        <w:t>VoIP</w:t>
+      </w:r>
+      <w:proofErr w:type="spellEnd"/>
+      <w:r>
+        <w:rPr>
+          <w:rFonts w:ascii="Arial" w:eastAsia="Times New Roman" w:hAnsi="Arial" w:cs="Arial"/>
+          <w:sz w:val="24"/>
+          <w:szCs w:val="24"/>
+          <w:lang w:val="es-ES" w:eastAsia="es-ES"/>
+        </w:rPr>
+        <w:t>), televisión (IPTV)—, los boletines electrónicos (NNTP), el acceso remoto a otros dispositivos (SSH y Telnet) o los juegos en línea.</w:t>
+      </w:r>
+    </w:p>
+    <w:p>
+      <w:pPr>
+        <w:spacing w:after="0" w:line="240" w:lineRule="auto"/>
+        <w:rPr>
+          <w:rFonts w:ascii="Arial" w:eastAsia="Times New Roman" w:hAnsi="Arial" w:cs="Arial"/>
+          <w:sz w:val="24"/>
+          <w:szCs w:val="24"/>
+          <w:lang w:val="es-ES" w:eastAsia="es-ES"/>
+        </w:rPr>
+      </w:pPr>
     </w:p>
     <w:p>
       <w:pPr>
@@ -8844,16 +10779,16 @@
           <w:szCs w:val="24"/>
           <w:lang w:val="es-ES" w:eastAsia="es-ES"/>
         </w:rPr>
-        <w:t xml:space="preserve">IIS: </w:t>
-      </w:r>
-      <w:r>
-        <w:rPr>
-          <w:rFonts w:ascii="Arial" w:eastAsia="Times New Roman" w:hAnsi="Arial" w:cs="Arial"/>
-          <w:sz w:val="24"/>
-          <w:szCs w:val="24"/>
-          <w:lang w:val="es-ES" w:eastAsia="es-ES"/>
-        </w:rPr>
-        <w:t xml:space="preserve">Siglas del término en inglés ‘Internet </w:t>
+        <w:t xml:space="preserve">DDL: </w:t>
+      </w:r>
+      <w:r>
+        <w:rPr>
+          <w:rFonts w:ascii="Arial" w:eastAsia="Times New Roman" w:hAnsi="Arial" w:cs="Arial"/>
+          <w:sz w:val="24"/>
+          <w:szCs w:val="24"/>
+          <w:lang w:val="es-ES" w:eastAsia="es-ES"/>
+        </w:rPr>
+        <w:t xml:space="preserve">Siglas del término en inglés ‘Data </w:t>
       </w:r>
       <w:proofErr w:type="spellStart"/>
       <w:r>
@@ -8863,7 +10798,7 @@
           <w:szCs w:val="24"/>
           <w:lang w:val="es-ES" w:eastAsia="es-ES"/>
         </w:rPr>
-        <w:t>Information</w:t>
+        <w:t>Definition</w:t>
       </w:r>
       <w:proofErr w:type="spellEnd"/>
       <w:r>
@@ -8883,7 +10818,7 @@
           <w:szCs w:val="24"/>
           <w:lang w:val="es-ES" w:eastAsia="es-ES"/>
         </w:rPr>
-        <w:t>Services</w:t>
+        <w:t>Language</w:t>
       </w:r>
       <w:proofErr w:type="spellEnd"/>
       <w:r>
@@ -8893,8 +10828,19 @@
           <w:szCs w:val="24"/>
           <w:lang w:val="es-ES" w:eastAsia="es-ES"/>
         </w:rPr>
-        <w:t>’. Conjunto de servicios para ordenadores que permiten utilizarlos como servidores web.</w:t>
-      </w:r>
+        <w:t>’, que puede ser traducido al español como ‘Lenguaje de Definición de Datos’. Es el lenguaje usado para especificar la estructura o esquema de una base de datos: operaciones de creación y modificación de tablas, creación de restricciones de integridad, entre otras.</w:t>
+      </w:r>
+    </w:p>
+    <w:p>
+      <w:pPr>
+        <w:spacing w:after="0" w:line="240" w:lineRule="auto"/>
+        <w:rPr>
+          <w:rFonts w:ascii="Arial" w:eastAsia="Times New Roman" w:hAnsi="Arial" w:cs="Arial"/>
+          <w:sz w:val="24"/>
+          <w:szCs w:val="24"/>
+          <w:lang w:val="es-ES" w:eastAsia="es-ES"/>
+        </w:rPr>
+      </w:pPr>
     </w:p>
     <w:p>
       <w:pPr>
@@ -8920,37 +10866,68 @@
           <w:szCs w:val="24"/>
           <w:lang w:val="es-ES" w:eastAsia="es-ES"/>
         </w:rPr>
-        <w:t xml:space="preserve">Stock Físico: </w:t>
-      </w:r>
-      <w:r>
-        <w:rPr>
-          <w:rFonts w:ascii="Arial" w:eastAsia="Times New Roman" w:hAnsi="Arial" w:cs="Arial"/>
-          <w:sz w:val="24"/>
-          <w:szCs w:val="24"/>
-          <w:lang w:val="es-ES" w:eastAsia="es-ES"/>
-        </w:rPr>
-        <w:t>Conjunto de bienes que posee una empresa. Se dice que un producto está en </w:t>
-      </w:r>
-      <w:r>
-        <w:rPr>
-          <w:rFonts w:ascii="Arial" w:eastAsia="Times New Roman" w:hAnsi="Arial" w:cs="Arial"/>
-          <w:i/>
-          <w:iCs/>
-          <w:sz w:val="24"/>
-          <w:szCs w:val="24"/>
-          <w:lang w:val="es-ES" w:eastAsia="es-ES"/>
-        </w:rPr>
-        <w:t>stock</w:t>
-      </w:r>
-      <w:r>
-        <w:rPr>
-          <w:rFonts w:ascii="Arial" w:eastAsia="Times New Roman" w:hAnsi="Arial" w:cs="Arial"/>
-          <w:sz w:val="24"/>
-          <w:szCs w:val="24"/>
-          <w:lang w:val="es-ES" w:eastAsia="es-ES"/>
-        </w:rPr>
-        <w:t>, cuando hay existencia del mismo dentro del inventario.</w:t>
-      </w:r>
+        <w:t xml:space="preserve">DML: </w:t>
+      </w:r>
+      <w:r>
+        <w:rPr>
+          <w:rFonts w:ascii="Arial" w:eastAsia="Times New Roman" w:hAnsi="Arial" w:cs="Arial"/>
+          <w:sz w:val="24"/>
+          <w:szCs w:val="24"/>
+          <w:lang w:val="es-ES" w:eastAsia="es-ES"/>
+        </w:rPr>
+        <w:t xml:space="preserve">Siglas del término en inglés ‘Data </w:t>
+      </w:r>
+      <w:proofErr w:type="spellStart"/>
+      <w:r>
+        <w:rPr>
+          <w:rFonts w:ascii="Arial" w:eastAsia="Times New Roman" w:hAnsi="Arial" w:cs="Arial"/>
+          <w:sz w:val="24"/>
+          <w:szCs w:val="24"/>
+          <w:lang w:val="es-ES" w:eastAsia="es-ES"/>
+        </w:rPr>
+        <w:t>Manipulation</w:t>
+      </w:r>
+      <w:proofErr w:type="spellEnd"/>
+      <w:r>
+        <w:rPr>
+          <w:rFonts w:ascii="Arial" w:eastAsia="Times New Roman" w:hAnsi="Arial" w:cs="Arial"/>
+          <w:sz w:val="24"/>
+          <w:szCs w:val="24"/>
+          <w:lang w:val="es-ES" w:eastAsia="es-ES"/>
+        </w:rPr>
+        <w:t xml:space="preserve"> </w:t>
+      </w:r>
+      <w:proofErr w:type="spellStart"/>
+      <w:r>
+        <w:rPr>
+          <w:rFonts w:ascii="Arial" w:eastAsia="Times New Roman" w:hAnsi="Arial" w:cs="Arial"/>
+          <w:sz w:val="24"/>
+          <w:szCs w:val="24"/>
+          <w:lang w:val="es-ES" w:eastAsia="es-ES"/>
+        </w:rPr>
+        <w:t>Language</w:t>
+      </w:r>
+      <w:proofErr w:type="spellEnd"/>
+      <w:r>
+        <w:rPr>
+          <w:rFonts w:ascii="Arial" w:eastAsia="Times New Roman" w:hAnsi="Arial" w:cs="Arial"/>
+          <w:sz w:val="24"/>
+          <w:szCs w:val="24"/>
+          <w:lang w:val="es-ES" w:eastAsia="es-ES"/>
+        </w:rPr>
+        <w:t>’, que puede ser traducido al español como ‘Lenguaje de Manipulación de Datos’. Es el lenguaje que permite manejar la información contenida en una base de datos: operaciones de inserción, eliminación, actualización y recuperación de registros.</w:t>
+      </w:r>
+    </w:p>
+    <w:p>
+      <w:pPr>
+        <w:spacing w:after="0" w:line="240" w:lineRule="auto"/>
+        <w:rPr>
+          <w:rFonts w:ascii="Arial" w:eastAsia="Times New Roman" w:hAnsi="Arial" w:cs="Arial"/>
+          <w:sz w:val="24"/>
+          <w:szCs w:val="24"/>
+          <w:lang w:val="es-ES" w:eastAsia="es-ES"/>
+        </w:rPr>
+      </w:pPr>
     </w:p>
     <w:p>
       <w:pPr>
@@ -8962,22 +10939,55 @@
         <w:spacing w:after="0" w:line="240" w:lineRule="auto"/>
         <w:rPr>
           <w:rFonts w:ascii="Arial" w:eastAsia="Times New Roman" w:hAnsi="Arial" w:cs="Arial"/>
-          <w:b/>
-          <w:sz w:val="24"/>
-          <w:szCs w:val="24"/>
-          <w:lang w:val="es-ES" w:eastAsia="es-ES"/>
-        </w:rPr>
-      </w:pPr>
-      <w:r>
-        <w:rPr>
-          <w:rFonts w:ascii="Arial" w:eastAsia="Times New Roman" w:hAnsi="Arial" w:cs="Arial"/>
-          <w:b/>
-          <w:sz w:val="24"/>
-          <w:szCs w:val="24"/>
-          <w:lang w:val="es-ES" w:eastAsia="es-ES"/>
-        </w:rPr>
-        <w:t>Framework:</w:t>
-      </w:r>
+          <w:sz w:val="24"/>
+          <w:szCs w:val="24"/>
+          <w:lang w:val="es-ES" w:eastAsia="es-ES"/>
+        </w:rPr>
+      </w:pPr>
+      <w:proofErr w:type="spellStart"/>
+      <w:r>
+        <w:rPr>
+          <w:rFonts w:ascii="Arial" w:eastAsia="Times New Roman" w:hAnsi="Arial" w:cs="Arial"/>
+          <w:b/>
+          <w:bCs/>
+          <w:sz w:val="24"/>
+          <w:szCs w:val="24"/>
+          <w:lang w:val="es-ES" w:eastAsia="es-ES"/>
+        </w:rPr>
+        <w:t>Hosting</w:t>
+      </w:r>
+      <w:proofErr w:type="spellEnd"/>
+      <w:r>
+        <w:rPr>
+          <w:rFonts w:ascii="Arial" w:eastAsia="Times New Roman" w:hAnsi="Arial" w:cs="Arial"/>
+          <w:b/>
+          <w:bCs/>
+          <w:sz w:val="24"/>
+          <w:szCs w:val="24"/>
+          <w:lang w:val="es-ES" w:eastAsia="es-ES"/>
+        </w:rPr>
+        <w:t xml:space="preserve">: </w:t>
+      </w:r>
+      <w:r>
+        <w:rPr>
+          <w:rFonts w:ascii="Arial" w:eastAsia="Times New Roman" w:hAnsi="Arial" w:cs="Arial"/>
+          <w:sz w:val="24"/>
+          <w:szCs w:val="24"/>
+          <w:lang w:val="es-ES" w:eastAsia="es-ES"/>
+        </w:rPr>
+        <w:t>Servicio que provee un sistema para poder almacenar todo tipo de información vía web. Normalmente los proveedores de este servicio proporcionan espacio de un servidor a sus clientes para que puedan alojar su información. Además, les prestan servicios de respaldo, entre otros.</w:t>
+      </w:r>
+    </w:p>
+    <w:p>
+      <w:pPr>
+        <w:spacing w:after="0" w:line="240" w:lineRule="auto"/>
+        <w:rPr>
+          <w:rFonts w:ascii="Arial" w:eastAsia="Times New Roman" w:hAnsi="Arial" w:cs="Arial"/>
+          <w:sz w:val="24"/>
+          <w:szCs w:val="24"/>
+          <w:lang w:val="es-ES" w:eastAsia="es-ES"/>
+        </w:rPr>
+      </w:pPr>
     </w:p>
     <w:p>
       <w:pPr>
@@ -8989,34 +10999,82 @@
         <w:spacing w:after="0" w:line="240" w:lineRule="auto"/>
         <w:rPr>
           <w:rFonts w:ascii="Arial" w:eastAsia="Times New Roman" w:hAnsi="Arial" w:cs="Arial"/>
-          <w:b/>
-          <w:sz w:val="24"/>
-          <w:szCs w:val="24"/>
-          <w:lang w:val="es-ES" w:eastAsia="es-ES"/>
-        </w:rPr>
-      </w:pPr>
+          <w:sz w:val="24"/>
+          <w:szCs w:val="24"/>
+          <w:lang w:val="es-ES" w:eastAsia="es-ES"/>
+        </w:rPr>
+      </w:pPr>
+      <w:r>
+        <w:rPr>
+          <w:rFonts w:ascii="Arial" w:eastAsia="Times New Roman" w:hAnsi="Arial" w:cs="Arial"/>
+          <w:b/>
+          <w:bCs/>
+          <w:sz w:val="24"/>
+          <w:szCs w:val="24"/>
+          <w:lang w:val="es-ES" w:eastAsia="es-ES"/>
+        </w:rPr>
+        <w:t xml:space="preserve">IIS: </w:t>
+      </w:r>
+      <w:r>
+        <w:rPr>
+          <w:rFonts w:ascii="Arial" w:eastAsia="Times New Roman" w:hAnsi="Arial" w:cs="Arial"/>
+          <w:sz w:val="24"/>
+          <w:szCs w:val="24"/>
+          <w:lang w:val="es-ES" w:eastAsia="es-ES"/>
+        </w:rPr>
+        <w:t xml:space="preserve">Siglas del término en inglés ‘Internet </w:t>
+      </w:r>
       <w:proofErr w:type="spellStart"/>
       <w:r>
         <w:rPr>
           <w:rFonts w:ascii="Arial" w:eastAsia="Times New Roman" w:hAnsi="Arial" w:cs="Arial"/>
-          <w:b/>
-          <w:sz w:val="24"/>
-          <w:szCs w:val="24"/>
-          <w:lang w:val="es-ES" w:eastAsia="es-ES"/>
-        </w:rPr>
-        <w:t>Laravel</w:t>
+          <w:sz w:val="24"/>
+          <w:szCs w:val="24"/>
+          <w:lang w:val="es-ES" w:eastAsia="es-ES"/>
+        </w:rPr>
+        <w:t>Information</w:t>
       </w:r>
       <w:proofErr w:type="spellEnd"/>
       <w:r>
         <w:rPr>
           <w:rFonts w:ascii="Arial" w:eastAsia="Times New Roman" w:hAnsi="Arial" w:cs="Arial"/>
-          <w:b/>
-          <w:sz w:val="24"/>
-          <w:szCs w:val="24"/>
-          <w:lang w:val="es-ES" w:eastAsia="es-ES"/>
-        </w:rPr>
-        <w:t>:</w:t>
-      </w:r>
+          <w:sz w:val="24"/>
+          <w:szCs w:val="24"/>
+          <w:lang w:val="es-ES" w:eastAsia="es-ES"/>
+        </w:rPr>
+        <w:t xml:space="preserve"> </w:t>
+      </w:r>
+      <w:proofErr w:type="spellStart"/>
+      <w:r>
+        <w:rPr>
+          <w:rFonts w:ascii="Arial" w:eastAsia="Times New Roman" w:hAnsi="Arial" w:cs="Arial"/>
+          <w:sz w:val="24"/>
+          <w:szCs w:val="24"/>
+          <w:lang w:val="es-ES" w:eastAsia="es-ES"/>
+        </w:rPr>
+        <w:t>Services</w:t>
+      </w:r>
+      <w:proofErr w:type="spellEnd"/>
+      <w:r>
+        <w:rPr>
+          <w:rFonts w:ascii="Arial" w:eastAsia="Times New Roman" w:hAnsi="Arial" w:cs="Arial"/>
+          <w:sz w:val="24"/>
+          <w:szCs w:val="24"/>
+          <w:lang w:val="es-ES" w:eastAsia="es-ES"/>
+        </w:rPr>
+        <w:t>’. Conjunto de servicios para ordenadores que permiten utilizarlos como servidores web.</w:t>
+      </w:r>
+    </w:p>
+    <w:p>
+      <w:pPr>
+        <w:spacing w:after="0" w:line="240" w:lineRule="auto"/>
+        <w:rPr>
+          <w:rFonts w:ascii="Arial" w:eastAsia="Times New Roman" w:hAnsi="Arial" w:cs="Arial"/>
+          <w:sz w:val="24"/>
+          <w:szCs w:val="24"/>
+          <w:lang w:val="es-ES" w:eastAsia="es-ES"/>
+        </w:rPr>
+      </w:pPr>
     </w:p>
     <w:p>
       <w:pPr>
@@ -9042,6 +11100,96 @@
           <w:szCs w:val="24"/>
           <w:lang w:val="es-ES" w:eastAsia="es-ES"/>
         </w:rPr>
+        <w:t>Framework:</w:t>
+      </w:r>
+    </w:p>
+    <w:p>
+      <w:pPr>
+        <w:spacing w:after="0" w:line="240" w:lineRule="auto"/>
+        <w:rPr>
+          <w:rFonts w:ascii="Arial" w:eastAsia="Times New Roman" w:hAnsi="Arial" w:cs="Arial"/>
+          <w:b/>
+          <w:sz w:val="24"/>
+          <w:szCs w:val="24"/>
+          <w:lang w:val="es-ES" w:eastAsia="es-ES"/>
+        </w:rPr>
+      </w:pPr>
+    </w:p>
+    <w:p>
+      <w:pPr>
+        <w:pStyle w:val="Prrafodelista"/>
+        <w:numPr>
+          <w:ilvl w:val="0"/>
+          <w:numId w:val="1"/>
+        </w:numPr>
+        <w:spacing w:after="0" w:line="240" w:lineRule="auto"/>
+        <w:rPr>
+          <w:rFonts w:ascii="Arial" w:eastAsia="Times New Roman" w:hAnsi="Arial" w:cs="Arial"/>
+          <w:b/>
+          <w:sz w:val="24"/>
+          <w:szCs w:val="24"/>
+          <w:lang w:val="es-ES" w:eastAsia="es-ES"/>
+        </w:rPr>
+      </w:pPr>
+      <w:proofErr w:type="spellStart"/>
+      <w:r>
+        <w:rPr>
+          <w:rFonts w:ascii="Arial" w:eastAsia="Times New Roman" w:hAnsi="Arial" w:cs="Arial"/>
+          <w:b/>
+          <w:sz w:val="24"/>
+          <w:szCs w:val="24"/>
+          <w:lang w:val="es-ES" w:eastAsia="es-ES"/>
+        </w:rPr>
+        <w:t>Laravel</w:t>
+      </w:r>
+      <w:proofErr w:type="spellEnd"/>
+      <w:r>
+        <w:rPr>
+          <w:rFonts w:ascii="Arial" w:eastAsia="Times New Roman" w:hAnsi="Arial" w:cs="Arial"/>
+          <w:b/>
+          <w:sz w:val="24"/>
+          <w:szCs w:val="24"/>
+          <w:lang w:val="es-ES" w:eastAsia="es-ES"/>
+        </w:rPr>
+        <w:t>:</w:t>
+      </w:r>
+    </w:p>
+    <w:p>
+      <w:pPr>
+        <w:spacing w:after="0" w:line="240" w:lineRule="auto"/>
+        <w:rPr>
+          <w:rFonts w:ascii="Arial" w:eastAsia="Times New Roman" w:hAnsi="Arial" w:cs="Arial"/>
+          <w:b/>
+          <w:sz w:val="24"/>
+          <w:szCs w:val="24"/>
+          <w:lang w:val="es-ES" w:eastAsia="es-ES"/>
+        </w:rPr>
+      </w:pPr>
+    </w:p>
+    <w:p>
+      <w:pPr>
+        <w:pStyle w:val="Prrafodelista"/>
+        <w:numPr>
+          <w:ilvl w:val="0"/>
+          <w:numId w:val="1"/>
+        </w:numPr>
+        <w:spacing w:after="0" w:line="240" w:lineRule="auto"/>
+        <w:rPr>
+          <w:rFonts w:ascii="Arial" w:eastAsia="Times New Roman" w:hAnsi="Arial" w:cs="Arial"/>
+          <w:b/>
+          <w:sz w:val="24"/>
+          <w:szCs w:val="24"/>
+          <w:lang w:val="es-ES" w:eastAsia="es-ES"/>
+        </w:rPr>
+      </w:pPr>
+      <w:r>
+        <w:rPr>
+          <w:rFonts w:ascii="Arial" w:eastAsia="Times New Roman" w:hAnsi="Arial" w:cs="Arial"/>
+          <w:b/>
+          <w:sz w:val="24"/>
+          <w:szCs w:val="24"/>
+          <w:lang w:val="es-ES" w:eastAsia="es-ES"/>
+        </w:rPr>
         <w:t>PHP:</w:t>
       </w:r>
     </w:p>
@@ -9086,6 +11234,7 @@
           <w:szCs w:val="24"/>
           <w:lang w:val="es-ES" w:eastAsia="es-ES"/>
         </w:rPr>
+        <w:lastRenderedPageBreak/>
         <w:t>Referencias Bibliográficas</w:t>
       </w:r>
     </w:p>
@@ -9215,7 +11364,6 @@
           <w:szCs w:val="24"/>
           <w:lang w:val="es-ES" w:eastAsia="es-ES"/>
         </w:rPr>
-        <w:lastRenderedPageBreak/>
         <w:t>Eppan</w:t>
       </w:r>
       <w:proofErr w:type="spellEnd"/>
@@ -10719,6 +12867,232 @@
     </w:lvl>
   </w:abstractNum>
   <w:abstractNum w:abstractNumId="4">
+    <w:nsid w:val="661E5E5D"/>
+    <w:multiLevelType w:val="hybridMultilevel"/>
+    <w:tmpl w:val="57BA0378"/>
+    <w:lvl w:ilvl="0" w:tplc="0C0A0001">
+      <w:start w:val="1"/>
+      <w:numFmt w:val="bullet"/>
+      <w:lvlText w:val=""/>
+      <w:lvlJc w:val="left"/>
+      <w:pPr>
+        <w:ind w:left="720" w:hanging="360"/>
+      </w:pPr>
+      <w:rPr>
+        <w:rFonts w:ascii="Symbol" w:hAnsi="Symbol" w:hint="default"/>
+      </w:rPr>
+    </w:lvl>
+    <w:lvl w:ilvl="1" w:tplc="0C0A0003" w:tentative="1">
+      <w:start w:val="1"/>
+      <w:numFmt w:val="bullet"/>
+      <w:lvlText w:val="o"/>
+      <w:lvlJc w:val="left"/>
+      <w:pPr>
+        <w:ind w:left="1440" w:hanging="360"/>
+      </w:pPr>
+      <w:rPr>
+        <w:rFonts w:ascii="Courier New" w:hAnsi="Courier New" w:cs="Courier New" w:hint="default"/>
+      </w:rPr>
+    </w:lvl>
+    <w:lvl w:ilvl="2" w:tplc="0C0A0005" w:tentative="1">
+      <w:start w:val="1"/>
+      <w:numFmt w:val="bullet"/>
+      <w:lvlText w:val=""/>
+      <w:lvlJc w:val="left"/>
+      <w:pPr>
+        <w:ind w:left="2160" w:hanging="360"/>
+      </w:pPr>
+      <w:rPr>
+        <w:rFonts w:ascii="Wingdings" w:hAnsi="Wingdings" w:hint="default"/>
+      </w:rPr>
+    </w:lvl>
+    <w:lvl w:ilvl="3" w:tplc="0C0A0001" w:tentative="1">
+      <w:start w:val="1"/>
+      <w:numFmt w:val="bullet"/>
+      <w:lvlText w:val=""/>
+      <w:lvlJc w:val="left"/>
+      <w:pPr>
+        <w:ind w:left="2880" w:hanging="360"/>
+      </w:pPr>
+      <w:rPr>
+        <w:rFonts w:ascii="Symbol" w:hAnsi="Symbol" w:hint="default"/>
+      </w:rPr>
+    </w:lvl>
+    <w:lvl w:ilvl="4" w:tplc="0C0A0003" w:tentative="1">
+      <w:start w:val="1"/>
+      <w:numFmt w:val="bullet"/>
+      <w:lvlText w:val="o"/>
+      <w:lvlJc w:val="left"/>
+      <w:pPr>
+        <w:ind w:left="3600" w:hanging="360"/>
+      </w:pPr>
+      <w:rPr>
+        <w:rFonts w:ascii="Courier New" w:hAnsi="Courier New" w:cs="Courier New" w:hint="default"/>
+      </w:rPr>
+    </w:lvl>
+    <w:lvl w:ilvl="5" w:tplc="0C0A0005" w:tentative="1">
+      <w:start w:val="1"/>
+      <w:numFmt w:val="bullet"/>
+      <w:lvlText w:val=""/>
+      <w:lvlJc w:val="left"/>
+      <w:pPr>
+        <w:ind w:left="4320" w:hanging="360"/>
+      </w:pPr>
+      <w:rPr>
+        <w:rFonts w:ascii="Wingdings" w:hAnsi="Wingdings" w:hint="default"/>
+      </w:rPr>
+    </w:lvl>
+    <w:lvl w:ilvl="6" w:tplc="0C0A0001" w:tentative="1">
+      <w:start w:val="1"/>
+      <w:numFmt w:val="bullet"/>
+      <w:lvlText w:val=""/>
+      <w:lvlJc w:val="left"/>
+      <w:pPr>
+        <w:ind w:left="5040" w:hanging="360"/>
+      </w:pPr>
+      <w:rPr>
+        <w:rFonts w:ascii="Symbol" w:hAnsi="Symbol" w:hint="default"/>
+      </w:rPr>
+    </w:lvl>
+    <w:lvl w:ilvl="7" w:tplc="0C0A0003" w:tentative="1">
+      <w:start w:val="1"/>
+      <w:numFmt w:val="bullet"/>
+      <w:lvlText w:val="o"/>
+      <w:lvlJc w:val="left"/>
+      <w:pPr>
+        <w:ind w:left="5760" w:hanging="360"/>
+      </w:pPr>
+      <w:rPr>
+        <w:rFonts w:ascii="Courier New" w:hAnsi="Courier New" w:cs="Courier New" w:hint="default"/>
+      </w:rPr>
+    </w:lvl>
+    <w:lvl w:ilvl="8" w:tplc="0C0A0005" w:tentative="1">
+      <w:start w:val="1"/>
+      <w:numFmt w:val="bullet"/>
+      <w:lvlText w:val=""/>
+      <w:lvlJc w:val="left"/>
+      <w:pPr>
+        <w:ind w:left="6480" w:hanging="360"/>
+      </w:pPr>
+      <w:rPr>
+        <w:rFonts w:ascii="Wingdings" w:hAnsi="Wingdings" w:hint="default"/>
+      </w:rPr>
+    </w:lvl>
+  </w:abstractNum>
+  <w:abstractNum w:abstractNumId="5">
+    <w:nsid w:val="73751DD8"/>
+    <w:multiLevelType w:val="hybridMultilevel"/>
+    <w:tmpl w:val="0FF80CCA"/>
+    <w:lvl w:ilvl="0" w:tplc="0C0A0001">
+      <w:start w:val="1"/>
+      <w:numFmt w:val="bullet"/>
+      <w:lvlText w:val=""/>
+      <w:lvlJc w:val="left"/>
+      <w:pPr>
+        <w:ind w:left="720" w:hanging="360"/>
+      </w:pPr>
+      <w:rPr>
+        <w:rFonts w:ascii="Symbol" w:hAnsi="Symbol" w:hint="default"/>
+      </w:rPr>
+    </w:lvl>
+    <w:lvl w:ilvl="1" w:tplc="0C0A0003">
+      <w:start w:val="1"/>
+      <w:numFmt w:val="bullet"/>
+      <w:lvlText w:val="o"/>
+      <w:lvlJc w:val="left"/>
+      <w:pPr>
+        <w:ind w:left="1440" w:hanging="360"/>
+      </w:pPr>
+      <w:rPr>
+        <w:rFonts w:ascii="Courier New" w:hAnsi="Courier New" w:cs="Courier New" w:hint="default"/>
+      </w:rPr>
+    </w:lvl>
+    <w:lvl w:ilvl="2" w:tplc="0C0A0005" w:tentative="1">
+      <w:start w:val="1"/>
+      <w:numFmt w:val="bullet"/>
+      <w:lvlText w:val=""/>
+      <w:lvlJc w:val="left"/>
+      <w:pPr>
+        <w:ind w:left="2160" w:hanging="360"/>
+      </w:pPr>
+      <w:rPr>
+        <w:rFonts w:ascii="Wingdings" w:hAnsi="Wingdings" w:hint="default"/>
+      </w:rPr>
+    </w:lvl>
+    <w:lvl w:ilvl="3" w:tplc="0C0A0001" w:tentative="1">
+      <w:start w:val="1"/>
+      <w:numFmt w:val="bullet"/>
+      <w:lvlText w:val=""/>
+      <w:lvlJc w:val="left"/>
+      <w:pPr>
+        <w:ind w:left="2880" w:hanging="360"/>
+      </w:pPr>
+      <w:rPr>
+        <w:rFonts w:ascii="Symbol" w:hAnsi="Symbol" w:hint="default"/>
+      </w:rPr>
+    </w:lvl>
+    <w:lvl w:ilvl="4" w:tplc="0C0A0003" w:tentative="1">
+      <w:start w:val="1"/>
+      <w:numFmt w:val="bullet"/>
+      <w:lvlText w:val="o"/>
+      <w:lvlJc w:val="left"/>
+      <w:pPr>
+        <w:ind w:left="3600" w:hanging="360"/>
+      </w:pPr>
+      <w:rPr>
+        <w:rFonts w:ascii="Courier New" w:hAnsi="Courier New" w:cs="Courier New" w:hint="default"/>
+      </w:rPr>
+    </w:lvl>
+    <w:lvl w:ilvl="5" w:tplc="0C0A0005" w:tentative="1">
+      <w:start w:val="1"/>
+      <w:numFmt w:val="bullet"/>
+      <w:lvlText w:val=""/>
+      <w:lvlJc w:val="left"/>
+      <w:pPr>
+        <w:ind w:left="4320" w:hanging="360"/>
+      </w:pPr>
+      <w:rPr>
+        <w:rFonts w:ascii="Wingdings" w:hAnsi="Wingdings" w:hint="default"/>
+      </w:rPr>
+    </w:lvl>
+    <w:lvl w:ilvl="6" w:tplc="0C0A0001" w:tentative="1">
+      <w:start w:val="1"/>
+      <w:numFmt w:val="bullet"/>
+      <w:lvlText w:val=""/>
+      <w:lvlJc w:val="left"/>
+      <w:pPr>
+        <w:ind w:left="5040" w:hanging="360"/>
+      </w:pPr>
+      <w:rPr>
+        <w:rFonts w:ascii="Symbol" w:hAnsi="Symbol" w:hint="default"/>
+      </w:rPr>
+    </w:lvl>
+    <w:lvl w:ilvl="7" w:tplc="0C0A0003" w:tentative="1">
+      <w:start w:val="1"/>
+      <w:numFmt w:val="bullet"/>
+      <w:lvlText w:val="o"/>
+      <w:lvlJc w:val="left"/>
+      <w:pPr>
+        <w:ind w:left="5760" w:hanging="360"/>
+      </w:pPr>
+      <w:rPr>
+        <w:rFonts w:ascii="Courier New" w:hAnsi="Courier New" w:cs="Courier New" w:hint="default"/>
+      </w:rPr>
+    </w:lvl>
+    <w:lvl w:ilvl="8" w:tplc="0C0A0005" w:tentative="1">
+      <w:start w:val="1"/>
+      <w:numFmt w:val="bullet"/>
+      <w:lvlText w:val=""/>
+      <w:lvlJc w:val="left"/>
+      <w:pPr>
+        <w:ind w:left="6480" w:hanging="360"/>
+      </w:pPr>
+      <w:rPr>
+        <w:rFonts w:ascii="Wingdings" w:hAnsi="Wingdings" w:hint="default"/>
+      </w:rPr>
+    </w:lvl>
+  </w:abstractNum>
+  <w:abstractNum w:abstractNumId="6">
     <w:nsid w:val="78C749C2"/>
     <w:multiLevelType w:val="multilevel"/>
     <w:tmpl w:val="9E62A154"/>
@@ -10867,7 +13241,7 @@
       </w:rPr>
     </w:lvl>
   </w:abstractNum>
-  <w:abstractNum w:abstractNumId="5">
+  <w:abstractNum w:abstractNumId="7">
     <w:nsid w:val="7B4D1917"/>
     <w:multiLevelType w:val="hybridMultilevel"/>
     <w:tmpl w:val="9E84CF3E"/>
@@ -10984,19 +13358,25 @@
     <w:abstractNumId w:val="0"/>
   </w:num>
   <w:num w:numId="2">
-    <w:abstractNumId w:val="5"/>
+    <w:abstractNumId w:val="7"/>
   </w:num>
   <w:num w:numId="3">
     <w:abstractNumId w:val="1"/>
   </w:num>
   <w:num w:numId="4">
-    <w:abstractNumId w:val="4"/>
+    <w:abstractNumId w:val="6"/>
   </w:num>
   <w:num w:numId="5">
     <w:abstractNumId w:val="3"/>
   </w:num>
   <w:num w:numId="6">
     <w:abstractNumId w:val="2"/>
+  </w:num>
+  <w:num w:numId="7">
+    <w:abstractNumId w:val="4"/>
+  </w:num>
+  <w:num w:numId="8">
+    <w:abstractNumId w:val="5"/>
   </w:num>
 </w:numbering>
 </file>

</xml_diff>

<commit_message>
archivo recuperado, ida de luz, en proceso Teorias Genericas Ingenieriles
</commit_message>
<xml_diff>
--- a/tesis.docx
+++ b/tesis.docx
@@ -1619,27 +1619,7 @@
           <w:szCs w:val="24"/>
           <w:lang w:val="es-ES" w:eastAsia="es-ES"/>
         </w:rPr>
-        <w:t xml:space="preserve">Para la realización del proyecto, y por los requerimientos expuestos por la empresa, se utilizó PHP, AJAX y </w:t>
-      </w:r>
-      <w:proofErr w:type="spellStart"/>
-      <w:r>
-        <w:rPr>
-          <w:rFonts w:ascii="Arial" w:eastAsia="Times New Roman" w:hAnsi="Arial" w:cs="Arial"/>
-          <w:sz w:val="24"/>
-          <w:szCs w:val="24"/>
-          <w:lang w:val="es-ES" w:eastAsia="es-ES"/>
-        </w:rPr>
-        <w:t>Laravel</w:t>
-      </w:r>
-      <w:proofErr w:type="spellEnd"/>
-      <w:r>
-        <w:rPr>
-          <w:rFonts w:ascii="Arial" w:eastAsia="Times New Roman" w:hAnsi="Arial" w:cs="Arial"/>
-          <w:sz w:val="24"/>
-          <w:szCs w:val="24"/>
-          <w:lang w:val="es-ES" w:eastAsia="es-ES"/>
-        </w:rPr>
-        <w:t xml:space="preserve"> (Framework PHP) para el desarrollo back-</w:t>
+        <w:t>Para la realización del proyecto, y por los requerimientos expuestos por la empresa, se utilizó PHP, AJAX y Laravel (Framework PHP) para el desarrollo back-</w:t>
       </w:r>
       <w:proofErr w:type="spellStart"/>
       <w:r>
@@ -6644,7 +6624,7 @@
           <w:szCs w:val="24"/>
           <w:lang w:val="es-ES" w:eastAsia="es-ES"/>
         </w:rPr>
-        <w:t xml:space="preserve">almacén por lo cual se planteó el desarrollo de un Sistema de Información Web. El presente proyecto se ha desarrollado bajo la metodología RUP, la cual nos permitió generar un proyecto ordenado y de calidad. La implementación del sistema se hizo con </w:t>
+        <w:t xml:space="preserve">almacén por lo cual se planteó el desarrollo de un Sistema de Información Web. El presente proyecto se ha desarrollado bajo la metodología RUP, la cual nos permitió generar un proyecto ordenado y de calidad. La implementación del sistema se hizo con framework Laravel y como gestor de base de datos </w:t>
       </w:r>
       <w:proofErr w:type="spellStart"/>
       <w:r>
@@ -6655,7 +6635,7 @@
           <w:szCs w:val="24"/>
           <w:lang w:val="es-ES" w:eastAsia="es-ES"/>
         </w:rPr>
-        <w:t>framework</w:t>
+        <w:t>MySql</w:t>
       </w:r>
       <w:proofErr w:type="spellEnd"/>
       <w:r>
@@ -6666,51 +6646,27 @@
           <w:szCs w:val="24"/>
           <w:lang w:val="es-ES" w:eastAsia="es-ES"/>
         </w:rPr>
+        <w:t>. En la investigación se determinó la variable independiente, siendo el Sistema de</w:t>
+      </w:r>
+      <w:r>
+        <w:rPr>
+          <w:rFonts w:ascii="Arial" w:eastAsia="Times New Roman" w:hAnsi="Arial" w:cs="Arial"/>
+          <w:bCs/>
+          <w:sz w:val="24"/>
+          <w:szCs w:val="24"/>
+          <w:lang w:val="es-ES" w:eastAsia="es-ES"/>
+        </w:rPr>
         <w:t xml:space="preserve"> </w:t>
       </w:r>
-      <w:proofErr w:type="spellStart"/>
-      <w:r>
-        <w:rPr>
-          <w:rFonts w:ascii="Arial" w:eastAsia="Times New Roman" w:hAnsi="Arial" w:cs="Arial"/>
-          <w:bCs/>
-          <w:sz w:val="24"/>
-          <w:szCs w:val="24"/>
-          <w:lang w:val="es-ES" w:eastAsia="es-ES"/>
-        </w:rPr>
-        <w:t>Laravel</w:t>
-      </w:r>
-      <w:proofErr w:type="spellEnd"/>
-      <w:r>
-        <w:rPr>
-          <w:rFonts w:ascii="Arial" w:eastAsia="Times New Roman" w:hAnsi="Arial" w:cs="Arial"/>
-          <w:bCs/>
-          <w:sz w:val="24"/>
-          <w:szCs w:val="24"/>
-          <w:lang w:val="es-ES" w:eastAsia="es-ES"/>
-        </w:rPr>
-        <w:t xml:space="preserve"> y como gestor de base de datos </w:t>
-      </w:r>
-      <w:proofErr w:type="spellStart"/>
-      <w:r>
-        <w:rPr>
-          <w:rFonts w:ascii="Arial" w:eastAsia="Times New Roman" w:hAnsi="Arial" w:cs="Arial"/>
-          <w:bCs/>
-          <w:sz w:val="24"/>
-          <w:szCs w:val="24"/>
-          <w:lang w:val="es-ES" w:eastAsia="es-ES"/>
-        </w:rPr>
-        <w:t>MySql</w:t>
-      </w:r>
-      <w:proofErr w:type="spellEnd"/>
-      <w:r>
-        <w:rPr>
-          <w:rFonts w:ascii="Arial" w:eastAsia="Times New Roman" w:hAnsi="Arial" w:cs="Arial"/>
-          <w:bCs/>
-          <w:sz w:val="24"/>
-          <w:szCs w:val="24"/>
-          <w:lang w:val="es-ES" w:eastAsia="es-ES"/>
-        </w:rPr>
-        <w:t>. En la investigación se determinó la variable independiente, siendo el Sistema de</w:t>
+      <w:r>
+        <w:rPr>
+          <w:rFonts w:ascii="Arial" w:eastAsia="Times New Roman" w:hAnsi="Arial" w:cs="Arial"/>
+          <w:bCs/>
+          <w:sz w:val="24"/>
+          <w:szCs w:val="24"/>
+          <w:lang w:val="es-ES" w:eastAsia="es-ES"/>
+        </w:rPr>
+        <w:t>Información Web, mientras que la variable dependiente son los procesos del área</w:t>
       </w:r>
       <w:r>
         <w:rPr>
@@ -6730,26 +6686,6 @@
           <w:szCs w:val="24"/>
           <w:lang w:val="es-ES" w:eastAsia="es-ES"/>
         </w:rPr>
-        <w:t>Información Web, mientras que la variable dependiente son los procesos del área</w:t>
-      </w:r>
-      <w:r>
-        <w:rPr>
-          <w:rFonts w:ascii="Arial" w:eastAsia="Times New Roman" w:hAnsi="Arial" w:cs="Arial"/>
-          <w:bCs/>
-          <w:sz w:val="24"/>
-          <w:szCs w:val="24"/>
-          <w:lang w:val="es-ES" w:eastAsia="es-ES"/>
-        </w:rPr>
-        <w:t xml:space="preserve"> </w:t>
-      </w:r>
-      <w:r>
-        <w:rPr>
-          <w:rFonts w:ascii="Arial" w:eastAsia="Times New Roman" w:hAnsi="Arial" w:cs="Arial"/>
-          <w:bCs/>
-          <w:sz w:val="24"/>
-          <w:szCs w:val="24"/>
-          <w:lang w:val="es-ES" w:eastAsia="es-ES"/>
-        </w:rPr>
         <w:t>agrícola. Finalmente, como resultado de esta investigación concluimos en que mediante la implementación del sistema propuesto se logra reducir en un 93.24% el tiempo empleado en la petición de requerimientos de insumo</w:t>
       </w:r>
       <w:r>
@@ -6980,51 +6916,7 @@
           <w:szCs w:val="24"/>
           <w:lang w:val="es-ES" w:eastAsia="es-ES"/>
         </w:rPr>
-        <w:t xml:space="preserve">Aunado a esto, otra similitud con el presente trabajo de grado es que en la implementación se utiliza el </w:t>
-      </w:r>
-      <w:proofErr w:type="spellStart"/>
-      <w:r>
-        <w:rPr>
-          <w:rFonts w:ascii="Arial" w:eastAsia="Times New Roman" w:hAnsi="Arial" w:cs="Arial"/>
-          <w:bCs/>
-          <w:sz w:val="24"/>
-          <w:szCs w:val="24"/>
-          <w:lang w:val="es-ES" w:eastAsia="es-ES"/>
-        </w:rPr>
-        <w:t>framework</w:t>
-      </w:r>
-      <w:proofErr w:type="spellEnd"/>
-      <w:r>
-        <w:rPr>
-          <w:rFonts w:ascii="Arial" w:eastAsia="Times New Roman" w:hAnsi="Arial" w:cs="Arial"/>
-          <w:bCs/>
-          <w:sz w:val="24"/>
-          <w:szCs w:val="24"/>
-          <w:lang w:val="es-ES" w:eastAsia="es-ES"/>
-        </w:rPr>
-        <w:t xml:space="preserve"> </w:t>
-      </w:r>
-      <w:proofErr w:type="spellStart"/>
-      <w:r>
-        <w:rPr>
-          <w:rFonts w:ascii="Arial" w:eastAsia="Times New Roman" w:hAnsi="Arial" w:cs="Arial"/>
-          <w:bCs/>
-          <w:sz w:val="24"/>
-          <w:szCs w:val="24"/>
-          <w:lang w:val="es-ES" w:eastAsia="es-ES"/>
-        </w:rPr>
-        <w:t>Laravel</w:t>
-      </w:r>
-      <w:proofErr w:type="spellEnd"/>
-      <w:r>
-        <w:rPr>
-          <w:rFonts w:ascii="Arial" w:eastAsia="Times New Roman" w:hAnsi="Arial" w:cs="Arial"/>
-          <w:bCs/>
-          <w:sz w:val="24"/>
-          <w:szCs w:val="24"/>
-          <w:lang w:val="es-ES" w:eastAsia="es-ES"/>
-        </w:rPr>
-        <w:t xml:space="preserve"> y el mismo gestor de base de datos </w:t>
+        <w:t xml:space="preserve">Aunado a esto, otra similitud con el presente trabajo de grado es que en la implementación se utiliza el framework Laravel y el mismo gestor de base de datos </w:t>
       </w:r>
       <w:proofErr w:type="spellStart"/>
       <w:r>
@@ -8676,29 +8568,7 @@
           <w:szCs w:val="24"/>
           <w:lang w:val="es-ES" w:eastAsia="es-ES"/>
         </w:rPr>
-        <w:t xml:space="preserve">Uso de </w:t>
-      </w:r>
-      <w:proofErr w:type="spellStart"/>
-      <w:r>
-        <w:rPr>
-          <w:rFonts w:ascii="Arial" w:eastAsia="Times New Roman" w:hAnsi="Arial" w:cs="Arial"/>
-          <w:bCs/>
-          <w:sz w:val="24"/>
-          <w:szCs w:val="24"/>
-          <w:lang w:val="es-ES" w:eastAsia="es-ES"/>
-        </w:rPr>
-        <w:t>frameworks</w:t>
-      </w:r>
-      <w:proofErr w:type="spellEnd"/>
-      <w:r>
-        <w:rPr>
-          <w:rFonts w:ascii="Arial" w:eastAsia="Times New Roman" w:hAnsi="Arial" w:cs="Arial"/>
-          <w:bCs/>
-          <w:sz w:val="24"/>
-          <w:szCs w:val="24"/>
-          <w:lang w:val="es-ES" w:eastAsia="es-ES"/>
-        </w:rPr>
-        <w:t xml:space="preserve"> en el desarrollo web</w:t>
+        <w:t>Uso de frameworks en el desarrollo web</w:t>
       </w:r>
     </w:p>
     <w:p>
@@ -8736,7 +8606,6 @@
         </w:rPr>
         <w:t xml:space="preserve">Un </w:t>
       </w:r>
-      <w:proofErr w:type="spellStart"/>
       <w:r>
         <w:rPr>
           <w:rFonts w:ascii="Arial" w:eastAsia="Times New Roman" w:hAnsi="Arial" w:cs="Arial"/>
@@ -8755,18 +8624,7 @@
           <w:szCs w:val="24"/>
           <w:lang w:val="es-ES" w:eastAsia="es-ES"/>
         </w:rPr>
-        <w:t>ramework</w:t>
-      </w:r>
-      <w:proofErr w:type="spellEnd"/>
-      <w:r>
-        <w:rPr>
-          <w:rFonts w:ascii="Arial" w:eastAsia="Times New Roman" w:hAnsi="Arial" w:cs="Arial"/>
-          <w:bCs/>
-          <w:sz w:val="24"/>
-          <w:szCs w:val="24"/>
-          <w:lang w:val="es-ES" w:eastAsia="es-ES"/>
-        </w:rPr>
-        <w:t xml:space="preserve"> se puede definir como un conjunto de bibliotecas orientadas a la reutilización de componentes software para el desarrollo rápido de aplicaciones.</w:t>
+        <w:t>ramework se puede definir como un conjunto de bibliotecas orientadas a la reutilización de componentes software para el desarrollo rápido de aplicaciones.</w:t>
       </w:r>
       <w:r>
         <w:rPr>
@@ -8852,29 +8710,7 @@
           <w:szCs w:val="24"/>
           <w:lang w:val="es-ES" w:eastAsia="es-ES"/>
         </w:rPr>
-        <w:t xml:space="preserve">Los </w:t>
-      </w:r>
-      <w:proofErr w:type="spellStart"/>
-      <w:r>
-        <w:rPr>
-          <w:rFonts w:ascii="Arial" w:eastAsia="Times New Roman" w:hAnsi="Arial" w:cs="Arial"/>
-          <w:bCs/>
-          <w:sz w:val="24"/>
-          <w:szCs w:val="24"/>
-          <w:lang w:val="es-ES" w:eastAsia="es-ES"/>
-        </w:rPr>
-        <w:t>framework</w:t>
-      </w:r>
-      <w:proofErr w:type="spellEnd"/>
-      <w:r>
-        <w:rPr>
-          <w:rFonts w:ascii="Arial" w:eastAsia="Times New Roman" w:hAnsi="Arial" w:cs="Arial"/>
-          <w:bCs/>
-          <w:sz w:val="24"/>
-          <w:szCs w:val="24"/>
-          <w:lang w:val="es-ES" w:eastAsia="es-ES"/>
-        </w:rPr>
-        <w:t xml:space="preserve"> hacen que el desarrollador no esté continuamente “reinventado la rueda” y se centre en el problema que quiere resolver y no en la implementación de funcionalidades que normalmente son de uso común y que ya están resueltas por otros.</w:t>
+        <w:t>Los framework hacen que el desarrollador no esté continuamente “reinventado la rueda” y se centre en el problema que quiere resolver y no en la implementación de funcionalidades que normalmente son de uso común y que ya están resueltas por otros.</w:t>
       </w:r>
     </w:p>
     <w:p>
@@ -8976,29 +8812,7 @@
           <w:szCs w:val="24"/>
           <w:lang w:val="es-ES" w:eastAsia="es-ES"/>
         </w:rPr>
-        <w:t xml:space="preserve">Los </w:t>
-      </w:r>
-      <w:proofErr w:type="spellStart"/>
-      <w:r>
-        <w:rPr>
-          <w:rFonts w:ascii="Arial" w:eastAsia="Times New Roman" w:hAnsi="Arial" w:cs="Arial"/>
-          <w:bCs/>
-          <w:sz w:val="24"/>
-          <w:szCs w:val="24"/>
-          <w:lang w:val="es-ES" w:eastAsia="es-ES"/>
-        </w:rPr>
-        <w:t>frameworks</w:t>
-      </w:r>
-      <w:proofErr w:type="spellEnd"/>
-      <w:r>
-        <w:rPr>
-          <w:rFonts w:ascii="Arial" w:eastAsia="Times New Roman" w:hAnsi="Arial" w:cs="Arial"/>
-          <w:bCs/>
-          <w:sz w:val="24"/>
-          <w:szCs w:val="24"/>
-          <w:lang w:val="es-ES" w:eastAsia="es-ES"/>
-        </w:rPr>
-        <w:t xml:space="preserve"> se han convertido en herramientas básicas para el desarrollo de webs y aplicaciones ya que permiten optimizar tiempos, costes y prestaciones.</w:t>
+        <w:t>Los frameworks se han convertido en herramientas básicas para el desarrollo de webs y aplicaciones ya que permiten optimizar tiempos, costes y prestaciones.</w:t>
       </w:r>
     </w:p>
     <w:p>
@@ -9053,29 +8867,7 @@
           <w:lang w:val="es-ES" w:eastAsia="es-ES"/>
         </w:rPr>
         <w:lastRenderedPageBreak/>
-        <w:t xml:space="preserve">Uso de </w:t>
-      </w:r>
-      <w:proofErr w:type="spellStart"/>
-      <w:r>
-        <w:rPr>
-          <w:rFonts w:ascii="Arial" w:eastAsia="Times New Roman" w:hAnsi="Arial" w:cs="Arial"/>
-          <w:bCs/>
-          <w:sz w:val="24"/>
-          <w:szCs w:val="24"/>
-          <w:lang w:val="es-ES" w:eastAsia="es-ES"/>
-        </w:rPr>
-        <w:t>Laravel</w:t>
-      </w:r>
-      <w:proofErr w:type="spellEnd"/>
-      <w:r>
-        <w:rPr>
-          <w:rFonts w:ascii="Arial" w:eastAsia="Times New Roman" w:hAnsi="Arial" w:cs="Arial"/>
-          <w:bCs/>
-          <w:sz w:val="24"/>
-          <w:szCs w:val="24"/>
-          <w:lang w:val="es-ES" w:eastAsia="es-ES"/>
-        </w:rPr>
-        <w:t xml:space="preserve"> para el desarrollo a la medida de aplicaciones robustas.</w:t>
+        <w:t>Uso de Laravel para el desarrollo a la medida de aplicaciones robustas.</w:t>
       </w:r>
       <w:r>
         <w:rPr>
@@ -9100,93 +8892,15 @@
           <w:lang w:val="es-ES" w:eastAsia="es-ES"/>
         </w:rPr>
       </w:pPr>
-      <w:proofErr w:type="spellStart"/>
-      <w:r>
-        <w:rPr>
-          <w:rFonts w:ascii="Arial" w:eastAsia="Times New Roman" w:hAnsi="Arial" w:cs="Arial"/>
-          <w:bCs/>
-          <w:sz w:val="24"/>
-          <w:szCs w:val="24"/>
-          <w:lang w:val="es-ES" w:eastAsia="es-ES"/>
-        </w:rPr>
-        <w:t>Laravel</w:t>
-      </w:r>
-      <w:proofErr w:type="spellEnd"/>
-      <w:r>
-        <w:rPr>
-          <w:rFonts w:ascii="Arial" w:eastAsia="Times New Roman" w:hAnsi="Arial" w:cs="Arial"/>
-          <w:bCs/>
-          <w:sz w:val="24"/>
-          <w:szCs w:val="24"/>
-          <w:lang w:val="es-ES" w:eastAsia="es-ES"/>
-        </w:rPr>
-        <w:t xml:space="preserve"> es un </w:t>
-      </w:r>
-      <w:proofErr w:type="spellStart"/>
-      <w:r>
-        <w:rPr>
-          <w:rFonts w:ascii="Arial" w:eastAsia="Times New Roman" w:hAnsi="Arial" w:cs="Arial"/>
-          <w:bCs/>
-          <w:sz w:val="24"/>
-          <w:szCs w:val="24"/>
-          <w:lang w:val="es-ES" w:eastAsia="es-ES"/>
-        </w:rPr>
-        <w:t>framework</w:t>
-      </w:r>
-      <w:proofErr w:type="spellEnd"/>
-      <w:r>
-        <w:rPr>
-          <w:rFonts w:ascii="Arial" w:eastAsia="Times New Roman" w:hAnsi="Arial" w:cs="Arial"/>
-          <w:bCs/>
-          <w:sz w:val="24"/>
-          <w:szCs w:val="24"/>
-          <w:lang w:val="es-ES" w:eastAsia="es-ES"/>
-        </w:rPr>
-        <w:t xml:space="preserve"> PHP de código abierto que intenta aprovechar las ventajas de otros </w:t>
-      </w:r>
-      <w:proofErr w:type="spellStart"/>
-      <w:r>
-        <w:rPr>
-          <w:rFonts w:ascii="Arial" w:eastAsia="Times New Roman" w:hAnsi="Arial" w:cs="Arial"/>
-          <w:bCs/>
-          <w:sz w:val="24"/>
-          <w:szCs w:val="24"/>
-          <w:lang w:val="es-ES" w:eastAsia="es-ES"/>
-        </w:rPr>
-        <w:t>Frameworks</w:t>
-      </w:r>
-      <w:proofErr w:type="spellEnd"/>
-      <w:r>
-        <w:rPr>
-          <w:rFonts w:ascii="Arial" w:eastAsia="Times New Roman" w:hAnsi="Arial" w:cs="Arial"/>
-          <w:bCs/>
-          <w:sz w:val="24"/>
-          <w:szCs w:val="24"/>
-          <w:lang w:val="es-ES" w:eastAsia="es-ES"/>
-        </w:rPr>
-        <w:t xml:space="preserve"> y desarrollar con las últimas versiones de PHP (entre otras muchas cosas que aporta como </w:t>
-      </w:r>
-      <w:proofErr w:type="spellStart"/>
-      <w:r>
-        <w:rPr>
-          <w:rFonts w:ascii="Arial" w:eastAsia="Times New Roman" w:hAnsi="Arial" w:cs="Arial"/>
-          <w:bCs/>
-          <w:sz w:val="24"/>
-          <w:szCs w:val="24"/>
-          <w:lang w:val="es-ES" w:eastAsia="es-ES"/>
-        </w:rPr>
-        <w:t>framework</w:t>
-      </w:r>
-      <w:proofErr w:type="spellEnd"/>
-      <w:r>
-        <w:rPr>
-          <w:rFonts w:ascii="Arial" w:eastAsia="Times New Roman" w:hAnsi="Arial" w:cs="Arial"/>
-          <w:bCs/>
-          <w:sz w:val="24"/>
-          <w:szCs w:val="24"/>
-          <w:lang w:val="es-ES" w:eastAsia="es-ES"/>
-        </w:rPr>
-        <w:t>).</w:t>
+      <w:r>
+        <w:rPr>
+          <w:rFonts w:ascii="Arial" w:eastAsia="Times New Roman" w:hAnsi="Arial" w:cs="Arial"/>
+          <w:bCs/>
+          <w:sz w:val="24"/>
+          <w:szCs w:val="24"/>
+          <w:lang w:val="es-ES" w:eastAsia="es-ES"/>
+        </w:rPr>
+        <w:t>Laravel es un framework PHP de código abierto que intenta aprovechar las ventajas de otros Frameworks y desarrollar con las últimas versiones de PHP (entre otras muchas cosas que aporta como framework).</w:t>
       </w:r>
     </w:p>
     <w:p>
@@ -9258,51 +8972,7 @@
           <w:szCs w:val="24"/>
           <w:lang w:val="es-ES" w:eastAsia="es-ES"/>
         </w:rPr>
-        <w:t xml:space="preserve">En su web https://laravel.com/ encontraremos una extensa y organizada documentación que hará mucho más fácil y efectiva la labor de los desarrolladores. Este </w:t>
-      </w:r>
-      <w:proofErr w:type="spellStart"/>
-      <w:r>
-        <w:rPr>
-          <w:rFonts w:ascii="Arial" w:eastAsia="Times New Roman" w:hAnsi="Arial" w:cs="Arial"/>
-          <w:bCs/>
-          <w:sz w:val="24"/>
-          <w:szCs w:val="24"/>
-          <w:lang w:val="es-ES" w:eastAsia="es-ES"/>
-        </w:rPr>
-        <w:t>framework</w:t>
-      </w:r>
-      <w:proofErr w:type="spellEnd"/>
-      <w:r>
-        <w:rPr>
-          <w:rFonts w:ascii="Arial" w:eastAsia="Times New Roman" w:hAnsi="Arial" w:cs="Arial"/>
-          <w:bCs/>
-          <w:sz w:val="24"/>
-          <w:szCs w:val="24"/>
-          <w:lang w:val="es-ES" w:eastAsia="es-ES"/>
-        </w:rPr>
-        <w:t xml:space="preserve"> está en constante mantenimiento y expansión por parte de sus desarrolladores lo que asegura la continuidad y seguridad del </w:t>
-      </w:r>
-      <w:proofErr w:type="spellStart"/>
-      <w:r>
-        <w:rPr>
-          <w:rFonts w:ascii="Arial" w:eastAsia="Times New Roman" w:hAnsi="Arial" w:cs="Arial"/>
-          <w:bCs/>
-          <w:sz w:val="24"/>
-          <w:szCs w:val="24"/>
-          <w:lang w:val="es-ES" w:eastAsia="es-ES"/>
-        </w:rPr>
-        <w:t>framework</w:t>
-      </w:r>
-      <w:proofErr w:type="spellEnd"/>
-      <w:r>
-        <w:rPr>
-          <w:rFonts w:ascii="Arial" w:eastAsia="Times New Roman" w:hAnsi="Arial" w:cs="Arial"/>
-          <w:bCs/>
-          <w:sz w:val="24"/>
-          <w:szCs w:val="24"/>
-          <w:lang w:val="es-ES" w:eastAsia="es-ES"/>
-        </w:rPr>
-        <w:t xml:space="preserve"> con actualizaciones regulares.</w:t>
+        <w:t>En su web https://laravel.com/ encontraremos una extensa y organizada documentación que hará mucho más fácil y efectiva la labor de los desarrolladores. Este framework está en constante mantenimiento y expansión por parte de sus desarrolladores lo que asegura la continuidad y seguridad del framework con actualizaciones regulares.</w:t>
       </w:r>
     </w:p>
     <w:p>
@@ -9374,51 +9044,7 @@
           <w:szCs w:val="24"/>
           <w:lang w:val="es-ES" w:eastAsia="es-ES"/>
         </w:rPr>
-        <w:t xml:space="preserve">La potencia de </w:t>
-      </w:r>
-      <w:proofErr w:type="spellStart"/>
-      <w:r>
-        <w:rPr>
-          <w:rFonts w:ascii="Arial" w:eastAsia="Times New Roman" w:hAnsi="Arial" w:cs="Arial"/>
-          <w:bCs/>
-          <w:sz w:val="24"/>
-          <w:szCs w:val="24"/>
-          <w:lang w:val="es-ES" w:eastAsia="es-ES"/>
-        </w:rPr>
-        <w:t>Laravel</w:t>
-      </w:r>
-      <w:proofErr w:type="spellEnd"/>
-      <w:r>
-        <w:rPr>
-          <w:rFonts w:ascii="Arial" w:eastAsia="Times New Roman" w:hAnsi="Arial" w:cs="Arial"/>
-          <w:bCs/>
-          <w:sz w:val="24"/>
-          <w:szCs w:val="24"/>
-          <w:lang w:val="es-ES" w:eastAsia="es-ES"/>
-        </w:rPr>
-        <w:t xml:space="preserve"> radica en su integración, escalabilidad y facilidad de mantenimiento respecto a otros desarrollos en lenguajes 100% nativos y por lo tanto es una opción más que a tener en cuenta a la hora de decidir usar este </w:t>
-      </w:r>
-      <w:proofErr w:type="spellStart"/>
-      <w:r>
-        <w:rPr>
-          <w:rFonts w:ascii="Arial" w:eastAsia="Times New Roman" w:hAnsi="Arial" w:cs="Arial"/>
-          <w:bCs/>
-          <w:sz w:val="24"/>
-          <w:szCs w:val="24"/>
-          <w:lang w:val="es-ES" w:eastAsia="es-ES"/>
-        </w:rPr>
-        <w:t>framework</w:t>
-      </w:r>
-      <w:proofErr w:type="spellEnd"/>
-      <w:r>
-        <w:rPr>
-          <w:rFonts w:ascii="Arial" w:eastAsia="Times New Roman" w:hAnsi="Arial" w:cs="Arial"/>
-          <w:bCs/>
-          <w:sz w:val="24"/>
-          <w:szCs w:val="24"/>
-          <w:lang w:val="es-ES" w:eastAsia="es-ES"/>
-        </w:rPr>
-        <w:t xml:space="preserve"> en nuestros desarrollos.</w:t>
+        <w:t>La potencia de Laravel radica en su integración, escalabilidad y facilidad de mantenimiento respecto a otros desarrollos en lenguajes 100% nativos y por lo tanto es una opción más que a tener en cuenta a la hora de decidir usar este framework en nuestros desarrollos.</w:t>
       </w:r>
     </w:p>
     <w:p>
@@ -11086,7 +10712,6 @@
         <w:spacing w:after="0" w:line="240" w:lineRule="auto"/>
         <w:rPr>
           <w:rFonts w:ascii="Arial" w:eastAsia="Times New Roman" w:hAnsi="Arial" w:cs="Arial"/>
-          <w:b/>
           <w:sz w:val="24"/>
           <w:szCs w:val="24"/>
           <w:lang w:val="es-ES" w:eastAsia="es-ES"/>
@@ -11101,6 +10726,128 @@
           <w:lang w:val="es-ES" w:eastAsia="es-ES"/>
         </w:rPr>
         <w:t>Framework:</w:t>
+      </w:r>
+      <w:r>
+        <w:rPr>
+          <w:rFonts w:ascii="Arial" w:eastAsia="Times New Roman" w:hAnsi="Arial" w:cs="Arial"/>
+          <w:b/>
+          <w:sz w:val="24"/>
+          <w:szCs w:val="24"/>
+          <w:lang w:val="es-ES" w:eastAsia="es-ES"/>
+        </w:rPr>
+        <w:t xml:space="preserve"> </w:t>
+      </w:r>
+      <w:r>
+        <w:rPr>
+          <w:rFonts w:ascii="Arial" w:eastAsia="Times New Roman" w:hAnsi="Arial" w:cs="Arial"/>
+          <w:sz w:val="24"/>
+          <w:szCs w:val="24"/>
+          <w:lang w:val="es-ES" w:eastAsia="es-ES"/>
+        </w:rPr>
+        <w:t>U</w:t>
+      </w:r>
+      <w:r>
+        <w:rPr>
+          <w:rFonts w:ascii="Arial" w:eastAsia="Times New Roman" w:hAnsi="Arial" w:cs="Arial"/>
+          <w:sz w:val="24"/>
+          <w:szCs w:val="24"/>
+          <w:lang w:val="es-ES" w:eastAsia="es-ES"/>
+        </w:rPr>
+        <w:t>n framework, entorno de trabajo​ o marco de trabajo</w:t>
+      </w:r>
+      <w:r>
+        <w:rPr>
+          <w:rFonts w:ascii="Arial" w:eastAsia="Times New Roman" w:hAnsi="Arial" w:cs="Arial"/>
+          <w:sz w:val="24"/>
+          <w:szCs w:val="24"/>
+          <w:lang w:val="es-ES" w:eastAsia="es-ES"/>
+        </w:rPr>
+        <w:t>​ es un conjunto estandarizado de conceptos, prácticas y criterios para enfocar un tipo de problemática particular que sirve como referencia, para enfrentar y resolver nuevos problemas de índole similar.</w:t>
+      </w:r>
+    </w:p>
+    <w:p>
+      <w:pPr>
+        <w:pStyle w:val="Prrafodelista"/>
+        <w:spacing w:after="0" w:line="240" w:lineRule="auto"/>
+        <w:rPr>
+          <w:rFonts w:ascii="Arial" w:eastAsia="Times New Roman" w:hAnsi="Arial" w:cs="Arial"/>
+          <w:sz w:val="24"/>
+          <w:szCs w:val="24"/>
+          <w:lang w:val="es-ES" w:eastAsia="es-ES"/>
+        </w:rPr>
+      </w:pPr>
+    </w:p>
+    <w:p>
+      <w:pPr>
+        <w:pStyle w:val="Prrafodelista"/>
+        <w:spacing w:after="0" w:line="240" w:lineRule="auto"/>
+        <w:rPr>
+          <w:rFonts w:ascii="Arial" w:eastAsia="Times New Roman" w:hAnsi="Arial" w:cs="Arial"/>
+          <w:sz w:val="24"/>
+          <w:szCs w:val="24"/>
+          <w:lang w:val="es-ES" w:eastAsia="es-ES"/>
+        </w:rPr>
+      </w:pPr>
+      <w:r>
+        <w:rPr>
+          <w:rFonts w:ascii="Arial" w:eastAsia="Times New Roman" w:hAnsi="Arial" w:cs="Arial"/>
+          <w:sz w:val="24"/>
+          <w:szCs w:val="24"/>
+          <w:lang w:val="es-ES" w:eastAsia="es-ES"/>
+        </w:rPr>
+        <w:t xml:space="preserve">En el desarrollo de software, un entorno de trabajo es una estructura conceptual y tecnológica de asistencia definida, normalmente, con artefactos o módulos concretos de software, que puede servir de base para la organización y desarrollo de software. Típicamente, puede incluir </w:t>
+      </w:r>
+      <w:r>
+        <w:rPr>
+          <w:rFonts w:ascii="Arial" w:eastAsia="Times New Roman" w:hAnsi="Arial" w:cs="Arial"/>
+          <w:sz w:val="24"/>
+          <w:szCs w:val="24"/>
+          <w:lang w:val="es-ES" w:eastAsia="es-ES"/>
+        </w:rPr>
+        <w:lastRenderedPageBreak/>
+        <w:t>soporte de programas, bibliotecas, y un lenguaje interpretado, entre otras herramientas, para así ayudar a desarrollar y unir los diferentes componentes de un proyecto.</w:t>
+      </w:r>
+    </w:p>
+    <w:p>
+      <w:pPr>
+        <w:pStyle w:val="Prrafodelista"/>
+        <w:spacing w:after="0" w:line="240" w:lineRule="auto"/>
+        <w:rPr>
+          <w:rFonts w:ascii="Arial" w:eastAsia="Times New Roman" w:hAnsi="Arial" w:cs="Arial"/>
+          <w:sz w:val="24"/>
+          <w:szCs w:val="24"/>
+          <w:lang w:val="es-ES" w:eastAsia="es-ES"/>
+        </w:rPr>
+      </w:pPr>
+    </w:p>
+    <w:p>
+      <w:pPr>
+        <w:pStyle w:val="Prrafodelista"/>
+        <w:spacing w:after="0" w:line="240" w:lineRule="auto"/>
+        <w:rPr>
+          <w:rFonts w:ascii="Arial" w:eastAsia="Times New Roman" w:hAnsi="Arial" w:cs="Arial"/>
+          <w:sz w:val="24"/>
+          <w:szCs w:val="24"/>
+          <w:lang w:val="es-ES" w:eastAsia="es-ES"/>
+        </w:rPr>
+      </w:pPr>
+      <w:r>
+        <w:rPr>
+          <w:rFonts w:ascii="Arial" w:eastAsia="Times New Roman" w:hAnsi="Arial" w:cs="Arial"/>
+          <w:sz w:val="24"/>
+          <w:szCs w:val="24"/>
+          <w:lang w:val="es-ES" w:eastAsia="es-ES"/>
+        </w:rPr>
+        <w:t>Representa una arquitectura de software que modela las relaciones generales de las entidades del dominio, y provee una estructura y una especial metodología de trabajo, la cual extiende o utiliza</w:t>
+      </w:r>
+      <w:r>
+        <w:rPr>
+          <w:rFonts w:ascii="Arial" w:eastAsia="Times New Roman" w:hAnsi="Arial" w:cs="Arial"/>
+          <w:sz w:val="24"/>
+          <w:szCs w:val="24"/>
+          <w:lang w:val="es-ES" w:eastAsia="es-ES"/>
+        </w:rPr>
+        <w:t xml:space="preserve"> las aplicaciones del dominio.</w:t>
       </w:r>
     </w:p>
     <w:p>
@@ -11125,33 +10872,486 @@
         <w:spacing w:after="0" w:line="240" w:lineRule="auto"/>
         <w:rPr>
           <w:rFonts w:ascii="Arial" w:eastAsia="Times New Roman" w:hAnsi="Arial" w:cs="Arial"/>
-          <w:b/>
-          <w:sz w:val="24"/>
-          <w:szCs w:val="24"/>
-          <w:lang w:val="es-ES" w:eastAsia="es-ES"/>
-        </w:rPr>
-      </w:pPr>
+          <w:sz w:val="24"/>
+          <w:szCs w:val="24"/>
+          <w:lang w:val="es-ES" w:eastAsia="es-ES"/>
+        </w:rPr>
+      </w:pPr>
+      <w:r>
+        <w:rPr>
+          <w:rFonts w:ascii="Arial" w:eastAsia="Times New Roman" w:hAnsi="Arial" w:cs="Arial"/>
+          <w:b/>
+          <w:sz w:val="24"/>
+          <w:szCs w:val="24"/>
+          <w:lang w:val="es-ES" w:eastAsia="es-ES"/>
+        </w:rPr>
+        <w:t>Laravel:</w:t>
+      </w:r>
+      <w:r>
+        <w:rPr>
+          <w:rFonts w:ascii="Arial" w:eastAsia="Times New Roman" w:hAnsi="Arial" w:cs="Arial"/>
+          <w:b/>
+          <w:sz w:val="24"/>
+          <w:szCs w:val="24"/>
+          <w:lang w:val="es-ES" w:eastAsia="es-ES"/>
+        </w:rPr>
+        <w:t xml:space="preserve"> </w:t>
+      </w:r>
+      <w:r>
+        <w:rPr>
+          <w:rFonts w:ascii="Arial" w:eastAsia="Times New Roman" w:hAnsi="Arial" w:cs="Arial"/>
+          <w:sz w:val="24"/>
+          <w:szCs w:val="24"/>
+          <w:lang w:val="es-ES" w:eastAsia="es-ES"/>
+        </w:rPr>
+        <w:t xml:space="preserve">Laravel es un framework de código abierto para desarrollar aplicaciones y servicios web con PHP 5 y PHP 7. Su filosofía es desarrollar código PHP de forma elegante y simple, evitando el "código espagueti". Fue creado en 2011 y tiene una gran influencia de frameworks como </w:t>
+      </w:r>
       <w:proofErr w:type="spellStart"/>
       <w:r>
         <w:rPr>
           <w:rFonts w:ascii="Arial" w:eastAsia="Times New Roman" w:hAnsi="Arial" w:cs="Arial"/>
-          <w:b/>
-          <w:sz w:val="24"/>
-          <w:szCs w:val="24"/>
-          <w:lang w:val="es-ES" w:eastAsia="es-ES"/>
-        </w:rPr>
-        <w:t>Laravel</w:t>
+          <w:sz w:val="24"/>
+          <w:szCs w:val="24"/>
+          <w:lang w:val="es-ES" w:eastAsia="es-ES"/>
+        </w:rPr>
+        <w:t>Ruby</w:t>
       </w:r>
       <w:proofErr w:type="spellEnd"/>
       <w:r>
         <w:rPr>
           <w:rFonts w:ascii="Arial" w:eastAsia="Times New Roman" w:hAnsi="Arial" w:cs="Arial"/>
-          <w:b/>
-          <w:sz w:val="24"/>
-          <w:szCs w:val="24"/>
-          <w:lang w:val="es-ES" w:eastAsia="es-ES"/>
-        </w:rPr>
-        <w:t>:</w:t>
+          <w:sz w:val="24"/>
+          <w:szCs w:val="24"/>
+          <w:lang w:val="es-ES" w:eastAsia="es-ES"/>
+        </w:rPr>
+        <w:t xml:space="preserve"> </w:t>
+      </w:r>
+      <w:proofErr w:type="spellStart"/>
+      <w:r>
+        <w:rPr>
+          <w:rFonts w:ascii="Arial" w:eastAsia="Times New Roman" w:hAnsi="Arial" w:cs="Arial"/>
+          <w:sz w:val="24"/>
+          <w:szCs w:val="24"/>
+          <w:lang w:val="es-ES" w:eastAsia="es-ES"/>
+        </w:rPr>
+        <w:t>on</w:t>
+      </w:r>
+      <w:proofErr w:type="spellEnd"/>
+      <w:r>
+        <w:rPr>
+          <w:rFonts w:ascii="Arial" w:eastAsia="Times New Roman" w:hAnsi="Arial" w:cs="Arial"/>
+          <w:sz w:val="24"/>
+          <w:szCs w:val="24"/>
+          <w:lang w:val="es-ES" w:eastAsia="es-ES"/>
+        </w:rPr>
+        <w:t xml:space="preserve"> </w:t>
+      </w:r>
+      <w:proofErr w:type="spellStart"/>
+      <w:r>
+        <w:rPr>
+          <w:rFonts w:ascii="Arial" w:eastAsia="Times New Roman" w:hAnsi="Arial" w:cs="Arial"/>
+          <w:sz w:val="24"/>
+          <w:szCs w:val="24"/>
+          <w:lang w:val="es-ES" w:eastAsia="es-ES"/>
+        </w:rPr>
+        <w:t>Rails</w:t>
+      </w:r>
+      <w:proofErr w:type="spellEnd"/>
+      <w:r>
+        <w:rPr>
+          <w:rFonts w:ascii="Arial" w:eastAsia="Times New Roman" w:hAnsi="Arial" w:cs="Arial"/>
+          <w:sz w:val="24"/>
+          <w:szCs w:val="24"/>
+          <w:lang w:val="es-ES" w:eastAsia="es-ES"/>
+        </w:rPr>
+        <w:t>, Sinatra y ASP.NET MVC.</w:t>
+      </w:r>
+    </w:p>
+    <w:p>
+      <w:pPr>
+        <w:pStyle w:val="Prrafodelista"/>
+        <w:spacing w:after="0" w:line="240" w:lineRule="auto"/>
+        <w:rPr>
+          <w:rFonts w:ascii="Arial" w:eastAsia="Times New Roman" w:hAnsi="Arial" w:cs="Arial"/>
+          <w:sz w:val="24"/>
+          <w:szCs w:val="24"/>
+          <w:lang w:val="es-ES" w:eastAsia="es-ES"/>
+        </w:rPr>
+      </w:pPr>
+    </w:p>
+    <w:p>
+      <w:pPr>
+        <w:pStyle w:val="Prrafodelista"/>
+        <w:spacing w:after="0" w:line="240" w:lineRule="auto"/>
+        <w:rPr>
+          <w:rFonts w:ascii="Arial" w:eastAsia="Times New Roman" w:hAnsi="Arial" w:cs="Arial"/>
+          <w:sz w:val="24"/>
+          <w:szCs w:val="24"/>
+          <w:lang w:val="es-ES" w:eastAsia="es-ES"/>
+        </w:rPr>
+      </w:pPr>
+      <w:r>
+        <w:rPr>
+          <w:rFonts w:ascii="Arial" w:eastAsia="Times New Roman" w:hAnsi="Arial" w:cs="Arial"/>
+          <w:sz w:val="24"/>
+          <w:szCs w:val="24"/>
+          <w:lang w:val="es-ES" w:eastAsia="es-ES"/>
+        </w:rPr>
+        <w:t>Laravel tiene como objetivo ser un framework que permita el uso de una sintaxis elegante y expresiva para crear código de forma sencilla y permitiendo multitud de funcionalidades. Intenta aprovechar lo mejor de otros frameworks y aprovechar las características de las últimas versiones de PH</w:t>
+      </w:r>
+      <w:r>
+        <w:rPr>
+          <w:rFonts w:ascii="Arial" w:eastAsia="Times New Roman" w:hAnsi="Arial" w:cs="Arial"/>
+          <w:sz w:val="24"/>
+          <w:szCs w:val="24"/>
+          <w:lang w:val="es-ES" w:eastAsia="es-ES"/>
+        </w:rPr>
+        <w:t>P.</w:t>
+      </w:r>
+    </w:p>
+    <w:p>
+      <w:pPr>
+        <w:pStyle w:val="Prrafodelista"/>
+        <w:spacing w:after="0" w:line="240" w:lineRule="auto"/>
+        <w:rPr>
+          <w:rFonts w:ascii="Arial" w:eastAsia="Times New Roman" w:hAnsi="Arial" w:cs="Arial"/>
+          <w:sz w:val="24"/>
+          <w:szCs w:val="24"/>
+          <w:lang w:val="es-ES" w:eastAsia="es-ES"/>
+        </w:rPr>
+      </w:pPr>
+    </w:p>
+    <w:p>
+      <w:pPr>
+        <w:pStyle w:val="Prrafodelista"/>
+        <w:spacing w:after="0" w:line="240" w:lineRule="auto"/>
+        <w:rPr>
+          <w:rFonts w:ascii="Arial" w:eastAsia="Times New Roman" w:hAnsi="Arial" w:cs="Arial"/>
+          <w:sz w:val="24"/>
+          <w:szCs w:val="24"/>
+          <w:lang w:val="es-ES" w:eastAsia="es-ES"/>
+        </w:rPr>
+      </w:pPr>
+      <w:r>
+        <w:rPr>
+          <w:rFonts w:ascii="Arial" w:eastAsia="Times New Roman" w:hAnsi="Arial" w:cs="Arial"/>
+          <w:sz w:val="24"/>
+          <w:szCs w:val="24"/>
+          <w:lang w:val="es-ES" w:eastAsia="es-ES"/>
+        </w:rPr>
+        <w:t xml:space="preserve">Gran parte de Laravel está formado por dependencias, especialmente de </w:t>
+      </w:r>
+      <w:proofErr w:type="spellStart"/>
+      <w:r>
+        <w:rPr>
+          <w:rFonts w:ascii="Arial" w:eastAsia="Times New Roman" w:hAnsi="Arial" w:cs="Arial"/>
+          <w:sz w:val="24"/>
+          <w:szCs w:val="24"/>
+          <w:lang w:val="es-ES" w:eastAsia="es-ES"/>
+        </w:rPr>
+        <w:t>Symfony</w:t>
+      </w:r>
+      <w:proofErr w:type="spellEnd"/>
+      <w:r>
+        <w:rPr>
+          <w:rFonts w:ascii="Arial" w:eastAsia="Times New Roman" w:hAnsi="Arial" w:cs="Arial"/>
+          <w:sz w:val="24"/>
+          <w:szCs w:val="24"/>
+          <w:lang w:val="es-ES" w:eastAsia="es-ES"/>
+        </w:rPr>
+        <w:t>, esto implica que el desarrollo de Laravel dependa también del desarrollo de sus dependencias.</w:t>
+      </w:r>
+    </w:p>
+    <w:p>
+      <w:pPr>
+        <w:pStyle w:val="Prrafodelista"/>
+        <w:spacing w:after="0" w:line="240" w:lineRule="auto"/>
+        <w:rPr>
+          <w:rFonts w:ascii="Arial" w:eastAsia="Times New Roman" w:hAnsi="Arial" w:cs="Arial"/>
+          <w:sz w:val="24"/>
+          <w:szCs w:val="24"/>
+          <w:lang w:val="es-ES" w:eastAsia="es-ES"/>
+        </w:rPr>
+      </w:pPr>
+    </w:p>
+    <w:p>
+      <w:pPr>
+        <w:pStyle w:val="Prrafodelista"/>
+        <w:spacing w:after="0" w:line="240" w:lineRule="auto"/>
+        <w:rPr>
+          <w:rFonts w:ascii="Arial" w:eastAsia="Times New Roman" w:hAnsi="Arial" w:cs="Arial"/>
+          <w:sz w:val="24"/>
+          <w:szCs w:val="24"/>
+          <w:lang w:val="es-ES" w:eastAsia="es-ES"/>
+        </w:rPr>
+      </w:pPr>
+      <w:r>
+        <w:rPr>
+          <w:rFonts w:ascii="Arial" w:eastAsia="Times New Roman" w:hAnsi="Arial" w:cs="Arial"/>
+          <w:sz w:val="24"/>
+          <w:szCs w:val="24"/>
+          <w:lang w:val="es-ES" w:eastAsia="es-ES"/>
+        </w:rPr>
+        <w:t>Características</w:t>
+      </w:r>
+    </w:p>
+    <w:p>
+      <w:pPr>
+        <w:pStyle w:val="Prrafodelista"/>
+        <w:spacing w:after="0" w:line="240" w:lineRule="auto"/>
+        <w:rPr>
+          <w:rFonts w:ascii="Arial" w:eastAsia="Times New Roman" w:hAnsi="Arial" w:cs="Arial"/>
+          <w:sz w:val="24"/>
+          <w:szCs w:val="24"/>
+          <w:lang w:val="es-ES" w:eastAsia="es-ES"/>
+        </w:rPr>
+      </w:pPr>
+    </w:p>
+    <w:p>
+      <w:pPr>
+        <w:pStyle w:val="Prrafodelista"/>
+        <w:numPr>
+          <w:ilvl w:val="1"/>
+          <w:numId w:val="1"/>
+        </w:numPr>
+        <w:spacing w:after="0" w:line="240" w:lineRule="auto"/>
+        <w:rPr>
+          <w:rFonts w:ascii="Arial" w:eastAsia="Times New Roman" w:hAnsi="Arial" w:cs="Arial"/>
+          <w:sz w:val="24"/>
+          <w:szCs w:val="24"/>
+          <w:lang w:val="es-ES" w:eastAsia="es-ES"/>
+        </w:rPr>
+      </w:pPr>
+      <w:r>
+        <w:rPr>
+          <w:rFonts w:ascii="Arial" w:eastAsia="Times New Roman" w:hAnsi="Arial" w:cs="Arial"/>
+          <w:sz w:val="24"/>
+          <w:szCs w:val="24"/>
+          <w:lang w:val="es-ES" w:eastAsia="es-ES"/>
+        </w:rPr>
+        <w:t>Sistema de ruteo, también RESTful3​</w:t>
+      </w:r>
+    </w:p>
+    <w:p>
+      <w:pPr>
+        <w:pStyle w:val="Prrafodelista"/>
+        <w:numPr>
+          <w:ilvl w:val="1"/>
+          <w:numId w:val="1"/>
+        </w:numPr>
+        <w:spacing w:after="0" w:line="240" w:lineRule="auto"/>
+        <w:rPr>
+          <w:rFonts w:ascii="Arial" w:eastAsia="Times New Roman" w:hAnsi="Arial" w:cs="Arial"/>
+          <w:sz w:val="24"/>
+          <w:szCs w:val="24"/>
+          <w:lang w:val="es-ES" w:eastAsia="es-ES"/>
+        </w:rPr>
+      </w:pPr>
+      <w:proofErr w:type="spellStart"/>
+      <w:r>
+        <w:rPr>
+          <w:rFonts w:ascii="Arial" w:eastAsia="Times New Roman" w:hAnsi="Arial" w:cs="Arial"/>
+          <w:sz w:val="24"/>
+          <w:szCs w:val="24"/>
+          <w:lang w:val="es-ES" w:eastAsia="es-ES"/>
+        </w:rPr>
+        <w:t>Blade</w:t>
+      </w:r>
+      <w:proofErr w:type="spellEnd"/>
+      <w:r>
+        <w:rPr>
+          <w:rFonts w:ascii="Arial" w:eastAsia="Times New Roman" w:hAnsi="Arial" w:cs="Arial"/>
+          <w:sz w:val="24"/>
+          <w:szCs w:val="24"/>
+          <w:lang w:val="es-ES" w:eastAsia="es-ES"/>
+        </w:rPr>
+        <w:t>, Motor de plantillas4​5​</w:t>
+      </w:r>
+    </w:p>
+    <w:p>
+      <w:pPr>
+        <w:pStyle w:val="Prrafodelista"/>
+        <w:numPr>
+          <w:ilvl w:val="1"/>
+          <w:numId w:val="1"/>
+        </w:numPr>
+        <w:spacing w:after="0" w:line="240" w:lineRule="auto"/>
+        <w:rPr>
+          <w:rFonts w:ascii="Arial" w:eastAsia="Times New Roman" w:hAnsi="Arial" w:cs="Arial"/>
+          <w:sz w:val="24"/>
+          <w:szCs w:val="24"/>
+          <w:lang w:val="es-ES" w:eastAsia="es-ES"/>
+        </w:rPr>
+      </w:pPr>
+      <w:r>
+        <w:rPr>
+          <w:rFonts w:ascii="Arial" w:eastAsia="Times New Roman" w:hAnsi="Arial" w:cs="Arial"/>
+          <w:sz w:val="24"/>
+          <w:szCs w:val="24"/>
+          <w:lang w:val="es-ES" w:eastAsia="es-ES"/>
+        </w:rPr>
+        <w:t>Peticiones Fluent6​</w:t>
+      </w:r>
+    </w:p>
+    <w:p>
+      <w:pPr>
+        <w:pStyle w:val="Prrafodelista"/>
+        <w:numPr>
+          <w:ilvl w:val="1"/>
+          <w:numId w:val="1"/>
+        </w:numPr>
+        <w:spacing w:after="0" w:line="240" w:lineRule="auto"/>
+        <w:rPr>
+          <w:rFonts w:ascii="Arial" w:eastAsia="Times New Roman" w:hAnsi="Arial" w:cs="Arial"/>
+          <w:sz w:val="24"/>
+          <w:szCs w:val="24"/>
+          <w:lang w:val="es-ES" w:eastAsia="es-ES"/>
+        </w:rPr>
+      </w:pPr>
+      <w:proofErr w:type="spellStart"/>
+      <w:r>
+        <w:rPr>
+          <w:rFonts w:ascii="Arial" w:eastAsia="Times New Roman" w:hAnsi="Arial" w:cs="Arial"/>
+          <w:sz w:val="24"/>
+          <w:szCs w:val="24"/>
+          <w:lang w:val="es-ES" w:eastAsia="es-ES"/>
+        </w:rPr>
+        <w:t>Eloquent</w:t>
+      </w:r>
+      <w:proofErr w:type="spellEnd"/>
+      <w:r>
+        <w:rPr>
+          <w:rFonts w:ascii="Arial" w:eastAsia="Times New Roman" w:hAnsi="Arial" w:cs="Arial"/>
+          <w:sz w:val="24"/>
+          <w:szCs w:val="24"/>
+          <w:lang w:val="es-ES" w:eastAsia="es-ES"/>
+        </w:rPr>
+        <w:t xml:space="preserve"> ORM7​</w:t>
+      </w:r>
+    </w:p>
+    <w:p>
+      <w:pPr>
+        <w:pStyle w:val="Prrafodelista"/>
+        <w:numPr>
+          <w:ilvl w:val="1"/>
+          <w:numId w:val="1"/>
+        </w:numPr>
+        <w:spacing w:after="0" w:line="240" w:lineRule="auto"/>
+        <w:rPr>
+          <w:rFonts w:ascii="Arial" w:eastAsia="Times New Roman" w:hAnsi="Arial" w:cs="Arial"/>
+          <w:sz w:val="24"/>
+          <w:szCs w:val="24"/>
+          <w:lang w:val="es-ES" w:eastAsia="es-ES"/>
+        </w:rPr>
+      </w:pPr>
+      <w:r>
+        <w:rPr>
+          <w:rFonts w:ascii="Arial" w:eastAsia="Times New Roman" w:hAnsi="Arial" w:cs="Arial"/>
+          <w:sz w:val="24"/>
+          <w:szCs w:val="24"/>
+          <w:lang w:val="es-ES" w:eastAsia="es-ES"/>
+        </w:rPr>
+        <w:t>Basado en Composer8​</w:t>
+      </w:r>
+    </w:p>
+    <w:p>
+      <w:pPr>
+        <w:pStyle w:val="Prrafodelista"/>
+        <w:numPr>
+          <w:ilvl w:val="1"/>
+          <w:numId w:val="1"/>
+        </w:numPr>
+        <w:spacing w:after="0" w:line="240" w:lineRule="auto"/>
+        <w:rPr>
+          <w:rFonts w:ascii="Arial" w:eastAsia="Times New Roman" w:hAnsi="Arial" w:cs="Arial"/>
+          <w:sz w:val="24"/>
+          <w:szCs w:val="24"/>
+          <w:lang w:val="es-ES" w:eastAsia="es-ES"/>
+        </w:rPr>
+      </w:pPr>
+      <w:r>
+        <w:rPr>
+          <w:rFonts w:ascii="Arial" w:eastAsia="Times New Roman" w:hAnsi="Arial" w:cs="Arial"/>
+          <w:sz w:val="24"/>
+          <w:szCs w:val="24"/>
+          <w:lang w:val="es-ES" w:eastAsia="es-ES"/>
+        </w:rPr>
+        <w:t>Soporte para el caché9​</w:t>
+      </w:r>
+    </w:p>
+    <w:p>
+      <w:pPr>
+        <w:pStyle w:val="Prrafodelista"/>
+        <w:numPr>
+          <w:ilvl w:val="1"/>
+          <w:numId w:val="1"/>
+        </w:numPr>
+        <w:spacing w:after="0" w:line="240" w:lineRule="auto"/>
+        <w:rPr>
+          <w:rFonts w:ascii="Arial" w:eastAsia="Times New Roman" w:hAnsi="Arial" w:cs="Arial"/>
+          <w:sz w:val="24"/>
+          <w:szCs w:val="24"/>
+          <w:lang w:val="es-ES" w:eastAsia="es-ES"/>
+        </w:rPr>
+      </w:pPr>
+      <w:r>
+        <w:rPr>
+          <w:rFonts w:ascii="Arial" w:eastAsia="Times New Roman" w:hAnsi="Arial" w:cs="Arial"/>
+          <w:sz w:val="24"/>
+          <w:szCs w:val="24"/>
+          <w:lang w:val="es-ES" w:eastAsia="es-ES"/>
+        </w:rPr>
+        <w:t>Soporte para MVC10​</w:t>
+      </w:r>
+    </w:p>
+    <w:p>
+      <w:pPr>
+        <w:pStyle w:val="Prrafodelista"/>
+        <w:numPr>
+          <w:ilvl w:val="1"/>
+          <w:numId w:val="1"/>
+        </w:numPr>
+        <w:spacing w:after="0" w:line="240" w:lineRule="auto"/>
+        <w:rPr>
+          <w:rFonts w:ascii="Arial" w:eastAsia="Times New Roman" w:hAnsi="Arial" w:cs="Arial"/>
+          <w:sz w:val="24"/>
+          <w:szCs w:val="24"/>
+          <w:lang w:val="es-ES" w:eastAsia="es-ES"/>
+        </w:rPr>
+      </w:pPr>
+      <w:r>
+        <w:rPr>
+          <w:rFonts w:ascii="Arial" w:eastAsia="Times New Roman" w:hAnsi="Arial" w:cs="Arial"/>
+          <w:sz w:val="24"/>
+          <w:szCs w:val="24"/>
+          <w:lang w:val="es-ES" w:eastAsia="es-ES"/>
+        </w:rPr>
+        <w:t>Usa componentes de Symfony11​</w:t>
+      </w:r>
+    </w:p>
+    <w:p>
+      <w:pPr>
+        <w:pStyle w:val="Prrafodelista"/>
+        <w:numPr>
+          <w:ilvl w:val="1"/>
+          <w:numId w:val="1"/>
+        </w:numPr>
+        <w:spacing w:after="0" w:line="240" w:lineRule="auto"/>
+        <w:rPr>
+          <w:rFonts w:ascii="Arial" w:eastAsia="Times New Roman" w:hAnsi="Arial" w:cs="Arial"/>
+          <w:sz w:val="24"/>
+          <w:szCs w:val="24"/>
+          <w:lang w:val="es-ES" w:eastAsia="es-ES"/>
+        </w:rPr>
+      </w:pPr>
+      <w:r>
+        <w:rPr>
+          <w:rFonts w:ascii="Arial" w:eastAsia="Times New Roman" w:hAnsi="Arial" w:cs="Arial"/>
+          <w:sz w:val="24"/>
+          <w:szCs w:val="24"/>
+          <w:lang w:val="es-ES" w:eastAsia="es-ES"/>
+        </w:rPr>
+        <w:t>Adopta las especificaciones PSR-212​ y PSR-4 13​14​</w:t>
       </w:r>
     </w:p>
     <w:p>
@@ -11176,7 +11376,6 @@
         <w:spacing w:after="0" w:line="240" w:lineRule="auto"/>
         <w:rPr>
           <w:rFonts w:ascii="Arial" w:eastAsia="Times New Roman" w:hAnsi="Arial" w:cs="Arial"/>
-          <w:b/>
           <w:sz w:val="24"/>
           <w:szCs w:val="24"/>
           <w:lang w:val="es-ES" w:eastAsia="es-ES"/>
@@ -11192,6 +11391,291 @@
         </w:rPr>
         <w:t>PHP:</w:t>
       </w:r>
+      <w:r>
+        <w:rPr>
+          <w:rFonts w:ascii="Arial" w:eastAsia="Times New Roman" w:hAnsi="Arial" w:cs="Arial"/>
+          <w:b/>
+          <w:sz w:val="24"/>
+          <w:szCs w:val="24"/>
+          <w:lang w:val="es-ES" w:eastAsia="es-ES"/>
+        </w:rPr>
+        <w:t xml:space="preserve"> </w:t>
+      </w:r>
+      <w:r>
+        <w:rPr>
+          <w:rFonts w:ascii="Arial" w:eastAsia="Times New Roman" w:hAnsi="Arial" w:cs="Arial"/>
+          <w:sz w:val="24"/>
+          <w:szCs w:val="24"/>
+          <w:lang w:val="es-ES" w:eastAsia="es-ES"/>
+        </w:rPr>
+        <w:t xml:space="preserve">PHP, acrónimo recursivo en inglés de PHP: </w:t>
+      </w:r>
+      <w:proofErr w:type="spellStart"/>
+      <w:r>
+        <w:rPr>
+          <w:rFonts w:ascii="Arial" w:eastAsia="Times New Roman" w:hAnsi="Arial" w:cs="Arial"/>
+          <w:sz w:val="24"/>
+          <w:szCs w:val="24"/>
+          <w:lang w:val="es-ES" w:eastAsia="es-ES"/>
+        </w:rPr>
+        <w:t>Hypertext</w:t>
+      </w:r>
+      <w:proofErr w:type="spellEnd"/>
+      <w:r>
+        <w:rPr>
+          <w:rFonts w:ascii="Arial" w:eastAsia="Times New Roman" w:hAnsi="Arial" w:cs="Arial"/>
+          <w:sz w:val="24"/>
+          <w:szCs w:val="24"/>
+          <w:lang w:val="es-ES" w:eastAsia="es-ES"/>
+        </w:rPr>
+        <w:t xml:space="preserve"> </w:t>
+      </w:r>
+      <w:proofErr w:type="spellStart"/>
+      <w:r>
+        <w:rPr>
+          <w:rFonts w:ascii="Arial" w:eastAsia="Times New Roman" w:hAnsi="Arial" w:cs="Arial"/>
+          <w:sz w:val="24"/>
+          <w:szCs w:val="24"/>
+          <w:lang w:val="es-ES" w:eastAsia="es-ES"/>
+        </w:rPr>
+        <w:t>Preprocessor</w:t>
+      </w:r>
+      <w:proofErr w:type="spellEnd"/>
+      <w:r>
+        <w:rPr>
+          <w:rFonts w:ascii="Arial" w:eastAsia="Times New Roman" w:hAnsi="Arial" w:cs="Arial"/>
+          <w:sz w:val="24"/>
+          <w:szCs w:val="24"/>
+          <w:lang w:val="es-ES" w:eastAsia="es-ES"/>
+        </w:rPr>
+        <w:t xml:space="preserve"> (preprocesador de hipertexto), es un lenguaje de programación de propósito general de código del lado del servidor originalmente diseñado para el desarrollo web de contenido dinámico. Fue uno de los primeros lenguajes de programación del lado del servidor que se podían incorporar directamente en un documento HTML en lugar de llamar a un archivo externo que procese los datos. El código es interpretado por un servidor web con un módulo de procesador de PHP que genera el HTML resultante.</w:t>
+      </w:r>
+    </w:p>
+    <w:p>
+      <w:pPr>
+        <w:pStyle w:val="Prrafodelista"/>
+        <w:spacing w:after="0" w:line="240" w:lineRule="auto"/>
+        <w:rPr>
+          <w:rFonts w:ascii="Arial" w:eastAsia="Times New Roman" w:hAnsi="Arial" w:cs="Arial"/>
+          <w:sz w:val="24"/>
+          <w:szCs w:val="24"/>
+          <w:lang w:val="es-ES" w:eastAsia="es-ES"/>
+        </w:rPr>
+      </w:pPr>
+    </w:p>
+    <w:p>
+      <w:pPr>
+        <w:pStyle w:val="Prrafodelista"/>
+        <w:spacing w:after="0" w:line="240" w:lineRule="auto"/>
+        <w:rPr>
+          <w:rFonts w:ascii="Arial" w:eastAsia="Times New Roman" w:hAnsi="Arial" w:cs="Arial"/>
+          <w:sz w:val="24"/>
+          <w:szCs w:val="24"/>
+          <w:lang w:val="es-ES" w:eastAsia="es-ES"/>
+        </w:rPr>
+      </w:pPr>
+      <w:r>
+        <w:rPr>
+          <w:rFonts w:ascii="Arial" w:eastAsia="Times New Roman" w:hAnsi="Arial" w:cs="Arial"/>
+          <w:sz w:val="24"/>
+          <w:szCs w:val="24"/>
+          <w:lang w:val="es-ES" w:eastAsia="es-ES"/>
+        </w:rPr>
+        <w:t xml:space="preserve">PHP ha evolucionado por lo que ahora incluye también una interfaz de línea de comandos que puede ser usada en aplicaciones gráficas </w:t>
+      </w:r>
+      <w:r>
+        <w:rPr>
+          <w:rFonts w:ascii="Arial" w:eastAsia="Times New Roman" w:hAnsi="Arial" w:cs="Arial"/>
+          <w:sz w:val="24"/>
+          <w:szCs w:val="24"/>
+          <w:lang w:val="es-ES" w:eastAsia="es-ES"/>
+        </w:rPr>
+        <w:lastRenderedPageBreak/>
+        <w:t>independientes. Puede ser usado en la mayoría de los servidores web al igual que en muchos sistemas operativos y plataformas sin ningún costo.</w:t>
+      </w:r>
+    </w:p>
+    <w:p>
+      <w:pPr>
+        <w:pStyle w:val="Prrafodelista"/>
+        <w:spacing w:after="0" w:line="240" w:lineRule="auto"/>
+        <w:rPr>
+          <w:rFonts w:ascii="Arial" w:eastAsia="Times New Roman" w:hAnsi="Arial" w:cs="Arial"/>
+          <w:sz w:val="24"/>
+          <w:szCs w:val="24"/>
+          <w:lang w:val="es-ES" w:eastAsia="es-ES"/>
+        </w:rPr>
+      </w:pPr>
+    </w:p>
+    <w:p>
+      <w:pPr>
+        <w:pStyle w:val="Prrafodelista"/>
+        <w:spacing w:after="0" w:line="240" w:lineRule="auto"/>
+        <w:rPr>
+          <w:rFonts w:ascii="Arial" w:eastAsia="Times New Roman" w:hAnsi="Arial" w:cs="Arial"/>
+          <w:sz w:val="24"/>
+          <w:szCs w:val="24"/>
+          <w:lang w:val="es-ES" w:eastAsia="es-ES"/>
+        </w:rPr>
+      </w:pPr>
+      <w:r>
+        <w:rPr>
+          <w:rFonts w:ascii="Arial" w:eastAsia="Times New Roman" w:hAnsi="Arial" w:cs="Arial"/>
+          <w:sz w:val="24"/>
+          <w:szCs w:val="24"/>
+          <w:lang w:val="es-ES" w:eastAsia="es-ES"/>
+        </w:rPr>
+        <w:t xml:space="preserve">Fue creado originalmente por </w:t>
+      </w:r>
+      <w:proofErr w:type="spellStart"/>
+      <w:r>
+        <w:rPr>
+          <w:rFonts w:ascii="Arial" w:eastAsia="Times New Roman" w:hAnsi="Arial" w:cs="Arial"/>
+          <w:sz w:val="24"/>
+          <w:szCs w:val="24"/>
+          <w:lang w:val="es-ES" w:eastAsia="es-ES"/>
+        </w:rPr>
+        <w:t>Rasmus</w:t>
+      </w:r>
+      <w:proofErr w:type="spellEnd"/>
+      <w:r>
+        <w:rPr>
+          <w:rFonts w:ascii="Arial" w:eastAsia="Times New Roman" w:hAnsi="Arial" w:cs="Arial"/>
+          <w:sz w:val="24"/>
+          <w:szCs w:val="24"/>
+          <w:lang w:val="es-ES" w:eastAsia="es-ES"/>
+        </w:rPr>
+        <w:t xml:space="preserve"> </w:t>
+      </w:r>
+      <w:proofErr w:type="spellStart"/>
+      <w:r>
+        <w:rPr>
+          <w:rFonts w:ascii="Arial" w:eastAsia="Times New Roman" w:hAnsi="Arial" w:cs="Arial"/>
+          <w:sz w:val="24"/>
+          <w:szCs w:val="24"/>
+          <w:lang w:val="es-ES" w:eastAsia="es-ES"/>
+        </w:rPr>
+        <w:t>Lerdorf</w:t>
+      </w:r>
+      <w:proofErr w:type="spellEnd"/>
+      <w:r>
+        <w:rPr>
+          <w:rFonts w:ascii="Arial" w:eastAsia="Times New Roman" w:hAnsi="Arial" w:cs="Arial"/>
+          <w:sz w:val="24"/>
+          <w:szCs w:val="24"/>
+          <w:lang w:val="es-ES" w:eastAsia="es-ES"/>
+        </w:rPr>
+        <w:t xml:space="preserve"> en el año 1995. Actualmente el lenguaje sigue siendo desarrollado con nuevas funciones por el grupo PHP.2​ Este lenguaje forma parte del software libre publicado bajo la licencia PHPv3_01, es una licencia Open </w:t>
+      </w:r>
+      <w:proofErr w:type="spellStart"/>
+      <w:r>
+        <w:rPr>
+          <w:rFonts w:ascii="Arial" w:eastAsia="Times New Roman" w:hAnsi="Arial" w:cs="Arial"/>
+          <w:sz w:val="24"/>
+          <w:szCs w:val="24"/>
+          <w:lang w:val="es-ES" w:eastAsia="es-ES"/>
+        </w:rPr>
+        <w:t>Source</w:t>
+      </w:r>
+      <w:proofErr w:type="spellEnd"/>
+      <w:r>
+        <w:rPr>
+          <w:rFonts w:ascii="Arial" w:eastAsia="Times New Roman" w:hAnsi="Arial" w:cs="Arial"/>
+          <w:sz w:val="24"/>
+          <w:szCs w:val="24"/>
+          <w:lang w:val="es-ES" w:eastAsia="es-ES"/>
+        </w:rPr>
+        <w:t xml:space="preserve"> validada por Open </w:t>
+      </w:r>
+      <w:proofErr w:type="spellStart"/>
+      <w:r>
+        <w:rPr>
+          <w:rFonts w:ascii="Arial" w:eastAsia="Times New Roman" w:hAnsi="Arial" w:cs="Arial"/>
+          <w:sz w:val="24"/>
+          <w:szCs w:val="24"/>
+          <w:lang w:val="es-ES" w:eastAsia="es-ES"/>
+        </w:rPr>
+        <w:t>Source</w:t>
+      </w:r>
+      <w:proofErr w:type="spellEnd"/>
+      <w:r>
+        <w:rPr>
+          <w:rFonts w:ascii="Arial" w:eastAsia="Times New Roman" w:hAnsi="Arial" w:cs="Arial"/>
+          <w:sz w:val="24"/>
+          <w:szCs w:val="24"/>
+          <w:lang w:val="es-ES" w:eastAsia="es-ES"/>
+        </w:rPr>
+        <w:t xml:space="preserve"> </w:t>
+      </w:r>
+      <w:proofErr w:type="spellStart"/>
+      <w:r>
+        <w:rPr>
+          <w:rFonts w:ascii="Arial" w:eastAsia="Times New Roman" w:hAnsi="Arial" w:cs="Arial"/>
+          <w:sz w:val="24"/>
+          <w:szCs w:val="24"/>
+          <w:lang w:val="es-ES" w:eastAsia="es-ES"/>
+        </w:rPr>
+        <w:t>Initiative</w:t>
+      </w:r>
+      <w:proofErr w:type="spellEnd"/>
+      <w:r>
+        <w:rPr>
+          <w:rFonts w:ascii="Arial" w:eastAsia="Times New Roman" w:hAnsi="Arial" w:cs="Arial"/>
+          <w:sz w:val="24"/>
+          <w:szCs w:val="24"/>
+          <w:lang w:val="es-ES" w:eastAsia="es-ES"/>
+        </w:rPr>
+        <w:t xml:space="preserve">. La licencia de PHP es del estilo de licencias BSD, esta licencia no tiene restricciones de </w:t>
+      </w:r>
+      <w:proofErr w:type="spellStart"/>
+      <w:r>
+        <w:rPr>
+          <w:rFonts w:ascii="Arial" w:eastAsia="Times New Roman" w:hAnsi="Arial" w:cs="Arial"/>
+          <w:sz w:val="24"/>
+          <w:szCs w:val="24"/>
+          <w:lang w:val="es-ES" w:eastAsia="es-ES"/>
+        </w:rPr>
+        <w:t>copyleft</w:t>
+      </w:r>
+      <w:proofErr w:type="spellEnd"/>
+      <w:r>
+        <w:rPr>
+          <w:rFonts w:ascii="Arial" w:eastAsia="Times New Roman" w:hAnsi="Arial" w:cs="Arial"/>
+          <w:sz w:val="24"/>
+          <w:szCs w:val="24"/>
+          <w:lang w:val="es-ES" w:eastAsia="es-ES"/>
+        </w:rPr>
+        <w:t>" asociadas con GPL.</w:t>
+      </w:r>
+    </w:p>
+    <w:p>
+      <w:pPr>
+        <w:pStyle w:val="Prrafodelista"/>
+        <w:spacing w:after="0" w:line="240" w:lineRule="auto"/>
+        <w:rPr>
+          <w:rFonts w:ascii="Arial" w:eastAsia="Times New Roman" w:hAnsi="Arial" w:cs="Arial"/>
+          <w:b/>
+          <w:sz w:val="24"/>
+          <w:szCs w:val="24"/>
+          <w:lang w:val="es-ES" w:eastAsia="es-ES"/>
+        </w:rPr>
+      </w:pPr>
+    </w:p>
+    <w:p>
+      <w:pPr>
+        <w:pStyle w:val="Prrafodelista"/>
+        <w:numPr>
+          <w:ilvl w:val="0"/>
+          <w:numId w:val="1"/>
+        </w:numPr>
+        <w:spacing w:after="0" w:line="240" w:lineRule="auto"/>
+        <w:rPr>
+          <w:rFonts w:ascii="Arial" w:eastAsia="Times New Roman" w:hAnsi="Arial" w:cs="Arial"/>
+          <w:b/>
+          <w:sz w:val="24"/>
+          <w:szCs w:val="24"/>
+          <w:lang w:val="es-ES" w:eastAsia="es-ES"/>
+        </w:rPr>
+      </w:pPr>
     </w:p>
     <w:p>
       <w:pPr>
@@ -11234,7 +11718,6 @@
           <w:szCs w:val="24"/>
           <w:lang w:val="es-ES" w:eastAsia="es-ES"/>
         </w:rPr>
-        <w:lastRenderedPageBreak/>
         <w:t>Referencias Bibliográficas</w:t>
       </w:r>
     </w:p>
@@ -12057,6 +12540,16 @@
           <w:lang w:val="es-ES" w:eastAsia="es-ES"/>
         </w:rPr>
         <w:br/>
+      </w:r>
+      <w:r>
+        <w:rPr>
+          <w:rFonts w:ascii="Arial" w:eastAsia="Times New Roman" w:hAnsi="Arial" w:cs="Arial"/>
+          <w:bCs/>
+          <w:sz w:val="24"/>
+          <w:szCs w:val="24"/>
+          <w:lang w:val="es-ES" w:eastAsia="es-ES"/>
+        </w:rPr>
+        <w:lastRenderedPageBreak/>
         <w:t>(</w:t>
       </w:r>
       <w:r>
@@ -12339,9 +12832,31 @@
           <w:bCs/>
           <w:sz w:val="24"/>
           <w:szCs w:val="24"/>
-          <w:lang w:val="es-ES" w:eastAsia="es-ES"/>
-        </w:rPr>
-      </w:pPr>
+          <w:lang w:val="en-US" w:eastAsia="es-ES"/>
+        </w:rPr>
+      </w:pPr>
+      <w:proofErr w:type="spellStart"/>
+      <w:r>
+        <w:rPr>
+          <w:rFonts w:ascii="Arial" w:eastAsia="Times New Roman" w:hAnsi="Arial" w:cs="Arial"/>
+          <w:bCs/>
+          <w:sz w:val="24"/>
+          <w:szCs w:val="24"/>
+          <w:lang w:val="en-US" w:eastAsia="es-ES"/>
+        </w:rPr>
+        <w:t>Riehle</w:t>
+      </w:r>
+      <w:proofErr w:type="spellEnd"/>
+      <w:r>
+        <w:rPr>
+          <w:rFonts w:ascii="Arial" w:eastAsia="Times New Roman" w:hAnsi="Arial" w:cs="Arial"/>
+          <w:bCs/>
+          <w:sz w:val="24"/>
+          <w:szCs w:val="24"/>
+          <w:lang w:val="en-US" w:eastAsia="es-ES"/>
+        </w:rPr>
+        <w:t>, Dirk (2000), Framework Design: A Role Modeling Approach, Swiss Federal Institute of Technology</w:t>
+      </w:r>
     </w:p>
     <w:p>
       <w:pPr>
@@ -12352,7 +12867,7 @@
           <w:bCs/>
           <w:sz w:val="24"/>
           <w:szCs w:val="24"/>
-          <w:lang w:val="es-ES" w:eastAsia="es-ES"/>
+          <w:lang w:val="en-US" w:eastAsia="es-ES"/>
         </w:rPr>
       </w:pPr>
     </w:p>
@@ -12362,7 +12877,7 @@
           <w:rFonts w:ascii="Arial" w:hAnsi="Arial" w:cs="Arial"/>
           <w:sz w:val="24"/>
           <w:szCs w:val="24"/>
-          <w:lang w:val="es-ES"/>
+          <w:lang w:val="en-US"/>
         </w:rPr>
       </w:pPr>
     </w:p>
@@ -12394,7 +12909,7 @@
         <w:rFonts w:ascii="Symbol" w:hAnsi="Symbol" w:hint="default"/>
       </w:rPr>
     </w:lvl>
-    <w:lvl w:ilvl="1" w:tplc="0C0A0003" w:tentative="1">
+    <w:lvl w:ilvl="1" w:tplc="0C0A0003">
       <w:start w:val="1"/>
       <w:numFmt w:val="bullet"/>
       <w:lvlText w:val="o"/>

</xml_diff>

<commit_message>
versión previa a ultima revisión, 1 dia antes de presentar pre proyecto
</commit_message>
<xml_diff>
--- a/tesis.docx
+++ b/tesis.docx
@@ -1179,10 +1179,9 @@
       <w:r>
         <w:rPr>
           <w:rFonts w:cs="Arial"/>
-          <w:b/>
           <w:bCs/>
         </w:rPr>
-        <w:t>María</w:t>
+        <w:t>Mary</w:t>
       </w:r>
       <w:r>
         <w:rPr>
@@ -1206,12 +1205,6 @@
           <w:rFonts w:cs="Arial"/>
         </w:rPr>
       </w:pPr>
-      <w:r>
-        <w:rPr>
-          <w:rFonts w:cs="Arial"/>
-        </w:rPr>
-        <w:t xml:space="preserve">C.I. </w:t>
-      </w:r>
     </w:p>
     <w:p>
       <w:pPr>
@@ -4490,7 +4483,21 @@
           <w:rFonts w:cs="Arial"/>
           <w:lang w:val="es-ES"/>
         </w:rPr>
-        <w:t xml:space="preserve"> Ing. María </w:t>
+        <w:t xml:space="preserve"> Ing. </w:t>
+      </w:r>
+      <w:r>
+        <w:rPr>
+          <w:rFonts w:cs="Arial"/>
+          <w:lang w:val="es-ES"/>
+        </w:rPr>
+        <w:t>Mary</w:t>
+      </w:r>
+      <w:r>
+        <w:rPr>
+          <w:rFonts w:cs="Arial"/>
+          <w:lang w:val="es-ES"/>
+        </w:rPr>
+        <w:t xml:space="preserve"> </w:t>
       </w:r>
       <w:proofErr w:type="spellStart"/>
       <w:r>
@@ -4688,23 +4695,7 @@
           <w:rFonts w:cs="Arial"/>
           <w:lang w:val="es-ES" w:eastAsia="es-ES"/>
         </w:rPr>
-        <w:t xml:space="preserve">, </w:t>
-      </w:r>
-      <w:proofErr w:type="spellStart"/>
-      <w:r>
-        <w:rPr>
-          <w:rFonts w:cs="Arial"/>
-          <w:lang w:val="es-ES" w:eastAsia="es-ES"/>
-        </w:rPr>
-        <w:t>JQuery</w:t>
-      </w:r>
-      <w:proofErr w:type="spellEnd"/>
-      <w:r>
-        <w:rPr>
-          <w:rFonts w:cs="Arial"/>
-          <w:lang w:val="es-ES" w:eastAsia="es-ES"/>
-        </w:rPr>
-        <w:t xml:space="preserve"> y CSS3 para el desarrollo </w:t>
+        <w:t xml:space="preserve">, JQuery y CSS3 para el desarrollo </w:t>
       </w:r>
       <w:proofErr w:type="spellStart"/>
       <w:r>
@@ -4825,7 +4816,21 @@
           <w:rFonts w:cs="Arial"/>
           <w:lang w:val="es-ES" w:eastAsia="es-ES"/>
         </w:rPr>
-        <w:t>en la empresa Géneros Alimenticios de Venezuela C.A. El proyecto consistió en el diseño e implementación de una aplicación web para una empresa especializada en producción y ventas al mayor de alimentos envasados al vacío, que sirviera como apoyo a la gestión administrativa y contable y fomentara la toma de decisiones efectiva por parte de la dirección de la empresa.</w:t>
+        <w:t xml:space="preserve">en la empresa Géneros Alimenticios de Venezuela C.A. </w:t>
+      </w:r>
+      <w:r>
+        <w:rPr>
+          <w:rFonts w:cs="Arial"/>
+          <w:lang w:val="es-ES" w:eastAsia="es-ES"/>
+        </w:rPr>
+        <w:t>El proyecto consiste</w:t>
+      </w:r>
+      <w:r>
+        <w:rPr>
+          <w:rFonts w:cs="Arial"/>
+          <w:lang w:val="es-ES" w:eastAsia="es-ES"/>
+        </w:rPr>
+        <w:t xml:space="preserve"> en el diseño e implementación de una aplicación web para una empresa especializada en producción y ventas al mayor de alimentos envasados al vacío, que sirviera como apoyo a la gestión administrativa y contable y fomentara la toma de decisiones efectiva por parte de la dirección de la empresa.</w:t>
       </w:r>
     </w:p>
     <w:p>
@@ -5801,39 +5806,21 @@
           <w:rFonts w:cs="Arial"/>
           <w:lang w:val="es-ES" w:eastAsia="es-ES"/>
         </w:rPr>
-        <w:t xml:space="preserve">En cuanto al ámbito científico-investigativo, este proyecto puede presentar un buen objeto de estudio para cualquier estudiante o profesional que desee estudiar e investigar las maneras en que las distintas tecnologías aquí utilizadas pueden converger para generar un producto de alta calidad y funcionalidad, pudiendo implementarlo desde el área local de una empresa, hasta un ámbito global, debido a que las tecnologías aquí mencionadas se basan en el soporte en </w:t>
-      </w:r>
-      <w:proofErr w:type="spellStart"/>
-      <w:r>
-        <w:rPr>
-          <w:rFonts w:cs="Arial"/>
-          <w:lang w:val="es-ES" w:eastAsia="es-ES"/>
-        </w:rPr>
-        <w:t>World</w:t>
-      </w:r>
-      <w:proofErr w:type="spellEnd"/>
-      <w:r>
-        <w:rPr>
-          <w:rFonts w:cs="Arial"/>
-          <w:lang w:val="es-ES" w:eastAsia="es-ES"/>
-        </w:rPr>
-        <w:t xml:space="preserve"> </w:t>
-      </w:r>
-      <w:proofErr w:type="spellStart"/>
-      <w:r>
-        <w:rPr>
-          <w:rFonts w:cs="Arial"/>
-          <w:lang w:val="es-ES" w:eastAsia="es-ES"/>
-        </w:rPr>
-        <w:t>Wide</w:t>
-      </w:r>
-      <w:proofErr w:type="spellEnd"/>
-      <w:r>
-        <w:rPr>
-          <w:rFonts w:cs="Arial"/>
-          <w:lang w:val="es-ES" w:eastAsia="es-ES"/>
-        </w:rPr>
-        <w:t xml:space="preserve"> Web y en las posibilidades que esta brinda para sustentar aplicaciones en la nube.</w:t>
+        <w:t xml:space="preserve">En cuanto al ámbito científico-investigativo, este proyecto puede presentar un buen objeto de estudio para cualquier estudiante o profesional que desee estudiar e investigar las maneras en que las distintas tecnologías aquí utilizadas pueden converger para generar un producto de alta calidad y funcionalidad, pudiendo implementarlo desde el área local de una empresa, hasta un ámbito global, debido a que las tecnologías aquí mencionadas se basan en el soporte </w:t>
+      </w:r>
+      <w:r>
+        <w:rPr>
+          <w:rFonts w:cs="Arial"/>
+          <w:lang w:val="es-ES" w:eastAsia="es-ES"/>
+        </w:rPr>
+        <w:t>en internet</w:t>
+      </w:r>
+      <w:r>
+        <w:rPr>
+          <w:rFonts w:cs="Arial"/>
+          <w:lang w:val="es-ES" w:eastAsia="es-ES"/>
+        </w:rPr>
+        <w:t xml:space="preserve"> y en las posibilidades que esta brinda para sustentar aplicaciones en la nube.</w:t>
       </w:r>
     </w:p>
     <w:p>
@@ -6903,14 +6890,13 @@
         <w:lastRenderedPageBreak/>
         <w:t>esenciales para las actividades administrativas y contables de la empresa, causando riesgo a errores y mayor tiempo de procesamiento de toda la información administrativa.</w:t>
       </w:r>
-    </w:p>
-    <w:p>
-      <w:pPr>
-        <w:rPr>
-          <w:rFonts w:cs="Arial"/>
-          <w:lang w:val="es-ES" w:eastAsia="es-ES"/>
-        </w:rPr>
-      </w:pPr>
+      <w:r>
+        <w:rPr>
+          <w:rFonts w:cs="Arial"/>
+          <w:lang w:val="es-ES" w:eastAsia="es-ES"/>
+        </w:rPr>
+        <w:t xml:space="preserve"> </w:t>
+      </w:r>
       <w:r>
         <w:rPr>
           <w:rFonts w:cs="Arial"/>
@@ -7664,44 +7650,62 @@
         <w:rPr>
           <w:rFonts w:cs="Arial"/>
         </w:rPr>
-        <w:t xml:space="preserve">Uso de </w:t>
-      </w:r>
+        <w:t>Uso de JQuery para crear aplicaciones web agradables a la vista, dinámicas e interactivas.</w:t>
+      </w:r>
+    </w:p>
+    <w:p>
+      <w:pPr>
+        <w:rPr>
+          <w:rFonts w:cs="Arial"/>
+          <w:lang w:val="es-ES" w:eastAsia="es-ES"/>
+        </w:rPr>
+      </w:pPr>
+    </w:p>
+    <w:p>
+      <w:pPr>
+        <w:rPr>
+          <w:rFonts w:cs="Arial"/>
+          <w:lang w:val="es-ES" w:eastAsia="es-ES"/>
+        </w:rPr>
+      </w:pPr>
       <w:proofErr w:type="spellStart"/>
       <w:r>
         <w:rPr>
           <w:rFonts w:cs="Arial"/>
-        </w:rPr>
-        <w:t>JQuery</w:t>
+          <w:lang w:val="es-ES" w:eastAsia="es-ES"/>
+        </w:rPr>
+        <w:t>jQuery</w:t>
       </w:r>
       <w:proofErr w:type="spellEnd"/>
       <w:r>
         <w:rPr>
           <w:rFonts w:cs="Arial"/>
-        </w:rPr>
-        <w:t xml:space="preserve"> para crear aplicaciones web agradables a la vista, dinámicas e interactivas.</w:t>
-      </w:r>
-    </w:p>
-    <w:p>
-      <w:pPr>
-        <w:rPr>
-          <w:rFonts w:cs="Arial"/>
-          <w:lang w:val="es-ES" w:eastAsia="es-ES"/>
-        </w:rPr>
-      </w:pPr>
-    </w:p>
-    <w:p>
-      <w:pPr>
-        <w:rPr>
-          <w:rFonts w:cs="Arial"/>
-          <w:lang w:val="es-ES" w:eastAsia="es-ES"/>
-        </w:rPr>
-      </w:pPr>
+          <w:lang w:val="es-ES" w:eastAsia="es-ES"/>
+        </w:rPr>
+        <w:t xml:space="preserve"> es un Framework de </w:t>
+      </w:r>
       <w:proofErr w:type="spellStart"/>
       <w:r>
         <w:rPr>
           <w:rFonts w:cs="Arial"/>
           <w:lang w:val="es-ES" w:eastAsia="es-ES"/>
         </w:rPr>
+        <w:t>JavaScript</w:t>
+      </w:r>
+      <w:proofErr w:type="spellEnd"/>
+      <w:r>
+        <w:rPr>
+          <w:rFonts w:cs="Arial"/>
+          <w:lang w:val="es-ES" w:eastAsia="es-ES"/>
+        </w:rPr>
+        <w:t xml:space="preserve"> con un conjunto de utilidades listas para ser utilizadas en nuestros desarrollos web. Esto ayuda a desarrollar en menor tiempo y más fácilmente. Además, evita tener que tener un conocimiento profundo para emplear las utilidades de </w:t>
+      </w:r>
+      <w:proofErr w:type="spellStart"/>
+      <w:r>
+        <w:rPr>
+          <w:rFonts w:cs="Arial"/>
+          <w:lang w:val="es-ES" w:eastAsia="es-ES"/>
+        </w:rPr>
         <w:t>jQuery</w:t>
       </w:r>
       <w:proofErr w:type="spellEnd"/>
@@ -7710,7 +7714,30 @@
           <w:rFonts w:cs="Arial"/>
           <w:lang w:val="es-ES" w:eastAsia="es-ES"/>
         </w:rPr>
-        <w:t xml:space="preserve"> es un Framework de </w:t>
+        <w:t>. Este Framework nos permite agregar interactividad a nuestra web sin tener grandes conocimientos de programación. Entre estas funcionalidades podemos destacar el usar galerías de fotos dinámicas y elegantes, validación de formularios, calendarios, hacer aparecer y desaparecer elementos en nuestra página, entre otros.</w:t>
+      </w:r>
+    </w:p>
+    <w:p>
+      <w:pPr>
+        <w:rPr>
+          <w:rFonts w:cs="Arial"/>
+          <w:lang w:val="es-ES" w:eastAsia="es-ES"/>
+        </w:rPr>
+      </w:pPr>
+    </w:p>
+    <w:p>
+      <w:pPr>
+        <w:rPr>
+          <w:rFonts w:cs="Arial"/>
+          <w:lang w:val="es-ES" w:eastAsia="es-ES"/>
+        </w:rPr>
+      </w:pPr>
+      <w:r>
+        <w:rPr>
+          <w:rFonts w:cs="Arial"/>
+          <w:lang w:val="es-ES" w:eastAsia="es-ES"/>
+        </w:rPr>
+        <w:t xml:space="preserve">Recordemos que un Framework es un entorno de desarrollo y una de las ventajas de </w:t>
       </w:r>
       <w:proofErr w:type="spellStart"/>
       <w:r>
@@ -7718,6 +7745,169 @@
           <w:rFonts w:cs="Arial"/>
           <w:lang w:val="es-ES" w:eastAsia="es-ES"/>
         </w:rPr>
+        <w:t>jQuery</w:t>
+      </w:r>
+      <w:proofErr w:type="spellEnd"/>
+      <w:r>
+        <w:rPr>
+          <w:rFonts w:cs="Arial"/>
+          <w:lang w:val="es-ES" w:eastAsia="es-ES"/>
+        </w:rPr>
+        <w:t xml:space="preserve"> es que hay además infinidad de </w:t>
+      </w:r>
+      <w:proofErr w:type="spellStart"/>
+      <w:r>
+        <w:rPr>
+          <w:rFonts w:cs="Arial"/>
+          <w:lang w:val="es-ES" w:eastAsia="es-ES"/>
+        </w:rPr>
+        <w:t>plugins</w:t>
+      </w:r>
+      <w:proofErr w:type="spellEnd"/>
+      <w:r>
+        <w:rPr>
+          <w:rFonts w:cs="Arial"/>
+          <w:lang w:val="es-ES" w:eastAsia="es-ES"/>
+        </w:rPr>
+        <w:t xml:space="preserve"> creados bajo este Framework que ayudan enormemente en el maquetado de nuestra web por ejemplo con menú </w:t>
+      </w:r>
+      <w:proofErr w:type="spellStart"/>
+      <w:r>
+        <w:rPr>
+          <w:rFonts w:cs="Arial"/>
+          <w:lang w:val="es-ES" w:eastAsia="es-ES"/>
+        </w:rPr>
+        <w:t>responsive</w:t>
+      </w:r>
+      <w:proofErr w:type="spellEnd"/>
+      <w:r>
+        <w:rPr>
+          <w:rFonts w:cs="Arial"/>
+          <w:lang w:val="es-ES" w:eastAsia="es-ES"/>
+        </w:rPr>
+        <w:t xml:space="preserve">, deslizamiento por </w:t>
+      </w:r>
+      <w:proofErr w:type="spellStart"/>
+      <w:r>
+        <w:rPr>
+          <w:rFonts w:cs="Arial"/>
+          <w:lang w:val="es-ES" w:eastAsia="es-ES"/>
+        </w:rPr>
+        <w:t>scroll</w:t>
+      </w:r>
+      <w:proofErr w:type="spellEnd"/>
+      <w:r>
+        <w:rPr>
+          <w:rFonts w:cs="Arial"/>
+          <w:lang w:val="es-ES" w:eastAsia="es-ES"/>
+        </w:rPr>
+        <w:t xml:space="preserve">, entre otros. Otra característica interesante de </w:t>
+      </w:r>
+      <w:proofErr w:type="spellStart"/>
+      <w:r>
+        <w:rPr>
+          <w:rFonts w:cs="Arial"/>
+          <w:lang w:val="es-ES" w:eastAsia="es-ES"/>
+        </w:rPr>
+        <w:t>jQuery</w:t>
+      </w:r>
+      <w:proofErr w:type="spellEnd"/>
+      <w:r>
+        <w:rPr>
+          <w:rFonts w:cs="Arial"/>
+          <w:lang w:val="es-ES" w:eastAsia="es-ES"/>
+        </w:rPr>
+        <w:t>, es la posibilidad de usar AJAX para mejorar la interactividad, velocidad y usabilidad de nuestra web.</w:t>
+      </w:r>
+    </w:p>
+    <w:p>
+      <w:pPr>
+        <w:rPr>
+          <w:rFonts w:cs="Arial"/>
+          <w:lang w:val="es-ES" w:eastAsia="es-ES"/>
+        </w:rPr>
+      </w:pPr>
+    </w:p>
+    <w:p>
+      <w:pPr>
+        <w:pStyle w:val="Encabezado4"/>
+        <w:rPr>
+          <w:rFonts w:cs="Arial"/>
+        </w:rPr>
+      </w:pPr>
+      <w:r>
+        <w:rPr>
+          <w:rFonts w:cs="Arial"/>
+        </w:rPr>
+        <w:t xml:space="preserve">Uso de Ajax para consultas cliente-servidor sin los retardos de una petición </w:t>
+      </w:r>
+      <w:proofErr w:type="spellStart"/>
+      <w:r>
+        <w:rPr>
+          <w:rFonts w:cs="Arial"/>
+        </w:rPr>
+        <w:t>html</w:t>
+      </w:r>
+      <w:proofErr w:type="spellEnd"/>
+      <w:r>
+        <w:rPr>
+          <w:rFonts w:cs="Arial"/>
+        </w:rPr>
+        <w:t xml:space="preserve"> usual. </w:t>
+      </w:r>
+    </w:p>
+    <w:p>
+      <w:pPr>
+        <w:rPr>
+          <w:rFonts w:cs="Arial"/>
+          <w:lang w:val="es-ES" w:eastAsia="es-ES"/>
+        </w:rPr>
+      </w:pPr>
+    </w:p>
+    <w:p>
+      <w:pPr>
+        <w:rPr>
+          <w:rFonts w:cs="Arial"/>
+          <w:lang w:val="es-ES" w:eastAsia="es-ES"/>
+        </w:rPr>
+      </w:pPr>
+      <w:r>
+        <w:rPr>
+          <w:rFonts w:cs="Arial"/>
+          <w:lang w:val="es-ES" w:eastAsia="es-ES"/>
+        </w:rPr>
+        <w:t xml:space="preserve">Realizar peticiones al servidor y esperar respuesta puede consumir tiempo (el tiempo necesario para recargar una página completa). Para agilizar los </w:t>
+      </w:r>
+      <w:r>
+        <w:rPr>
+          <w:rFonts w:cs="Arial"/>
+          <w:lang w:val="es-ES" w:eastAsia="es-ES"/>
+        </w:rPr>
+        <w:lastRenderedPageBreak/>
+        <w:t xml:space="preserve">desarrollos web surgió Ajax (inicialmente </w:t>
+      </w:r>
+      <w:proofErr w:type="spellStart"/>
+      <w:r>
+        <w:rPr>
+          <w:rFonts w:cs="Arial"/>
+          <w:lang w:val="es-ES" w:eastAsia="es-ES"/>
+        </w:rPr>
+        <w:t>Asynchronous</w:t>
+      </w:r>
+      <w:proofErr w:type="spellEnd"/>
+      <w:r>
+        <w:rPr>
+          <w:rFonts w:cs="Arial"/>
+          <w:lang w:val="es-ES" w:eastAsia="es-ES"/>
+        </w:rPr>
+        <w:t xml:space="preserve"> </w:t>
+      </w:r>
+      <w:proofErr w:type="spellStart"/>
+      <w:r>
+        <w:rPr>
+          <w:rFonts w:cs="Arial"/>
+          <w:lang w:val="es-ES" w:eastAsia="es-ES"/>
+        </w:rPr>
         <w:t>JavaScript</w:t>
       </w:r>
       <w:proofErr w:type="spellEnd"/>
@@ -7726,7 +7916,7 @@
           <w:rFonts w:cs="Arial"/>
           <w:lang w:val="es-ES" w:eastAsia="es-ES"/>
         </w:rPr>
-        <w:t xml:space="preserve"> con un conjunto de utilidades listas para ser utilizadas en nuestros desarrollos web. Esto ayuda a desarrollar en menor tiempo y más fácilmente. Además, evita tener que tener un conocimiento profundo para emplear las utilidades de </w:t>
+        <w:t xml:space="preserve"> And XML, aunque hoy día ya no es una tecnología ligada a XML con lo cual no pueden asociarse las siglas a estos términos), una tecnología que busca evitar las demoras propias de las peticiones y respuestas del servidor mediante la transmisión de datos en segundo plano usando un protocolo específicamente diseñado para la transmisión rápida de pequeños paquetes de datos. Con Ajax, se hace posible realizar peticiones al servidor y obtener respuesta de este en segundo plano (sin necesidad de recargar la página web completa) y usar esos datos para, a través de </w:t>
       </w:r>
       <w:proofErr w:type="spellStart"/>
       <w:r>
@@ -7734,7 +7924,7 @@
           <w:rFonts w:cs="Arial"/>
           <w:lang w:val="es-ES" w:eastAsia="es-ES"/>
         </w:rPr>
-        <w:t>jQuery</w:t>
+        <w:t>JavaScript</w:t>
       </w:r>
       <w:proofErr w:type="spellEnd"/>
       <w:r>
@@ -7742,110 +7932,7 @@
           <w:rFonts w:cs="Arial"/>
           <w:lang w:val="es-ES" w:eastAsia="es-ES"/>
         </w:rPr>
-        <w:t>. Este Framework nos permite agregar interactividad a nuestra web sin tener grandes conocimientos de programación. Entre estas funcionalidades podemos destacar el usar galerías de fotos dinámicas y elegantes, validación de formularios, calendarios, hacer aparecer y desaparecer elementos en nuestra página, entre otros.</w:t>
-      </w:r>
-    </w:p>
-    <w:p>
-      <w:pPr>
-        <w:rPr>
-          <w:rFonts w:cs="Arial"/>
-          <w:lang w:val="es-ES" w:eastAsia="es-ES"/>
-        </w:rPr>
-      </w:pPr>
-    </w:p>
-    <w:p>
-      <w:pPr>
-        <w:rPr>
-          <w:rFonts w:cs="Arial"/>
-          <w:lang w:val="es-ES" w:eastAsia="es-ES"/>
-        </w:rPr>
-      </w:pPr>
-      <w:r>
-        <w:rPr>
-          <w:rFonts w:cs="Arial"/>
-          <w:lang w:val="es-ES" w:eastAsia="es-ES"/>
-        </w:rPr>
-        <w:t xml:space="preserve">Recordemos que un Framework es un entorno de desarrollo y una de las ventajas de </w:t>
-      </w:r>
-      <w:proofErr w:type="spellStart"/>
-      <w:r>
-        <w:rPr>
-          <w:rFonts w:cs="Arial"/>
-          <w:lang w:val="es-ES" w:eastAsia="es-ES"/>
-        </w:rPr>
-        <w:t>jQuery</w:t>
-      </w:r>
-      <w:proofErr w:type="spellEnd"/>
-      <w:r>
-        <w:rPr>
-          <w:rFonts w:cs="Arial"/>
-          <w:lang w:val="es-ES" w:eastAsia="es-ES"/>
-        </w:rPr>
-        <w:t xml:space="preserve"> es que hay además infinidad de </w:t>
-      </w:r>
-      <w:proofErr w:type="spellStart"/>
-      <w:r>
-        <w:rPr>
-          <w:rFonts w:cs="Arial"/>
-          <w:lang w:val="es-ES" w:eastAsia="es-ES"/>
-        </w:rPr>
-        <w:t>plugins</w:t>
-      </w:r>
-      <w:proofErr w:type="spellEnd"/>
-      <w:r>
-        <w:rPr>
-          <w:rFonts w:cs="Arial"/>
-          <w:lang w:val="es-ES" w:eastAsia="es-ES"/>
-        </w:rPr>
-        <w:t xml:space="preserve"> creados bajo este Framework que ayudan enormemente en el maquetado de nuestra web por ejemplo con menú </w:t>
-      </w:r>
-      <w:proofErr w:type="spellStart"/>
-      <w:r>
-        <w:rPr>
-          <w:rFonts w:cs="Arial"/>
-          <w:lang w:val="es-ES" w:eastAsia="es-ES"/>
-        </w:rPr>
-        <w:t>responsive</w:t>
-      </w:r>
-      <w:proofErr w:type="spellEnd"/>
-      <w:r>
-        <w:rPr>
-          <w:rFonts w:cs="Arial"/>
-          <w:lang w:val="es-ES" w:eastAsia="es-ES"/>
-        </w:rPr>
-        <w:t xml:space="preserve">, deslizamiento por </w:t>
-      </w:r>
-      <w:proofErr w:type="spellStart"/>
-      <w:r>
-        <w:rPr>
-          <w:rFonts w:cs="Arial"/>
-          <w:lang w:val="es-ES" w:eastAsia="es-ES"/>
-        </w:rPr>
-        <w:t>scroll</w:t>
-      </w:r>
-      <w:proofErr w:type="spellEnd"/>
-      <w:r>
-        <w:rPr>
-          <w:rFonts w:cs="Arial"/>
-          <w:lang w:val="es-ES" w:eastAsia="es-ES"/>
-        </w:rPr>
-        <w:t xml:space="preserve">, entre otros. Otra característica interesante de </w:t>
-      </w:r>
-      <w:proofErr w:type="spellStart"/>
-      <w:r>
-        <w:rPr>
-          <w:rFonts w:cs="Arial"/>
-          <w:lang w:val="es-ES" w:eastAsia="es-ES"/>
-        </w:rPr>
-        <w:t>jQuery</w:t>
-      </w:r>
-      <w:proofErr w:type="spellEnd"/>
-      <w:r>
-        <w:rPr>
-          <w:rFonts w:cs="Arial"/>
-          <w:lang w:val="es-ES" w:eastAsia="es-ES"/>
-        </w:rPr>
-        <w:t>, es la posibilidad de usar AJAX para mejorar la interactividad, velocidad y usabilidad de nuestra web.</w:t>
+        <w:t>, modificar los contenidos de la página creando efectos dinámicos y rápidos.</w:t>
       </w:r>
     </w:p>
     <w:p>
@@ -7859,171 +7946,19 @@
     <w:p>
       <w:pPr>
         <w:pStyle w:val="Encabezado4"/>
-        <w:rPr>
-          <w:rFonts w:cs="Arial"/>
-        </w:rPr>
-      </w:pPr>
-      <w:r>
-        <w:rPr>
-          <w:rFonts w:cs="Arial"/>
-        </w:rPr>
-        <w:t xml:space="preserve">Uso de </w:t>
-      </w:r>
-      <w:proofErr w:type="spellStart"/>
-      <w:r>
-        <w:rPr>
-          <w:rFonts w:cs="Arial"/>
-        </w:rPr>
-        <w:t>Ajax</w:t>
-      </w:r>
-      <w:proofErr w:type="spellEnd"/>
-      <w:r>
-        <w:rPr>
-          <w:rFonts w:cs="Arial"/>
-        </w:rPr>
-        <w:t xml:space="preserve"> para consultas cliente-servidor sin los retardos de una petición </w:t>
-      </w:r>
-      <w:proofErr w:type="spellStart"/>
-      <w:r>
-        <w:rPr>
-          <w:rFonts w:cs="Arial"/>
-        </w:rPr>
-        <w:t>html</w:t>
-      </w:r>
-      <w:proofErr w:type="spellEnd"/>
-      <w:r>
-        <w:rPr>
-          <w:rFonts w:cs="Arial"/>
-        </w:rPr>
-        <w:t xml:space="preserve"> usual. </w:t>
-      </w:r>
-    </w:p>
-    <w:p>
-      <w:pPr>
-        <w:rPr>
-          <w:rFonts w:cs="Arial"/>
-          <w:lang w:val="es-ES" w:eastAsia="es-ES"/>
-        </w:rPr>
-      </w:pPr>
-    </w:p>
-    <w:p>
-      <w:pPr>
-        <w:rPr>
-          <w:rFonts w:cs="Arial"/>
-          <w:lang w:val="es-ES" w:eastAsia="es-ES"/>
-        </w:rPr>
-      </w:pPr>
-      <w:r>
-        <w:rPr>
-          <w:rFonts w:cs="Arial"/>
-          <w:lang w:val="es-ES" w:eastAsia="es-ES"/>
-        </w:rPr>
-        <w:t xml:space="preserve">Realizar peticiones al servidor y esperar respuesta puede consumir tiempo (el tiempo necesario para recargar una página completa). Para agilizar los </w:t>
-      </w:r>
-      <w:r>
-        <w:rPr>
-          <w:rFonts w:cs="Arial"/>
-          <w:lang w:val="es-ES" w:eastAsia="es-ES"/>
-        </w:rPr>
-        <w:lastRenderedPageBreak/>
-        <w:t xml:space="preserve">desarrollos web surgió </w:t>
-      </w:r>
-      <w:proofErr w:type="spellStart"/>
-      <w:r>
-        <w:rPr>
-          <w:rFonts w:cs="Arial"/>
-          <w:lang w:val="es-ES" w:eastAsia="es-ES"/>
-        </w:rPr>
-        <w:t>Ajax</w:t>
-      </w:r>
-      <w:proofErr w:type="spellEnd"/>
-      <w:r>
-        <w:rPr>
-          <w:rFonts w:cs="Arial"/>
-          <w:lang w:val="es-ES" w:eastAsia="es-ES"/>
-        </w:rPr>
-        <w:t xml:space="preserve"> (inicialmente </w:t>
-      </w:r>
-      <w:proofErr w:type="spellStart"/>
-      <w:r>
-        <w:rPr>
-          <w:rFonts w:cs="Arial"/>
-          <w:lang w:val="es-ES" w:eastAsia="es-ES"/>
-        </w:rPr>
-        <w:t>Asynchronous</w:t>
-      </w:r>
-      <w:proofErr w:type="spellEnd"/>
-      <w:r>
-        <w:rPr>
-          <w:rFonts w:cs="Arial"/>
-          <w:lang w:val="es-ES" w:eastAsia="es-ES"/>
-        </w:rPr>
-        <w:t xml:space="preserve"> </w:t>
-      </w:r>
-      <w:proofErr w:type="spellStart"/>
-      <w:r>
-        <w:rPr>
-          <w:rFonts w:cs="Arial"/>
-          <w:lang w:val="es-ES" w:eastAsia="es-ES"/>
-        </w:rPr>
-        <w:t>JavaScript</w:t>
-      </w:r>
-      <w:proofErr w:type="spellEnd"/>
-      <w:r>
-        <w:rPr>
-          <w:rFonts w:cs="Arial"/>
-          <w:lang w:val="es-ES" w:eastAsia="es-ES"/>
-        </w:rPr>
-        <w:t xml:space="preserve"> And XML, aunque hoy día ya no es una tecnología ligada a XML con lo cual no pueden asociarse las siglas a estos términos), una tecnología que busca evitar las demoras propias de las peticiones y respuestas del servidor mediante la transmisión de datos en segundo plano usando un protocolo específicamente diseñado para la transmisión rápida de pequeños paquetes de datos. Con </w:t>
-      </w:r>
-      <w:proofErr w:type="spellStart"/>
-      <w:r>
-        <w:rPr>
-          <w:rFonts w:cs="Arial"/>
-          <w:lang w:val="es-ES" w:eastAsia="es-ES"/>
-        </w:rPr>
-        <w:t>Ajax</w:t>
-      </w:r>
-      <w:proofErr w:type="spellEnd"/>
-      <w:r>
-        <w:rPr>
-          <w:rFonts w:cs="Arial"/>
-          <w:lang w:val="es-ES" w:eastAsia="es-ES"/>
-        </w:rPr>
-        <w:t xml:space="preserve">, se hace posible realizar peticiones al servidor y obtener respuesta de este en segundo plano (sin necesidad de recargar la página web completa) y usar esos datos para, a través de </w:t>
-      </w:r>
-      <w:proofErr w:type="spellStart"/>
-      <w:r>
-        <w:rPr>
-          <w:rFonts w:cs="Arial"/>
-          <w:lang w:val="es-ES" w:eastAsia="es-ES"/>
-        </w:rPr>
-        <w:t>JavaScript</w:t>
-      </w:r>
-      <w:proofErr w:type="spellEnd"/>
-      <w:r>
-        <w:rPr>
-          <w:rFonts w:cs="Arial"/>
-          <w:lang w:val="es-ES" w:eastAsia="es-ES"/>
-        </w:rPr>
-        <w:t>, modificar los contenidos de la página creando efectos dinámicos y rápidos.</w:t>
-      </w:r>
-    </w:p>
-    <w:p>
-      <w:pPr>
-        <w:rPr>
-          <w:rFonts w:cs="Arial"/>
-          <w:lang w:val="es-ES" w:eastAsia="es-ES"/>
-        </w:rPr>
-      </w:pPr>
-    </w:p>
-    <w:p>
-      <w:pPr>
-        <w:rPr>
-          <w:rFonts w:cs="Arial"/>
-          <w:lang w:val="es-ES" w:eastAsia="es-ES"/>
-        </w:rPr>
-      </w:pPr>
+      </w:pPr>
+      <w:r>
+        <w:t>Impacto de la tecnología en la contabilidad</w:t>
+      </w:r>
+    </w:p>
+    <w:p/>
+    <w:p>
+      <w:r>
+        <w:t xml:space="preserve">La contabilidad se ha visto afectada por los recientes desarrollos tecnológicos, esto está fuera de toda duda. Las tecnologías de información operan como catalizador para las operaciones contables mundiales y alimentan la necesidad de soluciones de información. </w:t>
+      </w:r>
+      <w:r>
+        <w:t>Siendo la contabilidad una de las primeras áreas en probar avances tecnológicos, esto debido en su mayor parte a que anteriormente se realizaban todas las operaciones contables de las empresas a lápiz, existen actualmente paquetes enteros de programas dedicados al cálculo contable de control de pagos, nóminas, cuentas por cobrar, etc., aliviando enormemente el tiempo que antes se tomaba en preparar un estado financiero. El área fiscal se ha visto también influenciada, debido a automatizaciones en cálculos de impuestos que ayudan a disminuir errores y mejorar resultados.</w:t>
+      </w:r>
     </w:p>
     <w:p>
       <w:pPr>
@@ -8037,6 +7972,24 @@
     <w:p>
       <w:pPr>
         <w:rPr>
+          <w:lang w:val="es-ES" w:eastAsia="es-ES"/>
+        </w:rPr>
+      </w:pPr>
+    </w:p>
+    <w:p>
+      <w:pPr>
+        <w:pStyle w:val="Ttulo3"/>
+        <w:rPr>
+          <w:rFonts w:eastAsia="Times New Roman" w:cs="Arial"/>
+          <w:lang w:val="es-ES" w:eastAsia="es-ES"/>
+        </w:rPr>
+      </w:pPr>
+    </w:p>
+    <w:p>
+      <w:pPr>
+        <w:pStyle w:val="Ttulo3"/>
+        <w:rPr>
+          <w:rFonts w:eastAsia="Times New Roman" w:cs="Arial"/>
           <w:lang w:val="es-ES" w:eastAsia="es-ES"/>
         </w:rPr>
       </w:pPr>
@@ -8159,14 +8112,7 @@
         <w:rPr>
           <w:lang w:val="es-ES" w:eastAsia="es-ES"/>
         </w:rPr>
-        <w:t xml:space="preserve"> A este </w:t>
-      </w:r>
-      <w:r>
-        <w:rPr>
-          <w:lang w:val="es-ES" w:eastAsia="es-ES"/>
-        </w:rPr>
-        <w:lastRenderedPageBreak/>
-        <w:t xml:space="preserve">respecto Barba se refiere al </w:t>
+        <w:t xml:space="preserve"> A este respecto Barba se refiere al </w:t>
       </w:r>
       <w:proofErr w:type="spellStart"/>
       <w:r>
@@ -8272,7 +8218,15 @@
           <w:rFonts w:cs="Arial"/>
           <w:lang w:val="es-ES" w:eastAsia="es-ES"/>
         </w:rPr>
-        <w:t xml:space="preserve"> se enfoca en la elaboración de las bases de datos y las interacciones que existen entre esta y el sistema a nivel de usuario, los modelos y las tablas que el sistema utilizará para gestionar la información. El desarrollo </w:t>
+        <w:t xml:space="preserve"> se enfoca en la elaboración de las bases de datos y las interacciones que existen entre esta y el sistema a nivel de usuario, los modelos y las tablas que el sistema utilizará para </w:t>
+      </w:r>
+      <w:r>
+        <w:rPr>
+          <w:rFonts w:cs="Arial"/>
+          <w:lang w:val="es-ES" w:eastAsia="es-ES"/>
+        </w:rPr>
+        <w:lastRenderedPageBreak/>
+        <w:t xml:space="preserve">gestionar la información. El desarrollo </w:t>
       </w:r>
       <w:proofErr w:type="spellStart"/>
       <w:r>
@@ -8588,15 +8542,7 @@
           <w:rFonts w:cs="Arial"/>
           <w:lang w:val="es-ES" w:eastAsia="es-ES"/>
         </w:rPr>
-        <w:t xml:space="preserve"> que los desarrolladores utilizan para especificar las estructuras que utilizarán para </w:t>
-      </w:r>
-      <w:r>
-        <w:rPr>
-          <w:rFonts w:cs="Arial"/>
-          <w:lang w:val="es-ES" w:eastAsia="es-ES"/>
-        </w:rPr>
-        <w:lastRenderedPageBreak/>
-        <w:t>tratar los datos, es decir, las bases de datos y sus estructuras internas tales como</w:t>
+        <w:t xml:space="preserve"> que los desarrolladores utilizan para especificar las estructuras que utilizarán para tratar los datos, es decir, las bases de datos y sus estructuras internas tales como</w:t>
       </w:r>
       <w:r>
         <w:rPr>
@@ -8759,6 +8705,7 @@
           <w:rStyle w:val="Ttulo4Car"/>
           <w:rFonts w:eastAsiaTheme="minorHAnsi" w:cs="Arial"/>
         </w:rPr>
+        <w:lastRenderedPageBreak/>
         <w:t>Hosting</w:t>
       </w:r>
       <w:proofErr w:type="spellEnd"/>
@@ -8854,14 +8801,6 @@
     <w:p>
       <w:pPr>
         <w:rPr>
-          <w:rFonts w:cs="Arial"/>
-          <w:lang w:val="es-ES" w:eastAsia="es-ES"/>
-        </w:rPr>
-      </w:pPr>
-    </w:p>
-    <w:p>
-      <w:pPr>
-        <w:rPr>
           <w:rStyle w:val="Ttulo4Car"/>
           <w:rFonts w:eastAsiaTheme="minorHAnsi" w:cs="Arial"/>
         </w:rPr>
@@ -8879,7 +8818,6 @@
           <w:rStyle w:val="Ttulo4Car"/>
           <w:rFonts w:eastAsiaTheme="minorHAnsi" w:cs="Arial"/>
         </w:rPr>
-        <w:lastRenderedPageBreak/>
         <w:t>PHP</w:t>
       </w:r>
       <w:r>
@@ -9005,6 +8943,7 @@
           <w:rFonts w:eastAsiaTheme="minorHAnsi" w:cs="Arial"/>
           <w:lang w:val="es-ES"/>
         </w:rPr>
+        <w:lastRenderedPageBreak/>
         <w:t>Laravel</w:t>
       </w:r>
       <w:r>
@@ -9061,53 +9000,141 @@
         </w:rPr>
         <w:t xml:space="preserve"> lo que permite una estructuración del proyecto mucho </w:t>
       </w:r>
+      <w:r>
+        <w:rPr>
+          <w:lang w:val="es-ES" w:eastAsia="es-ES"/>
+        </w:rPr>
+        <w:t>más</w:t>
+      </w:r>
+      <w:r>
+        <w:rPr>
+          <w:lang w:val="es-ES" w:eastAsia="es-ES"/>
+        </w:rPr>
+        <w:t xml:space="preserve"> ordenada. Laravel es accesible, pero poderoso, provee herramientas necesarias para la creación de aplicaciones grandes y robustas. </w:t>
+      </w:r>
+    </w:p>
+    <w:p>
+      <w:pPr>
+        <w:rPr>
+          <w:lang w:val="es-ES" w:eastAsia="es-ES"/>
+        </w:rPr>
+      </w:pPr>
+    </w:p>
+    <w:p>
       <w:proofErr w:type="spellStart"/>
       <w:r>
         <w:rPr>
-          <w:lang w:val="es-ES" w:eastAsia="es-ES"/>
-        </w:rPr>
-        <w:t>mas</w:t>
+          <w:rStyle w:val="Ttulo4Car"/>
+          <w:rFonts w:eastAsiaTheme="minorHAnsi"/>
+          <w:lang w:val="es-ES"/>
+        </w:rPr>
+        <w:t>JavaS</w:t>
+      </w:r>
+      <w:r>
+        <w:rPr>
+          <w:rStyle w:val="Ttulo4Car"/>
+          <w:rFonts w:eastAsiaTheme="minorHAnsi"/>
+          <w:lang w:val="es-ES"/>
+        </w:rPr>
+        <w:t>cript</w:t>
       </w:r>
       <w:proofErr w:type="spellEnd"/>
       <w:r>
         <w:rPr>
-          <w:lang w:val="es-ES" w:eastAsia="es-ES"/>
-        </w:rPr>
-        <w:t xml:space="preserve"> ordenada. Laravel es accesible, pero poderoso, provee herramientas necesarias para la creación de aplicaciones grandes y robustas. </w:t>
-      </w:r>
-    </w:p>
-    <w:p>
-      <w:pPr>
-        <w:pStyle w:val="Encabezado3"/>
-        <w:rPr>
-          <w:rFonts w:cs="Arial"/>
+          <w:rStyle w:val="Ttulo4Car"/>
+          <w:rFonts w:eastAsiaTheme="minorHAnsi"/>
           <w:lang w:val="es-ES"/>
         </w:rPr>
-      </w:pPr>
-      <w:bookmarkStart w:id="11" w:name="_Toc833338"/>
-    </w:p>
-    <w:p>
-      <w:pPr>
-        <w:pStyle w:val="Encabezado3"/>
-        <w:rPr>
-          <w:rFonts w:cs="Arial"/>
+        <w:t xml:space="preserve">: </w:t>
+      </w:r>
+      <w:r>
+        <w:t xml:space="preserve">Usualmente se abrevia como JS, es un lenguaje de programación interpretado, orientado a objetos. Se utiliza en el lado del cliente, normalmente en un navegador web y da posibilidad a mejorar las interfaces de usuario y crear vistas dinámicas, su uso desde 1995 hasta la actualidad hace que sea un lenguaje esencial para el desarrollo web. Su sintaxis es similar a la de C y está basado en prototipos, </w:t>
+      </w:r>
+      <w:r>
+        <w:t xml:space="preserve">a pesar de la similitud en nombre con el lenguaje de programación Java, estos tienen semánticas y propósitos </w:t>
+      </w:r>
+      <w:proofErr w:type="spellStart"/>
+      <w:r>
+        <w:t>dinstintos</w:t>
+      </w:r>
+      <w:proofErr w:type="spellEnd"/>
+      <w:r>
+        <w:t>.</w:t>
+      </w:r>
+    </w:p>
+    <w:p>
+      <w:pPr>
+        <w:rPr>
+          <w:rStyle w:val="Ttulo4Car"/>
+          <w:rFonts w:eastAsiaTheme="minorHAnsi"/>
           <w:lang w:val="es-ES"/>
         </w:rPr>
       </w:pPr>
-      <w:r>
-        <w:rPr>
-          <w:rFonts w:cs="Arial"/>
+    </w:p>
+    <w:p>
+      <w:r>
+        <w:rPr>
+          <w:rStyle w:val="Ttulo4Car"/>
+          <w:rFonts w:eastAsiaTheme="minorHAnsi"/>
           <w:lang w:val="es-ES"/>
         </w:rPr>
-        <w:t xml:space="preserve">Definición de Términos </w:t>
-      </w:r>
-      <w:bookmarkEnd w:id="11"/>
-      <w:r>
-        <w:rPr>
-          <w:rFonts w:cs="Arial"/>
+        <w:t>JQuery:</w:t>
+      </w:r>
+      <w:r>
+        <w:rPr>
+          <w:rStyle w:val="Ttulo4Car"/>
+          <w:rFonts w:eastAsiaTheme="minorHAnsi"/>
           <w:lang w:val="es-ES"/>
         </w:rPr>
-        <w:t>Básicos</w:t>
+        <w:t xml:space="preserve"> </w:t>
+      </w:r>
+      <w:r>
+        <w:t xml:space="preserve">Es una biblioteca multiplataforma de </w:t>
+      </w:r>
+      <w:proofErr w:type="spellStart"/>
+      <w:r>
+        <w:t>JavaScript</w:t>
+      </w:r>
+      <w:proofErr w:type="spellEnd"/>
+      <w:r>
+        <w:t>, facilita la manipulación activa del árbol DOM y la interactividad con documentos HTML, mejora y simplifica la escritura de código para manejar eventos, crear animaciones</w:t>
+      </w:r>
+      <w:r>
+        <w:t xml:space="preserve"> y</w:t>
+      </w:r>
+      <w:r>
+        <w:t xml:space="preserve"> agregar interacción con la técnica AJAX</w:t>
+      </w:r>
+      <w:r>
+        <w:t xml:space="preserve">. JQuery ofrece una amplia cantidad de funcionalidades basadas en </w:t>
+      </w:r>
+      <w:proofErr w:type="spellStart"/>
+      <w:r>
+        <w:t>JavaScript</w:t>
+      </w:r>
+      <w:proofErr w:type="spellEnd"/>
+      <w:r>
+        <w:t xml:space="preserve"> que de otro modo, sería muy difícil de lograr con </w:t>
+      </w:r>
+      <w:proofErr w:type="spellStart"/>
+      <w:r>
+        <w:t>JavaScript</w:t>
+      </w:r>
+      <w:proofErr w:type="spellEnd"/>
+      <w:r>
+        <w:t xml:space="preserve"> puro, dicho de otro modo, Utilizando esta biblioteca se complementa el uso de </w:t>
+      </w:r>
+      <w:proofErr w:type="spellStart"/>
+      <w:r>
+        <w:t>JavaScript</w:t>
+      </w:r>
+      <w:proofErr w:type="spellEnd"/>
+      <w:r>
+        <w:t xml:space="preserve"> y se desarrollan aplicaciones complejas de un modo rápido y sin sacrificar rendimiento. JQuery es software libre y de código abierto licenciado bajo las licencias MIT </w:t>
+      </w:r>
+      <w:r>
+        <w:lastRenderedPageBreak/>
+        <w:t xml:space="preserve">y  la Licencia Pública General de GNU v2, esto permite su uso en proyectos tanto públicos como privados. </w:t>
       </w:r>
     </w:p>
     <w:p>
@@ -9118,29 +9145,382 @@
       </w:pPr>
     </w:p>
     <w:p>
-      <w:pPr>
-        <w:pStyle w:val="Encabezado4"/>
-      </w:pPr>
-      <w:r>
-        <w:rPr>
-          <w:rFonts w:cs="Arial"/>
-        </w:rPr>
-        <w:t xml:space="preserve">MVC: </w:t>
-      </w:r>
-      <w:r>
-        <w:rPr>
-          <w:rFonts w:cs="Arial"/>
+      <w:r>
+        <w:rPr>
+          <w:rStyle w:val="Ttulo4Car"/>
+          <w:rFonts w:eastAsiaTheme="minorHAnsi"/>
+          <w:lang w:val="es-ES"/>
+        </w:rPr>
+        <w:t>C</w:t>
+      </w:r>
+      <w:r>
+        <w:rPr>
+          <w:rStyle w:val="Ttulo4Car"/>
+          <w:rFonts w:eastAsiaTheme="minorHAnsi"/>
+          <w:lang w:val="es-ES"/>
+        </w:rPr>
+        <w:t>SS</w:t>
+      </w:r>
+      <w:r>
+        <w:rPr>
+          <w:rStyle w:val="Ttulo4Car"/>
+          <w:rFonts w:eastAsiaTheme="minorHAnsi"/>
+          <w:lang w:val="es-ES"/>
+        </w:rPr>
+        <w:t>:</w:t>
+      </w:r>
+      <w:r>
+        <w:rPr>
+          <w:rStyle w:val="Ttulo4Car"/>
+          <w:rFonts w:eastAsiaTheme="minorHAnsi"/>
+          <w:lang w:val="es-ES"/>
+        </w:rPr>
+        <w:t xml:space="preserve"> </w:t>
+      </w:r>
+      <w:r>
+        <w:t>Por sus siglas en inglés (</w:t>
+      </w:r>
+      <w:proofErr w:type="spellStart"/>
+      <w:r>
+        <w:t>Cascading</w:t>
+      </w:r>
+      <w:proofErr w:type="spellEnd"/>
+      <w:r>
+        <w:t xml:space="preserve"> Style </w:t>
+      </w:r>
+      <w:proofErr w:type="spellStart"/>
+      <w:r>
+        <w:t>Sheets</w:t>
+      </w:r>
+      <w:proofErr w:type="spellEnd"/>
+      <w:r>
+        <w:t xml:space="preserve">), en español "Hojas de Estilo en Cascada", es un lenguaje de diseño gráfico (no lenguaje de programación), utilizado mundialmente para brindar estilos y modificar las vistas de los documentos HTML, es decir, se usa para crear visualizaciones de páginas web y mejorar la apariencia de las interfaces de los usuarios. CSS </w:t>
+      </w:r>
+      <w:proofErr w:type="spellStart"/>
+      <w:r>
+        <w:t>fué</w:t>
+      </w:r>
+      <w:proofErr w:type="spellEnd"/>
+      <w:r>
+        <w:t xml:space="preserve"> lanzado en 1996 y su última versión hasta la fecha es CSS3, está diseñado para marcar la separación entre el formato de presentación del documento y su contenido.</w:t>
+      </w:r>
+    </w:p>
+    <w:p>
+      <w:pPr>
+        <w:rPr>
+          <w:rStyle w:val="Ttulo4Car"/>
+          <w:rFonts w:eastAsiaTheme="minorHAnsi"/>
+          <w:lang w:val="es-ES"/>
+        </w:rPr>
+      </w:pPr>
+    </w:p>
+    <w:p>
+      <w:r>
+        <w:rPr>
+          <w:rStyle w:val="Ttulo4Car"/>
+          <w:rFonts w:eastAsiaTheme="minorHAnsi"/>
+          <w:lang w:val="es-ES"/>
+        </w:rPr>
+        <w:t>HTML</w:t>
+      </w:r>
+      <w:r>
+        <w:rPr>
+          <w:rStyle w:val="Ttulo4Car"/>
+          <w:rFonts w:eastAsiaTheme="minorHAnsi"/>
+          <w:lang w:val="es-ES"/>
+        </w:rPr>
+        <w:t>:</w:t>
+      </w:r>
+      <w:r>
+        <w:rPr>
+          <w:rStyle w:val="Ttulo4Car"/>
+          <w:rFonts w:eastAsiaTheme="minorHAnsi"/>
+          <w:lang w:val="es-ES"/>
+        </w:rPr>
+        <w:t xml:space="preserve"> </w:t>
+      </w:r>
+      <w:r>
+        <w:t>Sus siglas en inglés corresponde a (</w:t>
+      </w:r>
+      <w:proofErr w:type="spellStart"/>
+      <w:r>
+        <w:t>HyperText</w:t>
+      </w:r>
+      <w:proofErr w:type="spellEnd"/>
+      <w:r>
+        <w:t xml:space="preserve"> </w:t>
+      </w:r>
+      <w:proofErr w:type="spellStart"/>
+      <w:r>
+        <w:t>Markup</w:t>
+      </w:r>
+      <w:proofErr w:type="spellEnd"/>
+      <w:r>
+        <w:t xml:space="preserve"> </w:t>
+      </w:r>
+      <w:proofErr w:type="spellStart"/>
+      <w:r>
+        <w:t>Language</w:t>
+      </w:r>
+      <w:proofErr w:type="spellEnd"/>
+      <w:r>
+        <w:t>), en español "Lenguaje de Marcado de Hipertexto", es un lenguaje de marcado que se usa en desarrollo web, utiliza marcas o etiquetas, en inglés "</w:t>
+      </w:r>
+      <w:proofErr w:type="spellStart"/>
+      <w:r>
+        <w:t>tags</w:t>
+      </w:r>
+      <w:proofErr w:type="spellEnd"/>
+      <w:r>
+        <w:t xml:space="preserve">" que se encargan de encapsular secciones de la página, creando así un ordenamiento del contenido de la página web, estas etiquetas están caracterizadas por tener un inicio y un fin, cualquier elemento dentro de </w:t>
+      </w:r>
+      <w:r>
+        <w:t>é</w:t>
+      </w:r>
+      <w:r>
+        <w:t>stas se consideran dentro del ámbito de la etiqueta y se le da el formato designado.</w:t>
+      </w:r>
+    </w:p>
+    <w:p>
+      <w:pPr>
+        <w:rPr>
+          <w:rStyle w:val="Ttulo4Car"/>
+          <w:rFonts w:eastAsiaTheme="minorHAnsi" w:cstheme="minorBidi"/>
           <w:b w:val="0"/>
           <w:bCs w:val="0"/>
           <w:i w:val="0"/>
-        </w:rPr>
-        <w:t xml:space="preserve">Modelo Vista Controlador (MVC) es un estilo de arquitectura de software que separa los datos de una aplicación, la interfaz de usuario, y la lógica de control en tres componentes distintos. </w:t>
-      </w:r>
+          <w:szCs w:val="22"/>
+          <w:lang w:eastAsia="en-US"/>
+        </w:rPr>
+      </w:pPr>
+    </w:p>
+    <w:p>
+      <w:r>
+        <w:rPr>
+          <w:rStyle w:val="Ttulo4Car"/>
+          <w:rFonts w:eastAsiaTheme="minorHAnsi"/>
+          <w:lang w:val="es-ES"/>
+        </w:rPr>
+        <w:t xml:space="preserve">AJAX: </w:t>
+      </w:r>
+      <w:r>
+        <w:t>Acrónimo en inglés para (</w:t>
+      </w:r>
+      <w:proofErr w:type="spellStart"/>
+      <w:r>
+        <w:t>Asyncronous</w:t>
+      </w:r>
+      <w:proofErr w:type="spellEnd"/>
+      <w:r>
+        <w:t xml:space="preserve"> </w:t>
+      </w:r>
+      <w:proofErr w:type="spellStart"/>
+      <w:r>
+        <w:t>JavaScript</w:t>
+      </w:r>
+      <w:proofErr w:type="spellEnd"/>
+      <w:r>
+        <w:t xml:space="preserve"> And XML), es una técnica aplicada en el desarrollo web para la comunicación asíncrona entre el navegador (cliente) y el servidor en segundo plano, estas aplicaciones se ejecutan en el cliente. Utilizando esta técnica se puede lograr actualizaciones en tiempo real en el estado de las páginas web, creando dinamismo, interactividad y mejorando la velocidad y la usabilidad en las mismas.</w:t>
+      </w:r>
+    </w:p>
+    <w:p>
+      <w:pPr>
+        <w:rPr>
+          <w:rStyle w:val="Ttulo4Car"/>
+          <w:rFonts w:eastAsiaTheme="minorHAnsi"/>
+          <w:lang w:val="es-ES"/>
+        </w:rPr>
+      </w:pPr>
+    </w:p>
+    <w:p>
+      <w:pPr>
+        <w:rPr>
+          <w:lang w:val="es-ES" w:eastAsia="es-ES"/>
+        </w:rPr>
+      </w:pPr>
+      <w:proofErr w:type="spellStart"/>
+      <w:r>
+        <w:rPr>
+          <w:rStyle w:val="Ttulo4Car"/>
+          <w:rFonts w:eastAsiaTheme="minorHAnsi"/>
+          <w:lang w:val="es-ES"/>
+        </w:rPr>
+        <w:lastRenderedPageBreak/>
+        <w:t>My</w:t>
+      </w:r>
+      <w:r>
+        <w:rPr>
+          <w:rStyle w:val="Ttulo4Car"/>
+          <w:rFonts w:eastAsiaTheme="minorHAnsi"/>
+          <w:lang w:val="es-ES"/>
+        </w:rPr>
+        <w:t>SQL</w:t>
+      </w:r>
+      <w:proofErr w:type="spellEnd"/>
+      <w:r>
+        <w:rPr>
+          <w:rStyle w:val="Ttulo4Car"/>
+          <w:rFonts w:eastAsiaTheme="minorHAnsi"/>
+          <w:lang w:val="es-ES"/>
+        </w:rPr>
+        <w:t>:</w:t>
+      </w:r>
+      <w:r>
+        <w:rPr>
+          <w:lang w:val="es-ES" w:eastAsia="es-ES"/>
+        </w:rPr>
+        <w:t xml:space="preserve"> </w:t>
+      </w:r>
+      <w:r>
+        <w:rPr>
+          <w:lang w:val="es-ES" w:eastAsia="es-ES"/>
+        </w:rPr>
+        <w:t>Es un s</w:t>
+      </w:r>
+      <w:r>
+        <w:rPr>
+          <w:lang w:val="es-ES" w:eastAsia="es-ES"/>
+        </w:rPr>
+        <w:t xml:space="preserve">istema utilizado para gestionar las bases de datos relacionales. Fue lanzado oficialmente en 1995 por </w:t>
+      </w:r>
+      <w:proofErr w:type="spellStart"/>
+      <w:r>
+        <w:rPr>
+          <w:lang w:val="es-ES" w:eastAsia="es-ES"/>
+        </w:rPr>
+        <w:t>MySQL</w:t>
+      </w:r>
+      <w:proofErr w:type="spellEnd"/>
+      <w:r>
+        <w:rPr>
+          <w:lang w:val="es-ES" w:eastAsia="es-ES"/>
+        </w:rPr>
+        <w:t xml:space="preserve"> AB</w:t>
+      </w:r>
+      <w:r>
+        <w:rPr>
+          <w:lang w:val="es-ES" w:eastAsia="es-ES"/>
+        </w:rPr>
+        <w:t xml:space="preserve"> hoy en día </w:t>
+      </w:r>
+      <w:proofErr w:type="spellStart"/>
+      <w:r>
+        <w:rPr>
+          <w:lang w:val="es-ES" w:eastAsia="es-ES"/>
+        </w:rPr>
+        <w:t>MySQL</w:t>
+      </w:r>
+      <w:proofErr w:type="spellEnd"/>
+      <w:r>
+        <w:rPr>
+          <w:lang w:val="es-ES" w:eastAsia="es-ES"/>
+        </w:rPr>
+        <w:t xml:space="preserve"> pertenece a Oracle </w:t>
+      </w:r>
+      <w:proofErr w:type="spellStart"/>
+      <w:r>
+        <w:rPr>
+          <w:lang w:val="es-ES" w:eastAsia="es-ES"/>
+        </w:rPr>
+        <w:t>Corporation</w:t>
+      </w:r>
+      <w:proofErr w:type="spellEnd"/>
+      <w:r>
+        <w:rPr>
+          <w:lang w:val="es-ES" w:eastAsia="es-ES"/>
+        </w:rPr>
+        <w:t xml:space="preserve"> y es considerado uno de los gestores de bases de datos más populares del mundo. Es de código abierto y tiene licencia dual: Licencia Pública General/Licencia Comercial</w:t>
+      </w:r>
+      <w:r>
+        <w:rPr>
+          <w:lang w:val="es-ES" w:eastAsia="es-ES"/>
+        </w:rPr>
+        <w:t xml:space="preserve">. </w:t>
+      </w:r>
+      <w:proofErr w:type="spellStart"/>
+      <w:r>
+        <w:rPr>
+          <w:lang w:val="es-ES" w:eastAsia="es-ES"/>
+        </w:rPr>
+        <w:t>MySQL</w:t>
+      </w:r>
+      <w:proofErr w:type="spellEnd"/>
+      <w:r>
+        <w:rPr>
+          <w:lang w:val="es-ES" w:eastAsia="es-ES"/>
+        </w:rPr>
+        <w:t xml:space="preserve"> es muy utilizado para aplicaciones web, en especial ya que su popularidad está </w:t>
+      </w:r>
+      <w:r>
+        <w:rPr>
+          <w:lang w:val="es-ES" w:eastAsia="es-ES"/>
+        </w:rPr>
+        <w:t xml:space="preserve">muy </w:t>
+      </w:r>
+      <w:r>
+        <w:rPr>
+          <w:lang w:val="es-ES" w:eastAsia="es-ES"/>
+        </w:rPr>
+        <w:t xml:space="preserve">ligada </w:t>
+      </w:r>
+      <w:r>
+        <w:rPr>
+          <w:lang w:val="es-ES" w:eastAsia="es-ES"/>
+        </w:rPr>
+        <w:t>a PHP.</w:t>
+      </w:r>
+    </w:p>
+    <w:p>
+      <w:pPr>
+        <w:pStyle w:val="Encabezado3"/>
+        <w:rPr>
+          <w:rFonts w:cs="Arial"/>
+          <w:lang w:val="es-ES"/>
+        </w:rPr>
+      </w:pPr>
+      <w:bookmarkStart w:id="11" w:name="_Toc833338"/>
+    </w:p>
+    <w:p>
+      <w:pPr>
+        <w:pStyle w:val="Encabezado3"/>
+        <w:rPr>
+          <w:rFonts w:cs="Arial"/>
+          <w:lang w:val="es-ES"/>
+        </w:rPr>
+      </w:pPr>
+      <w:r>
+        <w:rPr>
+          <w:rFonts w:cs="Arial"/>
+          <w:lang w:val="es-ES"/>
+        </w:rPr>
+        <w:t xml:space="preserve">Definición de Términos </w:t>
+      </w:r>
+      <w:bookmarkEnd w:id="11"/>
+      <w:r>
+        <w:rPr>
+          <w:rFonts w:cs="Arial"/>
+          <w:lang w:val="es-ES"/>
+        </w:rPr>
+        <w:t>Básicos</w:t>
+      </w:r>
+    </w:p>
+    <w:p>
+      <w:pPr>
+        <w:rPr>
+          <w:lang w:val="es-ES"/>
+        </w:rPr>
+      </w:pPr>
     </w:p>
     <w:p>
       <w:pPr>
         <w:pStyle w:val="Encabezado4"/>
       </w:pPr>
+      <w:r>
+        <w:rPr>
+          <w:rFonts w:cs="Arial"/>
+        </w:rPr>
+        <w:t xml:space="preserve">MVC: </w:t>
+      </w:r>
       <w:r>
         <w:rPr>
           <w:rFonts w:cs="Arial"/>
@@ -9148,8 +9528,13 @@
           <w:bCs w:val="0"/>
           <w:i w:val="0"/>
         </w:rPr>
-        <w:t xml:space="preserve">Se trata de un modelo muy maduro y que ha demostrado su validez a lo largo de los años en todo tipo de aplicaciones, y sobre multitud de lenguajes </w:t>
-      </w:r>
+        <w:t xml:space="preserve">Modelo Vista Controlador (MVC) es un estilo de arquitectura de software que separa los datos de una aplicación, la interfaz de usuario, y la lógica de control en tres componentes distintos. </w:t>
+      </w:r>
+    </w:p>
+    <w:p>
+      <w:pPr>
+        <w:pStyle w:val="Encabezado4"/>
+      </w:pPr>
       <w:r>
         <w:rPr>
           <w:rFonts w:cs="Arial"/>
@@ -9157,15 +9542,525 @@
           <w:bCs w:val="0"/>
           <w:i w:val="0"/>
         </w:rPr>
+        <w:t>Se trata de un modelo muy maduro y que ha demostrado su validez a lo largo de los años en todo tipo de aplicaciones, y sobre multitud de lenguajes y plataformas de desarrollo. El Modelo que contiene una representación de los datos que maneja el sistema, su lógica de negocio, y sus mecanismos de persistencia. La Vista, o interfaz de usuario, que compone la información que se envía al cliente y los mecanismos interacción con éste. El Controlador, que actúa como intermediario entre el Modelo y la Vista, gestionando el flujo de información entre ellos y las transformaciones para adaptar los datos a las necesidades de cada uno.</w:t>
+      </w:r>
+    </w:p>
+    <w:p>
+      <w:pPr>
+        <w:pStyle w:val="Encabezado1"/>
+        <w:rPr>
+          <w:rFonts w:cs="Arial"/>
+        </w:rPr>
+      </w:pPr>
+    </w:p>
+    <w:p>
+      <w:r>
+        <w:rPr>
+          <w:rStyle w:val="Ttulo4Car"/>
+          <w:rFonts w:eastAsiaTheme="minorHAnsi"/>
+        </w:rPr>
+        <w:t>TCP/IP</w:t>
+      </w:r>
+      <w:r>
+        <w:t>:</w:t>
+      </w:r>
+      <w:r>
+        <w:t xml:space="preserve"> </w:t>
+      </w:r>
+      <w:r>
+        <w:t xml:space="preserve">TCP en sus siglas en ingles (Transfer Control </w:t>
+      </w:r>
+      <w:proofErr w:type="spellStart"/>
+      <w:r>
+        <w:t>Protocol</w:t>
+      </w:r>
+      <w:proofErr w:type="spellEnd"/>
+      <w:r>
+        <w:t xml:space="preserve">) o (Protocolo de Control de Transferencia) e IP (Internet </w:t>
+      </w:r>
+      <w:proofErr w:type="spellStart"/>
+      <w:r>
+        <w:t>Protocol</w:t>
+      </w:r>
+      <w:proofErr w:type="spellEnd"/>
+      <w:r>
+        <w:t>) o (Protocolo de Internet) son protocolos que se encargan de encaminar las comunicaciones que usan internet para transmitir datos, tiene una fiabilidad alta y está bien planteado para redes de mediano y gran tamaño, son los protocolos utilizados mundialmente para conectarse a internet y a los servidores web.</w:t>
+      </w:r>
+    </w:p>
+    <w:p/>
+    <w:p>
+      <w:pPr>
+        <w:rPr>
+          <w:lang w:val="es-ES"/>
+        </w:rPr>
+      </w:pPr>
+      <w:r>
+        <w:rPr>
+          <w:rStyle w:val="Ttulo4Car"/>
+          <w:rFonts w:eastAsiaTheme="minorHAnsi"/>
+          <w:lang w:val="es-ES"/>
+        </w:rPr>
+        <w:t>XML</w:t>
+      </w:r>
+      <w:r>
+        <w:rPr>
+          <w:lang w:val="es-ES"/>
+        </w:rPr>
+        <w:t xml:space="preserve">: </w:t>
+      </w:r>
+      <w:r>
+        <w:rPr>
+          <w:lang w:val="es-ES"/>
+        </w:rPr>
+        <w:t xml:space="preserve">XML, acrónimo en inglés para (Extensible </w:t>
+      </w:r>
+      <w:proofErr w:type="spellStart"/>
+      <w:r>
+        <w:rPr>
+          <w:lang w:val="es-ES"/>
+        </w:rPr>
+        <w:t>Markup</w:t>
+      </w:r>
+      <w:proofErr w:type="spellEnd"/>
+      <w:r>
+        <w:rPr>
+          <w:lang w:val="es-ES"/>
+        </w:rPr>
+        <w:t xml:space="preserve"> </w:t>
+      </w:r>
+      <w:proofErr w:type="spellStart"/>
+      <w:r>
+        <w:rPr>
+          <w:lang w:val="es-ES"/>
+        </w:rPr>
+        <w:t>Language</w:t>
+      </w:r>
+      <w:proofErr w:type="spellEnd"/>
+      <w:r>
+        <w:rPr>
+          <w:lang w:val="es-ES"/>
+        </w:rPr>
+        <w:t>), o en español "Lenguaje de Marcado Extensible"</w:t>
+      </w:r>
+      <w:r>
+        <w:rPr>
+          <w:lang w:val="es-ES"/>
+        </w:rPr>
+        <w:t xml:space="preserve">, es un lenguaje de marcado de propósito general similar a HTML, a diferencia de otros lenguajes de marcado no está predefinido, por lo que se pueden definir las etiquetas que se usarán, el propósito de este lenguaje es la transmisión de datos a través de internet. </w:t>
+      </w:r>
+      <w:r>
+        <w:rPr>
+          <w:lang w:val="es-ES"/>
+        </w:rPr>
+        <w:t>Para ser válido, un documento XML necesita cumplir ciertas reglas de semántica que son generalmente definidas en un esquema XML o en un</w:t>
+      </w:r>
+      <w:r>
+        <w:rPr>
+          <w:lang w:val="es-ES"/>
+        </w:rPr>
+        <w:t xml:space="preserve"> Documento de</w:t>
+      </w:r>
+      <w:r>
+        <w:rPr>
+          <w:lang w:val="es-ES"/>
+        </w:rPr>
+        <w:t xml:space="preserve"> Defin</w:t>
+      </w:r>
+      <w:r>
+        <w:rPr>
+          <w:lang w:val="es-ES"/>
+        </w:rPr>
+        <w:t>ición de Tipo</w:t>
+      </w:r>
+      <w:r>
+        <w:rPr>
+          <w:lang w:val="es-ES"/>
+        </w:rPr>
+        <w:t>.</w:t>
+      </w:r>
+    </w:p>
+    <w:p>
+      <w:pPr>
+        <w:rPr>
+          <w:lang w:val="es-ES"/>
+        </w:rPr>
+      </w:pPr>
+    </w:p>
+    <w:p>
+      <w:pPr>
+        <w:rPr>
+          <w:lang w:val="es-ES"/>
+        </w:rPr>
+      </w:pPr>
+      <w:r>
+        <w:rPr>
+          <w:rStyle w:val="Ttulo4Car"/>
+          <w:rFonts w:eastAsiaTheme="minorHAnsi"/>
+          <w:lang w:val="es-ES"/>
+        </w:rPr>
+        <w:t>JSON</w:t>
+      </w:r>
+      <w:r>
+        <w:rPr>
+          <w:lang w:val="es-ES"/>
+        </w:rPr>
+        <w:t xml:space="preserve">: </w:t>
+      </w:r>
+      <w:r>
+        <w:rPr>
+          <w:lang w:val="es-ES"/>
+        </w:rPr>
+        <w:t>JSON por sus siglas en ing</w:t>
+      </w:r>
+      <w:r>
+        <w:rPr>
+          <w:lang w:val="es-ES"/>
+        </w:rPr>
+        <w:t>lés (</w:t>
+      </w:r>
+      <w:proofErr w:type="spellStart"/>
+      <w:r>
+        <w:rPr>
+          <w:lang w:val="es-ES"/>
+        </w:rPr>
+        <w:t>JavaScript</w:t>
+      </w:r>
+      <w:proofErr w:type="spellEnd"/>
+      <w:r>
+        <w:rPr>
+          <w:lang w:val="es-ES"/>
+        </w:rPr>
+        <w:t xml:space="preserve"> </w:t>
+      </w:r>
+      <w:proofErr w:type="spellStart"/>
+      <w:r>
+        <w:rPr>
+          <w:lang w:val="es-ES"/>
+        </w:rPr>
+        <w:t>Object</w:t>
+      </w:r>
+      <w:proofErr w:type="spellEnd"/>
+      <w:r>
+        <w:rPr>
+          <w:lang w:val="es-ES"/>
+        </w:rPr>
+        <w:t xml:space="preserve"> </w:t>
+      </w:r>
+      <w:proofErr w:type="spellStart"/>
+      <w:r>
+        <w:rPr>
+          <w:lang w:val="es-ES"/>
+        </w:rPr>
+        <w:t>Notation</w:t>
+      </w:r>
+      <w:proofErr w:type="spellEnd"/>
+      <w:r>
+        <w:rPr>
+          <w:lang w:val="es-ES"/>
+        </w:rPr>
+        <w:t xml:space="preserve">), en español "Notación de objeto </w:t>
+      </w:r>
+      <w:proofErr w:type="spellStart"/>
+      <w:r>
+        <w:rPr>
+          <w:lang w:val="es-ES"/>
+        </w:rPr>
+        <w:t>JavaScript</w:t>
+      </w:r>
+      <w:proofErr w:type="spellEnd"/>
+      <w:r>
+        <w:rPr>
+          <w:lang w:val="es-ES"/>
+        </w:rPr>
+        <w:t xml:space="preserve">", es un formato liviano de intercambio de datos, es fácil para las máquinas procesarlo y generarlo, está basado en </w:t>
+      </w:r>
+      <w:proofErr w:type="spellStart"/>
+      <w:r>
+        <w:rPr>
+          <w:lang w:val="es-ES"/>
+        </w:rPr>
+        <w:t>JavaScript</w:t>
+      </w:r>
+      <w:proofErr w:type="spellEnd"/>
+      <w:r>
+        <w:rPr>
+          <w:lang w:val="es-ES"/>
+        </w:rPr>
+        <w:t xml:space="preserve">. Es un formato de texto completamente independiente del lenguaje, aunque utiliza convenciones familiares </w:t>
+      </w:r>
+      <w:r>
+        <w:rPr>
+          <w:lang w:val="es-ES"/>
+        </w:rPr>
+        <w:t>para</w:t>
+      </w:r>
+      <w:r>
+        <w:rPr>
+          <w:lang w:val="es-ES"/>
+        </w:rPr>
+        <w:t xml:space="preserve"> programadores de C, C++, C#, Java</w:t>
+      </w:r>
+      <w:r>
+        <w:rPr>
+          <w:lang w:val="es-ES"/>
+        </w:rPr>
+        <w:t xml:space="preserve">, </w:t>
+      </w:r>
+      <w:proofErr w:type="spellStart"/>
+      <w:r>
+        <w:rPr>
+          <w:lang w:val="es-ES"/>
+        </w:rPr>
+        <w:t>JavaScript</w:t>
+      </w:r>
+      <w:proofErr w:type="spellEnd"/>
+      <w:r>
+        <w:rPr>
+          <w:lang w:val="es-ES"/>
+        </w:rPr>
+        <w:t xml:space="preserve"> y muchos otros. Esto hace a JSON el lenguaje de intercambio de datos ideal. </w:t>
+      </w:r>
+    </w:p>
+    <w:p>
+      <w:pPr>
+        <w:rPr>
+          <w:lang w:val="es-ES"/>
+        </w:rPr>
+      </w:pPr>
+    </w:p>
+    <w:p>
+      <w:pPr>
+        <w:rPr>
+          <w:lang w:val="es-ES"/>
+        </w:rPr>
+      </w:pPr>
+      <w:r>
+        <w:rPr>
+          <w:rStyle w:val="Ttulo4Car"/>
+          <w:rFonts w:eastAsiaTheme="minorHAnsi"/>
+          <w:lang w:val="es-ES"/>
+        </w:rPr>
+        <w:t>DOM</w:t>
+      </w:r>
+      <w:r>
+        <w:rPr>
+          <w:lang w:val="es-ES"/>
+        </w:rPr>
+        <w:t xml:space="preserve">: </w:t>
+      </w:r>
+      <w:r>
+        <w:rPr>
+          <w:lang w:val="es-ES"/>
+        </w:rPr>
+        <w:t>Significa (</w:t>
+      </w:r>
+      <w:proofErr w:type="spellStart"/>
+      <w:r>
+        <w:rPr>
+          <w:lang w:val="es-ES"/>
+        </w:rPr>
+        <w:t>Document</w:t>
+      </w:r>
+      <w:proofErr w:type="spellEnd"/>
+      <w:r>
+        <w:rPr>
+          <w:lang w:val="es-ES"/>
+        </w:rPr>
+        <w:t xml:space="preserve"> </w:t>
+      </w:r>
+      <w:proofErr w:type="spellStart"/>
+      <w:r>
+        <w:rPr>
+          <w:lang w:val="es-ES"/>
+        </w:rPr>
+        <w:t>Object</w:t>
+      </w:r>
+      <w:proofErr w:type="spellEnd"/>
+      <w:r>
+        <w:rPr>
+          <w:lang w:val="es-ES"/>
+        </w:rPr>
+        <w:t xml:space="preserve"> </w:t>
+      </w:r>
+      <w:proofErr w:type="spellStart"/>
+      <w:r>
+        <w:rPr>
+          <w:lang w:val="es-ES"/>
+        </w:rPr>
+        <w:t>Model</w:t>
+      </w:r>
+      <w:proofErr w:type="spellEnd"/>
+      <w:r>
+        <w:rPr>
+          <w:lang w:val="es-ES"/>
+        </w:rPr>
+        <w:t xml:space="preserve">), en Español "Modelo de Objetos del Documento" o "Modelo en Objetos para la Representación de Documentos", </w:t>
+      </w:r>
+      <w:r>
+        <w:rPr>
+          <w:lang w:val="es-ES"/>
+        </w:rPr>
+        <w:t>por medio del DOM, las aplicaciones pueden tener acceso al contenido, estructura y estilos de un documento HTML o XML. E</w:t>
+      </w:r>
+      <w:r>
+        <w:rPr>
+          <w:lang w:val="es-ES"/>
+        </w:rPr>
+        <w:t xml:space="preserve">n esencia es una interfaz de plataforma que brinda un conjunto estándar de objetos para representar HTML, XHTML y XML, un modelo estándar para combinar los objetos y una interfaz que permite obtener acceso a ellos y manejarlos a conveniencia. </w:t>
+      </w:r>
+    </w:p>
+    <w:p>
+      <w:pPr>
+        <w:rPr>
+          <w:lang w:val="es-ES"/>
+        </w:rPr>
+      </w:pPr>
+    </w:p>
+    <w:p>
+      <w:r>
+        <w:rPr>
+          <w:rStyle w:val="Ttulo4Car"/>
+          <w:rFonts w:eastAsiaTheme="minorHAnsi"/>
+        </w:rPr>
+        <w:t xml:space="preserve">Licencia </w:t>
+      </w:r>
+      <w:r>
+        <w:rPr>
+          <w:rStyle w:val="Ttulo4Car"/>
+          <w:rFonts w:eastAsiaTheme="minorHAnsi"/>
+        </w:rPr>
+        <w:t>GNU GPL</w:t>
+      </w:r>
+      <w:r>
+        <w:t xml:space="preserve">: </w:t>
+      </w:r>
+      <w:r>
+        <w:t xml:space="preserve">La licencia GNU (GNU General </w:t>
+      </w:r>
+      <w:proofErr w:type="spellStart"/>
+      <w:r>
+        <w:t>Public</w:t>
+      </w:r>
+      <w:proofErr w:type="spellEnd"/>
+      <w:r>
+        <w:t xml:space="preserve"> </w:t>
+      </w:r>
+      <w:proofErr w:type="spellStart"/>
+      <w:r>
+        <w:t>License</w:t>
+      </w:r>
+      <w:proofErr w:type="spellEnd"/>
+      <w:r>
+        <w:t>), en español "Licencia Pública General de GNU, es también conocida como GNU GPL</w:t>
+      </w:r>
+      <w:r>
+        <w:t xml:space="preserve">.  Es una licencia de derecho de autor de amplio uso mundial por </w:t>
+      </w:r>
+      <w:r>
         <w:lastRenderedPageBreak/>
-        <w:t>y plataformas de desarrollo. El Modelo que contiene una representación de los datos que maneja el sistema, su lógica de negocio, y sus mecanismos de persistencia. La Vista, o interfaz de usuario, que compone la información que se envía al cliente y los mecanismos interacción con éste. El Controlador, que actúa como intermediario entre el Modelo y la Vista, gestionando el flujo de información entre ellos y las transformaciones para adaptar los datos a las necesidades de cada uno.</w:t>
-      </w:r>
-    </w:p>
-    <w:p>
-      <w:pPr>
-        <w:pStyle w:val="Encabezado1"/>
-        <w:rPr>
-          <w:rFonts w:cs="Arial"/>
+        <w:t xml:space="preserve">desarrolladores de software libre y de código abierto, esta garantiza a los usuarios finales </w:t>
+      </w:r>
+      <w:r>
+        <w:t>(personas, organizaciones, compañías)</w:t>
+      </w:r>
+      <w:r>
+        <w:t xml:space="preserve">, la capacidad y garantía de poder usar, estudiar, compartir y modificar el software. El software protegido con esta licencia aplica </w:t>
+      </w:r>
+      <w:proofErr w:type="spellStart"/>
+      <w:r>
+        <w:t>copyleft</w:t>
+      </w:r>
+      <w:proofErr w:type="spellEnd"/>
+      <w:r>
+        <w:t xml:space="preserve"> lo que le permite blindarlo de intentos de apropiación.</w:t>
+      </w:r>
+    </w:p>
+    <w:p/>
+    <w:p>
+      <w:pPr>
+        <w:rPr>
+          <w:lang w:val="es-ES"/>
+        </w:rPr>
+      </w:pPr>
+      <w:r>
+        <w:rPr>
+          <w:rStyle w:val="Ttulo4Car"/>
+          <w:rFonts w:eastAsiaTheme="minorHAnsi"/>
+          <w:lang w:val="es-ES"/>
+        </w:rPr>
+        <w:t>Licencia MIT</w:t>
+      </w:r>
+      <w:r>
+        <w:rPr>
+          <w:lang w:val="es-ES"/>
+        </w:rPr>
+        <w:t xml:space="preserve">: </w:t>
+      </w:r>
+      <w:r>
+        <w:rPr>
+          <w:lang w:val="es-ES"/>
+        </w:rPr>
+        <w:t xml:space="preserve">La licencia de Massachusetts </w:t>
+      </w:r>
+      <w:proofErr w:type="spellStart"/>
+      <w:r>
+        <w:rPr>
+          <w:lang w:val="es-ES"/>
+        </w:rPr>
+        <w:t>Institute</w:t>
+      </w:r>
+      <w:proofErr w:type="spellEnd"/>
+      <w:r>
+        <w:rPr>
+          <w:lang w:val="es-ES"/>
+        </w:rPr>
+        <w:t xml:space="preserve"> of </w:t>
+      </w:r>
+      <w:proofErr w:type="spellStart"/>
+      <w:r>
+        <w:rPr>
+          <w:lang w:val="es-ES"/>
+        </w:rPr>
+        <w:t>Technology</w:t>
+      </w:r>
+      <w:proofErr w:type="spellEnd"/>
+      <w:r>
+        <w:rPr>
+          <w:lang w:val="es-ES"/>
+        </w:rPr>
+        <w:t xml:space="preserve"> es una licencia de software libre permisiva</w:t>
+      </w:r>
+      <w:r>
+        <w:rPr>
+          <w:lang w:val="es-ES"/>
+        </w:rPr>
+        <w:t xml:space="preserve">, esta permite reutilizar software dentro de software propietario. Sin embargo, la licencia MIT es compatible con muchas licencias </w:t>
+      </w:r>
+      <w:proofErr w:type="spellStart"/>
+      <w:r>
+        <w:rPr>
+          <w:lang w:val="es-ES"/>
+        </w:rPr>
+        <w:t>copyleft</w:t>
+      </w:r>
+      <w:proofErr w:type="spellEnd"/>
+      <w:r>
+        <w:rPr>
+          <w:lang w:val="es-ES"/>
+        </w:rPr>
+        <w:t>, como la GNU</w:t>
+      </w:r>
+      <w:r>
+        <w:rPr>
+          <w:lang w:val="es-ES"/>
+        </w:rPr>
+        <w:t>, se puede integrar software con licencia de MIT en software con licencia de GNU, pero no al contrario. Esta licencia siempre ha sido muy utilizada y es muy popular entre desarrolladores de software libre, en 2015 se convirtió  en la licencia más utilizada por encima de las variantes GPL.</w:t>
+      </w:r>
+    </w:p>
+    <w:p>
+      <w:pPr>
+        <w:rPr>
+          <w:lang w:val="es-ES"/>
         </w:rPr>
         <w:sectPr>
           <w:headerReference w:type="default" r:id="rId20"/>
@@ -9178,15 +10073,27 @@
           <w:docGrid w:linePitch="360" w:charSpace="-6145"/>
         </w:sectPr>
       </w:pPr>
+      <w:r>
+        <w:rPr>
+          <w:lang w:val="es-ES"/>
+        </w:rPr>
+        <w:t xml:space="preserve"> </w:t>
+      </w:r>
     </w:p>
     <w:p>
       <w:pPr>
         <w:pStyle w:val="Encabezado1"/>
+        <w:rPr>
+          <w:lang w:val="es-ES"/>
+        </w:rPr>
       </w:pPr>
     </w:p>
     <w:p>
       <w:pPr>
         <w:pStyle w:val="Encabezado1"/>
+        <w:rPr>
+          <w:lang w:val="es-ES"/>
+        </w:rPr>
       </w:pPr>
     </w:p>
     <w:p>
@@ -9315,15 +10222,7 @@
         <w:pStyle w:val="Ttulo5"/>
       </w:pPr>
       <w:r>
-        <w:t xml:space="preserve">El diseño metodológico, </w:t>
-      </w:r>
-      <w:proofErr w:type="spellStart"/>
-      <w:r>
-        <w:t>muestral</w:t>
-      </w:r>
-      <w:proofErr w:type="spellEnd"/>
-      <w:r>
-        <w:t xml:space="preserve"> y estadístico es fundamental en la investigación y constituye la estructura sistemática para el análisis de la información, que dentro del marco metodológico nos lleva a interpretar los resultados en función del problema que se investiga y de los planteamientos teóricos del mismo diseño. (p. 175).</w:t>
+        <w:t>El diseño metodológico, muestral y estadístico es fundamental en la investigación y constituye la estructura sistemática para el análisis de la información, que dentro del marco metodológico nos lleva a interpretar los resultados en función del problema que se investiga y de los planteamientos teóricos del mismo diseño. (p. 175).</w:t>
       </w:r>
     </w:p>
     <w:p>
@@ -10414,11 +11313,17 @@
     <w:p/>
     <w:p>
       <w:r>
-        <w:t xml:space="preserve">Anteriormente, los desarrolladores se evocaban al desarrollo de programas rápidos englobando usabilidad, funcionalidad y rapidez de ejecución, hoy debido a la constante evolución en los aspectos de la </w:t>
+        <w:t xml:space="preserve">Los desarrolladores solían desarrollar concentrando sus habilidades en producir programas que funcionaran de la manera más rápida en tiempo de ejecución, poniendo especial énfasis en la usabilidad y en la funcionalidad, esto ha cambiado en tiempos recientes debido a la constante evolución de </w:t>
       </w:r>
       <w:r>
         <w:lastRenderedPageBreak/>
-        <w:t>ingeniería de sistemas, esto se expande hacia el desarrollo rápido de interfaces de usuario o entornos de desarrollo integrados.</w:t>
+        <w:t>los patrones de desarrollo de programas y a los distintos aspectos de la ingeniería de sistemas que han ido cambiando, hoy día se ha vuelto necesario el desarrollo rápido de interfaces de usuario o de entornos integrados</w:t>
+      </w:r>
+      <w:r>
+        <w:t xml:space="preserve"> que garanticen una excelente usabilidad y funcionamiento por el usuario final haciendo hincapié en crear facilidad de uso y hacerlo intuitivo</w:t>
+      </w:r>
+      <w:r>
+        <w:t>.</w:t>
       </w:r>
       <w:r>
         <w:t xml:space="preserve"> </w:t>
@@ -10443,10 +11348,70 @@
         <w:t>Modelado de gestión:</w:t>
       </w:r>
       <w:r>
-        <w:t xml:space="preserve"> el flujo de información entre las funciones de gestión se modela de forma que responda a las siguientes preguntas: ¿Qué información conduce el proceso de gestión? ¿Qué información se genera? ¿Quién la genera? ¿A dónde va la información? ¿Quién la procesó? </w:t>
-      </w:r>
-      <w:r>
-        <w:t>.</w:t>
+        <w:t xml:space="preserve"> </w:t>
+      </w:r>
+      <w:r>
+        <w:t xml:space="preserve">Existe un intercambio constante de información entre las funciones de gestión, este intercambio se debe </w:t>
+      </w:r>
+      <w:r>
+        <w:t>modela</w:t>
+      </w:r>
+      <w:r>
+        <w:t>r</w:t>
+      </w:r>
+      <w:r>
+        <w:t xml:space="preserve"> de </w:t>
+      </w:r>
+      <w:r>
+        <w:t>modo</w:t>
+      </w:r>
+      <w:r>
+        <w:t xml:space="preserve"> que responda a las siguientes preguntas</w:t>
+      </w:r>
+      <w:r>
+        <w:t xml:space="preserve"> de una manera satisfactoria</w:t>
+      </w:r>
+      <w:r>
+        <w:t xml:space="preserve">: ¿Qué información </w:t>
+      </w:r>
+      <w:r>
+        <w:t>dirige</w:t>
+      </w:r>
+      <w:r>
+        <w:t xml:space="preserve"> el proceso de gestión? ¿Qué información </w:t>
+      </w:r>
+      <w:r>
+        <w:t>está siendo generada</w:t>
+      </w:r>
+      <w:r>
+        <w:t xml:space="preserve">? ¿Quién </w:t>
+      </w:r>
+      <w:r>
+        <w:t>está generando esta información</w:t>
+      </w:r>
+      <w:r>
+        <w:t>? ¿</w:t>
+      </w:r>
+      <w:r>
+        <w:t xml:space="preserve">Hacia adonde va el flujo de </w:t>
+      </w:r>
+      <w:r>
+        <w:t xml:space="preserve">información? </w:t>
+      </w:r>
+      <w:r>
+        <w:t xml:space="preserve">¿Quién </w:t>
+      </w:r>
+      <w:r>
+        <w:t>p</w:t>
+      </w:r>
+      <w:r>
+        <w:t>rocesó</w:t>
+      </w:r>
+      <w:r>
+        <w:t xml:space="preserve"> la información</w:t>
+      </w:r>
+      <w:r>
+        <w:t>?</w:t>
       </w:r>
     </w:p>
     <w:p/>
@@ -10459,7 +11424,10 @@
         <w:t>Modelado de datos:</w:t>
       </w:r>
       <w:r>
-        <w:t xml:space="preserve"> el flujo de información definido como parte de la fase de modelado de gestión se refina como un conjunto de objetos de datos necesarios para apoyar la empresa. Se definen las características (llamadas atributos) de cada uno de los objetos y las relaciones entre estos objetos.</w:t>
+        <w:t xml:space="preserve"> </w:t>
+      </w:r>
+      <w:r>
+        <w:t>El intercambio de información establecido como parte de la fase de modelado de gestión es mejorado como un grupo de objetos de datos requeridos para apoyar la empresa. Se establecen características (atributos) de cada objeto y las relaciones entre ellos.</w:t>
       </w:r>
     </w:p>
     <w:p/>
@@ -10472,7 +11440,10 @@
         <w:t>Modelado de proceso:</w:t>
       </w:r>
       <w:r>
-        <w:t xml:space="preserve"> los objetos de datos definidos en la fase de modelado de datos quedan transformados para lograr el flujo de información necesario para implementar una función de gestión. Las descripciones del proceso se crean para añadir, modificar, suprimir, o recuperar un objeto de datos. Es la comunicación entre los objetos. </w:t>
+        <w:t xml:space="preserve"> </w:t>
+      </w:r>
+      <w:r>
+        <w:t>Los objetos de datos definidos en la fase anterior cambian de forma para adquirir el flujo de información requerido para establecer una función de gestión. Las definiciones del proceso se crean para añadir, modificar, suprimir, u obtener un objeto de datos. Esto es la interacción entre los objetos.</w:t>
       </w:r>
     </w:p>
     <w:p/>
@@ -10485,19 +11456,17 @@
         <w:t>Generación de aplicaciones:</w:t>
       </w:r>
       <w:r>
-        <w:t xml:space="preserve"> El </w:t>
-      </w:r>
-      <w:r>
-        <w:t>RAD</w:t>
-      </w:r>
-      <w:r>
-        <w:t xml:space="preserve"> asume la utilización de técnicas de cuarta generación. En lugar de crear software con lenguajes de programación de tercera generación, el proceso </w:t>
-      </w:r>
-      <w:r>
-        <w:t>RAD</w:t>
-      </w:r>
-      <w:r>
-        <w:t xml:space="preserve"> trabaja para volver a utilizar componentes de programas ya existentes (cuando es posible) o a crear componentes reutilizables (cuando sea necesario). En todos los casos se utilizan herramientas automáticas para facilitar la construcción del software. </w:t>
+        <w:t xml:space="preserve"> </w:t>
+      </w:r>
+      <w:r>
+        <w:t>El RAD asume que se utilizarán técnicas de cuarta generación</w:t>
+      </w:r>
+      <w:r>
+        <w:t xml:space="preserve"> en contraposición a utilizar lenguajes de programación de tercera generación para crear software, RAD trabaja volviendo a utilizar componentes de programas previamente programados (si estos existen) o </w:t>
+      </w:r>
+      <w:r>
+        <w:lastRenderedPageBreak/>
+        <w:t>creando componentes reutilizables (si estos son necesarios). De cualquier manera, se asume que se utilizarán herramientas automáticas que faciliten el desarrollo del software.</w:t>
       </w:r>
     </w:p>
     <w:p/>
@@ -10507,7 +11476,6 @@
           <w:rStyle w:val="Ttulo4Car"/>
           <w:rFonts w:eastAsiaTheme="minorHAnsi"/>
         </w:rPr>
-        <w:lastRenderedPageBreak/>
         <w:t>P</w:t>
       </w:r>
       <w:r>
@@ -10518,13 +11486,10 @@
         <w:t>ruebas de entrega:</w:t>
       </w:r>
       <w:r>
-        <w:t xml:space="preserve"> Como el proceso </w:t>
-      </w:r>
-      <w:r>
-        <w:t>RAD</w:t>
-      </w:r>
-      <w:r>
-        <w:t xml:space="preserve"> enfatiza la reutilización, ya se han comprobado muchos de los componentes de los programas. Esto reduce tiempo de pruebas. Sin embargo, se deben probar todos los componentes nuevos y se deben ejercitar todas las interfaces a fondo. </w:t>
+        <w:t xml:space="preserve"> </w:t>
+      </w:r>
+      <w:r>
+        <w:t>Dado que la metodología RAD se enfoca en la reutilización, ya se ha comprobado muchas de las características del software, lo cual reduce los tiempos de pruebas. Sin embargo se deben probar todos los componentes que se han implementado como nuevos y hacer pruebas de estrés a todas las interfaces a fondo.</w:t>
       </w:r>
     </w:p>
     <w:p/>
@@ -10645,7 +11610,20 @@
         </w:numPr>
       </w:pPr>
       <w:r>
-        <w:t xml:space="preserve">Las funciones secundarias son eliminadas como sea necesario para cumplir con el calendario. </w:t>
+        <w:lastRenderedPageBreak/>
+        <w:t>Las funciones</w:t>
+      </w:r>
+      <w:r>
+        <w:t xml:space="preserve"> no cruciales del software</w:t>
+      </w:r>
+      <w:r>
+        <w:t xml:space="preserve"> son eliminadas como sea necesario para cumplir con </w:t>
+      </w:r>
+      <w:r>
+        <w:t>los tiempos de entrega</w:t>
+      </w:r>
+      <w:r>
+        <w:t xml:space="preserve">. </w:t>
       </w:r>
     </w:p>
     <w:p/>
@@ -10664,38 +11642,15 @@
           <w:ilvl w:val="0"/>
           <w:numId w:val="8"/>
         </w:numPr>
-      </w:pPr>
-      <w:proofErr w:type="spellStart"/>
-      <w:r>
-        <w:t>Reunion</w:t>
-      </w:r>
-      <w:proofErr w:type="spellEnd"/>
-      <w:r>
-        <w:t xml:space="preserve"> JAD (</w:t>
-      </w:r>
-      <w:proofErr w:type="spellStart"/>
-      <w:r>
-        <w:t>Joint</w:t>
-      </w:r>
-      <w:proofErr w:type="spellEnd"/>
-      <w:r>
-        <w:t xml:space="preserve"> </w:t>
-      </w:r>
-      <w:proofErr w:type="spellStart"/>
-      <w:r>
-        <w:t>Application</w:t>
-      </w:r>
-      <w:proofErr w:type="spellEnd"/>
-      <w:r>
-        <w:t xml:space="preserve"> </w:t>
-      </w:r>
-      <w:proofErr w:type="spellStart"/>
-      <w:r>
-        <w:t>Development</w:t>
-      </w:r>
-      <w:proofErr w:type="spellEnd"/>
-      <w:r>
-        <w:t xml:space="preserve">): </w:t>
+        <w:rPr>
+          <w:lang w:val="en-US"/>
+        </w:rPr>
+      </w:pPr>
+      <w:r>
+        <w:rPr>
+          <w:lang w:val="en-US"/>
+        </w:rPr>
+        <w:t xml:space="preserve">Reunion JAD (Joint Application Development): </w:t>
       </w:r>
     </w:p>
     <w:p>
@@ -10707,8 +11662,13 @@
         </w:numPr>
       </w:pPr>
       <w:r>
-        <w:lastRenderedPageBreak/>
-        <w:t xml:space="preserve">Se reúnen los usuarios finales y los desarrolladores. </w:t>
+        <w:t>Se</w:t>
+      </w:r>
+      <w:r>
+        <w:t xml:space="preserve"> efectúa una reunión entre los</w:t>
+      </w:r>
+      <w:r>
+        <w:t xml:space="preserve"> usuarios finales y los desarrolladores. </w:t>
       </w:r>
     </w:p>
     <w:p>
@@ -10720,7 +11680,16 @@
         </w:numPr>
       </w:pPr>
       <w:r>
-        <w:t xml:space="preserve">Lluvia de ideas para obtener un borrador inicial de los requisitos. </w:t>
+        <w:t>Se genera una l</w:t>
+      </w:r>
+      <w:r>
+        <w:t xml:space="preserve">luvia de ideas </w:t>
+      </w:r>
+      <w:r>
+        <w:t>con el fin de</w:t>
+      </w:r>
+      <w:r>
+        <w:t xml:space="preserve"> obtener un borrador inicial de los requisitos. </w:t>
       </w:r>
     </w:p>
     <w:p>
@@ -10744,7 +11713,19 @@
         </w:numPr>
       </w:pPr>
       <w:r>
-        <w:t xml:space="preserve">Los desarrolladores construyen y depuran el prototipo basado en los requisitos actuales. </w:t>
+        <w:t xml:space="preserve">Los desarrolladores </w:t>
+      </w:r>
+      <w:r>
+        <w:t>crean</w:t>
+      </w:r>
+      <w:r>
+        <w:t xml:space="preserve"> y depuran el prototipo </w:t>
+      </w:r>
+      <w:r>
+        <w:t>en función de</w:t>
+      </w:r>
+      <w:r>
+        <w:t xml:space="preserve"> los requisitos actuales. </w:t>
       </w:r>
     </w:p>
     <w:p>
@@ -10768,7 +11749,13 @@
         </w:numPr>
       </w:pPr>
       <w:r>
-        <w:t xml:space="preserve">Los clientes prueban el prototipo, depuran los requisitos. </w:t>
+        <w:t>Los clientes</w:t>
+      </w:r>
+      <w:r>
+        <w:t xml:space="preserve"> finales</w:t>
+      </w:r>
+      <w:r>
+        <w:t xml:space="preserve"> prueban el prototipo, depuran los requisitos. </w:t>
       </w:r>
     </w:p>
     <w:p>
@@ -10780,7 +11767,13 @@
         </w:numPr>
       </w:pPr>
       <w:r>
-        <w:t xml:space="preserve">Los clientes y desarrolladores se reúnen para revisar juntos el producto, refinar los requisitos y generar solicitudes de cambios. </w:t>
+        <w:t xml:space="preserve">Los clientes y desarrolladores </w:t>
+      </w:r>
+      <w:r>
+        <w:t>realizan una nueva reunión en la que revisan en conjunto el producto, refinan los requisitos y se generan</w:t>
+      </w:r>
+      <w:r>
+        <w:t xml:space="preserve"> solicitudes de cambios. </w:t>
       </w:r>
     </w:p>
     <w:p>
@@ -10792,7 +11785,19 @@
         </w:numPr>
       </w:pPr>
       <w:r>
-        <w:t>Los cambios para los que no hay tiempo no se realizan. Los requisitos secundarios se eliminan si es necesario para cumplir el calendario.</w:t>
+        <w:t xml:space="preserve">Los cambios para los que no hay tiempo no se realizan. Los requisitos secundarios </w:t>
+      </w:r>
+      <w:r>
+        <w:t xml:space="preserve">no cruciales para el proyecto </w:t>
+      </w:r>
+      <w:r>
+        <w:t>se eliminan si es nec</w:t>
+      </w:r>
+      <w:r>
+        <w:t>esario para cumplir  el calendario de tiempos de entrega</w:t>
+      </w:r>
+      <w:r>
+        <w:t>.</w:t>
       </w:r>
     </w:p>
     <w:p/>
@@ -10882,6 +11887,7 @@
         </w:numPr>
       </w:pPr>
       <w:r>
+        <w:lastRenderedPageBreak/>
         <w:t xml:space="preserve">Mayor involucramiento de los usuarios. </w:t>
       </w:r>
     </w:p>
@@ -10948,7 +11954,6 @@
         </w:numPr>
       </w:pPr>
       <w:r>
-        <w:lastRenderedPageBreak/>
         <w:t xml:space="preserve">Comprar puede ser más caro que construir. </w:t>
       </w:r>
     </w:p>
@@ -12180,7 +13185,7 @@
 <w:ftr xmlns:ve="http://schemas.openxmlformats.org/markup-compatibility/2006" xmlns:o="urn:schemas-microsoft-com:office:office" xmlns:r="http://schemas.openxmlformats.org/officeDocument/2006/relationships" xmlns:m="http://schemas.openxmlformats.org/officeDocument/2006/math" xmlns:v="urn:schemas-microsoft-com:vml" xmlns:wp="http://schemas.openxmlformats.org/drawingml/2006/wordprocessingDrawing" xmlns:w10="urn:schemas-microsoft-com:office:word" xmlns:w="http://schemas.openxmlformats.org/wordprocessingml/2006/main" xmlns:wne="http://schemas.microsoft.com/office/word/2006/wordml">
   <w:sdt>
     <w:sdtPr>
-      <w:id w:val="18564852"/>
+      <w:id w:val="20764971"/>
       <w:docPartObj>
         <w:docPartGallery w:val="Page Numbers (Bottom of Page)"/>
         <w:docPartUnique/>
@@ -14978,7 +15983,7 @@
 </file>
 
 <file path=customXml/itemProps1.xml><?xml version="1.0" encoding="utf-8"?>
-<ds:datastoreItem xmlns:ds="http://schemas.openxmlformats.org/officeDocument/2006/customXml" ds:itemID="{705AD53D-630D-4A75-B65C-9D5BCA8E8CAF}">
+<ds:datastoreItem xmlns:ds="http://schemas.openxmlformats.org/officeDocument/2006/customXml" ds:itemID="{0685FA1A-BE25-424A-A590-C5C6FFB29177}">
   <ds:schemaRefs>
     <ds:schemaRef ds:uri="http://schemas.openxmlformats.org/officeDocument/2006/bibliography"/>
   </ds:schemaRefs>

</xml_diff>

<commit_message>
Agregando figuras y diagramas explicativos de la organización
</commit_message>
<xml_diff>
--- a/tesis.docx
+++ b/tesis.docx
@@ -15,7 +15,7 @@
           <w:rFonts w:cs="Arial"/>
           <w:b/>
           <w:noProof/>
-          <w:lang w:val="es-ES" w:eastAsia="es-ES"/>
+          <w:lang w:eastAsia="es-VE"/>
         </w:rPr>
         <w:drawing>
           <wp:anchor distT="0" distB="0" distL="114300" distR="114300" simplePos="0" relativeHeight="251655680" behindDoc="0" locked="0" layoutInCell="1" allowOverlap="1">
@@ -3446,7 +3446,7 @@
       <w:r>
         <w:rPr>
           <w:noProof/>
-          <w:lang w:val="es-ES" w:eastAsia="es-ES"/>
+          <w:lang w:eastAsia="es-VE"/>
         </w:rPr>
         <w:lastRenderedPageBreak/>
         <w:drawing>
@@ -10134,7 +10134,7 @@
         <w:rPr>
           <w:rFonts w:cs="Arial"/>
           <w:noProof/>
-          <w:lang w:val="es-ES" w:eastAsia="es-ES"/>
+          <w:lang w:eastAsia="es-VE"/>
         </w:rPr>
         <w:drawing>
           <wp:inline distT="0" distB="0" distL="0" distR="0">
@@ -10721,12 +10721,6 @@
     </w:p>
     <w:p/>
     <w:p>
-      <w:pPr>
-        <w:rPr>
-          <w:rFonts w:cs="Arial"/>
-          <w:lang w:val="es-ES" w:eastAsia="es-ES"/>
-        </w:rPr>
-      </w:pPr>
       <w:r>
         <w:t>Para el logro de los objetivos planteados por el present</w:t>
       </w:r>
@@ -10755,20 +10749,917 @@
           <w:rFonts w:cs="Arial"/>
         </w:rPr>
       </w:pPr>
-    </w:p>
-    <w:p>
-      <w:pPr>
-        <w:rPr>
-          <w:rFonts w:cs="Arial"/>
-        </w:rPr>
-      </w:pPr>
-    </w:p>
-    <w:p>
-      <w:pPr>
-        <w:rPr>
-          <w:rFonts w:cs="Arial"/>
-        </w:rPr>
-      </w:pPr>
+      <w:r>
+        <w:rPr>
+          <w:rFonts w:cs="Arial"/>
+        </w:rPr>
+        <w:t>Es necesario definir los modelos de negocio y las distintas reglas del negocio a tener en cuenta en la ejecución de las actividades dentro de Géneros Alimenticios de Venezuela.</w:t>
+      </w:r>
+    </w:p>
+    <w:p>
+      <w:pPr>
+        <w:pStyle w:val="Prrafodelista"/>
+        <w:numPr>
+          <w:ilvl w:val="0"/>
+          <w:numId w:val="21"/>
+        </w:numPr>
+        <w:rPr>
+          <w:rFonts w:cs="Arial"/>
+        </w:rPr>
+      </w:pPr>
+      <w:r>
+        <w:rPr>
+          <w:rFonts w:cs="Arial"/>
+        </w:rPr>
+        <w:lastRenderedPageBreak/>
+        <w:t>Se debe dejar registro de toda entrada y salida de materia prima por parte de administración, este control sirve para cotejar la necesidad de compra de materia prima.</w:t>
+      </w:r>
+    </w:p>
+    <w:p>
+      <w:pPr>
+        <w:pStyle w:val="Prrafodelista"/>
+        <w:numPr>
+          <w:ilvl w:val="0"/>
+          <w:numId w:val="21"/>
+        </w:numPr>
+        <w:rPr>
+          <w:rFonts w:cs="Arial"/>
+        </w:rPr>
+      </w:pPr>
+      <w:r>
+        <w:rPr>
+          <w:rFonts w:cs="Arial"/>
+        </w:rPr>
+        <w:t>Los requerimientos de compra de materia prima son reportados a la administración por el encargado de planta vía telefónica.</w:t>
+      </w:r>
+    </w:p>
+    <w:p>
+      <w:pPr>
+        <w:pStyle w:val="Prrafodelista"/>
+        <w:numPr>
+          <w:ilvl w:val="0"/>
+          <w:numId w:val="21"/>
+        </w:numPr>
+        <w:rPr>
+          <w:rFonts w:cs="Arial"/>
+        </w:rPr>
+      </w:pPr>
+      <w:r>
+        <w:rPr>
+          <w:rFonts w:cs="Arial"/>
+        </w:rPr>
+        <w:t>El administrador tendrá a su disposición aceptar o negar una solicitud de compra de materia prima basado en las existencias actuales de materia prima y la fecha del requerimiento.</w:t>
+      </w:r>
+    </w:p>
+    <w:p>
+      <w:pPr>
+        <w:pStyle w:val="Prrafodelista"/>
+        <w:numPr>
+          <w:ilvl w:val="0"/>
+          <w:numId w:val="21"/>
+        </w:numPr>
+        <w:rPr>
+          <w:rFonts w:cs="Arial"/>
+        </w:rPr>
+      </w:pPr>
+      <w:r>
+        <w:rPr>
+          <w:rFonts w:cs="Arial"/>
+        </w:rPr>
+        <w:t>Las órdenes de compra son realizadas por el administrador, posterior a cotización por parte de proveedores.</w:t>
+      </w:r>
+    </w:p>
+    <w:p>
+      <w:pPr>
+        <w:pStyle w:val="Prrafodelista"/>
+        <w:numPr>
+          <w:ilvl w:val="0"/>
+          <w:numId w:val="21"/>
+        </w:numPr>
+        <w:rPr>
+          <w:rFonts w:cs="Arial"/>
+        </w:rPr>
+      </w:pPr>
+      <w:r>
+        <w:rPr>
+          <w:rFonts w:cs="Arial"/>
+        </w:rPr>
+        <w:t>Las facturas de compra y venta son revisadas en administración en conjunto con el contador.</w:t>
+      </w:r>
+    </w:p>
+    <w:p>
+      <w:pPr>
+        <w:pStyle w:val="Prrafodelista"/>
+        <w:numPr>
+          <w:ilvl w:val="0"/>
+          <w:numId w:val="21"/>
+        </w:numPr>
+        <w:rPr>
+          <w:rFonts w:cs="Arial"/>
+        </w:rPr>
+      </w:pPr>
+      <w:r>
+        <w:rPr>
+          <w:rFonts w:cs="Arial"/>
+        </w:rPr>
+        <w:t>Las entregas de insumos</w:t>
+      </w:r>
+      <w:r>
+        <w:rPr>
+          <w:rFonts w:cs="Arial"/>
+        </w:rPr>
+        <w:t xml:space="preserve"> y/o materias primas provenientes de proveedores son recibidas en planta y verificadas. Si el pedido falla la verificación es devuelto al proveedor, exigiendo su reposición o devolución del monto de la compra, en caso de que fuese a contado.</w:t>
+      </w:r>
+    </w:p>
+    <w:p>
+      <w:pPr>
+        <w:pStyle w:val="Prrafodelista"/>
+        <w:numPr>
+          <w:ilvl w:val="0"/>
+          <w:numId w:val="21"/>
+        </w:numPr>
+        <w:rPr>
+          <w:rFonts w:cs="Arial"/>
+        </w:rPr>
+      </w:pPr>
+      <w:r>
+        <w:rPr>
+          <w:rFonts w:cs="Arial"/>
+        </w:rPr>
+        <w:t>El precio de costo y precio de venta de cada producto se determinará de acuerdo a las materias primas utilizadas para la producci</w:t>
+      </w:r>
+      <w:r>
+        <w:rPr>
+          <w:rFonts w:cs="Arial"/>
+        </w:rPr>
+        <w:t>ón, la mano de obra utilizada y los estándares de costo de producción.</w:t>
+      </w:r>
+    </w:p>
+    <w:p>
+      <w:pPr>
+        <w:rPr>
+          <w:rFonts w:cs="Arial"/>
+        </w:rPr>
+      </w:pPr>
+    </w:p>
+    <w:p>
+      <w:pPr>
+        <w:pStyle w:val="Encabezado4"/>
+      </w:pPr>
+    </w:p>
+    <w:p>
+      <w:pPr>
+        <w:pStyle w:val="Encabezado4"/>
+      </w:pPr>
+    </w:p>
+    <w:p>
+      <w:pPr>
+        <w:pStyle w:val="Encabezado4"/>
+      </w:pPr>
+    </w:p>
+    <w:p>
+      <w:pPr>
+        <w:pStyle w:val="Encabezado4"/>
+      </w:pPr>
+    </w:p>
+    <w:p>
+      <w:pPr>
+        <w:pStyle w:val="Encabezado4"/>
+      </w:pPr>
+    </w:p>
+    <w:p>
+      <w:pPr>
+        <w:pStyle w:val="Encabezado4"/>
+      </w:pPr>
+    </w:p>
+    <w:p>
+      <w:pPr>
+        <w:pStyle w:val="Encabezado4"/>
+      </w:pPr>
+    </w:p>
+    <w:p>
+      <w:pPr>
+        <w:pStyle w:val="Encabezado4"/>
+      </w:pPr>
+    </w:p>
+    <w:p>
+      <w:pPr>
+        <w:pStyle w:val="Encabezado4"/>
+        <w:rPr>
+          <w:noProof/>
+          <w:lang w:eastAsia="es-VE"/>
+        </w:rPr>
+      </w:pPr>
+      <w:r>
+        <w:lastRenderedPageBreak/>
+        <w:t>Organización del Modelo</w:t>
+      </w:r>
+    </w:p>
+    <w:p>
+      <w:pPr>
+        <w:jc w:val="center"/>
+        <w:rPr>
+          <w:rFonts w:cs="Arial"/>
+          <w:lang w:val="es-ES" w:eastAsia="es-ES"/>
+        </w:rPr>
+      </w:pPr>
+      <w:r>
+        <w:rPr>
+          <w:noProof/>
+          <w:lang w:eastAsia="es-VE"/>
+        </w:rPr>
+        <w:drawing>
+          <wp:inline distT="0" distB="0" distL="0" distR="0" wp14:anchorId="183E03A8" wp14:editId="28C3EF01">
+            <wp:extent cx="2857500" cy="3756489"/>
+            <wp:effectExtent l="0" t="0" r="0" b="0"/>
+            <wp:docPr id="5" name="Imagen 5"/>
+            <wp:cNvGraphicFramePr>
+              <a:graphicFrameLocks xmlns:a="http://schemas.openxmlformats.org/drawingml/2006/main" noChangeAspect="1"/>
+            </wp:cNvGraphicFramePr>
+            <a:graphic xmlns:a="http://schemas.openxmlformats.org/drawingml/2006/main">
+              <a:graphicData uri="http://schemas.openxmlformats.org/drawingml/2006/picture">
+                <pic:pic xmlns:pic="http://schemas.openxmlformats.org/drawingml/2006/picture">
+                  <pic:nvPicPr>
+                    <pic:cNvPr id="1" name=""/>
+                    <pic:cNvPicPr/>
+                  </pic:nvPicPr>
+                  <pic:blipFill rotWithShape="1">
+                    <a:blip r:embed="rId23"/>
+                    <a:srcRect l="43526" t="23349" r="40333" b="50129"/>
+                    <a:stretch/>
+                  </pic:blipFill>
+                  <pic:spPr bwMode="auto">
+                    <a:xfrm>
+                      <a:off x="0" y="0"/>
+                      <a:ext cx="2859874" cy="3759609"/>
+                    </a:xfrm>
+                    <a:prstGeom prst="rect">
+                      <a:avLst/>
+                    </a:prstGeom>
+                    <a:ln>
+                      <a:noFill/>
+                    </a:ln>
+                    <a:extLst>
+                      <a:ext uri="{53640926-AAD7-44D8-BBD7-CCE9431645EC}">
+                        <a14:shadowObscured xmlns:a14="http://schemas.microsoft.com/office/drawing/2010/main"/>
+                      </a:ext>
+                    </a:extLst>
+                  </pic:spPr>
+                </pic:pic>
+              </a:graphicData>
+            </a:graphic>
+          </wp:inline>
+        </w:drawing>
+      </w:r>
+    </w:p>
+    <w:p>
+      <w:pPr>
+        <w:rPr>
+          <w:rFonts w:cs="Arial"/>
+        </w:rPr>
+      </w:pPr>
+    </w:p>
+    <w:p>
+      <w:pPr>
+        <w:rPr>
+          <w:rFonts w:cs="Arial"/>
+        </w:rPr>
+      </w:pPr>
+      <w:r>
+        <w:rPr>
+          <w:rFonts w:cs="Arial"/>
+        </w:rPr>
+        <w:t>Figura Nº X: Organización del Modelo de Casos de Uso del Negocio</w:t>
+      </w:r>
+    </w:p>
+    <w:p>
+      <w:pPr>
+        <w:rPr>
+          <w:rFonts w:cs="Arial"/>
+        </w:rPr>
+      </w:pPr>
+    </w:p>
+    <w:p>
+      <w:pPr>
+        <w:pStyle w:val="Encabezado4"/>
+      </w:pPr>
+      <w:r>
+        <w:t>Actores del Negocio</w:t>
+      </w:r>
+    </w:p>
+    <w:p/>
+    <w:tbl>
+      <w:tblPr>
+        <w:tblStyle w:val="Tablaconcuadrcula"/>
+        <w:tblW w:w="0" w:type="auto"/>
+        <w:tblLook w:val="04A0" w:firstRow="1" w:lastRow="0" w:firstColumn="1" w:lastColumn="0" w:noHBand="0" w:noVBand="1"/>
+      </w:tblPr>
+      <w:tblGrid>
+        <w:gridCol w:w="1724"/>
+        <w:gridCol w:w="3062"/>
+        <w:gridCol w:w="3625"/>
+      </w:tblGrid>
+      <w:tr>
+        <w:tc>
+          <w:tcPr>
+            <w:tcW w:w="1724" w:type="dxa"/>
+          </w:tcPr>
+          <w:p>
+            <w:pPr>
+              <w:ind w:firstLine="0"/>
+              <w:rPr>
+                <w:b/>
+              </w:rPr>
+            </w:pPr>
+            <w:r>
+              <w:rPr>
+                <w:b/>
+              </w:rPr>
+              <w:t>Nombre</w:t>
+            </w:r>
+          </w:p>
+        </w:tc>
+        <w:tc>
+          <w:tcPr>
+            <w:tcW w:w="3062" w:type="dxa"/>
+          </w:tcPr>
+          <w:p>
+            <w:pPr>
+              <w:ind w:firstLine="0"/>
+              <w:rPr>
+                <w:b/>
+              </w:rPr>
+            </w:pPr>
+            <w:r>
+              <w:rPr>
+                <w:b/>
+              </w:rPr>
+              <w:t>Descripción</w:t>
+            </w:r>
+          </w:p>
+        </w:tc>
+        <w:tc>
+          <w:tcPr>
+            <w:tcW w:w="3625" w:type="dxa"/>
+          </w:tcPr>
+          <w:p>
+            <w:pPr>
+              <w:ind w:firstLine="0"/>
+              <w:rPr>
+                <w:b/>
+              </w:rPr>
+            </w:pPr>
+            <w:r>
+              <w:rPr>
+                <w:b/>
+              </w:rPr>
+              <w:t>Rol</w:t>
+            </w:r>
+          </w:p>
+        </w:tc>
+      </w:tr>
+      <w:tr>
+        <w:tc>
+          <w:tcPr>
+            <w:tcW w:w="1724" w:type="dxa"/>
+          </w:tcPr>
+          <w:p>
+            <w:pPr>
+              <w:ind w:firstLine="0"/>
+            </w:pPr>
+            <w:r>
+              <w:t>Usuario del Sistema Administrativo</w:t>
+            </w:r>
+          </w:p>
+        </w:tc>
+        <w:tc>
+          <w:tcPr>
+            <w:tcW w:w="3062" w:type="dxa"/>
+          </w:tcPr>
+          <w:p>
+            <w:pPr>
+              <w:ind w:firstLine="0"/>
+            </w:pPr>
+            <w:r>
+              <w:t>Son las personas autorizadas y con privilegios suficientes para utilizar el sistema administrativo.</w:t>
+            </w:r>
+          </w:p>
+        </w:tc>
+        <w:tc>
+          <w:tcPr>
+            <w:tcW w:w="3625" w:type="dxa"/>
+          </w:tcPr>
+          <w:p>
+            <w:pPr>
+              <w:pStyle w:val="Prrafodelista"/>
+              <w:numPr>
+                <w:ilvl w:val="0"/>
+                <w:numId w:val="24"/>
+              </w:numPr>
+              <w:ind w:left="317"/>
+            </w:pPr>
+            <w:r>
+              <w:t>Verificar y constatar las facturas emitidas por el proveedor al hacer una compra de materias primas.</w:t>
+            </w:r>
+          </w:p>
+          <w:p>
+            <w:pPr>
+              <w:pStyle w:val="Prrafodelista"/>
+              <w:numPr>
+                <w:ilvl w:val="0"/>
+                <w:numId w:val="24"/>
+              </w:numPr>
+              <w:ind w:left="317"/>
+            </w:pPr>
+            <w:r>
+              <w:t>Verificar y constatar las factur</w:t>
+            </w:r>
+            <w:r>
+              <w:t>as emitidas hacia los clientes al hacer una venta de productos terminados.</w:t>
+            </w:r>
+          </w:p>
+          <w:p>
+            <w:pPr>
+              <w:pStyle w:val="Prrafodelista"/>
+              <w:numPr>
+                <w:ilvl w:val="0"/>
+                <w:numId w:val="24"/>
+              </w:numPr>
+              <w:ind w:left="317"/>
+            </w:pPr>
+            <w:r>
+              <w:lastRenderedPageBreak/>
+              <w:t>Realizar un registro constante de las operaciones de producción de la empresa.</w:t>
+            </w:r>
+          </w:p>
+          <w:p>
+            <w:pPr>
+              <w:pStyle w:val="Prrafodelista"/>
+              <w:numPr>
+                <w:ilvl w:val="0"/>
+                <w:numId w:val="24"/>
+              </w:numPr>
+              <w:ind w:left="317"/>
+            </w:pPr>
+            <w:r>
+              <w:t>Revisar los requerimientos de materias primas para una producción dada, en contraste con los registros de inventario.</w:t>
+            </w:r>
+          </w:p>
+          <w:p>
+            <w:pPr>
+              <w:pStyle w:val="Prrafodelista"/>
+              <w:numPr>
+                <w:ilvl w:val="0"/>
+                <w:numId w:val="24"/>
+              </w:numPr>
+              <w:ind w:left="317"/>
+            </w:pPr>
+            <w:r>
+              <w:t>Llevar un control de las operaciones contables de la empresa,</w:t>
+            </w:r>
+            <w:r>
+              <w:t xml:space="preserve"> flujos de caja y saldos en las cuentas bancarias.</w:t>
+            </w:r>
+          </w:p>
+          <w:p>
+            <w:pPr>
+              <w:pStyle w:val="Prrafodelista"/>
+              <w:numPr>
+                <w:ilvl w:val="0"/>
+                <w:numId w:val="24"/>
+              </w:numPr>
+              <w:ind w:left="317"/>
+            </w:pPr>
+            <w:r>
+              <w:t>Llevar un control sobre los cambios en los inventarios de materia prima, productos en proceso y productos terminados.</w:t>
+            </w:r>
+          </w:p>
+        </w:tc>
+      </w:tr>
+      <w:tr>
+        <w:tc>
+          <w:tcPr>
+            <w:tcW w:w="1724" w:type="dxa"/>
+          </w:tcPr>
+          <w:p>
+            <w:pPr>
+              <w:ind w:firstLine="0"/>
+            </w:pPr>
+            <w:r>
+              <w:lastRenderedPageBreak/>
+              <w:t>Proveedores</w:t>
+            </w:r>
+          </w:p>
+        </w:tc>
+        <w:tc>
+          <w:tcPr>
+            <w:tcW w:w="3062" w:type="dxa"/>
+          </w:tcPr>
+          <w:p>
+            <w:pPr>
+              <w:ind w:firstLine="0"/>
+            </w:pPr>
+            <w:r>
+              <w:t>Son las empresas encargadas de brindar los insumos y materias primas necesarios para la producción.</w:t>
+            </w:r>
+          </w:p>
+        </w:tc>
+        <w:tc>
+          <w:tcPr>
+            <w:tcW w:w="3625" w:type="dxa"/>
+          </w:tcPr>
+          <w:p>
+            <w:pPr>
+              <w:pStyle w:val="Prrafodelista"/>
+              <w:numPr>
+                <w:ilvl w:val="0"/>
+                <w:numId w:val="23"/>
+              </w:numPr>
+              <w:ind w:left="317"/>
+            </w:pPr>
+            <w:r>
+              <w:t>Registrar l</w:t>
+            </w:r>
+            <w:r>
+              <w:t>as compras realizadas de la empresa.</w:t>
+            </w:r>
+          </w:p>
+        </w:tc>
+      </w:tr>
+      <w:tr>
+        <w:tc>
+          <w:tcPr>
+            <w:tcW w:w="1724" w:type="dxa"/>
+          </w:tcPr>
+          <w:p>
+            <w:pPr>
+              <w:ind w:firstLine="0"/>
+            </w:pPr>
+            <w:r>
+              <w:t>Contador</w:t>
+            </w:r>
+          </w:p>
+        </w:tc>
+        <w:tc>
+          <w:tcPr>
+            <w:tcW w:w="3062" w:type="dxa"/>
+          </w:tcPr>
+          <w:p>
+            <w:pPr>
+              <w:ind w:firstLine="0"/>
+            </w:pPr>
+            <w:r>
+              <w:t>Es la persona encargada de llevar la contabilidad dentro de la empresa</w:t>
+            </w:r>
+            <w:r>
+              <w:t>.</w:t>
+            </w:r>
+          </w:p>
+        </w:tc>
+        <w:tc>
+          <w:tcPr>
+            <w:tcW w:w="3625" w:type="dxa"/>
+          </w:tcPr>
+          <w:p>
+            <w:pPr>
+              <w:pStyle w:val="Prrafodelista"/>
+              <w:numPr>
+                <w:ilvl w:val="0"/>
+                <w:numId w:val="22"/>
+              </w:numPr>
+              <w:ind w:left="347"/>
+            </w:pPr>
+            <w:r>
+              <w:t>Comparar, verificar y registrar los documentos de las compras realizadas</w:t>
+            </w:r>
+            <w:r>
+              <w:t>.</w:t>
+            </w:r>
+          </w:p>
+        </w:tc>
+      </w:tr>
+      <w:tr>
+        <w:tc>
+          <w:tcPr>
+            <w:tcW w:w="1724" w:type="dxa"/>
+          </w:tcPr>
+          <w:p>
+            <w:pPr>
+              <w:ind w:firstLine="0"/>
+            </w:pPr>
+            <w:r>
+              <w:t>Cliente</w:t>
+            </w:r>
+          </w:p>
+        </w:tc>
+        <w:tc>
+          <w:tcPr>
+            <w:tcW w:w="3062" w:type="dxa"/>
+          </w:tcPr>
+          <w:p>
+            <w:pPr>
+              <w:ind w:firstLine="0"/>
+            </w:pPr>
+            <w:r>
+              <w:t xml:space="preserve">Son las empresas que adquieren los productos </w:t>
+            </w:r>
+            <w:r>
+              <w:lastRenderedPageBreak/>
+              <w:t>terminados que se producen</w:t>
+            </w:r>
+            <w:r>
+              <w:t>.</w:t>
+            </w:r>
+          </w:p>
+        </w:tc>
+        <w:tc>
+          <w:tcPr>
+            <w:tcW w:w="3625" w:type="dxa"/>
+          </w:tcPr>
+          <w:p>
+            <w:pPr>
+              <w:pStyle w:val="Prrafodelista"/>
+              <w:numPr>
+                <w:ilvl w:val="0"/>
+                <w:numId w:val="22"/>
+              </w:numPr>
+              <w:ind w:left="347"/>
+            </w:pPr>
+            <w:r>
+              <w:lastRenderedPageBreak/>
+              <w:t xml:space="preserve">Comparar, verificar y registrar los documentos de </w:t>
+            </w:r>
+            <w:r>
+              <w:lastRenderedPageBreak/>
+              <w:t xml:space="preserve">las </w:t>
+            </w:r>
+            <w:r>
+              <w:t>ventas</w:t>
+            </w:r>
+            <w:r>
+              <w:t xml:space="preserve"> realizadas.</w:t>
+            </w:r>
+          </w:p>
+        </w:tc>
+      </w:tr>
+    </w:tbl>
+    <w:p>
+      <w:r>
+        <w:lastRenderedPageBreak/>
+        <w:t>Tabla Nº X: Descripción del Actor del Negocio</w:t>
+      </w:r>
+    </w:p>
+    <w:p/>
+    <w:p>
+      <w:pPr>
+        <w:pStyle w:val="Encabezado4"/>
+      </w:pPr>
+      <w:r>
+        <w:t>Objetivos del Negocio</w:t>
+      </w:r>
+    </w:p>
+    <w:p/>
+    <w:p>
+      <w:r>
+        <w:t>Describe el valor deseado en función del futuro, se utiliza para planificar las tareas que llevará a cabo el negocio. (ver Figura Nº X).</w:t>
+      </w:r>
+    </w:p>
+    <w:p>
+      <w:pPr>
+        <w:rPr>
+          <w:noProof/>
+          <w:lang w:eastAsia="es-VE"/>
+        </w:rPr>
+      </w:pPr>
+    </w:p>
+    <w:p>
+      <w:r>
+        <w:rPr>
+          <w:noProof/>
+          <w:lang w:eastAsia="es-VE"/>
+        </w:rPr>
+        <w:drawing>
+          <wp:inline distT="0" distB="0" distL="0" distR="0" wp14:anchorId="24520470" wp14:editId="504C91E0">
+            <wp:extent cx="5067300" cy="2760544"/>
+            <wp:effectExtent l="0" t="0" r="0" b="0"/>
+            <wp:docPr id="7" name="Imagen 7"/>
+            <wp:cNvGraphicFramePr>
+              <a:graphicFrameLocks xmlns:a="http://schemas.openxmlformats.org/drawingml/2006/main" noChangeAspect="1"/>
+            </wp:cNvGraphicFramePr>
+            <a:graphic xmlns:a="http://schemas.openxmlformats.org/drawingml/2006/main">
+              <a:graphicData uri="http://schemas.openxmlformats.org/drawingml/2006/picture">
+                <pic:pic xmlns:pic="http://schemas.openxmlformats.org/drawingml/2006/picture">
+                  <pic:nvPicPr>
+                    <pic:cNvPr id="1" name=""/>
+                    <pic:cNvPicPr/>
+                  </pic:nvPicPr>
+                  <pic:blipFill rotWithShape="1">
+                    <a:blip r:embed="rId24"/>
+                    <a:srcRect l="26841" t="22670" r="24556" b="44234"/>
+                    <a:stretch/>
+                  </pic:blipFill>
+                  <pic:spPr bwMode="auto">
+                    <a:xfrm>
+                      <a:off x="0" y="0"/>
+                      <a:ext cx="5070887" cy="2762498"/>
+                    </a:xfrm>
+                    <a:prstGeom prst="rect">
+                      <a:avLst/>
+                    </a:prstGeom>
+                    <a:ln>
+                      <a:noFill/>
+                    </a:ln>
+                    <a:extLst>
+                      <a:ext uri="{53640926-AAD7-44D8-BBD7-CCE9431645EC}">
+                        <a14:shadowObscured xmlns:a14="http://schemas.microsoft.com/office/drawing/2010/main"/>
+                      </a:ext>
+                    </a:extLst>
+                  </pic:spPr>
+                </pic:pic>
+              </a:graphicData>
+            </a:graphic>
+          </wp:inline>
+        </w:drawing>
+      </w:r>
+    </w:p>
+    <w:p/>
+    <w:p>
+      <w:pPr>
+        <w:rPr>
+          <w:rFonts w:cs="Arial"/>
+        </w:rPr>
+      </w:pPr>
+      <w:r>
+        <w:rPr>
+          <w:rFonts w:cs="Arial"/>
+        </w:rPr>
+        <w:t>Figura Nº X: Objetivos del Negocio</w:t>
+      </w:r>
+    </w:p>
+    <w:p>
+      <w:pPr>
+        <w:rPr>
+          <w:rFonts w:cs="Arial"/>
+        </w:rPr>
+      </w:pPr>
+    </w:p>
+    <w:p>
+      <w:pPr>
+        <w:rPr>
+          <w:rFonts w:cs="Arial"/>
+        </w:rPr>
+      </w:pPr>
+    </w:p>
+    <w:p>
+      <w:pPr>
+        <w:pStyle w:val="Encabezado4"/>
+      </w:pPr>
+    </w:p>
+    <w:p>
+      <w:pPr>
+        <w:pStyle w:val="Encabezado4"/>
+      </w:pPr>
+    </w:p>
+    <w:p>
+      <w:pPr>
+        <w:pStyle w:val="Encabezado4"/>
+      </w:pPr>
+    </w:p>
+    <w:p>
+      <w:pPr>
+        <w:pStyle w:val="Encabezado4"/>
+      </w:pPr>
+      <w:r>
+        <w:t>Casos de Uso y Objetivos del Negocio</w:t>
+      </w:r>
+    </w:p>
+    <w:p>
+      <w:r>
+        <w:t>En este apartado se mostrarán los Casos de Uso vs Objetivos del negocio (ver Figura Nº X).</w:t>
+      </w:r>
+    </w:p>
+    <w:p>
+      <w:pPr>
+        <w:rPr>
+          <w:noProof/>
+          <w:lang w:eastAsia="es-VE"/>
+        </w:rPr>
+      </w:pPr>
+    </w:p>
+    <w:p>
+      <w:r>
+        <w:rPr>
+          <w:noProof/>
+          <w:lang w:eastAsia="es-VE"/>
+        </w:rPr>
+        <w:drawing>
+          <wp:inline distT="0" distB="0" distL="0" distR="0" wp14:anchorId="3333D841" wp14:editId="1182DB28">
+            <wp:extent cx="5019675" cy="5204903"/>
+            <wp:effectExtent l="0" t="0" r="0" b="0"/>
+            <wp:docPr id="8" name="Imagen 8"/>
+            <wp:cNvGraphicFramePr>
+              <a:graphicFrameLocks xmlns:a="http://schemas.openxmlformats.org/drawingml/2006/main" noChangeAspect="1"/>
+            </wp:cNvGraphicFramePr>
+            <a:graphic xmlns:a="http://schemas.openxmlformats.org/drawingml/2006/main">
+              <a:graphicData uri="http://schemas.openxmlformats.org/drawingml/2006/picture">
+                <pic:pic xmlns:pic="http://schemas.openxmlformats.org/drawingml/2006/picture">
+                  <pic:nvPicPr>
+                    <pic:cNvPr id="1" name=""/>
+                    <pic:cNvPicPr/>
+                  </pic:nvPicPr>
+                  <pic:blipFill rotWithShape="1">
+                    <a:blip r:embed="rId25"/>
+                    <a:srcRect l="22307" t="18815" r="28545" b="17485"/>
+                    <a:stretch/>
+                  </pic:blipFill>
+                  <pic:spPr bwMode="auto">
+                    <a:xfrm>
+                      <a:off x="0" y="0"/>
+                      <a:ext cx="5021030" cy="5206308"/>
+                    </a:xfrm>
+                    <a:prstGeom prst="rect">
+                      <a:avLst/>
+                    </a:prstGeom>
+                    <a:ln>
+                      <a:noFill/>
+                    </a:ln>
+                    <a:extLst>
+                      <a:ext uri="{53640926-AAD7-44D8-BBD7-CCE9431645EC}">
+                        <a14:shadowObscured xmlns:a14="http://schemas.microsoft.com/office/drawing/2010/main"/>
+                      </a:ext>
+                    </a:extLst>
+                  </pic:spPr>
+                </pic:pic>
+              </a:graphicData>
+            </a:graphic>
+          </wp:inline>
+        </w:drawing>
+      </w:r>
+    </w:p>
+    <w:p>
+      <w:r>
+        <w:t>Figura Nº X: Caso de Uso vs Objetivos del Negocio</w:t>
+      </w:r>
+    </w:p>
+    <w:p/>
+    <w:p>
+      <w:r>
+        <w:rPr>
+          <w:noProof/>
+          <w:lang w:eastAsia="es-VE"/>
+        </w:rPr>
+        <w:lastRenderedPageBreak/>
+        <w:drawing>
+          <wp:inline distT="0" distB="0" distL="0" distR="0">
+            <wp:extent cx="5252085" cy="3631565"/>
+            <wp:effectExtent l="0" t="0" r="0" b="0"/>
+            <wp:docPr id="2" name="Imagen 2"/>
+            <wp:cNvGraphicFramePr>
+              <a:graphicFrameLocks xmlns:a="http://schemas.openxmlformats.org/drawingml/2006/main" noChangeAspect="1"/>
+            </wp:cNvGraphicFramePr>
+            <a:graphic xmlns:a="http://schemas.openxmlformats.org/drawingml/2006/main">
+              <a:graphicData uri="http://schemas.openxmlformats.org/drawingml/2006/picture">
+                <pic:pic xmlns:pic="http://schemas.openxmlformats.org/drawingml/2006/picture">
+                  <pic:nvPicPr>
+                    <pic:cNvPr id="2" name="Modelo de Caso de Uso del Negocio.emf"/>
+                    <pic:cNvPicPr/>
+                  </pic:nvPicPr>
+                  <pic:blipFill>
+                    <a:blip r:embed="rId26">
+                      <a:extLst>
+                        <a:ext uri="{28A0092B-C50C-407E-A947-70E740481C1C}">
+                          <a14:useLocalDpi xmlns:a14="http://schemas.microsoft.com/office/drawing/2010/main" val="0"/>
+                        </a:ext>
+                      </a:extLst>
+                    </a:blip>
+                    <a:stretch>
+                      <a:fillRect/>
+                    </a:stretch>
+                  </pic:blipFill>
+                  <pic:spPr>
+                    <a:xfrm>
+                      <a:off x="0" y="0"/>
+                      <a:ext cx="5252085" cy="3631565"/>
+                    </a:xfrm>
+                    <a:prstGeom prst="rect">
+                      <a:avLst/>
+                    </a:prstGeom>
+                  </pic:spPr>
+                </pic:pic>
+              </a:graphicData>
+            </a:graphic>
+          </wp:inline>
+        </w:drawing>
+      </w:r>
+    </w:p>
+    <w:p>
+      <w:r>
+        <w:t>Figura Nº X: Caso de Uso vs Objetivos del Negocio</w:t>
+      </w:r>
+    </w:p>
+    <w:p>
+      <w:bookmarkStart w:id="29" w:name="_GoBack"/>
+      <w:bookmarkEnd w:id="29"/>
     </w:p>
     <w:p>
       <w:pPr>
@@ -10781,7 +11672,6 @@
         <w:rPr>
           <w:rFonts w:cs="Arial"/>
         </w:rPr>
-        <w:lastRenderedPageBreak/>
         <w:t>Definición de Requerimientos</w:t>
       </w:r>
     </w:p>
@@ -10828,7 +11718,15 @@
           <w:rFonts w:cs="Arial"/>
           <w:lang w:val="es-ES" w:eastAsia="es-ES"/>
         </w:rPr>
-        <w:t>Es necesario un módulo de usuarios en el cual, inicialmente, solo tendrá acceso el administrador, posteriores registros de usuarios deberá hacerlos el administrador directamente. En este registro se deberá especificar el correo de recuperación de contraseña y un nivel de privilegio del empleado, brindándole acceso sólo a las herramientas que éste deba utilizar.</w:t>
+        <w:t xml:space="preserve">Es necesario un módulo de usuarios en el cual, inicialmente, solo tendrá acceso el administrador, posteriores registros de usuarios deberá hacerlos el administrador directamente. En este registro se deberá especificar el correo de recuperación de contraseña y un </w:t>
+      </w:r>
+      <w:r>
+        <w:rPr>
+          <w:rFonts w:cs="Arial"/>
+          <w:lang w:val="es-ES" w:eastAsia="es-ES"/>
+        </w:rPr>
+        <w:lastRenderedPageBreak/>
+        <w:t>nivel de privilegio del empleado, brindándole acceso sólo a las herramientas que éste deba utilizar.</w:t>
       </w:r>
     </w:p>
     <w:p>
@@ -10888,15 +11786,7 @@
           <w:rFonts w:cs="Arial"/>
           <w:lang w:val="es-ES" w:eastAsia="es-ES"/>
         </w:rPr>
-        <w:t xml:space="preserve">Implementar un módulo de producción que permita visualizar las corridas de producciones ejecutadas en el módulo de recetas, </w:t>
-      </w:r>
-      <w:r>
-        <w:rPr>
-          <w:rFonts w:cs="Arial"/>
-          <w:lang w:val="es-ES" w:eastAsia="es-ES"/>
-        </w:rPr>
-        <w:lastRenderedPageBreak/>
-        <w:t>ordenadas cronológicamente y que desplieguen información detallada de las mismas.</w:t>
+        <w:t>Implementar un módulo de producción que permita visualizar las corridas de producciones ejecutadas en el módulo de recetas, ordenadas cronológicamente y que desplieguen información detallada de las mismas.</w:t>
       </w:r>
     </w:p>
     <w:p>
@@ -10936,7 +11826,15 @@
           <w:rFonts w:cs="Arial"/>
           <w:lang w:val="es-ES" w:eastAsia="es-ES"/>
         </w:rPr>
-        <w:t>Igualmente se desarrollará un módulo para Ventas, en el cual se listarán las ventas realizadas y se permitirán crear nuevas ventas, dentro de la creación, se listarán los productos terminados disponibles para venta, se seleccionará un cliente y una caja o banco a la cual afectará dicha venta.</w:t>
+        <w:t xml:space="preserve">Igualmente se desarrollará un módulo para Ventas, en el cual se listarán las ventas realizadas y se permitirán crear nuevas ventas, dentro de la creación, se listarán los productos terminados </w:t>
+      </w:r>
+      <w:r>
+        <w:rPr>
+          <w:rFonts w:cs="Arial"/>
+          <w:lang w:val="es-ES" w:eastAsia="es-ES"/>
+        </w:rPr>
+        <w:lastRenderedPageBreak/>
+        <w:t>disponibles para venta, se seleccionará un cliente y una caja o banco a la cual afectará dicha venta.</w:t>
       </w:r>
     </w:p>
     <w:p>
@@ -11050,7 +11948,6 @@
           <w:rFonts w:cs="Arial"/>
           <w:lang w:val="es-ES" w:eastAsia="es-ES"/>
         </w:rPr>
-        <w:lastRenderedPageBreak/>
         <w:t>Un módulo de Parámetros Calculados será utilizado para el cálculo de los salarios integrales y estándares de costos fijos, los cuales afectan directamente los cálculos de cada corrida de producción.</w:t>
       </w:r>
     </w:p>
@@ -11115,7 +12012,11 @@
         </w:numPr>
       </w:pPr>
       <w:r>
-        <w:t>Usabilidad: El sistema debe ser de fácil uso para cualquier tipo de usuario, tanto para expertos como para personas menos diestras. La aplicación debe ayudar a lograr los objetivos trazados por el usuario de manera efectiva.</w:t>
+        <w:t xml:space="preserve">Usabilidad: El sistema debe ser de fácil uso para cualquier tipo de usuario, tanto para expertos como para personas menos diestras. </w:t>
+      </w:r>
+      <w:r>
+        <w:lastRenderedPageBreak/>
+        <w:t>La aplicación debe ayudar a lograr los objetivos trazados por el usuario de manera efectiva.</w:t>
       </w:r>
     </w:p>
     <w:p>
@@ -11172,7 +12073,6 @@
         <w:ind w:left="1004" w:firstLine="0"/>
       </w:pPr>
       <w:r>
-        <w:lastRenderedPageBreak/>
         <w:t xml:space="preserve">   </w:t>
       </w:r>
     </w:p>
@@ -11257,6 +12157,7 @@
               <w:rPr>
                 <w:b/>
               </w:rPr>
+              <w:lastRenderedPageBreak/>
               <w:t>Programa</w:t>
             </w:r>
           </w:p>
@@ -11689,7 +12590,6 @@
     <w:p/>
     <w:p>
       <w:r>
-        <w:lastRenderedPageBreak/>
         <w:t>Tabla Nº2</w:t>
       </w:r>
       <w:r>
@@ -12666,7 +13566,11 @@
               <w:ind w:firstLine="0"/>
             </w:pPr>
             <w:r>
-              <w:t>Tinta Impresora Láser HP</w:t>
+              <w:t xml:space="preserve">Tinta Impresora </w:t>
+            </w:r>
+            <w:r>
+              <w:lastRenderedPageBreak/>
+              <w:t>Láser HP</w:t>
             </w:r>
           </w:p>
         </w:tc>
@@ -12680,6 +13584,7 @@
               <w:jc w:val="right"/>
             </w:pPr>
             <w:r>
+              <w:lastRenderedPageBreak/>
               <w:t>0,015</w:t>
             </w:r>
           </w:p>
@@ -13514,6 +14419,7 @@
               <w:rPr>
                 <w:b/>
               </w:rPr>
+              <w:lastRenderedPageBreak/>
               <w:t>Item</w:t>
             </w:r>
           </w:p>
@@ -14191,6 +15097,7 @@
         </w:rPr>
       </w:pPr>
       <w:r>
+        <w:lastRenderedPageBreak/>
         <w:t>Tabla Nº8 Cuadro Resumen</w:t>
       </w:r>
     </w:p>
@@ -14482,7 +15389,6 @@
     </w:p>
     <w:p>
       <w:r>
-        <w:lastRenderedPageBreak/>
         <w:t>Tabla Nº9 Flujo de Caja</w:t>
       </w:r>
     </w:p>
@@ -14833,7 +15739,11 @@
     </w:p>
     <w:p>
       <w:r>
-        <w:t>Se presenta la evaluación económica de la inversión que implica el desarrollo y puesta en marcha del sistema, para ello se utilizarán las técnicas de análisis: Valor Actual Neto (VAN), Tasa Interna de Retorno (TIR) y cálculo Beneficio/Costo (B/C).</w:t>
+        <w:t xml:space="preserve">Se presenta la evaluación económica de la inversión que implica el desarrollo y puesta en marcha del sistema, para ello se utilizarán las técnicas </w:t>
+      </w:r>
+      <w:r>
+        <w:lastRenderedPageBreak/>
+        <w:t>de análisis: Valor Actual Neto (VAN), Tasa Interna de Retorno (TIR) y cálculo Beneficio/Costo (B/C).</w:t>
       </w:r>
     </w:p>
     <w:p/>
@@ -15220,7 +16130,6 @@
           <w:rFonts w:eastAsiaTheme="minorEastAsia"/>
           <w:b/>
         </w:rPr>
-        <w:lastRenderedPageBreak/>
         <w:t>Relación Beneficio Costo</w:t>
       </w:r>
     </w:p>
@@ -15657,6 +16566,7 @@
             <w:rPr>
               <w:rFonts w:ascii="Cambria Math" w:eastAsiaTheme="minorEastAsia" w:hAnsi="Cambria Math"/>
             </w:rPr>
+            <w:lastRenderedPageBreak/>
             <m:t>VPB=</m:t>
           </m:r>
           <m:f>
@@ -16274,16 +17184,12 @@
     </w:p>
     <w:p>
       <w:r>
-        <w:lastRenderedPageBreak/>
         <w:t xml:space="preserve">Donde: </w:t>
       </w:r>
     </w:p>
     <w:p>
       <w:r>
-        <w:t>Io</w:t>
-      </w:r>
-      <w:r>
-        <w:t xml:space="preserve">: Inversión Inicial. </w:t>
+        <w:t xml:space="preserve">Io: Inversión Inicial. </w:t>
       </w:r>
     </w:p>
     <w:p>
@@ -16309,10 +17215,7 @@
     <w:p/>
     <w:p>
       <w:r>
-        <w:t xml:space="preserve">Reemplazando, en la ecuación </w:t>
-      </w:r>
-      <w:r>
-        <w:t>1.3</w:t>
+        <w:t>Reemplazando, en la ecuación 1.3</w:t>
       </w:r>
     </w:p>
     <w:p>
@@ -16327,19 +17230,7 @@
             <w:rPr>
               <w:rFonts w:ascii="Cambria Math" w:hAnsi="Cambria Math"/>
             </w:rPr>
-            <m:t>0</m:t>
-          </m:r>
-          <m:r>
-            <w:rPr>
-              <w:rFonts w:ascii="Cambria Math" w:hAnsi="Cambria Math"/>
-            </w:rPr>
-            <m:t>=</m:t>
-          </m:r>
-          <m:r>
-            <w:rPr>
-              <w:rFonts w:ascii="Cambria Math" w:hAnsi="Cambria Math"/>
-            </w:rPr>
-            <m:t>-17467,69+</m:t>
+            <m:t>0=-17467,69+</m:t>
           </m:r>
           <m:f>
             <m:fPr>
@@ -16355,19 +17246,7 @@
                 <w:rPr>
                   <w:rFonts w:ascii="Cambria Math" w:eastAsiaTheme="minorEastAsia" w:hAnsi="Cambria Math"/>
                 </w:rPr>
-                <m:t>(</m:t>
-              </m:r>
-              <m:r>
-                <w:rPr>
-                  <w:rFonts w:ascii="Cambria Math" w:eastAsiaTheme="minorEastAsia" w:hAnsi="Cambria Math"/>
-                </w:rPr>
-                <m:t>222036,44</m:t>
-              </m:r>
-              <m:r>
-                <w:rPr>
-                  <w:rFonts w:ascii="Cambria Math" w:eastAsiaTheme="minorEastAsia" w:hAnsi="Cambria Math"/>
-                </w:rPr>
-                <m:t>)</m:t>
+                <m:t>(222036,44)</m:t>
               </m:r>
             </m:num>
             <m:den>
@@ -16395,13 +17274,7 @@
                         <w:rPr>
                           <w:rFonts w:ascii="Cambria Math" w:hAnsi="Cambria Math"/>
                         </w:rPr>
-                        <m:t>1</m:t>
-                      </m:r>
-                      <m:r>
-                        <w:rPr>
-                          <w:rFonts w:ascii="Cambria Math" w:hAnsi="Cambria Math"/>
-                        </w:rPr>
-                        <m:t>+TIR</m:t>
+                        <m:t>1+TIR</m:t>
                       </m:r>
                     </m:e>
                   </m:d>
@@ -16437,19 +17310,7 @@
                 <w:rPr>
                   <w:rFonts w:ascii="Cambria Math" w:eastAsiaTheme="minorEastAsia" w:hAnsi="Cambria Math"/>
                 </w:rPr>
-                <m:t>(</m:t>
-              </m:r>
-              <m:r>
-                <w:rPr>
-                  <w:rFonts w:ascii="Cambria Math" w:eastAsiaTheme="minorEastAsia" w:hAnsi="Cambria Math"/>
-                </w:rPr>
-                <m:t>222036,44</m:t>
-              </m:r>
-              <m:r>
-                <w:rPr>
-                  <w:rFonts w:ascii="Cambria Math" w:eastAsiaTheme="minorEastAsia" w:hAnsi="Cambria Math"/>
-                </w:rPr>
-                <m:t>)</m:t>
+                <m:t>(222036,44)</m:t>
               </m:r>
             </m:num>
             <m:den>
@@ -16477,19 +17338,7 @@
                         <w:rPr>
                           <w:rFonts w:ascii="Cambria Math" w:hAnsi="Cambria Math"/>
                         </w:rPr>
-                        <m:t>1</m:t>
-                      </m:r>
-                      <m:r>
-                        <w:rPr>
-                          <w:rFonts w:ascii="Cambria Math" w:hAnsi="Cambria Math"/>
-                        </w:rPr>
-                        <m:t>+</m:t>
-                      </m:r>
-                      <m:r>
-                        <w:rPr>
-                          <w:rFonts w:ascii="Cambria Math" w:hAnsi="Cambria Math"/>
-                        </w:rPr>
-                        <m:t>TIR</m:t>
+                        <m:t>1+TIR</m:t>
                       </m:r>
                     </m:e>
                   </m:d>
@@ -16518,13 +17367,7 @@
         <w:rPr>
           <w:rFonts w:eastAsiaTheme="minorEastAsia"/>
         </w:rPr>
-        <w:t>TIR</w:t>
-      </w:r>
-      <w:r>
-        <w:rPr>
-          <w:rFonts w:eastAsiaTheme="minorEastAsia"/>
-        </w:rPr>
-        <w:t xml:space="preserve"> = </w:t>
+        <w:t xml:space="preserve">TIR = </w:t>
       </w:r>
       <w:r>
         <w:rPr>
@@ -16545,6 +17388,7 @@
             <w:rPr>
               <w:rFonts w:ascii="Cambria Math" w:hAnsi="Cambria Math"/>
             </w:rPr>
+            <w:lastRenderedPageBreak/>
             <m:t>-17467,69</m:t>
           </m:r>
           <m:sSup>
@@ -16645,13 +17489,7 @@
                         <w:rPr>
                           <w:rFonts w:ascii="Cambria Math" w:hAnsi="Cambria Math"/>
                         </w:rPr>
-                        <m:t>1+</m:t>
-                      </m:r>
-                      <m:r>
-                        <w:rPr>
-                          <w:rFonts w:ascii="Cambria Math" w:hAnsi="Cambria Math"/>
-                        </w:rPr>
-                        <m:t>x</m:t>
+                        <m:t>1+x</m:t>
                       </m:r>
                     </m:e>
                   </m:d>
@@ -16765,13 +17603,7 @@
                         <w:rPr>
                           <w:rFonts w:ascii="Cambria Math" w:hAnsi="Cambria Math"/>
                         </w:rPr>
-                        <m:t>1+</m:t>
-                      </m:r>
-                      <m:r>
-                        <w:rPr>
-                          <w:rFonts w:ascii="Cambria Math" w:hAnsi="Cambria Math"/>
-                        </w:rPr>
-                        <m:t>x</m:t>
+                        <m:t>1+x</m:t>
                       </m:r>
                     </m:e>
                   </m:d>
@@ -17095,13 +17927,7 @@
             <w:rPr>
               <w:rFonts w:ascii="Cambria Math" w:hAnsi="Cambria Math"/>
             </w:rPr>
-            <m:t>=0</m:t>
-          </m:r>
-          <m:r>
-            <w:rPr>
-              <w:rFonts w:ascii="Cambria Math" w:hAnsi="Cambria Math"/>
-            </w:rPr>
-            <m:t xml:space="preserve"> </m:t>
+            <m:t xml:space="preserve">=0 </m:t>
           </m:r>
           <m:d>
             <m:dPr>
@@ -17251,13 +18077,7 @@
             <w:rPr>
               <w:rFonts w:ascii="Cambria Math" w:hAnsi="Cambria Math"/>
             </w:rPr>
-            <m:t>-1746769</m:t>
-          </m:r>
-          <m:r>
-            <w:rPr>
-              <w:rFonts w:ascii="Cambria Math" w:hAnsi="Cambria Math"/>
-            </w:rPr>
-            <m:t>(</m:t>
+            <m:t>-1746769(</m:t>
           </m:r>
           <m:sSup>
             <m:sSupPr>
@@ -17289,19 +18109,7 @@
             <w:rPr>
               <w:rFonts w:ascii="Cambria Math" w:hAnsi="Cambria Math"/>
             </w:rPr>
-            <m:t>+2x+1</m:t>
-          </m:r>
-          <m:r>
-            <w:rPr>
-              <w:rFonts w:ascii="Cambria Math" w:hAnsi="Cambria Math"/>
-            </w:rPr>
-            <m:t>)</m:t>
-          </m:r>
-          <m:r>
-            <w:rPr>
-              <w:rFonts w:ascii="Cambria Math" w:hAnsi="Cambria Math"/>
-            </w:rPr>
-            <m:t>+</m:t>
+            <m:t>+2x+1)+</m:t>
           </m:r>
           <m:d>
             <m:dPr>
@@ -17520,13 +18328,7 @@
             <w:rPr>
               <w:rFonts w:ascii="Cambria Math" w:hAnsi="Cambria Math"/>
             </w:rPr>
-            <m:t>+18710106x</m:t>
-          </m:r>
-          <m:r>
-            <w:rPr>
-              <w:rFonts w:ascii="Cambria Math" w:hAnsi="Cambria Math"/>
-            </w:rPr>
-            <m:t>+</m:t>
+            <m:t>+18710106x+</m:t>
           </m:r>
           <m:r>
             <w:rPr>
@@ -17866,7 +18668,6 @@
     <w:p/>
     <w:p>
       <w:r>
-        <w:lastRenderedPageBreak/>
         <w:t>Como la tasa interna de retorno es mayor que la tasa de descuento del proyecto (10%) se entiende que la puesta en marcha del sistema es económicamente factible.</w:t>
       </w:r>
     </w:p>
@@ -18011,19 +18812,7 @@
             <w:rPr>
               <w:rFonts w:ascii="Cambria Math" w:hAnsi="Cambria Math"/>
             </w:rPr>
-            <m:t>TR=</m:t>
-          </m:r>
-          <m:r>
-            <w:rPr>
-              <w:rFonts w:ascii="Cambria Math" w:hAnsi="Cambria Math"/>
-            </w:rPr>
-            <m:t>0,126</m:t>
-          </m:r>
-          <m:r>
-            <w:rPr>
-              <w:rFonts w:ascii="Cambria Math" w:hAnsi="Cambria Math"/>
-            </w:rPr>
-            <m:t>6</m:t>
+            <m:t>TR=0,1266</m:t>
           </m:r>
         </m:oMath>
       </m:oMathPara>
@@ -18038,6 +18827,7 @@
         <w:rPr>
           <w:rFonts w:eastAsiaTheme="minorEastAsia"/>
         </w:rPr>
+        <w:lastRenderedPageBreak/>
         <w:t xml:space="preserve">0,1266 años * 12 meses/año = </w:t>
       </w:r>
       <w:r>
@@ -18274,7 +19064,6 @@
         <w:ind w:firstLine="0"/>
       </w:pPr>
       <w:r>
-        <w:lastRenderedPageBreak/>
         <w:t>Siendo que el B/C es mayor que 1, se entiende que el valor bruto de sus beneficios es superior a sus costos.</w:t>
       </w:r>
     </w:p>
@@ -18283,13 +19072,8 @@
         <w:ind w:firstLine="0"/>
       </w:pPr>
       <w:r>
-        <w:t>Como la TIR es mayor al interés proyectado, esto indica que el interés equivalente sobre el capital</w:t>
-      </w:r>
-      <w:r>
-        <w:t>, es superior al interés mínimo aceptable del capital bancario.</w:t>
-      </w:r>
-      <w:bookmarkStart w:id="29" w:name="_GoBack"/>
-      <w:bookmarkEnd w:id="29"/>
+        <w:t>Como la TIR es mayor al interés proyectado, esto indica que el interés equivalente sobre el capital, es superior al interés mínimo aceptable del capital bancario.</w:t>
+      </w:r>
     </w:p>
     <w:p/>
     <w:p>
@@ -18314,6 +19098,13 @@
           <w:rFonts w:cs="Arial"/>
         </w:rPr>
       </w:pPr>
+    </w:p>
+    <w:p>
+      <w:pPr>
+        <w:rPr>
+          <w:rFonts w:cs="Arial"/>
+        </w:rPr>
+      </w:pPr>
       <w:r>
         <w:rPr>
           <w:rFonts w:cs="Arial"/>
@@ -18368,6 +19159,7 @@
         <w:rPr>
           <w:rFonts w:cs="Arial"/>
         </w:rPr>
+        <w:lastRenderedPageBreak/>
         <w:t xml:space="preserve"> </w:t>
       </w:r>
       <w:bookmarkStart w:id="32" w:name="_Toc833354"/>
@@ -18591,7 +19383,6 @@
         <w:pStyle w:val="Encabezado1"/>
       </w:pPr>
       <w:r>
-        <w:lastRenderedPageBreak/>
         <w:br w:type="page"/>
       </w:r>
     </w:p>
@@ -19134,8 +19925,8 @@
       </w:pPr>
     </w:p>
     <w:sectPr>
-      <w:headerReference w:type="default" r:id="rId23"/>
-      <w:footerReference w:type="default" r:id="rId24"/>
+      <w:headerReference w:type="default" r:id="rId27"/>
+      <w:footerReference w:type="default" r:id="rId28"/>
       <w:pgSz w:w="12240" w:h="15840"/>
       <w:pgMar w:top="1701" w:right="1701" w:bottom="1701" w:left="2268" w:header="709" w:footer="709" w:gutter="0"/>
       <w:cols w:space="720"/>
@@ -19473,7 +20264,7 @@
           <w:rPr>
             <w:noProof/>
           </w:rPr>
-          <w:t>54</w:t>
+          <w:t>45</w:t>
         </w:r>
         <w:r>
           <w:rPr>
@@ -19642,7 +20433,7 @@
 
 <file path=word/numbering.xml><?xml version="1.0" encoding="utf-8"?>
 <w:numbering xmlns:wpc="http://schemas.microsoft.com/office/word/2010/wordprocessingCanvas" xmlns:mc="http://schemas.openxmlformats.org/markup-compatibility/2006" xmlns:o="urn:schemas-microsoft-com:office:office" xmlns:r="http://schemas.openxmlformats.org/officeDocument/2006/relationships" xmlns:m="http://schemas.openxmlformats.org/officeDocument/2006/math" xmlns:v="urn:schemas-microsoft-com:vml" xmlns:wp14="http://schemas.microsoft.com/office/word/2010/wordprocessingDrawing" xmlns:wp="http://schemas.openxmlformats.org/drawingml/2006/wordprocessingDrawing" xmlns:w10="urn:schemas-microsoft-com:office:word" xmlns:w="http://schemas.openxmlformats.org/wordprocessingml/2006/main" xmlns:w14="http://schemas.microsoft.com/office/word/2010/wordml" xmlns:w15="http://schemas.microsoft.com/office/word/2012/wordml" xmlns:wpg="http://schemas.microsoft.com/office/word/2010/wordprocessingGroup" xmlns:wpi="http://schemas.microsoft.com/office/word/2010/wordprocessingInk" xmlns:wne="http://schemas.microsoft.com/office/word/2006/wordml" xmlns:wps="http://schemas.microsoft.com/office/word/2010/wordprocessingShape" mc:Ignorable="w14 w15 wp14">
-  <w:abstractNum w:abstractNumId="0">
+  <w:abstractNum w:abstractNumId="0" w15:restartNumberingAfterBreak="0">
     <w:nsid w:val="07866286"/>
     <w:multiLevelType w:val="hybridMultilevel"/>
     <w:tmpl w:val="F29E5DF2"/>
@@ -19755,7 +20546,7 @@
       </w:rPr>
     </w:lvl>
   </w:abstractNum>
-  <w:abstractNum w:abstractNumId="1">
+  <w:abstractNum w:abstractNumId="1" w15:restartNumberingAfterBreak="0">
     <w:nsid w:val="09844871"/>
     <w:multiLevelType w:val="multilevel"/>
     <w:tmpl w:val="DC3C7F9A"/>
@@ -19868,7 +20659,7 @@
       </w:rPr>
     </w:lvl>
   </w:abstractNum>
-  <w:abstractNum w:abstractNumId="2">
+  <w:abstractNum w:abstractNumId="2" w15:restartNumberingAfterBreak="0">
     <w:nsid w:val="09C45E01"/>
     <w:multiLevelType w:val="hybridMultilevel"/>
     <w:tmpl w:val="C66E0B8A"/>
@@ -19981,7 +20772,7 @@
       </w:rPr>
     </w:lvl>
   </w:abstractNum>
-  <w:abstractNum w:abstractNumId="3">
+  <w:abstractNum w:abstractNumId="3" w15:restartNumberingAfterBreak="0">
     <w:nsid w:val="0D0E1465"/>
     <w:multiLevelType w:val="hybridMultilevel"/>
     <w:tmpl w:val="43D827F4"/>
@@ -20094,7 +20885,7 @@
       </w:rPr>
     </w:lvl>
   </w:abstractNum>
-  <w:abstractNum w:abstractNumId="4">
+  <w:abstractNum w:abstractNumId="4" w15:restartNumberingAfterBreak="0">
     <w:nsid w:val="10FC4462"/>
     <w:multiLevelType w:val="hybridMultilevel"/>
     <w:tmpl w:val="6582B9FE"/>
@@ -20207,7 +20998,7 @@
       </w:rPr>
     </w:lvl>
   </w:abstractNum>
-  <w:abstractNum w:abstractNumId="5">
+  <w:abstractNum w:abstractNumId="5" w15:restartNumberingAfterBreak="0">
     <w:nsid w:val="1A8B75CE"/>
     <w:multiLevelType w:val="hybridMultilevel"/>
     <w:tmpl w:val="7E4A4ED4"/>
@@ -20293,7 +21084,7 @@
       </w:pPr>
     </w:lvl>
   </w:abstractNum>
-  <w:abstractNum w:abstractNumId="6">
+  <w:abstractNum w:abstractNumId="6" w15:restartNumberingAfterBreak="0">
     <w:nsid w:val="1B221D77"/>
     <w:multiLevelType w:val="hybridMultilevel"/>
     <w:tmpl w:val="93081DF2"/>
@@ -20406,7 +21197,7 @@
       </w:rPr>
     </w:lvl>
   </w:abstractNum>
-  <w:abstractNum w:abstractNumId="7">
+  <w:abstractNum w:abstractNumId="7" w15:restartNumberingAfterBreak="0">
     <w:nsid w:val="1C8306F6"/>
     <w:multiLevelType w:val="hybridMultilevel"/>
     <w:tmpl w:val="78D6454A"/>
@@ -20519,7 +21310,7 @@
       </w:rPr>
     </w:lvl>
   </w:abstractNum>
-  <w:abstractNum w:abstractNumId="8">
+  <w:abstractNum w:abstractNumId="8" w15:restartNumberingAfterBreak="0">
     <w:nsid w:val="200B03C5"/>
     <w:multiLevelType w:val="hybridMultilevel"/>
     <w:tmpl w:val="9F560EDA"/>
@@ -20632,7 +21423,7 @@
       </w:rPr>
     </w:lvl>
   </w:abstractNum>
-  <w:abstractNum w:abstractNumId="9">
+  <w:abstractNum w:abstractNumId="9" w15:restartNumberingAfterBreak="0">
     <w:nsid w:val="39FF358F"/>
     <w:multiLevelType w:val="hybridMultilevel"/>
     <w:tmpl w:val="DD78F6C2"/>
@@ -20745,7 +21536,120 @@
       </w:rPr>
     </w:lvl>
   </w:abstractNum>
-  <w:abstractNum w:abstractNumId="10">
+  <w:abstractNum w:abstractNumId="10" w15:restartNumberingAfterBreak="0">
+    <w:nsid w:val="3EC413F6"/>
+    <w:multiLevelType w:val="hybridMultilevel"/>
+    <w:tmpl w:val="E8246C4A"/>
+    <w:lvl w:ilvl="0" w:tplc="200A0001">
+      <w:start w:val="1"/>
+      <w:numFmt w:val="bullet"/>
+      <w:lvlText w:val=""/>
+      <w:lvlJc w:val="left"/>
+      <w:pPr>
+        <w:ind w:left="720" w:hanging="360"/>
+      </w:pPr>
+      <w:rPr>
+        <w:rFonts w:ascii="Symbol" w:hAnsi="Symbol" w:hint="default"/>
+      </w:rPr>
+    </w:lvl>
+    <w:lvl w:ilvl="1" w:tplc="200A0003" w:tentative="1">
+      <w:start w:val="1"/>
+      <w:numFmt w:val="bullet"/>
+      <w:lvlText w:val="o"/>
+      <w:lvlJc w:val="left"/>
+      <w:pPr>
+        <w:ind w:left="1440" w:hanging="360"/>
+      </w:pPr>
+      <w:rPr>
+        <w:rFonts w:ascii="Courier New" w:hAnsi="Courier New" w:cs="Courier New" w:hint="default"/>
+      </w:rPr>
+    </w:lvl>
+    <w:lvl w:ilvl="2" w:tplc="200A0005" w:tentative="1">
+      <w:start w:val="1"/>
+      <w:numFmt w:val="bullet"/>
+      <w:lvlText w:val=""/>
+      <w:lvlJc w:val="left"/>
+      <w:pPr>
+        <w:ind w:left="2160" w:hanging="360"/>
+      </w:pPr>
+      <w:rPr>
+        <w:rFonts w:ascii="Wingdings" w:hAnsi="Wingdings" w:hint="default"/>
+      </w:rPr>
+    </w:lvl>
+    <w:lvl w:ilvl="3" w:tplc="200A0001" w:tentative="1">
+      <w:start w:val="1"/>
+      <w:numFmt w:val="bullet"/>
+      <w:lvlText w:val=""/>
+      <w:lvlJc w:val="left"/>
+      <w:pPr>
+        <w:ind w:left="2880" w:hanging="360"/>
+      </w:pPr>
+      <w:rPr>
+        <w:rFonts w:ascii="Symbol" w:hAnsi="Symbol" w:hint="default"/>
+      </w:rPr>
+    </w:lvl>
+    <w:lvl w:ilvl="4" w:tplc="200A0003" w:tentative="1">
+      <w:start w:val="1"/>
+      <w:numFmt w:val="bullet"/>
+      <w:lvlText w:val="o"/>
+      <w:lvlJc w:val="left"/>
+      <w:pPr>
+        <w:ind w:left="3600" w:hanging="360"/>
+      </w:pPr>
+      <w:rPr>
+        <w:rFonts w:ascii="Courier New" w:hAnsi="Courier New" w:cs="Courier New" w:hint="default"/>
+      </w:rPr>
+    </w:lvl>
+    <w:lvl w:ilvl="5" w:tplc="200A0005" w:tentative="1">
+      <w:start w:val="1"/>
+      <w:numFmt w:val="bullet"/>
+      <w:lvlText w:val=""/>
+      <w:lvlJc w:val="left"/>
+      <w:pPr>
+        <w:ind w:left="4320" w:hanging="360"/>
+      </w:pPr>
+      <w:rPr>
+        <w:rFonts w:ascii="Wingdings" w:hAnsi="Wingdings" w:hint="default"/>
+      </w:rPr>
+    </w:lvl>
+    <w:lvl w:ilvl="6" w:tplc="200A0001" w:tentative="1">
+      <w:start w:val="1"/>
+      <w:numFmt w:val="bullet"/>
+      <w:lvlText w:val=""/>
+      <w:lvlJc w:val="left"/>
+      <w:pPr>
+        <w:ind w:left="5040" w:hanging="360"/>
+      </w:pPr>
+      <w:rPr>
+        <w:rFonts w:ascii="Symbol" w:hAnsi="Symbol" w:hint="default"/>
+      </w:rPr>
+    </w:lvl>
+    <w:lvl w:ilvl="7" w:tplc="200A0003" w:tentative="1">
+      <w:start w:val="1"/>
+      <w:numFmt w:val="bullet"/>
+      <w:lvlText w:val="o"/>
+      <w:lvlJc w:val="left"/>
+      <w:pPr>
+        <w:ind w:left="5760" w:hanging="360"/>
+      </w:pPr>
+      <w:rPr>
+        <w:rFonts w:ascii="Courier New" w:hAnsi="Courier New" w:cs="Courier New" w:hint="default"/>
+      </w:rPr>
+    </w:lvl>
+    <w:lvl w:ilvl="8" w:tplc="200A0005" w:tentative="1">
+      <w:start w:val="1"/>
+      <w:numFmt w:val="bullet"/>
+      <w:lvlText w:val=""/>
+      <w:lvlJc w:val="left"/>
+      <w:pPr>
+        <w:ind w:left="6480" w:hanging="360"/>
+      </w:pPr>
+      <w:rPr>
+        <w:rFonts w:ascii="Wingdings" w:hAnsi="Wingdings" w:hint="default"/>
+      </w:rPr>
+    </w:lvl>
+  </w:abstractNum>
+  <w:abstractNum w:abstractNumId="11" w15:restartNumberingAfterBreak="0">
     <w:nsid w:val="3FE46076"/>
     <w:multiLevelType w:val="hybridMultilevel"/>
     <w:tmpl w:val="CD48D4D0"/>
@@ -20858,7 +21762,120 @@
       </w:rPr>
     </w:lvl>
   </w:abstractNum>
-  <w:abstractNum w:abstractNumId="11">
+  <w:abstractNum w:abstractNumId="12" w15:restartNumberingAfterBreak="0">
+    <w:nsid w:val="51BA0678"/>
+    <w:multiLevelType w:val="hybridMultilevel"/>
+    <w:tmpl w:val="D71CDD94"/>
+    <w:lvl w:ilvl="0" w:tplc="200A0001">
+      <w:start w:val="1"/>
+      <w:numFmt w:val="bullet"/>
+      <w:lvlText w:val=""/>
+      <w:lvlJc w:val="left"/>
+      <w:pPr>
+        <w:ind w:left="1004" w:hanging="360"/>
+      </w:pPr>
+      <w:rPr>
+        <w:rFonts w:ascii="Symbol" w:hAnsi="Symbol" w:hint="default"/>
+      </w:rPr>
+    </w:lvl>
+    <w:lvl w:ilvl="1" w:tplc="200A0003" w:tentative="1">
+      <w:start w:val="1"/>
+      <w:numFmt w:val="bullet"/>
+      <w:lvlText w:val="o"/>
+      <w:lvlJc w:val="left"/>
+      <w:pPr>
+        <w:ind w:left="1724" w:hanging="360"/>
+      </w:pPr>
+      <w:rPr>
+        <w:rFonts w:ascii="Courier New" w:hAnsi="Courier New" w:cs="Courier New" w:hint="default"/>
+      </w:rPr>
+    </w:lvl>
+    <w:lvl w:ilvl="2" w:tplc="200A0005" w:tentative="1">
+      <w:start w:val="1"/>
+      <w:numFmt w:val="bullet"/>
+      <w:lvlText w:val=""/>
+      <w:lvlJc w:val="left"/>
+      <w:pPr>
+        <w:ind w:left="2444" w:hanging="360"/>
+      </w:pPr>
+      <w:rPr>
+        <w:rFonts w:ascii="Wingdings" w:hAnsi="Wingdings" w:hint="default"/>
+      </w:rPr>
+    </w:lvl>
+    <w:lvl w:ilvl="3" w:tplc="200A0001" w:tentative="1">
+      <w:start w:val="1"/>
+      <w:numFmt w:val="bullet"/>
+      <w:lvlText w:val=""/>
+      <w:lvlJc w:val="left"/>
+      <w:pPr>
+        <w:ind w:left="3164" w:hanging="360"/>
+      </w:pPr>
+      <w:rPr>
+        <w:rFonts w:ascii="Symbol" w:hAnsi="Symbol" w:hint="default"/>
+      </w:rPr>
+    </w:lvl>
+    <w:lvl w:ilvl="4" w:tplc="200A0003" w:tentative="1">
+      <w:start w:val="1"/>
+      <w:numFmt w:val="bullet"/>
+      <w:lvlText w:val="o"/>
+      <w:lvlJc w:val="left"/>
+      <w:pPr>
+        <w:ind w:left="3884" w:hanging="360"/>
+      </w:pPr>
+      <w:rPr>
+        <w:rFonts w:ascii="Courier New" w:hAnsi="Courier New" w:cs="Courier New" w:hint="default"/>
+      </w:rPr>
+    </w:lvl>
+    <w:lvl w:ilvl="5" w:tplc="200A0005" w:tentative="1">
+      <w:start w:val="1"/>
+      <w:numFmt w:val="bullet"/>
+      <w:lvlText w:val=""/>
+      <w:lvlJc w:val="left"/>
+      <w:pPr>
+        <w:ind w:left="4604" w:hanging="360"/>
+      </w:pPr>
+      <w:rPr>
+        <w:rFonts w:ascii="Wingdings" w:hAnsi="Wingdings" w:hint="default"/>
+      </w:rPr>
+    </w:lvl>
+    <w:lvl w:ilvl="6" w:tplc="200A0001" w:tentative="1">
+      <w:start w:val="1"/>
+      <w:numFmt w:val="bullet"/>
+      <w:lvlText w:val=""/>
+      <w:lvlJc w:val="left"/>
+      <w:pPr>
+        <w:ind w:left="5324" w:hanging="360"/>
+      </w:pPr>
+      <w:rPr>
+        <w:rFonts w:ascii="Symbol" w:hAnsi="Symbol" w:hint="default"/>
+      </w:rPr>
+    </w:lvl>
+    <w:lvl w:ilvl="7" w:tplc="200A0003" w:tentative="1">
+      <w:start w:val="1"/>
+      <w:numFmt w:val="bullet"/>
+      <w:lvlText w:val="o"/>
+      <w:lvlJc w:val="left"/>
+      <w:pPr>
+        <w:ind w:left="6044" w:hanging="360"/>
+      </w:pPr>
+      <w:rPr>
+        <w:rFonts w:ascii="Courier New" w:hAnsi="Courier New" w:cs="Courier New" w:hint="default"/>
+      </w:rPr>
+    </w:lvl>
+    <w:lvl w:ilvl="8" w:tplc="200A0005" w:tentative="1">
+      <w:start w:val="1"/>
+      <w:numFmt w:val="bullet"/>
+      <w:lvlText w:val=""/>
+      <w:lvlJc w:val="left"/>
+      <w:pPr>
+        <w:ind w:left="6764" w:hanging="360"/>
+      </w:pPr>
+      <w:rPr>
+        <w:rFonts w:ascii="Wingdings" w:hAnsi="Wingdings" w:hint="default"/>
+      </w:rPr>
+    </w:lvl>
+  </w:abstractNum>
+  <w:abstractNum w:abstractNumId="13" w15:restartNumberingAfterBreak="0">
     <w:nsid w:val="53C869A9"/>
     <w:multiLevelType w:val="hybridMultilevel"/>
     <w:tmpl w:val="6C509988"/>
@@ -20971,7 +21988,120 @@
       </w:rPr>
     </w:lvl>
   </w:abstractNum>
-  <w:abstractNum w:abstractNumId="12">
+  <w:abstractNum w:abstractNumId="14" w15:restartNumberingAfterBreak="0">
+    <w:nsid w:val="56AD766C"/>
+    <w:multiLevelType w:val="hybridMultilevel"/>
+    <w:tmpl w:val="A33489F8"/>
+    <w:lvl w:ilvl="0" w:tplc="200A0001">
+      <w:start w:val="1"/>
+      <w:numFmt w:val="bullet"/>
+      <w:lvlText w:val=""/>
+      <w:lvlJc w:val="left"/>
+      <w:pPr>
+        <w:ind w:left="720" w:hanging="360"/>
+      </w:pPr>
+      <w:rPr>
+        <w:rFonts w:ascii="Symbol" w:hAnsi="Symbol" w:hint="default"/>
+      </w:rPr>
+    </w:lvl>
+    <w:lvl w:ilvl="1" w:tplc="200A0003" w:tentative="1">
+      <w:start w:val="1"/>
+      <w:numFmt w:val="bullet"/>
+      <w:lvlText w:val="o"/>
+      <w:lvlJc w:val="left"/>
+      <w:pPr>
+        <w:ind w:left="1440" w:hanging="360"/>
+      </w:pPr>
+      <w:rPr>
+        <w:rFonts w:ascii="Courier New" w:hAnsi="Courier New" w:cs="Courier New" w:hint="default"/>
+      </w:rPr>
+    </w:lvl>
+    <w:lvl w:ilvl="2" w:tplc="200A0005" w:tentative="1">
+      <w:start w:val="1"/>
+      <w:numFmt w:val="bullet"/>
+      <w:lvlText w:val=""/>
+      <w:lvlJc w:val="left"/>
+      <w:pPr>
+        <w:ind w:left="2160" w:hanging="360"/>
+      </w:pPr>
+      <w:rPr>
+        <w:rFonts w:ascii="Wingdings" w:hAnsi="Wingdings" w:hint="default"/>
+      </w:rPr>
+    </w:lvl>
+    <w:lvl w:ilvl="3" w:tplc="200A0001" w:tentative="1">
+      <w:start w:val="1"/>
+      <w:numFmt w:val="bullet"/>
+      <w:lvlText w:val=""/>
+      <w:lvlJc w:val="left"/>
+      <w:pPr>
+        <w:ind w:left="2880" w:hanging="360"/>
+      </w:pPr>
+      <w:rPr>
+        <w:rFonts w:ascii="Symbol" w:hAnsi="Symbol" w:hint="default"/>
+      </w:rPr>
+    </w:lvl>
+    <w:lvl w:ilvl="4" w:tplc="200A0003" w:tentative="1">
+      <w:start w:val="1"/>
+      <w:numFmt w:val="bullet"/>
+      <w:lvlText w:val="o"/>
+      <w:lvlJc w:val="left"/>
+      <w:pPr>
+        <w:ind w:left="3600" w:hanging="360"/>
+      </w:pPr>
+      <w:rPr>
+        <w:rFonts w:ascii="Courier New" w:hAnsi="Courier New" w:cs="Courier New" w:hint="default"/>
+      </w:rPr>
+    </w:lvl>
+    <w:lvl w:ilvl="5" w:tplc="200A0005" w:tentative="1">
+      <w:start w:val="1"/>
+      <w:numFmt w:val="bullet"/>
+      <w:lvlText w:val=""/>
+      <w:lvlJc w:val="left"/>
+      <w:pPr>
+        <w:ind w:left="4320" w:hanging="360"/>
+      </w:pPr>
+      <w:rPr>
+        <w:rFonts w:ascii="Wingdings" w:hAnsi="Wingdings" w:hint="default"/>
+      </w:rPr>
+    </w:lvl>
+    <w:lvl w:ilvl="6" w:tplc="200A0001" w:tentative="1">
+      <w:start w:val="1"/>
+      <w:numFmt w:val="bullet"/>
+      <w:lvlText w:val=""/>
+      <w:lvlJc w:val="left"/>
+      <w:pPr>
+        <w:ind w:left="5040" w:hanging="360"/>
+      </w:pPr>
+      <w:rPr>
+        <w:rFonts w:ascii="Symbol" w:hAnsi="Symbol" w:hint="default"/>
+      </w:rPr>
+    </w:lvl>
+    <w:lvl w:ilvl="7" w:tplc="200A0003" w:tentative="1">
+      <w:start w:val="1"/>
+      <w:numFmt w:val="bullet"/>
+      <w:lvlText w:val="o"/>
+      <w:lvlJc w:val="left"/>
+      <w:pPr>
+        <w:ind w:left="5760" w:hanging="360"/>
+      </w:pPr>
+      <w:rPr>
+        <w:rFonts w:ascii="Courier New" w:hAnsi="Courier New" w:cs="Courier New" w:hint="default"/>
+      </w:rPr>
+    </w:lvl>
+    <w:lvl w:ilvl="8" w:tplc="200A0005" w:tentative="1">
+      <w:start w:val="1"/>
+      <w:numFmt w:val="bullet"/>
+      <w:lvlText w:val=""/>
+      <w:lvlJc w:val="left"/>
+      <w:pPr>
+        <w:ind w:left="6480" w:hanging="360"/>
+      </w:pPr>
+      <w:rPr>
+        <w:rFonts w:ascii="Wingdings" w:hAnsi="Wingdings" w:hint="default"/>
+      </w:rPr>
+    </w:lvl>
+  </w:abstractNum>
+  <w:abstractNum w:abstractNumId="15" w15:restartNumberingAfterBreak="0">
     <w:nsid w:val="58C54D8A"/>
     <w:multiLevelType w:val="multilevel"/>
     <w:tmpl w:val="B8984A92"/>
@@ -21093,7 +22223,7 @@
       </w:pPr>
     </w:lvl>
   </w:abstractNum>
-  <w:abstractNum w:abstractNumId="13">
+  <w:abstractNum w:abstractNumId="16" w15:restartNumberingAfterBreak="0">
     <w:nsid w:val="5A23328F"/>
     <w:multiLevelType w:val="hybridMultilevel"/>
     <w:tmpl w:val="5E30EDAE"/>
@@ -21206,7 +22336,7 @@
       </w:rPr>
     </w:lvl>
   </w:abstractNum>
-  <w:abstractNum w:abstractNumId="14">
+  <w:abstractNum w:abstractNumId="17" w15:restartNumberingAfterBreak="0">
     <w:nsid w:val="67100EB1"/>
     <w:multiLevelType w:val="hybridMultilevel"/>
     <w:tmpl w:val="B31E2D1E"/>
@@ -21319,7 +22449,7 @@
       </w:rPr>
     </w:lvl>
   </w:abstractNum>
-  <w:abstractNum w:abstractNumId="15">
+  <w:abstractNum w:abstractNumId="18" w15:restartNumberingAfterBreak="0">
     <w:nsid w:val="672259D6"/>
     <w:multiLevelType w:val="hybridMultilevel"/>
     <w:tmpl w:val="98160D24"/>
@@ -21408,7 +22538,7 @@
       </w:pPr>
     </w:lvl>
   </w:abstractNum>
-  <w:abstractNum w:abstractNumId="16">
+  <w:abstractNum w:abstractNumId="19" w15:restartNumberingAfterBreak="0">
     <w:nsid w:val="6B3518B5"/>
     <w:multiLevelType w:val="multilevel"/>
     <w:tmpl w:val="20EC6C16"/>
@@ -21521,7 +22651,120 @@
       </w:rPr>
     </w:lvl>
   </w:abstractNum>
-  <w:abstractNum w:abstractNumId="17">
+  <w:abstractNum w:abstractNumId="20" w15:restartNumberingAfterBreak="0">
+    <w:nsid w:val="6BA025CE"/>
+    <w:multiLevelType w:val="hybridMultilevel"/>
+    <w:tmpl w:val="26BC4538"/>
+    <w:lvl w:ilvl="0" w:tplc="200A0001">
+      <w:start w:val="1"/>
+      <w:numFmt w:val="bullet"/>
+      <w:lvlText w:val=""/>
+      <w:lvlJc w:val="left"/>
+      <w:pPr>
+        <w:ind w:left="720" w:hanging="360"/>
+      </w:pPr>
+      <w:rPr>
+        <w:rFonts w:ascii="Symbol" w:hAnsi="Symbol" w:hint="default"/>
+      </w:rPr>
+    </w:lvl>
+    <w:lvl w:ilvl="1" w:tplc="200A0003" w:tentative="1">
+      <w:start w:val="1"/>
+      <w:numFmt w:val="bullet"/>
+      <w:lvlText w:val="o"/>
+      <w:lvlJc w:val="left"/>
+      <w:pPr>
+        <w:ind w:left="1440" w:hanging="360"/>
+      </w:pPr>
+      <w:rPr>
+        <w:rFonts w:ascii="Courier New" w:hAnsi="Courier New" w:cs="Courier New" w:hint="default"/>
+      </w:rPr>
+    </w:lvl>
+    <w:lvl w:ilvl="2" w:tplc="200A0005" w:tentative="1">
+      <w:start w:val="1"/>
+      <w:numFmt w:val="bullet"/>
+      <w:lvlText w:val=""/>
+      <w:lvlJc w:val="left"/>
+      <w:pPr>
+        <w:ind w:left="2160" w:hanging="360"/>
+      </w:pPr>
+      <w:rPr>
+        <w:rFonts w:ascii="Wingdings" w:hAnsi="Wingdings" w:hint="default"/>
+      </w:rPr>
+    </w:lvl>
+    <w:lvl w:ilvl="3" w:tplc="200A0001" w:tentative="1">
+      <w:start w:val="1"/>
+      <w:numFmt w:val="bullet"/>
+      <w:lvlText w:val=""/>
+      <w:lvlJc w:val="left"/>
+      <w:pPr>
+        <w:ind w:left="2880" w:hanging="360"/>
+      </w:pPr>
+      <w:rPr>
+        <w:rFonts w:ascii="Symbol" w:hAnsi="Symbol" w:hint="default"/>
+      </w:rPr>
+    </w:lvl>
+    <w:lvl w:ilvl="4" w:tplc="200A0003" w:tentative="1">
+      <w:start w:val="1"/>
+      <w:numFmt w:val="bullet"/>
+      <w:lvlText w:val="o"/>
+      <w:lvlJc w:val="left"/>
+      <w:pPr>
+        <w:ind w:left="3600" w:hanging="360"/>
+      </w:pPr>
+      <w:rPr>
+        <w:rFonts w:ascii="Courier New" w:hAnsi="Courier New" w:cs="Courier New" w:hint="default"/>
+      </w:rPr>
+    </w:lvl>
+    <w:lvl w:ilvl="5" w:tplc="200A0005" w:tentative="1">
+      <w:start w:val="1"/>
+      <w:numFmt w:val="bullet"/>
+      <w:lvlText w:val=""/>
+      <w:lvlJc w:val="left"/>
+      <w:pPr>
+        <w:ind w:left="4320" w:hanging="360"/>
+      </w:pPr>
+      <w:rPr>
+        <w:rFonts w:ascii="Wingdings" w:hAnsi="Wingdings" w:hint="default"/>
+      </w:rPr>
+    </w:lvl>
+    <w:lvl w:ilvl="6" w:tplc="200A0001" w:tentative="1">
+      <w:start w:val="1"/>
+      <w:numFmt w:val="bullet"/>
+      <w:lvlText w:val=""/>
+      <w:lvlJc w:val="left"/>
+      <w:pPr>
+        <w:ind w:left="5040" w:hanging="360"/>
+      </w:pPr>
+      <w:rPr>
+        <w:rFonts w:ascii="Symbol" w:hAnsi="Symbol" w:hint="default"/>
+      </w:rPr>
+    </w:lvl>
+    <w:lvl w:ilvl="7" w:tplc="200A0003" w:tentative="1">
+      <w:start w:val="1"/>
+      <w:numFmt w:val="bullet"/>
+      <w:lvlText w:val="o"/>
+      <w:lvlJc w:val="left"/>
+      <w:pPr>
+        <w:ind w:left="5760" w:hanging="360"/>
+      </w:pPr>
+      <w:rPr>
+        <w:rFonts w:ascii="Courier New" w:hAnsi="Courier New" w:cs="Courier New" w:hint="default"/>
+      </w:rPr>
+    </w:lvl>
+    <w:lvl w:ilvl="8" w:tplc="200A0005" w:tentative="1">
+      <w:start w:val="1"/>
+      <w:numFmt w:val="bullet"/>
+      <w:lvlText w:val=""/>
+      <w:lvlJc w:val="left"/>
+      <w:pPr>
+        <w:ind w:left="6480" w:hanging="360"/>
+      </w:pPr>
+      <w:rPr>
+        <w:rFonts w:ascii="Wingdings" w:hAnsi="Wingdings" w:hint="default"/>
+      </w:rPr>
+    </w:lvl>
+  </w:abstractNum>
+  <w:abstractNum w:abstractNumId="21" w15:restartNumberingAfterBreak="0">
     <w:nsid w:val="75383CC4"/>
     <w:multiLevelType w:val="multilevel"/>
     <w:tmpl w:val="F7B0DC96"/>
@@ -21634,7 +22877,7 @@
       </w:rPr>
     </w:lvl>
   </w:abstractNum>
-  <w:abstractNum w:abstractNumId="18">
+  <w:abstractNum w:abstractNumId="22" w15:restartNumberingAfterBreak="0">
     <w:nsid w:val="789949E7"/>
     <w:multiLevelType w:val="hybridMultilevel"/>
     <w:tmpl w:val="E06072CA"/>
@@ -21747,7 +22990,7 @@
       </w:rPr>
     </w:lvl>
   </w:abstractNum>
-  <w:abstractNum w:abstractNumId="19">
+  <w:abstractNum w:abstractNumId="23" w15:restartNumberingAfterBreak="0">
     <w:nsid w:val="7D11480A"/>
     <w:multiLevelType w:val="hybridMultilevel"/>
     <w:tmpl w:val="E2EE7FD6"/>
@@ -21861,22 +23104,22 @@
     </w:lvl>
   </w:abstractNum>
   <w:num w:numId="1">
-    <w:abstractNumId w:val="16"/>
+    <w:abstractNumId w:val="19"/>
   </w:num>
   <w:num w:numId="2">
-    <w:abstractNumId w:val="17"/>
+    <w:abstractNumId w:val="21"/>
   </w:num>
   <w:num w:numId="3">
     <w:abstractNumId w:val="1"/>
   </w:num>
   <w:num w:numId="4">
-    <w:abstractNumId w:val="12"/>
+    <w:abstractNumId w:val="15"/>
   </w:num>
   <w:num w:numId="5">
     <w:abstractNumId w:val="8"/>
   </w:num>
   <w:num w:numId="6">
-    <w:abstractNumId w:val="14"/>
+    <w:abstractNumId w:val="17"/>
   </w:num>
   <w:num w:numId="7">
     <w:abstractNumId w:val="0"/>
@@ -21885,7 +23128,7 @@
     <w:abstractNumId w:val="9"/>
   </w:num>
   <w:num w:numId="9">
-    <w:abstractNumId w:val="19"/>
+    <w:abstractNumId w:val="23"/>
   </w:num>
   <w:num w:numId="10">
     <w:abstractNumId w:val="6"/>
@@ -21897,7 +23140,7 @@
     <w:abstractNumId w:val="5"/>
   </w:num>
   <w:num w:numId="13">
-    <w:abstractNumId w:val="18"/>
+    <w:abstractNumId w:val="22"/>
   </w:num>
   <w:num w:numId="14">
     <w:abstractNumId w:val="3"/>
@@ -21906,19 +23149,31 @@
     <w:abstractNumId w:val="4"/>
   </w:num>
   <w:num w:numId="16">
-    <w:abstractNumId w:val="10"/>
+    <w:abstractNumId w:val="11"/>
   </w:num>
   <w:num w:numId="17">
-    <w:abstractNumId w:val="11"/>
+    <w:abstractNumId w:val="13"/>
   </w:num>
   <w:num w:numId="18">
     <w:abstractNumId w:val="2"/>
   </w:num>
   <w:num w:numId="19">
-    <w:abstractNumId w:val="15"/>
+    <w:abstractNumId w:val="18"/>
   </w:num>
   <w:num w:numId="20">
-    <w:abstractNumId w:val="13"/>
+    <w:abstractNumId w:val="16"/>
+  </w:num>
+  <w:num w:numId="21">
+    <w:abstractNumId w:val="12"/>
+  </w:num>
+  <w:num w:numId="22">
+    <w:abstractNumId w:val="14"/>
+  </w:num>
+  <w:num w:numId="23">
+    <w:abstractNumId w:val="20"/>
+  </w:num>
+  <w:num w:numId="24">
+    <w:abstractNumId w:val="10"/>
   </w:num>
 </w:numbering>
 </file>
@@ -22969,7 +24224,6 @@
       <w:spacing w:line="240" w:lineRule="auto"/>
     </w:pPr>
     <w:tblPr>
-      <w:tblInd w:w="0" w:type="dxa"/>
       <w:tblBorders>
         <w:top w:val="single" w:sz="4" w:space="0" w:color="auto"/>
         <w:left w:val="single" w:sz="4" w:space="0" w:color="auto"/>
@@ -22978,12 +24232,6 @@
         <w:insideH w:val="single" w:sz="4" w:space="0" w:color="auto"/>
         <w:insideV w:val="single" w:sz="4" w:space="0" w:color="auto"/>
       </w:tblBorders>
-      <w:tblCellMar>
-        <w:top w:w="0" w:type="dxa"/>
-        <w:left w:w="108" w:type="dxa"/>
-        <w:bottom w:w="0" w:type="dxa"/>
-        <w:right w:w="108" w:type="dxa"/>
-      </w:tblCellMar>
     </w:tblPr>
   </w:style>
   <w:style w:type="table" w:customStyle="1" w:styleId="TablaAPAsextaedicin">
@@ -23000,17 +24248,10 @@
       <w:sz w:val="24"/>
     </w:rPr>
     <w:tblPr>
-      <w:tblInd w:w="0" w:type="dxa"/>
       <w:tblBorders>
         <w:top w:val="single" w:sz="4" w:space="0" w:color="auto"/>
         <w:bottom w:val="single" w:sz="4" w:space="0" w:color="auto"/>
       </w:tblBorders>
-      <w:tblCellMar>
-        <w:top w:w="0" w:type="dxa"/>
-        <w:left w:w="108" w:type="dxa"/>
-        <w:bottom w:w="0" w:type="dxa"/>
-        <w:right w:w="108" w:type="dxa"/>
-      </w:tblCellMar>
     </w:tblPr>
     <w:tcPr>
       <w:vAlign w:val="center"/>
@@ -23132,587 +24373,6 @@
     </w:rPr>
   </w:style>
 </w:styles>
-</file>
-
-<file path=word/glossary/document.xml><?xml version="1.0" encoding="utf-8"?>
-<w:glossaryDocument xmlns:wpc="http://schemas.microsoft.com/office/word/2010/wordprocessingCanvas" xmlns:mc="http://schemas.openxmlformats.org/markup-compatibility/2006" xmlns:o="urn:schemas-microsoft-com:office:office" xmlns:r="http://schemas.openxmlformats.org/officeDocument/2006/relationships" xmlns:m="http://schemas.openxmlformats.org/officeDocument/2006/math" xmlns:v="urn:schemas-microsoft-com:vml" xmlns:wp14="http://schemas.microsoft.com/office/word/2010/wordprocessingDrawing" xmlns:wp="http://schemas.openxmlformats.org/drawingml/2006/wordprocessingDrawing" xmlns:w10="urn:schemas-microsoft-com:office:word" xmlns:w="http://schemas.openxmlformats.org/wordprocessingml/2006/main" xmlns:w14="http://schemas.microsoft.com/office/word/2010/wordml" xmlns:w15="http://schemas.microsoft.com/office/word/2012/wordml" xmlns:wpg="http://schemas.microsoft.com/office/word/2010/wordprocessingGroup" xmlns:wpi="http://schemas.microsoft.com/office/word/2010/wordprocessingInk" xmlns:wne="http://schemas.microsoft.com/office/word/2006/wordml" xmlns:wps="http://schemas.microsoft.com/office/word/2010/wordprocessingShape" mc:Ignorable="w14 w15 wp14"/>
-</file>
-
-<file path=word/glossary/fontTable.xml><?xml version="1.0" encoding="utf-8"?>
-<w:fonts xmlns:mc="http://schemas.openxmlformats.org/markup-compatibility/2006" xmlns:r="http://schemas.openxmlformats.org/officeDocument/2006/relationships" xmlns:w="http://schemas.openxmlformats.org/wordprocessingml/2006/main" xmlns:w14="http://schemas.microsoft.com/office/word/2010/wordml" xmlns:w15="http://schemas.microsoft.com/office/word/2012/wordml" mc:Ignorable="w14 w15">
-  <w:font w:name="Symbol">
-    <w:panose1 w:val="05050102010706020507"/>
-    <w:charset w:val="02"/>
-    <w:family w:val="roman"/>
-    <w:pitch w:val="variable"/>
-    <w:sig w:usb0="00000000" w:usb1="10000000" w:usb2="00000000" w:usb3="00000000" w:csb0="80000000" w:csb1="00000000"/>
-  </w:font>
-  <w:font w:name="Times New Roman">
-    <w:panose1 w:val="02020603050405020304"/>
-    <w:charset w:val="00"/>
-    <w:family w:val="roman"/>
-    <w:pitch w:val="variable"/>
-    <w:sig w:usb0="E0002EFF" w:usb1="C0007843" w:usb2="00000009" w:usb3="00000000" w:csb0="000001FF" w:csb1="00000000"/>
-  </w:font>
-  <w:font w:name="Courier New">
-    <w:panose1 w:val="02070309020205020404"/>
-    <w:charset w:val="00"/>
-    <w:family w:val="modern"/>
-    <w:pitch w:val="fixed"/>
-    <w:sig w:usb0="E0002AFF" w:usb1="C0007843" w:usb2="00000009" w:usb3="00000000" w:csb0="000001FF" w:csb1="00000000"/>
-  </w:font>
-  <w:font w:name="Wingdings">
-    <w:panose1 w:val="05000000000000000000"/>
-    <w:charset w:val="02"/>
-    <w:family w:val="auto"/>
-    <w:pitch w:val="variable"/>
-    <w:sig w:usb0="00000000" w:usb1="10000000" w:usb2="00000000" w:usb3="00000000" w:csb0="80000000" w:csb1="00000000"/>
-  </w:font>
-  <w:font w:name="Calibri">
-    <w:panose1 w:val="020F0502020204030204"/>
-    <w:charset w:val="00"/>
-    <w:family w:val="swiss"/>
-    <w:pitch w:val="variable"/>
-    <w:sig w:usb0="E00002FF" w:usb1="4000ACFF" w:usb2="00000001" w:usb3="00000000" w:csb0="0000019F" w:csb1="00000000"/>
-  </w:font>
-  <w:font w:name="Arial">
-    <w:panose1 w:val="020B0604020202020204"/>
-    <w:charset w:val="00"/>
-    <w:family w:val="swiss"/>
-    <w:pitch w:val="variable"/>
-    <w:sig w:usb0="E0002AFF" w:usb1="C0007843" w:usb2="00000009" w:usb3="00000000" w:csb0="000001FF" w:csb1="00000000"/>
-  </w:font>
-  <w:font w:name="Tahoma">
-    <w:panose1 w:val="020B0604030504040204"/>
-    <w:charset w:val="00"/>
-    <w:family w:val="swiss"/>
-    <w:pitch w:val="variable"/>
-    <w:sig w:usb0="E1002EFF" w:usb1="C000605B" w:usb2="00000029" w:usb3="00000000" w:csb0="000101FF" w:csb1="00000000"/>
-  </w:font>
-  <w:font w:name="Cambria">
-    <w:panose1 w:val="02040503050406030204"/>
-    <w:charset w:val="00"/>
-    <w:family w:val="roman"/>
-    <w:pitch w:val="variable"/>
-    <w:sig w:usb0="E00002FF" w:usb1="400004FF" w:usb2="00000000" w:usb3="00000000" w:csb0="0000019F" w:csb1="00000000"/>
-  </w:font>
-  <w:font w:name="Liberation Sans">
-    <w:altName w:val="Arial"/>
-    <w:charset w:val="01"/>
-    <w:family w:val="swiss"/>
-    <w:pitch w:val="variable"/>
-  </w:font>
-  <w:font w:name="Droid Sans Fallback">
-    <w:panose1 w:val="00000000000000000000"/>
-    <w:charset w:val="00"/>
-    <w:family w:val="roman"/>
-    <w:notTrueType/>
-    <w:pitch w:val="default"/>
-  </w:font>
-  <w:font w:name="FreeSans">
-    <w:panose1 w:val="00000000000000000000"/>
-    <w:charset w:val="00"/>
-    <w:family w:val="roman"/>
-    <w:notTrueType/>
-    <w:pitch w:val="default"/>
-  </w:font>
-  <w:font w:name="Cambria Math">
-    <w:panose1 w:val="02040503050406030204"/>
-    <w:charset w:val="00"/>
-    <w:family w:val="roman"/>
-    <w:pitch w:val="variable"/>
-    <w:sig w:usb0="E00002FF" w:usb1="420024FF" w:usb2="00000000" w:usb3="00000000" w:csb0="0000019F" w:csb1="00000000"/>
-  </w:font>
-  <w:font w:name="Calibri Light">
-    <w:panose1 w:val="020F0302020204030204"/>
-    <w:charset w:val="00"/>
-    <w:family w:val="swiss"/>
-    <w:pitch w:val="variable"/>
-    <w:sig w:usb0="A00002EF" w:usb1="4000207B" w:usb2="00000000" w:usb3="00000000" w:csb0="0000019F" w:csb1="00000000"/>
-  </w:font>
-</w:fonts>
-</file>
-
-<file path=word/glossary/settings.xml><?xml version="1.0" encoding="utf-8"?>
-<w:settings xmlns:mc="http://schemas.openxmlformats.org/markup-compatibility/2006" xmlns:o="urn:schemas-microsoft-com:office:office" xmlns:r="http://schemas.openxmlformats.org/officeDocument/2006/relationships" xmlns:m="http://schemas.openxmlformats.org/officeDocument/2006/math" xmlns:v="urn:schemas-microsoft-com:vml" xmlns:w10="urn:schemas-microsoft-com:office:word" xmlns:w="http://schemas.openxmlformats.org/wordprocessingml/2006/main" xmlns:w14="http://schemas.microsoft.com/office/word/2010/wordml" xmlns:w15="http://schemas.microsoft.com/office/word/2012/wordml" xmlns:sl="http://schemas.openxmlformats.org/schemaLibrary/2006/main" mc:Ignorable="w14 w15">
-  <w:view w:val="normal"/>
-  <w:defaultTabStop w:val="708"/>
-  <w:hyphenationZone w:val="425"/>
-  <w:characterSpacingControl w:val="doNotCompress"/>
-  <w:compat>
-    <w:useFELayout/>
-    <w:compatSetting w:name="compatibilityMode" w:uri="http://schemas.microsoft.com/office/word" w:val="15"/>
-    <w:compatSetting w:name="overrideTableStyleFontSizeAndJustification" w:uri="http://schemas.microsoft.com/office/word" w:val="1"/>
-    <w:compatSetting w:name="enableOpenTypeFeatures" w:uri="http://schemas.microsoft.com/office/word" w:val="1"/>
-    <w:compatSetting w:name="doNotFlipMirrorIndents" w:uri="http://schemas.microsoft.com/office/word" w:val="1"/>
-    <w:compatSetting w:name="differentiateMultirowTableHeaders" w:uri="http://schemas.microsoft.com/office/word" w:val="1"/>
-  </w:compat>
-  <w:rsids>
-    <w:rsidRoot w:val="00CD4051"/>
-    <w:rsid w:val="002B76F5"/>
-    <w:rsid w:val="00533497"/>
-    <w:rsid w:val="00CD4051"/>
-  </w:rsids>
-  <m:mathPr>
-    <m:mathFont m:val="Cambria Math"/>
-    <m:brkBin m:val="before"/>
-    <m:brkBinSub m:val="--"/>
-    <m:smallFrac m:val="0"/>
-    <m:dispDef/>
-    <m:lMargin m:val="0"/>
-    <m:rMargin m:val="0"/>
-    <m:defJc m:val="centerGroup"/>
-    <m:wrapIndent m:val="1440"/>
-    <m:intLim m:val="subSup"/>
-    <m:naryLim m:val="undOvr"/>
-  </m:mathPr>
-  <w:themeFontLang w:val="es-ES"/>
-  <w:clrSchemeMapping w:bg1="light1" w:t1="dark1" w:bg2="light2" w:t2="dark2" w:accent1="accent1" w:accent2="accent2" w:accent3="accent3" w:accent4="accent4" w:accent5="accent5" w:accent6="accent6" w:hyperlink="hyperlink" w:followedHyperlink="followedHyperlink"/>
-  <w:decimalSymbol w:val=","/>
-  <w:listSeparator w:val=";"/>
-  <w15:chartTrackingRefBased/>
-</w:settings>
-</file>
-
-<file path=word/glossary/styles.xml><?xml version="1.0" encoding="utf-8"?>
-<w:styles xmlns:mc="http://schemas.openxmlformats.org/markup-compatibility/2006" xmlns:r="http://schemas.openxmlformats.org/officeDocument/2006/relationships" xmlns:w="http://schemas.openxmlformats.org/wordprocessingml/2006/main" xmlns:w14="http://schemas.microsoft.com/office/word/2010/wordml" xmlns:w15="http://schemas.microsoft.com/office/word/2012/wordml" mc:Ignorable="w14 w15">
-  <w:docDefaults>
-    <w:rPrDefault>
-      <w:rPr>
-        <w:rFonts w:asciiTheme="minorHAnsi" w:eastAsiaTheme="minorEastAsia" w:hAnsiTheme="minorHAnsi" w:cstheme="minorBidi"/>
-        <w:sz w:val="22"/>
-        <w:szCs w:val="22"/>
-        <w:lang w:val="es-ES" w:eastAsia="es-ES" w:bidi="ar-SA"/>
-      </w:rPr>
-    </w:rPrDefault>
-    <w:pPrDefault>
-      <w:pPr>
-        <w:spacing w:after="160" w:line="259" w:lineRule="auto"/>
-      </w:pPr>
-    </w:pPrDefault>
-  </w:docDefaults>
-  <w:latentStyles w:defLockedState="0" w:defUIPriority="99" w:defSemiHidden="0" w:defUnhideWhenUsed="0" w:defQFormat="0" w:count="371">
-    <w:lsdException w:name="Normal" w:uiPriority="0" w:qFormat="1"/>
-    <w:lsdException w:name="heading 1" w:uiPriority="9" w:qFormat="1"/>
-    <w:lsdException w:name="heading 2" w:semiHidden="1" w:uiPriority="9" w:unhideWhenUsed="1" w:qFormat="1"/>
-    <w:lsdException w:name="heading 3" w:semiHidden="1" w:uiPriority="9" w:unhideWhenUsed="1" w:qFormat="1"/>
-    <w:lsdException w:name="heading 4" w:semiHidden="1" w:uiPriority="9" w:unhideWhenUsed="1" w:qFormat="1"/>
-    <w:lsdException w:name="heading 5" w:semiHidden="1" w:uiPriority="9" w:unhideWhenUsed="1" w:qFormat="1"/>
-    <w:lsdException w:name="heading 6" w:semiHidden="1" w:uiPriority="9" w:unhideWhenUsed="1" w:qFormat="1"/>
-    <w:lsdException w:name="heading 7" w:semiHidden="1" w:uiPriority="9" w:unhideWhenUsed="1" w:qFormat="1"/>
-    <w:lsdException w:name="heading 8" w:semiHidden="1" w:uiPriority="9" w:unhideWhenUsed="1" w:qFormat="1"/>
-    <w:lsdException w:name="heading 9" w:semiHidden="1" w:uiPriority="9" w:unhideWhenUsed="1" w:qFormat="1"/>
-    <w:lsdException w:name="index 1" w:semiHidden="1" w:unhideWhenUsed="1"/>
-    <w:lsdException w:name="index 2" w:semiHidden="1" w:unhideWhenUsed="1"/>
-    <w:lsdException w:name="index 3" w:semiHidden="1" w:unhideWhenUsed="1"/>
-    <w:lsdException w:name="index 4" w:semiHidden="1" w:unhideWhenUsed="1"/>
-    <w:lsdException w:name="index 5" w:semiHidden="1" w:unhideWhenUsed="1"/>
-    <w:lsdException w:name="index 6" w:semiHidden="1" w:unhideWhenUsed="1"/>
-    <w:lsdException w:name="index 7" w:semiHidden="1" w:unhideWhenUsed="1"/>
-    <w:lsdException w:name="index 8" w:semiHidden="1" w:unhideWhenUsed="1"/>
-    <w:lsdException w:name="index 9" w:semiHidden="1" w:unhideWhenUsed="1"/>
-    <w:lsdException w:name="toc 1" w:semiHidden="1" w:uiPriority="39" w:unhideWhenUsed="1"/>
-    <w:lsdException w:name="toc 2" w:semiHidden="1" w:uiPriority="39" w:unhideWhenUsed="1"/>
-    <w:lsdException w:name="toc 3" w:semiHidden="1" w:uiPriority="39" w:unhideWhenUsed="1"/>
-    <w:lsdException w:name="toc 4" w:semiHidden="1" w:uiPriority="39" w:unhideWhenUsed="1"/>
-    <w:lsdException w:name="toc 5" w:semiHidden="1" w:uiPriority="39" w:unhideWhenUsed="1"/>
-    <w:lsdException w:name="toc 6" w:semiHidden="1" w:uiPriority="39" w:unhideWhenUsed="1"/>
-    <w:lsdException w:name="toc 7" w:semiHidden="1" w:uiPriority="39" w:unhideWhenUsed="1"/>
-    <w:lsdException w:name="toc 8" w:semiHidden="1" w:uiPriority="39" w:unhideWhenUsed="1"/>
-    <w:lsdException w:name="toc 9" w:semiHidden="1" w:uiPriority="39" w:unhideWhenUsed="1"/>
-    <w:lsdException w:name="Normal Indent" w:semiHidden="1" w:unhideWhenUsed="1"/>
-    <w:lsdException w:name="footnote text" w:semiHidden="1" w:unhideWhenUsed="1"/>
-    <w:lsdException w:name="annotation text" w:semiHidden="1" w:unhideWhenUsed="1"/>
-    <w:lsdException w:name="header" w:semiHidden="1" w:unhideWhenUsed="1"/>
-    <w:lsdException w:name="footer" w:semiHidden="1" w:unhideWhenUsed="1"/>
-    <w:lsdException w:name="index heading" w:semiHidden="1" w:unhideWhenUsed="1"/>
-    <w:lsdException w:name="caption" w:semiHidden="1" w:uiPriority="35" w:unhideWhenUsed="1" w:qFormat="1"/>
-    <w:lsdException w:name="table of figures" w:semiHidden="1" w:unhideWhenUsed="1"/>
-    <w:lsdException w:name="envelope address" w:semiHidden="1" w:unhideWhenUsed="1"/>
-    <w:lsdException w:name="envelope return" w:semiHidden="1" w:unhideWhenUsed="1"/>
-    <w:lsdException w:name="footnote reference" w:semiHidden="1" w:unhideWhenUsed="1"/>
-    <w:lsdException w:name="annotation reference" w:semiHidden="1" w:unhideWhenUsed="1"/>
-    <w:lsdException w:name="line number" w:semiHidden="1" w:unhideWhenUsed="1"/>
-    <w:lsdException w:name="page number" w:semiHidden="1" w:unhideWhenUsed="1"/>
-    <w:lsdException w:name="endnote reference" w:semiHidden="1" w:unhideWhenUsed="1"/>
-    <w:lsdException w:name="endnote text" w:semiHidden="1" w:unhideWhenUsed="1"/>
-    <w:lsdException w:name="table of authorities" w:semiHidden="1" w:unhideWhenUsed="1"/>
-    <w:lsdException w:name="macro" w:semiHidden="1" w:unhideWhenUsed="1"/>
-    <w:lsdException w:name="toa heading" w:semiHidden="1" w:unhideWhenUsed="1"/>
-    <w:lsdException w:name="List" w:semiHidden="1" w:unhideWhenUsed="1"/>
-    <w:lsdException w:name="List Bullet" w:semiHidden="1" w:unhideWhenUsed="1"/>
-    <w:lsdException w:name="List Number" w:semiHidden="1" w:unhideWhenUsed="1"/>
-    <w:lsdException w:name="List 2" w:semiHidden="1" w:unhideWhenUsed="1"/>
-    <w:lsdException w:name="List 3" w:semiHidden="1" w:unhideWhenUsed="1"/>
-    <w:lsdException w:name="List 4" w:semiHidden="1" w:unhideWhenUsed="1"/>
-    <w:lsdException w:name="List 5" w:semiHidden="1" w:unhideWhenUsed="1"/>
-    <w:lsdException w:name="List Bullet 2" w:semiHidden="1" w:unhideWhenUsed="1"/>
-    <w:lsdException w:name="List Bullet 3" w:semiHidden="1" w:unhideWhenUsed="1"/>
-    <w:lsdException w:name="List Bullet 4" w:semiHidden="1" w:unhideWhenUsed="1"/>
-    <w:lsdException w:name="List Bullet 5" w:semiHidden="1" w:unhideWhenUsed="1"/>
-    <w:lsdException w:name="List Number 2" w:semiHidden="1" w:unhideWhenUsed="1"/>
-    <w:lsdException w:name="List Number 3" w:semiHidden="1" w:unhideWhenUsed="1"/>
-    <w:lsdException w:name="List Number 4" w:semiHidden="1" w:unhideWhenUsed="1"/>
-    <w:lsdException w:name="List Number 5" w:semiHidden="1" w:unhideWhenUsed="1"/>
-    <w:lsdException w:name="Title" w:uiPriority="10" w:qFormat="1"/>
-    <w:lsdException w:name="Closing" w:semiHidden="1" w:unhideWhenUsed="1"/>
-    <w:lsdException w:name="Signature" w:semiHidden="1" w:unhideWhenUsed="1"/>
-    <w:lsdException w:name="Default Paragraph Font" w:semiHidden="1" w:uiPriority="1" w:unhideWhenUsed="1"/>
-    <w:lsdException w:name="Body Text" w:semiHidden="1" w:unhideWhenUsed="1"/>
-    <w:lsdException w:name="Body Text Indent" w:semiHidden="1" w:unhideWhenUsed="1"/>
-    <w:lsdException w:name="List Continue" w:semiHidden="1" w:unhideWhenUsed="1"/>
-    <w:lsdException w:name="List Continue 2" w:semiHidden="1" w:unhideWhenUsed="1"/>
-    <w:lsdException w:name="List Continue 3" w:semiHidden="1" w:unhideWhenUsed="1"/>
-    <w:lsdException w:name="List Continue 4" w:semiHidden="1" w:unhideWhenUsed="1"/>
-    <w:lsdException w:name="List Continue 5" w:semiHidden="1" w:unhideWhenUsed="1"/>
-    <w:lsdException w:name="Message Header" w:semiHidden="1" w:unhideWhenUsed="1"/>
-    <w:lsdException w:name="Subtitle" w:uiPriority="11" w:qFormat="1"/>
-    <w:lsdException w:name="Salutation" w:semiHidden="1" w:unhideWhenUsed="1"/>
-    <w:lsdException w:name="Date" w:semiHidden="1" w:unhideWhenUsed="1"/>
-    <w:lsdException w:name="Body Text First Indent" w:semiHidden="1" w:unhideWhenUsed="1"/>
-    <w:lsdException w:name="Body Text First Indent 2" w:semiHidden="1" w:unhideWhenUsed="1"/>
-    <w:lsdException w:name="Note Heading" w:semiHidden="1" w:unhideWhenUsed="1"/>
-    <w:lsdException w:name="Body Text 2" w:semiHidden="1" w:unhideWhenUsed="1"/>
-    <w:lsdException w:name="Body Text 3" w:semiHidden="1" w:unhideWhenUsed="1"/>
-    <w:lsdException w:name="Body Text Indent 2" w:semiHidden="1" w:unhideWhenUsed="1"/>
-    <w:lsdException w:name="Body Text Indent 3" w:semiHidden="1" w:unhideWhenUsed="1"/>
-    <w:lsdException w:name="Block Text" w:semiHidden="1" w:unhideWhenUsed="1"/>
-    <w:lsdException w:name="Hyperlink" w:semiHidden="1" w:unhideWhenUsed="1"/>
-    <w:lsdException w:name="FollowedHyperlink" w:semiHidden="1" w:unhideWhenUsed="1"/>
-    <w:lsdException w:name="Strong" w:uiPriority="22" w:qFormat="1"/>
-    <w:lsdException w:name="Emphasis" w:uiPriority="20" w:qFormat="1"/>
-    <w:lsdException w:name="Document Map" w:semiHidden="1" w:unhideWhenUsed="1"/>
-    <w:lsdException w:name="Plain Text" w:semiHidden="1" w:unhideWhenUsed="1"/>
-    <w:lsdException w:name="E-mail Signature" w:semiHidden="1" w:unhideWhenUsed="1"/>
-    <w:lsdException w:name="HTML Top of Form" w:semiHidden="1" w:unhideWhenUsed="1"/>
-    <w:lsdException w:name="HTML Bottom of Form" w:semiHidden="1" w:unhideWhenUsed="1"/>
-    <w:lsdException w:name="Normal (Web)" w:semiHidden="1" w:unhideWhenUsed="1"/>
-    <w:lsdException w:name="HTML Acronym" w:semiHidden="1" w:unhideWhenUsed="1"/>
-    <w:lsdException w:name="HTML Address" w:semiHidden="1" w:unhideWhenUsed="1"/>
-    <w:lsdException w:name="HTML Cite" w:semiHidden="1" w:unhideWhenUsed="1"/>
-    <w:lsdException w:name="HTML Code" w:semiHidden="1" w:unhideWhenUsed="1"/>
-    <w:lsdException w:name="HTML Definition" w:semiHidden="1" w:unhideWhenUsed="1"/>
-    <w:lsdException w:name="HTML Keyboard" w:semiHidden="1" w:unhideWhenUsed="1"/>
-    <w:lsdException w:name="HTML Preformatted" w:semiHidden="1" w:unhideWhenUsed="1"/>
-    <w:lsdException w:name="HTML Sample" w:semiHidden="1" w:unhideWhenUsed="1"/>
-    <w:lsdException w:name="HTML Typewriter" w:semiHidden="1" w:unhideWhenUsed="1"/>
-    <w:lsdException w:name="HTML Variable" w:semiHidden="1" w:unhideWhenUsed="1"/>
-    <w:lsdException w:name="Normal Table" w:semiHidden="1" w:unhideWhenUsed="1"/>
-    <w:lsdException w:name="annotation subject" w:semiHidden="1" w:unhideWhenUsed="1"/>
-    <w:lsdException w:name="No List" w:semiHidden="1" w:unhideWhenUsed="1"/>
-    <w:lsdException w:name="Outline List 1" w:semiHidden="1" w:unhideWhenUsed="1"/>
-    <w:lsdException w:name="Outline List 2" w:semiHidden="1" w:unhideWhenUsed="1"/>
-    <w:lsdException w:name="Outline List 3" w:semiHidden="1" w:unhideWhenUsed="1"/>
-    <w:lsdException w:name="Table Simple 1" w:semiHidden="1" w:unhideWhenUsed="1"/>
-    <w:lsdException w:name="Table Simple 2" w:semiHidden="1" w:unhideWhenUsed="1"/>
-    <w:lsdException w:name="Table Simple 3" w:semiHidden="1" w:unhideWhenUsed="1"/>
-    <w:lsdException w:name="Table Classic 1" w:semiHidden="1" w:unhideWhenUsed="1"/>
-    <w:lsdException w:name="Table Classic 2" w:semiHidden="1" w:unhideWhenUsed="1"/>
-    <w:lsdException w:name="Table Classic 3" w:semiHidden="1" w:unhideWhenUsed="1"/>
-    <w:lsdException w:name="Table Classic 4" w:semiHidden="1" w:unhideWhenUsed="1"/>
-    <w:lsdException w:name="Table Colorful 1" w:semiHidden="1" w:unhideWhenUsed="1"/>
-    <w:lsdException w:name="Table Colorful 2" w:semiHidden="1" w:unhideWhenUsed="1"/>
-    <w:lsdException w:name="Table Colorful 3" w:semiHidden="1" w:unhideWhenUsed="1"/>
-    <w:lsdException w:name="Table Columns 1" w:semiHidden="1" w:unhideWhenUsed="1"/>
-    <w:lsdException w:name="Table Columns 2" w:semiHidden="1" w:unhideWhenUsed="1"/>
-    <w:lsdException w:name="Table Columns 3" w:semiHidden="1" w:unhideWhenUsed="1"/>
-    <w:lsdException w:name="Table Columns 4" w:semiHidden="1" w:unhideWhenUsed="1"/>
-    <w:lsdException w:name="Table Columns 5" w:semiHidden="1" w:unhideWhenUsed="1"/>
-    <w:lsdException w:name="Table Grid 1" w:semiHidden="1" w:unhideWhenUsed="1"/>
-    <w:lsdException w:name="Table Grid 2" w:semiHidden="1" w:unhideWhenUsed="1"/>
-    <w:lsdException w:name="Table Grid 3" w:semiHidden="1" w:unhideWhenUsed="1"/>
-    <w:lsdException w:name="Table Grid 4" w:semiHidden="1" w:unhideWhenUsed="1"/>
-    <w:lsdException w:name="Table Grid 5" w:semiHidden="1" w:unhideWhenUsed="1"/>
-    <w:lsdException w:name="Table Grid 6" w:semiHidden="1" w:unhideWhenUsed="1"/>
-    <w:lsdException w:name="Table Grid 7" w:semiHidden="1" w:unhideWhenUsed="1"/>
-    <w:lsdException w:name="Table Grid 8" w:semiHidden="1" w:unhideWhenUsed="1"/>
-    <w:lsdException w:name="Table List 1" w:semiHidden="1" w:unhideWhenUsed="1"/>
-    <w:lsdException w:name="Table List 2" w:semiHidden="1" w:unhideWhenUsed="1"/>
-    <w:lsdException w:name="Table List 3" w:semiHidden="1" w:unhideWhenUsed="1"/>
-    <w:lsdException w:name="Table List 4" w:semiHidden="1" w:unhideWhenUsed="1"/>
-    <w:lsdException w:name="Table List 5" w:semiHidden="1" w:unhideWhenUsed="1"/>
-    <w:lsdException w:name="Table List 6" w:semiHidden="1" w:unhideWhenUsed="1"/>
-    <w:lsdException w:name="Table List 7" w:semiHidden="1" w:unhideWhenUsed="1"/>
-    <w:lsdException w:name="Table List 8" w:semiHidden="1" w:unhideWhenUsed="1"/>
-    <w:lsdException w:name="Table 3D effects 1" w:semiHidden="1" w:unhideWhenUsed="1"/>
-    <w:lsdException w:name="Table 3D effects 2" w:semiHidden="1" w:unhideWhenUsed="1"/>
-    <w:lsdException w:name="Table 3D effects 3" w:semiHidden="1" w:unhideWhenUsed="1"/>
-    <w:lsdException w:name="Table Contemporary" w:semiHidden="1" w:unhideWhenUsed="1"/>
-    <w:lsdException w:name="Table Elegant" w:semiHidden="1" w:unhideWhenUsed="1"/>
-    <w:lsdException w:name="Table Professional" w:semiHidden="1" w:unhideWhenUsed="1"/>
-    <w:lsdException w:name="Table Subtle 1" w:semiHidden="1" w:unhideWhenUsed="1"/>
-    <w:lsdException w:name="Table Subtle 2" w:semiHidden="1" w:unhideWhenUsed="1"/>
-    <w:lsdException w:name="Table Web 1" w:semiHidden="1" w:unhideWhenUsed="1"/>
-    <w:lsdException w:name="Table Web 2" w:semiHidden="1" w:unhideWhenUsed="1"/>
-    <w:lsdException w:name="Table Web 3" w:semiHidden="1" w:unhideWhenUsed="1"/>
-    <w:lsdException w:name="Balloon Text" w:semiHidden="1" w:unhideWhenUsed="1"/>
-    <w:lsdException w:name="Table Grid" w:uiPriority="39"/>
-    <w:lsdException w:name="Table Theme" w:semiHidden="1" w:unhideWhenUsed="1"/>
-    <w:lsdException w:name="Placeholder Text" w:semiHidden="1"/>
-    <w:lsdException w:name="No Spacing" w:uiPriority="1" w:qFormat="1"/>
-    <w:lsdException w:name="Light Shading" w:uiPriority="60"/>
-    <w:lsdException w:name="Light List" w:uiPriority="61"/>
-    <w:lsdException w:name="Light Grid" w:uiPriority="62"/>
-    <w:lsdException w:name="Medium Shading 1" w:uiPriority="63"/>
-    <w:lsdException w:name="Medium Shading 2" w:uiPriority="64"/>
-    <w:lsdException w:name="Medium List 1" w:uiPriority="65"/>
-    <w:lsdException w:name="Medium List 2" w:uiPriority="66"/>
-    <w:lsdException w:name="Medium Grid 1" w:uiPriority="67"/>
-    <w:lsdException w:name="Medium Grid 2" w:uiPriority="68"/>
-    <w:lsdException w:name="Medium Grid 3" w:uiPriority="69"/>
-    <w:lsdException w:name="Dark List" w:uiPriority="70"/>
-    <w:lsdException w:name="Colorful Shading" w:uiPriority="71"/>
-    <w:lsdException w:name="Colorful List" w:uiPriority="72"/>
-    <w:lsdException w:name="Colorful Grid" w:uiPriority="73"/>
-    <w:lsdException w:name="Light Shading Accent 1" w:uiPriority="60"/>
-    <w:lsdException w:name="Light List Accent 1" w:uiPriority="61"/>
-    <w:lsdException w:name="Light Grid Accent 1" w:uiPriority="62"/>
-    <w:lsdException w:name="Medium Shading 1 Accent 1" w:uiPriority="63"/>
-    <w:lsdException w:name="Medium Shading 2 Accent 1" w:uiPriority="64"/>
-    <w:lsdException w:name="Medium List 1 Accent 1" w:uiPriority="65"/>
-    <w:lsdException w:name="Revision" w:semiHidden="1"/>
-    <w:lsdException w:name="List Paragraph" w:uiPriority="34" w:qFormat="1"/>
-    <w:lsdException w:name="Quote" w:uiPriority="29" w:qFormat="1"/>
-    <w:lsdException w:name="Intense Quote" w:uiPriority="30" w:qFormat="1"/>
-    <w:lsdException w:name="Medium List 2 Accent 1" w:uiPriority="66"/>
-    <w:lsdException w:name="Medium Grid 1 Accent 1" w:uiPriority="67"/>
-    <w:lsdException w:name="Medium Grid 2 Accent 1" w:uiPriority="68"/>
-    <w:lsdException w:name="Medium Grid 3 Accent 1" w:uiPriority="69"/>
-    <w:lsdException w:name="Dark List Accent 1" w:uiPriority="70"/>
-    <w:lsdException w:name="Colorful Shading Accent 1" w:uiPriority="71"/>
-    <w:lsdException w:name="Colorful List Accent 1" w:uiPriority="72"/>
-    <w:lsdException w:name="Colorful Grid Accent 1" w:uiPriority="73"/>
-    <w:lsdException w:name="Light Shading Accent 2" w:uiPriority="60"/>
-    <w:lsdException w:name="Light List Accent 2" w:uiPriority="61"/>
-    <w:lsdException w:name="Light Grid Accent 2" w:uiPriority="62"/>
-    <w:lsdException w:name="Medium Shading 1 Accent 2" w:uiPriority="63"/>
-    <w:lsdException w:name="Medium Shading 2 Accent 2" w:uiPriority="64"/>
-    <w:lsdException w:name="Medium List 1 Accent 2" w:uiPriority="65"/>
-    <w:lsdException w:name="Medium List 2 Accent 2" w:uiPriority="66"/>
-    <w:lsdException w:name="Medium Grid 1 Accent 2" w:uiPriority="67"/>
-    <w:lsdException w:name="Medium Grid 2 Accent 2" w:uiPriority="68"/>
-    <w:lsdException w:name="Medium Grid 3 Accent 2" w:uiPriority="69"/>
-    <w:lsdException w:name="Dark List Accent 2" w:uiPriority="70"/>
-    <w:lsdException w:name="Colorful Shading Accent 2" w:uiPriority="71"/>
-    <w:lsdException w:name="Colorful List Accent 2" w:uiPriority="72"/>
-    <w:lsdException w:name="Colorful Grid Accent 2" w:uiPriority="73"/>
-    <w:lsdException w:name="Light Shading Accent 3" w:uiPriority="60"/>
-    <w:lsdException w:name="Light List Accent 3" w:uiPriority="61"/>
-    <w:lsdException w:name="Light Grid Accent 3" w:uiPriority="62"/>
-    <w:lsdException w:name="Medium Shading 1 Accent 3" w:uiPriority="63"/>
-    <w:lsdException w:name="Medium Shading 2 Accent 3" w:uiPriority="64"/>
-    <w:lsdException w:name="Medium List 1 Accent 3" w:uiPriority="65"/>
-    <w:lsdException w:name="Medium List 2 Accent 3" w:uiPriority="66"/>
-    <w:lsdException w:name="Medium Grid 1 Accent 3" w:uiPriority="67"/>
-    <w:lsdException w:name="Medium Grid 2 Accent 3" w:uiPriority="68"/>
-    <w:lsdException w:name="Medium Grid 3 Accent 3" w:uiPriority="69"/>
-    <w:lsdException w:name="Dark List Accent 3" w:uiPriority="70"/>
-    <w:lsdException w:name="Colorful Shading Accent 3" w:uiPriority="71"/>
-    <w:lsdException w:name="Colorful List Accent 3" w:uiPriority="72"/>
-    <w:lsdException w:name="Colorful Grid Accent 3" w:uiPriority="73"/>
-    <w:lsdException w:name="Light Shading Accent 4" w:uiPriority="60"/>
-    <w:lsdException w:name="Light List Accent 4" w:uiPriority="61"/>
-    <w:lsdException w:name="Light Grid Accent 4" w:uiPriority="62"/>
-    <w:lsdException w:name="Medium Shading 1 Accent 4" w:uiPriority="63"/>
-    <w:lsdException w:name="Medium Shading 2 Accent 4" w:uiPriority="64"/>
-    <w:lsdException w:name="Medium List 1 Accent 4" w:uiPriority="65"/>
-    <w:lsdException w:name="Medium List 2 Accent 4" w:uiPriority="66"/>
-    <w:lsdException w:name="Medium Grid 1 Accent 4" w:uiPriority="67"/>
-    <w:lsdException w:name="Medium Grid 2 Accent 4" w:uiPriority="68"/>
-    <w:lsdException w:name="Medium Grid 3 Accent 4" w:uiPriority="69"/>
-    <w:lsdException w:name="Dark List Accent 4" w:uiPriority="70"/>
-    <w:lsdException w:name="Colorful Shading Accent 4" w:uiPriority="71"/>
-    <w:lsdException w:name="Colorful List Accent 4" w:uiPriority="72"/>
-    <w:lsdException w:name="Colorful Grid Accent 4" w:uiPriority="73"/>
-    <w:lsdException w:name="Light Shading Accent 5" w:uiPriority="60"/>
-    <w:lsdException w:name="Light List Accent 5" w:uiPriority="61"/>
-    <w:lsdException w:name="Light Grid Accent 5" w:uiPriority="62"/>
-    <w:lsdException w:name="Medium Shading 1 Accent 5" w:uiPriority="63"/>
-    <w:lsdException w:name="Medium Shading 2 Accent 5" w:uiPriority="64"/>
-    <w:lsdException w:name="Medium List 1 Accent 5" w:uiPriority="65"/>
-    <w:lsdException w:name="Medium List 2 Accent 5" w:uiPriority="66"/>
-    <w:lsdException w:name="Medium Grid 1 Accent 5" w:uiPriority="67"/>
-    <w:lsdException w:name="Medium Grid 2 Accent 5" w:uiPriority="68"/>
-    <w:lsdException w:name="Medium Grid 3 Accent 5" w:uiPriority="69"/>
-    <w:lsdException w:name="Dark List Accent 5" w:uiPriority="70"/>
-    <w:lsdException w:name="Colorful Shading Accent 5" w:uiPriority="71"/>
-    <w:lsdException w:name="Colorful List Accent 5" w:uiPriority="72"/>
-    <w:lsdException w:name="Colorful Grid Accent 5" w:uiPriority="73"/>
-    <w:lsdException w:name="Light Shading Accent 6" w:uiPriority="60"/>
-    <w:lsdException w:name="Light List Accent 6" w:uiPriority="61"/>
-    <w:lsdException w:name="Light Grid Accent 6" w:uiPriority="62"/>
-    <w:lsdException w:name="Medium Shading 1 Accent 6" w:uiPriority="63"/>
-    <w:lsdException w:name="Medium Shading 2 Accent 6" w:uiPriority="64"/>
-    <w:lsdException w:name="Medium List 1 Accent 6" w:uiPriority="65"/>
-    <w:lsdException w:name="Medium List 2 Accent 6" w:uiPriority="66"/>
-    <w:lsdException w:name="Medium Grid 1 Accent 6" w:uiPriority="67"/>
-    <w:lsdException w:name="Medium Grid 2 Accent 6" w:uiPriority="68"/>
-    <w:lsdException w:name="Medium Grid 3 Accent 6" w:uiPriority="69"/>
-    <w:lsdException w:name="Dark List Accent 6" w:uiPriority="70"/>
-    <w:lsdException w:name="Colorful Shading Accent 6" w:uiPriority="71"/>
-    <w:lsdException w:name="Colorful List Accent 6" w:uiPriority="72"/>
-    <w:lsdException w:name="Colorful Grid Accent 6" w:uiPriority="73"/>
-    <w:lsdException w:name="Subtle Emphasis" w:uiPriority="19" w:qFormat="1"/>
-    <w:lsdException w:name="Intense Emphasis" w:uiPriority="21" w:qFormat="1"/>
-    <w:lsdException w:name="Subtle Reference" w:uiPriority="31" w:qFormat="1"/>
-    <w:lsdException w:name="Intense Reference" w:uiPriority="32" w:qFormat="1"/>
-    <w:lsdException w:name="Book Title" w:uiPriority="33" w:qFormat="1"/>
-    <w:lsdException w:name="Bibliography" w:semiHidden="1" w:uiPriority="37" w:unhideWhenUsed="1"/>
-    <w:lsdException w:name="TOC Heading" w:semiHidden="1" w:uiPriority="39" w:unhideWhenUsed="1" w:qFormat="1"/>
-    <w:lsdException w:name="Plain Table 1" w:uiPriority="41"/>
-    <w:lsdException w:name="Plain Table 2" w:uiPriority="42"/>
-    <w:lsdException w:name="Plain Table 3" w:uiPriority="43"/>
-    <w:lsdException w:name="Plain Table 4" w:uiPriority="44"/>
-    <w:lsdException w:name="Plain Table 5" w:uiPriority="45"/>
-    <w:lsdException w:name="Grid Table Light" w:uiPriority="40"/>
-    <w:lsdException w:name="Grid Table 1 Light" w:uiPriority="46"/>
-    <w:lsdException w:name="Grid Table 2" w:uiPriority="47"/>
-    <w:lsdException w:name="Grid Table 3" w:uiPriority="48"/>
-    <w:lsdException w:name="Grid Table 4" w:uiPriority="49"/>
-    <w:lsdException w:name="Grid Table 5 Dark" w:uiPriority="50"/>
-    <w:lsdException w:name="Grid Table 6 Colorful" w:uiPriority="51"/>
-    <w:lsdException w:name="Grid Table 7 Colorful" w:uiPriority="52"/>
-    <w:lsdException w:name="Grid Table 1 Light Accent 1" w:uiPriority="46"/>
-    <w:lsdException w:name="Grid Table 2 Accent 1" w:uiPriority="47"/>
-    <w:lsdException w:name="Grid Table 3 Accent 1" w:uiPriority="48"/>
-    <w:lsdException w:name="Grid Table 4 Accent 1" w:uiPriority="49"/>
-    <w:lsdException w:name="Grid Table 5 Dark Accent 1" w:uiPriority="50"/>
-    <w:lsdException w:name="Grid Table 6 Colorful Accent 1" w:uiPriority="51"/>
-    <w:lsdException w:name="Grid Table 7 Colorful Accent 1" w:uiPriority="52"/>
-    <w:lsdException w:name="Grid Table 1 Light Accent 2" w:uiPriority="46"/>
-    <w:lsdException w:name="Grid Table 2 Accent 2" w:uiPriority="47"/>
-    <w:lsdException w:name="Grid Table 3 Accent 2" w:uiPriority="48"/>
-    <w:lsdException w:name="Grid Table 4 Accent 2" w:uiPriority="49"/>
-    <w:lsdException w:name="Grid Table 5 Dark Accent 2" w:uiPriority="50"/>
-    <w:lsdException w:name="Grid Table 6 Colorful Accent 2" w:uiPriority="51"/>
-    <w:lsdException w:name="Grid Table 7 Colorful Accent 2" w:uiPriority="52"/>
-    <w:lsdException w:name="Grid Table 1 Light Accent 3" w:uiPriority="46"/>
-    <w:lsdException w:name="Grid Table 2 Accent 3" w:uiPriority="47"/>
-    <w:lsdException w:name="Grid Table 3 Accent 3" w:uiPriority="48"/>
-    <w:lsdException w:name="Grid Table 4 Accent 3" w:uiPriority="49"/>
-    <w:lsdException w:name="Grid Table 5 Dark Accent 3" w:uiPriority="50"/>
-    <w:lsdException w:name="Grid Table 6 Colorful Accent 3" w:uiPriority="51"/>
-    <w:lsdException w:name="Grid Table 7 Colorful Accent 3" w:uiPriority="52"/>
-    <w:lsdException w:name="Grid Table 1 Light Accent 4" w:uiPriority="46"/>
-    <w:lsdException w:name="Grid Table 2 Accent 4" w:uiPriority="47"/>
-    <w:lsdException w:name="Grid Table 3 Accent 4" w:uiPriority="48"/>
-    <w:lsdException w:name="Grid Table 4 Accent 4" w:uiPriority="49"/>
-    <w:lsdException w:name="Grid Table 5 Dark Accent 4" w:uiPriority="50"/>
-    <w:lsdException w:name="Grid Table 6 Colorful Accent 4" w:uiPriority="51"/>
-    <w:lsdException w:name="Grid Table 7 Colorful Accent 4" w:uiPriority="52"/>
-    <w:lsdException w:name="Grid Table 1 Light Accent 5" w:uiPriority="46"/>
-    <w:lsdException w:name="Grid Table 2 Accent 5" w:uiPriority="47"/>
-    <w:lsdException w:name="Grid Table 3 Accent 5" w:uiPriority="48"/>
-    <w:lsdException w:name="Grid Table 4 Accent 5" w:uiPriority="49"/>
-    <w:lsdException w:name="Grid Table 5 Dark Accent 5" w:uiPriority="50"/>
-    <w:lsdException w:name="Grid Table 6 Colorful Accent 5" w:uiPriority="51"/>
-    <w:lsdException w:name="Grid Table 7 Colorful Accent 5" w:uiPriority="52"/>
-    <w:lsdException w:name="Grid Table 1 Light Accent 6" w:uiPriority="46"/>
-    <w:lsdException w:name="Grid Table 2 Accent 6" w:uiPriority="47"/>
-    <w:lsdException w:name="Grid Table 3 Accent 6" w:uiPriority="48"/>
-    <w:lsdException w:name="Grid Table 4 Accent 6" w:uiPriority="49"/>
-    <w:lsdException w:name="Grid Table 5 Dark Accent 6" w:uiPriority="50"/>
-    <w:lsdException w:name="Grid Table 6 Colorful Accent 6" w:uiPriority="51"/>
-    <w:lsdException w:name="Grid Table 7 Colorful Accent 6" w:uiPriority="52"/>
-    <w:lsdException w:name="List Table 1 Light" w:uiPriority="46"/>
-    <w:lsdException w:name="List Table 2" w:uiPriority="47"/>
-    <w:lsdException w:name="List Table 3" w:uiPriority="48"/>
-    <w:lsdException w:name="List Table 4" w:uiPriority="49"/>
-    <w:lsdException w:name="List Table 5 Dark" w:uiPriority="50"/>
-    <w:lsdException w:name="List Table 6 Colorful" w:uiPriority="51"/>
-    <w:lsdException w:name="List Table 7 Colorful" w:uiPriority="52"/>
-    <w:lsdException w:name="List Table 1 Light Accent 1" w:uiPriority="46"/>
-    <w:lsdException w:name="List Table 2 Accent 1" w:uiPriority="47"/>
-    <w:lsdException w:name="List Table 3 Accent 1" w:uiPriority="48"/>
-    <w:lsdException w:name="List Table 4 Accent 1" w:uiPriority="49"/>
-    <w:lsdException w:name="List Table 5 Dark Accent 1" w:uiPriority="50"/>
-    <w:lsdException w:name="List Table 6 Colorful Accent 1" w:uiPriority="51"/>
-    <w:lsdException w:name="List Table 7 Colorful Accent 1" w:uiPriority="52"/>
-    <w:lsdException w:name="List Table 1 Light Accent 2" w:uiPriority="46"/>
-    <w:lsdException w:name="List Table 2 Accent 2" w:uiPriority="47"/>
-    <w:lsdException w:name="List Table 3 Accent 2" w:uiPriority="48"/>
-    <w:lsdException w:name="List Table 4 Accent 2" w:uiPriority="49"/>
-    <w:lsdException w:name="List Table 5 Dark Accent 2" w:uiPriority="50"/>
-    <w:lsdException w:name="List Table 6 Colorful Accent 2" w:uiPriority="51"/>
-    <w:lsdException w:name="List Table 7 Colorful Accent 2" w:uiPriority="52"/>
-    <w:lsdException w:name="List Table 1 Light Accent 3" w:uiPriority="46"/>
-    <w:lsdException w:name="List Table 2 Accent 3" w:uiPriority="47"/>
-    <w:lsdException w:name="List Table 3 Accent 3" w:uiPriority="48"/>
-    <w:lsdException w:name="List Table 4 Accent 3" w:uiPriority="49"/>
-    <w:lsdException w:name="List Table 5 Dark Accent 3" w:uiPriority="50"/>
-    <w:lsdException w:name="List Table 6 Colorful Accent 3" w:uiPriority="51"/>
-    <w:lsdException w:name="List Table 7 Colorful Accent 3" w:uiPriority="52"/>
-    <w:lsdException w:name="List Table 1 Light Accent 4" w:uiPriority="46"/>
-    <w:lsdException w:name="List Table 2 Accent 4" w:uiPriority="47"/>
-    <w:lsdException w:name="List Table 3 Accent 4" w:uiPriority="48"/>
-    <w:lsdException w:name="List Table 4 Accent 4" w:uiPriority="49"/>
-    <w:lsdException w:name="List Table 5 Dark Accent 4" w:uiPriority="50"/>
-    <w:lsdException w:name="List Table 6 Colorful Accent 4" w:uiPriority="51"/>
-    <w:lsdException w:name="List Table 7 Colorful Accent 4" w:uiPriority="52"/>
-    <w:lsdException w:name="List Table 1 Light Accent 5" w:uiPriority="46"/>
-    <w:lsdException w:name="List Table 2 Accent 5" w:uiPriority="47"/>
-    <w:lsdException w:name="List Table 3 Accent 5" w:uiPriority="48"/>
-    <w:lsdException w:name="List Table 4 Accent 5" w:uiPriority="49"/>
-    <w:lsdException w:name="List Table 5 Dark Accent 5" w:uiPriority="50"/>
-    <w:lsdException w:name="List Table 6 Colorful Accent 5" w:uiPriority="51"/>
-    <w:lsdException w:name="List Table 7 Colorful Accent 5" w:uiPriority="52"/>
-    <w:lsdException w:name="List Table 1 Light Accent 6" w:uiPriority="46"/>
-    <w:lsdException w:name="List Table 2 Accent 6" w:uiPriority="47"/>
-    <w:lsdException w:name="List Table 3 Accent 6" w:uiPriority="48"/>
-    <w:lsdException w:name="List Table 4 Accent 6" w:uiPriority="49"/>
-    <w:lsdException w:name="List Table 5 Dark Accent 6" w:uiPriority="50"/>
-    <w:lsdException w:name="List Table 6 Colorful Accent 6" w:uiPriority="51"/>
-    <w:lsdException w:name="List Table 7 Colorful Accent 6" w:uiPriority="52"/>
-  </w:latentStyles>
-  <w:style w:type="paragraph" w:default="1" w:styleId="Normal">
-    <w:name w:val="Normal"/>
-    <w:qFormat/>
-  </w:style>
-  <w:style w:type="character" w:default="1" w:styleId="Fuentedeprrafopredeter">
-    <w:name w:val="Default Paragraph Font"/>
-    <w:uiPriority w:val="1"/>
-    <w:semiHidden/>
-    <w:unhideWhenUsed/>
-  </w:style>
-  <w:style w:type="table" w:default="1" w:styleId="Tablanormal">
-    <w:name w:val="Normal Table"/>
-    <w:uiPriority w:val="99"/>
-    <w:semiHidden/>
-    <w:unhideWhenUsed/>
-    <w:tblPr>
-      <w:tblInd w:w="0" w:type="dxa"/>
-      <w:tblCellMar>
-        <w:top w:w="0" w:type="dxa"/>
-        <w:left w:w="108" w:type="dxa"/>
-        <w:bottom w:w="0" w:type="dxa"/>
-        <w:right w:w="108" w:type="dxa"/>
-      </w:tblCellMar>
-    </w:tblPr>
-  </w:style>
-  <w:style w:type="numbering" w:default="1" w:styleId="Sinlista">
-    <w:name w:val="No List"/>
-    <w:uiPriority w:val="99"/>
-    <w:semiHidden/>
-    <w:unhideWhenUsed/>
-  </w:style>
-  <w:style w:type="character" w:styleId="Textodelmarcadordeposicin">
-    <w:name w:val="Placeholder Text"/>
-    <w:basedOn w:val="Fuentedeprrafopredeter"/>
-    <w:uiPriority w:val="99"/>
-    <w:semiHidden/>
-    <w:rsid w:val="002B76F5"/>
-    <w:rPr>
-      <w:color w:val="808080"/>
-    </w:rPr>
-  </w:style>
-</w:styles>
-</file>
-
-<file path=word/glossary/webSettings.xml><?xml version="1.0" encoding="utf-8"?>
-<w:webSettings xmlns:mc="http://schemas.openxmlformats.org/markup-compatibility/2006" xmlns:r="http://schemas.openxmlformats.org/officeDocument/2006/relationships" xmlns:w="http://schemas.openxmlformats.org/wordprocessingml/2006/main" xmlns:w14="http://schemas.microsoft.com/office/word/2010/wordml" xmlns:w15="http://schemas.microsoft.com/office/word/2012/wordml" mc:Ignorable="w14 w15">
-  <w:optimizeForBrowser/>
-  <w:allowPNG/>
-</w:webSettings>
 </file>
 
 <file path=word/theme/theme1.xml><?xml version="1.0" encoding="utf-8"?>
@@ -24003,7 +24663,7 @@
 </file>
 
 <file path=customXml/itemProps1.xml><?xml version="1.0" encoding="utf-8"?>
-<ds:datastoreItem xmlns:ds="http://schemas.openxmlformats.org/officeDocument/2006/customXml" ds:itemID="{BFE2FE77-F545-457F-9084-654B495AA1EB}">
+<ds:datastoreItem xmlns:ds="http://schemas.openxmlformats.org/officeDocument/2006/customXml" ds:itemID="{24B057EC-7BFD-4E10-89B3-E909FA5F8250}">
   <ds:schemaRefs>
     <ds:schemaRef ds:uri="http://schemas.openxmlformats.org/officeDocument/2006/bibliography"/>
   </ds:schemaRefs>

</xml_diff>

<commit_message>
Empezando a agregar los diagramas
</commit_message>
<xml_diff>
--- a/tesis.docx
+++ b/tesis.docx
@@ -518,48 +518,6 @@
     </w:p>
     <w:p>
       <w:pPr>
-        <w:jc w:val="right"/>
-        <w:rPr>
-          <w:rFonts w:cs="Arial"/>
-        </w:rPr>
-      </w:pPr>
-      <w:r>
-        <w:rPr>
-          <w:rFonts w:cs="Arial"/>
-          <w:b/>
-          <w:lang w:val="es-ES"/>
-        </w:rPr>
-        <w:tab/>
-        <w:t xml:space="preserve">                                  Asesor Metodológico:</w:t>
-      </w:r>
-      <w:r>
-        <w:rPr>
-          <w:rFonts w:cs="Arial"/>
-          <w:lang w:val="es-ES"/>
-        </w:rPr>
-        <w:t xml:space="preserve"> Ing. </w:t>
-      </w:r>
-      <w:r>
-        <w:rPr>
-          <w:rFonts w:cs="Arial"/>
-          <w:bCs/>
-          <w:lang w:val="es-ES"/>
-        </w:rPr>
-        <w:t xml:space="preserve">Mary </w:t>
-      </w:r>
-      <w:proofErr w:type="spellStart"/>
-      <w:r>
-        <w:rPr>
-          <w:rFonts w:cs="Arial"/>
-          <w:bCs/>
-          <w:lang w:val="es-ES"/>
-        </w:rPr>
-        <w:t>Parisca</w:t>
-      </w:r>
-      <w:proofErr w:type="spellEnd"/>
-    </w:p>
-    <w:p>
-      <w:pPr>
         <w:ind w:left="2124"/>
         <w:rPr>
           <w:rFonts w:cs="Arial"/>
@@ -646,6 +604,20 @@
           </v:rect>
         </w:pict>
       </w:r>
+    </w:p>
+    <w:p>
+      <w:pPr>
+        <w:pStyle w:val="Textoindependiente3"/>
+        <w:jc w:val="center"/>
+        <w:rPr>
+          <w:rFonts w:cs="Arial"/>
+          <w:b/>
+          <w:color w:val="000000"/>
+          <w:sz w:val="24"/>
+          <w:szCs w:val="24"/>
+          <w:lang w:val="es-ES"/>
+        </w:rPr>
+      </w:pPr>
     </w:p>
     <w:p>
       <w:pPr>
@@ -13532,7 +13504,13 @@
               <w:t xml:space="preserve">Se registra </w:t>
             </w:r>
             <w:r>
-              <w:t>una deuda para el proveedor mencionado por el monto total de la compra.</w:t>
+              <w:t xml:space="preserve">una </w:t>
+            </w:r>
+            <w:r>
+              <w:t>cuenta por pagar</w:t>
+            </w:r>
+            <w:r>
+              <w:t xml:space="preserve"> para el proveedor mencionado por el monto total de la compra.</w:t>
             </w:r>
           </w:p>
         </w:tc>
@@ -15377,8 +15355,6 @@
             <w:r>
               <w:t>.</w:t>
             </w:r>
-            <w:bookmarkStart w:id="29" w:name="_GoBack"/>
-            <w:bookmarkEnd w:id="29"/>
           </w:p>
         </w:tc>
       </w:tr>
@@ -15492,7 +15468,23 @@
       <w:pPr>
         <w:pStyle w:val="Encabezado4"/>
       </w:pPr>
-      <w:r>
+    </w:p>
+    <w:p>
+      <w:pPr>
+        <w:pStyle w:val="Encabezado4"/>
+      </w:pPr>
+    </w:p>
+    <w:p>
+      <w:pPr>
+        <w:pStyle w:val="Encabezado4"/>
+      </w:pPr>
+    </w:p>
+    <w:p>
+      <w:pPr>
+        <w:pStyle w:val="Encabezado4"/>
+      </w:pPr>
+      <w:r>
+        <w:lastRenderedPageBreak/>
         <w:t>Requerimientos Funcionales</w:t>
       </w:r>
     </w:p>
@@ -15518,7 +15510,6 @@
           <w:rFonts w:cs="Arial"/>
           <w:lang w:val="es-ES" w:eastAsia="es-ES"/>
         </w:rPr>
-        <w:lastRenderedPageBreak/>
         <w:t>Es necesario un módulo de usuarios en el cual, inicialmente, solo tendrá acceso el administrador, posteriores registros de usuarios deberá hacerlos el administrador directamente. En este registro se deberá especificar el correo de recuperación de contraseña y un nivel de privilegio del empleado, brindándole acceso sólo a las herramientas que éste deba utilizar.</w:t>
       </w:r>
     </w:p>
@@ -15599,7 +15590,15 @@
           <w:rFonts w:cs="Arial"/>
           <w:lang w:val="es-ES" w:eastAsia="es-ES"/>
         </w:rPr>
-        <w:t>Crear un módulo para Compras, en el cual se listarán todas las compras de materias primas realizadas mostrando la información pertinente, tales como el proveedor, los materiales adquiridos, cantidades y precios, se crean además, nuevas compras en las que se registra el proveedor que suministrará la mercancía y las propias compras de materias primas e insumos que se necesitan para la actividad productiva, afectando ya sea a la cuenta de un banco en específico o caja chica.</w:t>
+        <w:t xml:space="preserve">Crear un módulo para Compras, en el cual se listarán todas las compras de materias primas realizadas mostrando la información pertinente, tales como el proveedor, los materiales adquiridos, cantidades y precios, se crean además, nuevas compras en las que se registra el proveedor que suministrará la mercancía y las propias compras de materias primas e insumos que se necesitan para la </w:t>
+      </w:r>
+      <w:r>
+        <w:rPr>
+          <w:rFonts w:cs="Arial"/>
+          <w:lang w:val="es-ES" w:eastAsia="es-ES"/>
+        </w:rPr>
+        <w:lastRenderedPageBreak/>
+        <w:t>actividad productiva, afectando ya sea a la cuenta de un banco en específico o caja chica.</w:t>
       </w:r>
     </w:p>
     <w:p>
@@ -15619,7 +15618,6 @@
           <w:rFonts w:cs="Arial"/>
           <w:lang w:val="es-ES" w:eastAsia="es-ES"/>
         </w:rPr>
-        <w:lastRenderedPageBreak/>
         <w:t>Igualmente se desarrollará un módulo para Ventas, en el cual se listarán las ventas realizadas y se permitirán crear nuevas ventas, dentro de la creación, se listarán los productos terminados disponibles para venta, se seleccionará un cliente y una caja o banco a la cual afectará dicha venta.</w:t>
       </w:r>
     </w:p>
@@ -15769,6 +15767,7 @@
         <w:pStyle w:val="Encabezado4"/>
       </w:pPr>
       <w:r>
+        <w:lastRenderedPageBreak/>
         <w:t>Requerimientos No Funcionales</w:t>
       </w:r>
     </w:p>
@@ -15786,7 +15785,6 @@
         </w:numPr>
       </w:pPr>
       <w:r>
-        <w:lastRenderedPageBreak/>
         <w:t>Apariencia amigable: La interfaz debe ser intuitiva y fácil de usar.</w:t>
       </w:r>
     </w:p>
@@ -15910,6 +15908,7 @@
     </w:p>
     <w:p>
       <w:r>
+        <w:lastRenderedPageBreak/>
         <w:t xml:space="preserve">En el costo de inversión para software solo se considerará la licencia para adquirir un dominio “.com.ve” mediante </w:t>
       </w:r>
       <w:proofErr w:type="spellStart"/>
@@ -16430,11 +16429,6 @@
       </w:r>
     </w:p>
     <w:p/>
-    <w:p/>
-    <w:p/>
-    <w:p/>
-    <w:p/>
-    <w:p/>
     <w:p>
       <w:r>
         <w:t>Tabla Nº2</w:t>
@@ -16744,7 +16738,6 @@
     </w:p>
     <w:p>
       <w:r>
-        <w:lastRenderedPageBreak/>
         <w:t>Estos son costos calculados a partir de la puesta en práctica del desarrollo del proyecto de grado, tanto humanos como materiales.</w:t>
       </w:r>
     </w:p>
@@ -17534,8 +17527,11 @@
               <w:ind w:firstLine="0"/>
             </w:pPr>
             <w:r>
+              <w:t xml:space="preserve">Tinta Impresora </w:t>
+            </w:r>
+            <w:r>
               <w:lastRenderedPageBreak/>
-              <w:t>Tinta Impresora Láser HP</w:t>
+              <w:t>Láser HP</w:t>
             </w:r>
           </w:p>
         </w:tc>
@@ -17549,6 +17545,7 @@
               <w:jc w:val="right"/>
             </w:pPr>
             <w:r>
+              <w:lastRenderedPageBreak/>
               <w:t>0,015</w:t>
             </w:r>
           </w:p>
@@ -17625,6 +17622,7 @@
               <w:rPr>
                 <w:b/>
               </w:rPr>
+              <w:lastRenderedPageBreak/>
               <w:t>TOTAL (</w:t>
             </w:r>
             <w:proofErr w:type="spellStart"/>
@@ -18424,6 +18422,7 @@
               <w:rPr>
                 <w:b/>
               </w:rPr>
+              <w:lastRenderedPageBreak/>
               <w:t>Item</w:t>
             </w:r>
             <w:proofErr w:type="spellEnd"/>
@@ -18722,10 +18721,6 @@
         <w:t>maneja cuantiosas cantidades de hojas de datos, las cuales, una vez implementado el sistema, se pretenden minimizar.</w:t>
       </w:r>
     </w:p>
-    <w:p/>
-    <w:p/>
-    <w:p/>
-    <w:p/>
     <w:p/>
     <w:p>
       <w:r>
@@ -19077,7 +19072,6 @@
         <w:rPr>
           <w:b/>
         </w:rPr>
-        <w:lastRenderedPageBreak/>
         <w:t>Beneficios: BS.S.</w:t>
       </w:r>
       <w:r>
@@ -19198,6 +19192,7 @@
               <w:ind w:firstLine="0"/>
             </w:pPr>
             <w:r>
+              <w:lastRenderedPageBreak/>
               <w:t>Costos de Desarrollo</w:t>
             </w:r>
           </w:p>
@@ -19358,36 +19353,6 @@
       <w:r>
         <w:t>Se realizará a continuación el cálculo de las evaluaciones económicas a un plazo de tres años, con el fin de obtener el Valor Actual Neto (VAN), la Tasa Interna de Retorno (TIR) y el Beneficio/Costo (B/C).</w:t>
       </w:r>
-    </w:p>
-    <w:p>
-      <w:pPr>
-        <w:ind w:firstLine="0"/>
-      </w:pPr>
-    </w:p>
-    <w:p>
-      <w:pPr>
-        <w:ind w:firstLine="0"/>
-      </w:pPr>
-    </w:p>
-    <w:p>
-      <w:pPr>
-        <w:ind w:firstLine="0"/>
-      </w:pPr>
-    </w:p>
-    <w:p>
-      <w:pPr>
-        <w:ind w:firstLine="0"/>
-      </w:pPr>
-    </w:p>
-    <w:p>
-      <w:pPr>
-        <w:ind w:firstLine="0"/>
-      </w:pPr>
-    </w:p>
-    <w:p>
-      <w:pPr>
-        <w:ind w:firstLine="0"/>
-      </w:pPr>
     </w:p>
     <w:p>
       <w:pPr>
@@ -19746,19 +19711,22 @@
     </w:p>
     <w:p>
       <w:r>
+        <w:t>Se presenta la evaluación económica de la inversión que implica el desarrollo y puesta en marcha del sistema, para ello se utilizarán las técnicas de análisis: Valor Actual Neto (VAN), Tasa Interna de Retorno (TIR) y cálculo Beneficio/Costo (B/C).</w:t>
+      </w:r>
+    </w:p>
+    <w:p/>
+    <w:p>
+      <w:r>
+        <w:t>El VAN es la sumatoria de los costos y beneficios devengados del desarrollo y posterior utilización del proyecto.</w:t>
+      </w:r>
+    </w:p>
+    <w:p>
+      <w:r>
+        <w:t xml:space="preserve">A partir de la tabla de flujo de caja se puede observar que inicialmente se tiene un costo por concepto de Inversión, el cual incluye la inversión inicial y los costos por desarrollo, por 17.467,69 BS.S., en el periodo 1 se incurren </w:t>
+      </w:r>
+      <w:r>
         <w:lastRenderedPageBreak/>
-        <w:t>Se presenta la evaluación económica de la inversión que implica el desarrollo y puesta en marcha del sistema, para ello se utilizarán las técnicas de análisis: Valor Actual Neto (VAN), Tasa Interna de Retorno (TIR) y cálculo Beneficio/Costo (B/C).</w:t>
-      </w:r>
-    </w:p>
-    <w:p/>
-    <w:p>
-      <w:r>
-        <w:t>El VAN es la sumatoria de los costos y beneficios devengados del desarrollo y posterior utilización del proyecto.</w:t>
-      </w:r>
-    </w:p>
-    <w:p>
-      <w:r>
-        <w:t>A partir de la tabla de flujo de caja se puede observar que inicialmente se tiene un costo por concepto de Inversión, el cual incluye la inversión inicial y los costos por desarrollo, por 17.467,69 BS.S., en el periodo 1 se incurren costos operativos por 60.000,00 y beneficios por 66.000,00 anuales. Se considera una vida útil de dos años a una tasa efectiva del 10%.</w:t>
+        <w:t>costos operativos por 60.000,00 y beneficios por 66.000,00 anuales. Se considera una vida útil de dos años a una tasa efectiva del 10%.</w:t>
       </w:r>
     </w:p>
     <w:p/>
@@ -20555,7 +20523,6 @@
         <w:rPr>
           <w:rFonts w:eastAsiaTheme="minorEastAsia"/>
         </w:rPr>
-        <w:lastRenderedPageBreak/>
         <w:t>Reemplazando Valores:</w:t>
       </w:r>
     </w:p>
@@ -20996,6 +20963,7 @@
           <w:rFonts w:eastAsiaTheme="minorEastAsia"/>
           <w:b/>
         </w:rPr>
+        <w:lastRenderedPageBreak/>
         <w:t>Tasa Interna de Retorno</w:t>
       </w:r>
     </w:p>
@@ -21386,7 +21354,6 @@
         <w:rPr>
           <w:rFonts w:eastAsiaTheme="minorEastAsia"/>
         </w:rPr>
-        <w:lastRenderedPageBreak/>
         <w:t xml:space="preserve">TIR = </w:t>
       </w:r>
       <w:r>
@@ -22376,6 +22343,7 @@
             <w:rPr>
               <w:rFonts w:ascii="Cambria Math" w:eastAsiaTheme="minorEastAsia" w:hAnsi="Cambria Math" w:cs="Cambria Math"/>
             </w:rPr>
+            <w:lastRenderedPageBreak/>
             <m:t>x</m:t>
           </m:r>
           <m:r>
@@ -22831,7 +22799,6 @@
             <w:rPr>
               <w:rFonts w:ascii="Cambria Math" w:hAnsi="Cambria Math"/>
             </w:rPr>
-            <w:lastRenderedPageBreak/>
             <m:t>TR=0,1266</m:t>
           </m:r>
         </m:oMath>
@@ -22966,6 +22933,7 @@
               <w:jc w:val="center"/>
             </w:pPr>
             <w:r>
+              <w:lastRenderedPageBreak/>
               <w:t>VAN</w:t>
             </w:r>
           </w:p>
@@ -23102,33 +23070,70 @@
           <w:rFonts w:cs="Arial"/>
         </w:rPr>
       </w:pPr>
-      <w:bookmarkStart w:id="30" w:name="_Toc833352"/>
+      <w:bookmarkStart w:id="29" w:name="_Toc833352"/>
+      <w:bookmarkEnd w:id="29"/>
+      <w:r>
+        <w:rPr>
+          <w:rFonts w:cs="Arial"/>
+        </w:rPr>
+        <w:t>Diseño Ingenieril (Ingeniería de Detalles)</w:t>
+      </w:r>
+    </w:p>
+    <w:p>
+      <w:pPr>
+        <w:rPr>
+          <w:rFonts w:cs="Arial"/>
+        </w:rPr>
+      </w:pPr>
+    </w:p>
+    <w:p>
+      <w:pPr>
+        <w:rPr>
+          <w:rFonts w:cs="Arial"/>
+        </w:rPr>
+      </w:pPr>
+      <w:r>
+        <w:rPr>
+          <w:rFonts w:cs="Arial"/>
+        </w:rPr>
+        <w:t>187</w:t>
+      </w:r>
+    </w:p>
+    <w:p>
+      <w:pPr>
+        <w:rPr>
+          <w:rFonts w:cs="Arial"/>
+        </w:rPr>
+      </w:pPr>
+    </w:p>
+    <w:p>
+      <w:pPr>
+        <w:pStyle w:val="Encabezado3"/>
+        <w:rPr>
+          <w:rFonts w:cs="Arial"/>
+        </w:rPr>
+      </w:pPr>
+      <w:bookmarkStart w:id="30" w:name="_Toc833353"/>
       <w:bookmarkEnd w:id="30"/>
       <w:r>
         <w:rPr>
           <w:rFonts w:cs="Arial"/>
         </w:rPr>
-        <w:t>Diseño Ingenieril (Ingeniería de Detalles)</w:t>
-      </w:r>
-    </w:p>
-    <w:p>
-      <w:pPr>
-        <w:rPr>
-          <w:rFonts w:cs="Arial"/>
-        </w:rPr>
-      </w:pPr>
-    </w:p>
-    <w:p>
-      <w:pPr>
-        <w:rPr>
-          <w:rFonts w:cs="Arial"/>
-        </w:rPr>
-      </w:pPr>
-      <w:r>
-        <w:rPr>
-          <w:rFonts w:cs="Arial"/>
-        </w:rPr>
-        <w:t>187</w:t>
+        <w:t>Cálculos y Consideraciones de Diseño</w:t>
+      </w:r>
+    </w:p>
+    <w:p/>
+    <w:p>
+      <w:pPr>
+        <w:rPr>
+          <w:rFonts w:cs="Arial"/>
+        </w:rPr>
+      </w:pPr>
+      <w:r>
+        <w:rPr>
+          <w:rFonts w:cs="Arial"/>
+        </w:rPr>
+        <w:t>Especificaciones técnicas, operacionales, administrativas, entre otras.</w:t>
       </w:r>
     </w:p>
     <w:p>
@@ -23144,28 +23149,18 @@
         <w:rPr>
           <w:rFonts w:cs="Arial"/>
         </w:rPr>
-      </w:pPr>
-      <w:bookmarkStart w:id="31" w:name="_Toc833353"/>
+        <w:sectPr>
+          <w:headerReference w:type="default" r:id="rId27"/>
+          <w:footerReference w:type="default" r:id="rId28"/>
+          <w:pgSz w:w="12240" w:h="15840"/>
+          <w:pgMar w:top="1701" w:right="1701" w:bottom="1701" w:left="2268" w:header="709" w:footer="709" w:gutter="0"/>
+          <w:cols w:space="720"/>
+          <w:formProt w:val="0"/>
+          <w:docGrid w:linePitch="360" w:charSpace="-6145"/>
+        </w:sectPr>
+      </w:pPr>
+      <w:bookmarkStart w:id="31" w:name="_Toc833354"/>
       <w:bookmarkEnd w:id="31"/>
-      <w:r>
-        <w:rPr>
-          <w:rFonts w:cs="Arial"/>
-        </w:rPr>
-        <w:t>Cálculos y Consideraciones de Diseño</w:t>
-      </w:r>
-    </w:p>
-    <w:p>
-      <w:pPr>
-        <w:rPr>
-          <w:rFonts w:cs="Arial"/>
-        </w:rPr>
-      </w:pPr>
-      <w:r>
-        <w:rPr>
-          <w:rFonts w:cs="Arial"/>
-        </w:rPr>
-        <w:t>Especificaciones técnicas, operacionales, administrativas, entre otras.</w:t>
-      </w:r>
     </w:p>
     <w:p>
       <w:pPr>
@@ -23179,42 +23174,386 @@
           <w:rFonts w:cs="Arial"/>
         </w:rPr>
         <w:lastRenderedPageBreak/>
+        <w:t>Diagrama</w:t>
+      </w:r>
+      <w:r>
+        <w:rPr>
+          <w:rFonts w:cs="Arial"/>
+        </w:rPr>
+        <w:t>s</w:t>
+      </w:r>
+    </w:p>
+    <w:p>
+      <w:pPr>
+        <w:rPr>
+          <w:rFonts w:cs="Arial"/>
+        </w:rPr>
+      </w:pPr>
+      <w:r>
+        <w:rPr>
+          <w:rFonts w:cs="Arial"/>
+        </w:rPr>
+        <w:t xml:space="preserve">Diseño de planos, diagramas de bloque, </w:t>
+      </w:r>
+      <w:proofErr w:type="spellStart"/>
+      <w:r>
+        <w:rPr>
+          <w:rFonts w:cs="Arial"/>
+        </w:rPr>
+        <w:t>DFD’s</w:t>
+      </w:r>
+      <w:proofErr w:type="spellEnd"/>
+      <w:r>
+        <w:rPr>
+          <w:rFonts w:cs="Arial"/>
+        </w:rPr>
+        <w:t>, entre otros, de acuerdo a la naturaleza del proyecto.</w:t>
+      </w:r>
+    </w:p>
+    <w:p>
+      <w:pPr>
+        <w:rPr>
+          <w:rFonts w:cs="Arial"/>
+          <w:noProof/>
+          <w:lang w:val="es-ES" w:eastAsia="es-ES"/>
+        </w:rPr>
+      </w:pPr>
+      <w:r>
+        <w:rPr>
+          <w:rFonts w:cs="Arial"/>
+          <w:noProof/>
+          <w:lang w:val="es-ES" w:eastAsia="es-ES"/>
+        </w:rPr>
+        <w:t>Diagrama de bases de datos</w:t>
+      </w:r>
+      <w:r>
+        <w:rPr>
+          <w:rStyle w:val="Normal"/>
+          <w:rFonts w:ascii="Times New Roman" w:eastAsia="Times New Roman" w:hAnsi="Times New Roman" w:cs="Times New Roman"/>
+          <w:snapToGrid w:val="0"/>
+          <w:color w:val="000000"/>
+          <w:w w:val="0"/>
+          <w:sz w:val="0"/>
+          <w:szCs w:val="0"/>
+          <w:u w:color="000000"/>
+          <w:bdr w:val="none" w:sz="0" w:space="0" w:color="000000"/>
+          <w:shd w:val="clear" w:color="000000" w:fill="000000"/>
+          <w:lang w:val="x-none" w:eastAsia="x-none" w:bidi="x-none"/>
+        </w:rPr>
         <w:t xml:space="preserve"> </w:t>
       </w:r>
-      <w:bookmarkStart w:id="32" w:name="_Toc833354"/>
+    </w:p>
+    <w:p>
+      <w:pPr>
+        <w:jc w:val="center"/>
+        <w:rPr>
+          <w:rFonts w:cs="Arial"/>
+          <w:noProof/>
+          <w:lang w:val="es-ES" w:eastAsia="es-ES"/>
+        </w:rPr>
+      </w:pPr>
+      <w:r>
+        <w:rPr>
+          <w:rFonts w:cs="Arial"/>
+          <w:noProof/>
+          <w:lang w:val="es-ES" w:eastAsia="es-ES"/>
+        </w:rPr>
+        <w:lastRenderedPageBreak/>
+        <w:drawing>
+          <wp:inline distT="0" distB="0" distL="0" distR="0">
+            <wp:extent cx="5962686" cy="5293405"/>
+            <wp:effectExtent l="0" t="0" r="0" b="0"/>
+            <wp:docPr id="10" name="Imagen 10" descr="C:\Users\Andres\Desktop\Tesis\Diagramas de Bases de Datos\Base de datos Gavca pt1.png"/>
+            <wp:cNvGraphicFramePr>
+              <a:graphicFrameLocks xmlns:a="http://schemas.openxmlformats.org/drawingml/2006/main" noChangeAspect="1"/>
+            </wp:cNvGraphicFramePr>
+            <a:graphic xmlns:a="http://schemas.openxmlformats.org/drawingml/2006/main">
+              <a:graphicData uri="http://schemas.openxmlformats.org/drawingml/2006/picture">
+                <pic:pic xmlns:pic="http://schemas.openxmlformats.org/drawingml/2006/picture">
+                  <pic:nvPicPr>
+                    <pic:cNvPr id="0" name="Picture 3" descr="C:\Users\Andres\Desktop\Tesis\Diagramas de Bases de Datos\Base de datos Gavca pt1.png"/>
+                    <pic:cNvPicPr>
+                      <a:picLocks noChangeAspect="1" noChangeArrowheads="1"/>
+                    </pic:cNvPicPr>
+                  </pic:nvPicPr>
+                  <pic:blipFill>
+                    <a:blip r:embed="rId29">
+                      <a:extLst>
+                        <a:ext uri="{28A0092B-C50C-407E-A947-70E740481C1C}">
+                          <a14:useLocalDpi xmlns:a14="http://schemas.microsoft.com/office/drawing/2010/main" val="0"/>
+                        </a:ext>
+                      </a:extLst>
+                    </a:blip>
+                    <a:srcRect/>
+                    <a:stretch>
+                      <a:fillRect/>
+                    </a:stretch>
+                  </pic:blipFill>
+                  <pic:spPr bwMode="auto">
+                    <a:xfrm>
+                      <a:off x="0" y="0"/>
+                      <a:ext cx="5978116" cy="5307103"/>
+                    </a:xfrm>
+                    <a:prstGeom prst="rect">
+                      <a:avLst/>
+                    </a:prstGeom>
+                    <a:noFill/>
+                    <a:ln>
+                      <a:noFill/>
+                    </a:ln>
+                  </pic:spPr>
+                </pic:pic>
+              </a:graphicData>
+            </a:graphic>
+          </wp:inline>
+        </w:drawing>
+      </w:r>
+    </w:p>
+    <w:p>
+      <w:pPr>
+        <w:pStyle w:val="Encabezado3"/>
+        <w:rPr>
+          <w:rStyle w:val="Normal"/>
+          <w:rFonts w:ascii="Times New Roman" w:eastAsia="Times New Roman" w:hAnsi="Times New Roman" w:cs="Times New Roman"/>
+          <w:snapToGrid w:val="0"/>
+          <w:color w:val="000000"/>
+          <w:w w:val="0"/>
+          <w:sz w:val="0"/>
+          <w:szCs w:val="0"/>
+          <w:u w:color="000000"/>
+          <w:bdr w:val="none" w:sz="0" w:space="0" w:color="000000"/>
+          <w:shd w:val="clear" w:color="000000" w:fill="000000"/>
+          <w:lang w:val="x-none" w:eastAsia="x-none" w:bidi="x-none"/>
+        </w:rPr>
+      </w:pPr>
+      <w:r>
+        <w:rPr>
+          <w:rFonts w:cs="Arial"/>
+          <w:noProof/>
+          <w:lang w:val="es-ES" w:eastAsia="es-ES"/>
+        </w:rPr>
+        <w:lastRenderedPageBreak/>
+        <w:drawing>
+          <wp:inline distT="0" distB="0" distL="0" distR="0">
+            <wp:extent cx="4823228" cy="4949908"/>
+            <wp:effectExtent l="0" t="0" r="0" b="0"/>
+            <wp:docPr id="11" name="Imagen 11" descr="C:\Users\Andres\Desktop\Tesis\Diagramas de Bases de Datos\Base de datos Gavca pt2.png"/>
+            <wp:cNvGraphicFramePr>
+              <a:graphicFrameLocks xmlns:a="http://schemas.openxmlformats.org/drawingml/2006/main" noChangeAspect="1"/>
+            </wp:cNvGraphicFramePr>
+            <a:graphic xmlns:a="http://schemas.openxmlformats.org/drawingml/2006/main">
+              <a:graphicData uri="http://schemas.openxmlformats.org/drawingml/2006/picture">
+                <pic:pic xmlns:pic="http://schemas.openxmlformats.org/drawingml/2006/picture">
+                  <pic:nvPicPr>
+                    <pic:cNvPr id="0" name="Picture 4" descr="C:\Users\Andres\Desktop\Tesis\Diagramas de Bases de Datos\Base de datos Gavca pt2.png"/>
+                    <pic:cNvPicPr>
+                      <a:picLocks noChangeAspect="1" noChangeArrowheads="1"/>
+                    </pic:cNvPicPr>
+                  </pic:nvPicPr>
+                  <pic:blipFill>
+                    <a:blip r:embed="rId30">
+                      <a:extLst>
+                        <a:ext uri="{28A0092B-C50C-407E-A947-70E740481C1C}">
+                          <a14:useLocalDpi xmlns:a14="http://schemas.microsoft.com/office/drawing/2010/main" val="0"/>
+                        </a:ext>
+                      </a:extLst>
+                    </a:blip>
+                    <a:srcRect/>
+                    <a:stretch>
+                      <a:fillRect/>
+                    </a:stretch>
+                  </pic:blipFill>
+                  <pic:spPr bwMode="auto">
+                    <a:xfrm>
+                      <a:off x="0" y="0"/>
+                      <a:ext cx="4830616" cy="4957490"/>
+                    </a:xfrm>
+                    <a:prstGeom prst="rect">
+                      <a:avLst/>
+                    </a:prstGeom>
+                    <a:noFill/>
+                    <a:ln>
+                      <a:noFill/>
+                    </a:ln>
+                  </pic:spPr>
+                </pic:pic>
+              </a:graphicData>
+            </a:graphic>
+          </wp:inline>
+        </w:drawing>
+      </w:r>
+      <w:r>
+        <w:rPr>
+          <w:rFonts w:cs="Arial"/>
+          <w:noProof/>
+          <w:lang w:val="es-ES" w:eastAsia="es-ES"/>
+        </w:rPr>
+        <w:lastRenderedPageBreak/>
+        <w:drawing>
+          <wp:inline distT="0" distB="0" distL="0" distR="0">
+            <wp:extent cx="5500688" cy="5335997"/>
+            <wp:effectExtent l="0" t="0" r="0" b="0"/>
+            <wp:docPr id="12" name="Imagen 12" descr="C:\Users\Andres\Desktop\Tesis\Diagramas de Bases de Datos\Base de datos Gavca pt3.png"/>
+            <wp:cNvGraphicFramePr>
+              <a:graphicFrameLocks xmlns:a="http://schemas.openxmlformats.org/drawingml/2006/main" noChangeAspect="1"/>
+            </wp:cNvGraphicFramePr>
+            <a:graphic xmlns:a="http://schemas.openxmlformats.org/drawingml/2006/main">
+              <a:graphicData uri="http://schemas.openxmlformats.org/drawingml/2006/picture">
+                <pic:pic xmlns:pic="http://schemas.openxmlformats.org/drawingml/2006/picture">
+                  <pic:nvPicPr>
+                    <pic:cNvPr id="0" name="Picture 5" descr="C:\Users\Andres\Desktop\Tesis\Diagramas de Bases de Datos\Base de datos Gavca pt3.png"/>
+                    <pic:cNvPicPr>
+                      <a:picLocks noChangeAspect="1" noChangeArrowheads="1"/>
+                    </pic:cNvPicPr>
+                  </pic:nvPicPr>
+                  <pic:blipFill>
+                    <a:blip r:embed="rId31">
+                      <a:extLst>
+                        <a:ext uri="{28A0092B-C50C-407E-A947-70E740481C1C}">
+                          <a14:useLocalDpi xmlns:a14="http://schemas.microsoft.com/office/drawing/2010/main" val="0"/>
+                        </a:ext>
+                      </a:extLst>
+                    </a:blip>
+                    <a:srcRect/>
+                    <a:stretch>
+                      <a:fillRect/>
+                    </a:stretch>
+                  </pic:blipFill>
+                  <pic:spPr bwMode="auto">
+                    <a:xfrm>
+                      <a:off x="0" y="0"/>
+                      <a:ext cx="5507389" cy="5342498"/>
+                    </a:xfrm>
+                    <a:prstGeom prst="rect">
+                      <a:avLst/>
+                    </a:prstGeom>
+                    <a:noFill/>
+                    <a:ln>
+                      <a:noFill/>
+                    </a:ln>
+                  </pic:spPr>
+                </pic:pic>
+              </a:graphicData>
+            </a:graphic>
+          </wp:inline>
+        </w:drawing>
+      </w:r>
+    </w:p>
+    <w:p>
+      <w:pPr>
+        <w:jc w:val="center"/>
+        <w:rPr>
+          <w:lang w:val="x-none" w:eastAsia="x-none" w:bidi="x-none"/>
+        </w:rPr>
+        <w:sectPr>
+          <w:pgSz w:w="15840" w:h="12240" w:orient="landscape"/>
+          <w:pgMar w:top="2268" w:right="1701" w:bottom="1701" w:left="1701" w:header="709" w:footer="709" w:gutter="0"/>
+          <w:cols w:space="720"/>
+          <w:formProt w:val="0"/>
+          <w:docGrid w:linePitch="360" w:charSpace="-6145"/>
+        </w:sectPr>
+      </w:pPr>
+      <w:r>
+        <w:rPr>
+          <w:noProof/>
+          <w:lang w:val="es-ES" w:eastAsia="es-ES"/>
+        </w:rPr>
+        <w:lastRenderedPageBreak/>
+        <w:drawing>
+          <wp:inline distT="0" distB="0" distL="0" distR="0">
+            <wp:extent cx="5216675" cy="5645581"/>
+            <wp:effectExtent l="0" t="0" r="0" b="0"/>
+            <wp:docPr id="13" name="Imagen 13" descr="C:\Users\Andres\Desktop\Tesis\Diagramas de Bases de Datos\Base de datos Gavca pt4.png"/>
+            <wp:cNvGraphicFramePr>
+              <a:graphicFrameLocks xmlns:a="http://schemas.openxmlformats.org/drawingml/2006/main" noChangeAspect="1"/>
+            </wp:cNvGraphicFramePr>
+            <a:graphic xmlns:a="http://schemas.openxmlformats.org/drawingml/2006/main">
+              <a:graphicData uri="http://schemas.openxmlformats.org/drawingml/2006/picture">
+                <pic:pic xmlns:pic="http://schemas.openxmlformats.org/drawingml/2006/picture">
+                  <pic:nvPicPr>
+                    <pic:cNvPr id="0" name="Picture 6" descr="C:\Users\Andres\Desktop\Tesis\Diagramas de Bases de Datos\Base de datos Gavca pt4.png"/>
+                    <pic:cNvPicPr>
+                      <a:picLocks noChangeAspect="1" noChangeArrowheads="1"/>
+                    </pic:cNvPicPr>
+                  </pic:nvPicPr>
+                  <pic:blipFill>
+                    <a:blip r:embed="rId32">
+                      <a:extLst>
+                        <a:ext uri="{28A0092B-C50C-407E-A947-70E740481C1C}">
+                          <a14:useLocalDpi xmlns:a14="http://schemas.microsoft.com/office/drawing/2010/main" val="0"/>
+                        </a:ext>
+                      </a:extLst>
+                    </a:blip>
+                    <a:srcRect/>
+                    <a:stretch>
+                      <a:fillRect/>
+                    </a:stretch>
+                  </pic:blipFill>
+                  <pic:spPr bwMode="auto">
+                    <a:xfrm>
+                      <a:off x="0" y="0"/>
+                      <a:ext cx="5221127" cy="5650400"/>
+                    </a:xfrm>
+                    <a:prstGeom prst="rect">
+                      <a:avLst/>
+                    </a:prstGeom>
+                    <a:noFill/>
+                    <a:ln>
+                      <a:noFill/>
+                    </a:ln>
+                  </pic:spPr>
+                </pic:pic>
+              </a:graphicData>
+            </a:graphic>
+          </wp:inline>
+        </w:drawing>
+      </w:r>
+    </w:p>
+    <w:p>
+      <w:pPr>
+        <w:jc w:val="center"/>
+        <w:rPr>
+          <w:lang w:val="x-none" w:eastAsia="x-none" w:bidi="x-none"/>
+        </w:rPr>
+        <w:sectPr>
+          <w:pgSz w:w="12240" w:h="15840"/>
+          <w:pgMar w:top="1701" w:right="2268" w:bottom="1701" w:left="1701" w:header="709" w:footer="709" w:gutter="0"/>
+          <w:cols w:space="720"/>
+          <w:formProt w:val="0"/>
+          <w:docGrid w:linePitch="360" w:charSpace="-6145"/>
+        </w:sectPr>
+      </w:pPr>
+      <w:bookmarkStart w:id="32" w:name="_GoBack"/>
       <w:bookmarkEnd w:id="32"/>
       <w:r>
         <w:rPr>
-          <w:rFonts w:cs="Arial"/>
-        </w:rPr>
-        <w:t>Diagrama</w:t>
-      </w:r>
-    </w:p>
-    <w:p>
-      <w:pPr>
-        <w:rPr>
-          <w:rFonts w:cs="Arial"/>
-        </w:rPr>
-      </w:pPr>
-      <w:r>
-        <w:rPr>
-          <w:rFonts w:cs="Arial"/>
-        </w:rPr>
-        <w:t xml:space="preserve">Diseño de planos, diagramas de bloque, </w:t>
-      </w:r>
-      <w:proofErr w:type="spellStart"/>
-      <w:r>
-        <w:rPr>
-          <w:rFonts w:cs="Arial"/>
-        </w:rPr>
-        <w:t>DFD’s</w:t>
-      </w:r>
-      <w:proofErr w:type="spellEnd"/>
-      <w:r>
-        <w:rPr>
-          <w:rFonts w:cs="Arial"/>
-        </w:rPr>
-        <w:t>, entre otros, de acuerdo a la naturaleza del proyecto.</w:t>
+          <w:lang w:val="es-ES" w:eastAsia="x-none" w:bidi="x-none"/>
+        </w:rPr>
+        <w:lastRenderedPageBreak/>
+        <w:pict>
+          <v:shapetype id="_x0000_t75" coordsize="21600,21600" o:spt="75" o:preferrelative="t" path="m@4@5l@4@11@9@11@9@5xe" filled="f" stroked="f">
+            <v:stroke joinstyle="miter"/>
+            <v:formulas>
+              <v:f eqn="if lineDrawn pixelLineWidth 0"/>
+              <v:f eqn="sum @0 1 0"/>
+              <v:f eqn="sum 0 0 @1"/>
+              <v:f eqn="prod @2 1 2"/>
+              <v:f eqn="prod @3 21600 pixelWidth"/>
+              <v:f eqn="prod @3 21600 pixelHeight"/>
+              <v:f eqn="sum @0 0 1"/>
+              <v:f eqn="prod @6 1 2"/>
+              <v:f eqn="prod @7 21600 pixelWidth"/>
+              <v:f eqn="sum @8 21600 0"/>
+              <v:f eqn="prod @7 21600 pixelHeight"/>
+              <v:f eqn="sum @10 21600 0"/>
+            </v:formulas>
+            <v:path o:extrusionok="f" gradientshapeok="t" o:connecttype="rect"/>
+            <o:lock v:ext="edit" aspectratio="t"/>
+          </v:shapetype>
+          <v:shape id="_x0000_i1025" type="#_x0000_t75" style="width:339pt;height:598.5pt">
+            <v:imagedata r:id="rId33" o:title="Usuario Inicio de Sesión"/>
+          </v:shape>
+        </w:pict>
       </w:r>
     </w:p>
     <w:p>
@@ -23224,21 +23563,43 @@
           <w:rFonts w:cs="Arial"/>
         </w:rPr>
       </w:pPr>
-      <w:bookmarkStart w:id="33" w:name="_Toc833355"/>
+      <w:r>
+        <w:rPr>
+          <w:rFonts w:cs="Arial"/>
+        </w:rPr>
+        <w:lastRenderedPageBreak/>
+        <w:t>Fuentes de Financiamiento</w:t>
+      </w:r>
+    </w:p>
+    <w:p/>
+    <w:p>
+      <w:pPr>
+        <w:rPr>
+          <w:rFonts w:cs="Arial"/>
+        </w:rPr>
+      </w:pPr>
+      <w:r>
+        <w:rPr>
+          <w:rFonts w:cs="Arial"/>
+        </w:rPr>
+        <w:t>La totalidad del proyecto ha sido financiada por la empresa Géneros Alimenticios de Venezuela C.A.</w:t>
+      </w:r>
+    </w:p>
+    <w:p>
+      <w:pPr>
+        <w:pStyle w:val="Encabezado3"/>
+        <w:rPr>
+          <w:rFonts w:cs="Arial"/>
+        </w:rPr>
+      </w:pPr>
+      <w:bookmarkStart w:id="33" w:name="_Toc833356"/>
       <w:bookmarkEnd w:id="33"/>
       <w:r>
         <w:rPr>
           <w:rFonts w:cs="Arial"/>
         </w:rPr>
-        <w:t>Fuentes de Financiamiento</w:t>
-      </w:r>
-    </w:p>
-    <w:p>
-      <w:pPr>
-        <w:rPr>
-          <w:rFonts w:cs="Arial"/>
-        </w:rPr>
-      </w:pPr>
+        <w:t>Construcción y Validación del Proyecto (optativo) (explicación del funcionamiento)</w:t>
+      </w:r>
     </w:p>
     <w:p>
       <w:pPr>
@@ -23247,13 +23608,27 @@
           <w:rFonts w:cs="Arial"/>
         </w:rPr>
       </w:pPr>
-      <w:bookmarkStart w:id="34" w:name="_Toc833356"/>
+      <w:r>
+        <w:rPr>
+          <w:rFonts w:cs="Arial"/>
+        </w:rPr>
+        <w:t>124</w:t>
+      </w:r>
+    </w:p>
+    <w:p>
+      <w:pPr>
+        <w:pStyle w:val="Encabezado3"/>
+        <w:rPr>
+          <w:rFonts w:cs="Arial"/>
+        </w:rPr>
+      </w:pPr>
+      <w:bookmarkStart w:id="34" w:name="_Toc833357"/>
       <w:bookmarkEnd w:id="34"/>
       <w:r>
         <w:rPr>
           <w:rFonts w:cs="Arial"/>
         </w:rPr>
-        <w:t>Construcción y Validación del Proyecto (optativo) (explicación del funcionamiento)</w:t>
+        <w:t>Ensamblaje del Prototipo</w:t>
       </w:r>
     </w:p>
     <w:p>
@@ -23267,7 +23642,7 @@
         <w:rPr>
           <w:rFonts w:cs="Arial"/>
         </w:rPr>
-        <w:t>124</w:t>
+        <w:t>169</w:t>
       </w:r>
     </w:p>
     <w:p>
@@ -23277,156 +23652,126 @@
           <w:rFonts w:cs="Arial"/>
         </w:rPr>
       </w:pPr>
-      <w:bookmarkStart w:id="35" w:name="_Toc833357"/>
+      <w:bookmarkStart w:id="35" w:name="_Toc833358"/>
       <w:bookmarkEnd w:id="35"/>
       <w:r>
         <w:rPr>
           <w:rFonts w:cs="Arial"/>
         </w:rPr>
-        <w:t>Ensamblaje del Prototipo</w:t>
-      </w:r>
-    </w:p>
-    <w:p>
-      <w:pPr>
-        <w:pStyle w:val="Encabezado3"/>
-        <w:rPr>
-          <w:rFonts w:cs="Arial"/>
-        </w:rPr>
-      </w:pPr>
-      <w:r>
-        <w:rPr>
-          <w:rFonts w:cs="Arial"/>
-        </w:rPr>
-        <w:t>169</w:t>
-      </w:r>
-    </w:p>
-    <w:p>
-      <w:pPr>
-        <w:pStyle w:val="Encabezado3"/>
-        <w:rPr>
-          <w:rFonts w:cs="Arial"/>
-        </w:rPr>
-      </w:pPr>
-      <w:bookmarkStart w:id="36" w:name="_Toc833358"/>
+        <w:t>Pruebas del Prototipo</w:t>
+      </w:r>
+    </w:p>
+    <w:p>
+      <w:pPr>
+        <w:rPr>
+          <w:rFonts w:cs="Arial"/>
+        </w:rPr>
+      </w:pPr>
+      <w:r>
+        <w:rPr>
+          <w:rFonts w:cs="Arial"/>
+        </w:rPr>
+        <w:t>178</w:t>
+      </w:r>
+    </w:p>
+    <w:p>
+      <w:pPr>
+        <w:rPr>
+          <w:rFonts w:cs="Arial"/>
+        </w:rPr>
+      </w:pPr>
+    </w:p>
+    <w:p>
+      <w:pPr>
+        <w:pStyle w:val="Encabezado1"/>
+        <w:rPr>
+          <w:rFonts w:cs="Arial"/>
+        </w:rPr>
+      </w:pPr>
+      <w:bookmarkStart w:id="36" w:name="_Toc833359"/>
       <w:bookmarkEnd w:id="36"/>
       <w:r>
         <w:rPr>
           <w:rFonts w:cs="Arial"/>
         </w:rPr>
-        <w:t>Pruebas del Prototipo</w:t>
-      </w:r>
-    </w:p>
-    <w:p>
-      <w:pPr>
-        <w:rPr>
-          <w:rFonts w:cs="Arial"/>
-        </w:rPr>
-      </w:pPr>
-      <w:r>
-        <w:rPr>
-          <w:rFonts w:cs="Arial"/>
-        </w:rPr>
-        <w:t>178</w:t>
-      </w:r>
-    </w:p>
-    <w:p>
-      <w:pPr>
-        <w:rPr>
-          <w:rFonts w:cs="Arial"/>
-        </w:rPr>
-      </w:pPr>
+        <w:t>CONCLUSIONES Y RECOMENDACIONES</w:t>
+      </w:r>
+    </w:p>
+    <w:p>
+      <w:pPr>
+        <w:pStyle w:val="Encabezado2"/>
+        <w:rPr>
+          <w:rFonts w:cs="Arial"/>
+        </w:rPr>
+      </w:pPr>
+    </w:p>
+    <w:p>
+      <w:pPr>
+        <w:pStyle w:val="Encabezado2"/>
+        <w:rPr>
+          <w:rFonts w:cs="Arial"/>
+        </w:rPr>
+      </w:pPr>
+      <w:bookmarkStart w:id="37" w:name="_Toc833360"/>
+      <w:bookmarkEnd w:id="37"/>
+      <w:r>
+        <w:rPr>
+          <w:rFonts w:cs="Arial"/>
+        </w:rPr>
+        <w:t>Conclusiones</w:t>
+      </w:r>
+    </w:p>
+    <w:p>
+      <w:pPr>
+        <w:pStyle w:val="Encabezado2"/>
+        <w:rPr>
+          <w:rFonts w:cs="Arial"/>
+        </w:rPr>
+      </w:pPr>
+      <w:r>
+        <w:rPr>
+          <w:rFonts w:cs="Arial"/>
+        </w:rPr>
+        <w:t>219</w:t>
+      </w:r>
+    </w:p>
+    <w:p>
+      <w:pPr>
+        <w:pStyle w:val="Encabezado2"/>
+        <w:rPr>
+          <w:rFonts w:cs="Arial"/>
+        </w:rPr>
+      </w:pPr>
+      <w:bookmarkStart w:id="38" w:name="_Toc833361"/>
+      <w:bookmarkEnd w:id="38"/>
+      <w:r>
+        <w:rPr>
+          <w:rFonts w:cs="Arial"/>
+        </w:rPr>
+        <w:t>Recomendaciones</w:t>
+      </w:r>
+    </w:p>
+    <w:p>
+      <w:r>
+        <w:t>220</w:t>
+      </w:r>
     </w:p>
     <w:p>
       <w:pPr>
         <w:pStyle w:val="Encabezado1"/>
-        <w:rPr>
-          <w:rFonts w:cs="Arial"/>
-        </w:rPr>
-      </w:pPr>
-      <w:bookmarkStart w:id="37" w:name="_Toc833359"/>
-      <w:bookmarkEnd w:id="37"/>
-      <w:r>
-        <w:rPr>
-          <w:rFonts w:cs="Arial"/>
-        </w:rPr>
-        <w:t>CONCLUSIONES Y RECOMENDACIONES</w:t>
-      </w:r>
-    </w:p>
-    <w:p>
-      <w:pPr>
-        <w:pStyle w:val="Encabezado2"/>
-        <w:rPr>
-          <w:rFonts w:cs="Arial"/>
-        </w:rPr>
-      </w:pPr>
-    </w:p>
-    <w:p>
-      <w:pPr>
-        <w:pStyle w:val="Encabezado2"/>
-        <w:rPr>
-          <w:rFonts w:cs="Arial"/>
-        </w:rPr>
-      </w:pPr>
-      <w:bookmarkStart w:id="38" w:name="_Toc833360"/>
-      <w:bookmarkEnd w:id="38"/>
-      <w:r>
-        <w:rPr>
-          <w:rFonts w:cs="Arial"/>
-        </w:rPr>
-        <w:t>Conclusiones</w:t>
-      </w:r>
-    </w:p>
-    <w:p>
-      <w:pPr>
-        <w:pStyle w:val="Encabezado2"/>
-        <w:rPr>
-          <w:rFonts w:cs="Arial"/>
-        </w:rPr>
-      </w:pPr>
-      <w:r>
-        <w:rPr>
-          <w:rFonts w:cs="Arial"/>
-        </w:rPr>
-        <w:t>219</w:t>
-      </w:r>
-    </w:p>
-    <w:p>
-      <w:pPr>
-        <w:pStyle w:val="Encabezado2"/>
-        <w:rPr>
-          <w:rFonts w:cs="Arial"/>
-        </w:rPr>
-      </w:pPr>
-      <w:bookmarkStart w:id="39" w:name="_Toc833361"/>
-      <w:bookmarkEnd w:id="39"/>
-      <w:r>
-        <w:rPr>
-          <w:rFonts w:cs="Arial"/>
-        </w:rPr>
-        <w:t>Recomendaciones</w:t>
-      </w:r>
-    </w:p>
-    <w:p>
-      <w:r>
-        <w:t>220</w:t>
+      </w:pPr>
+      <w:r>
+        <w:br w:type="page"/>
       </w:r>
     </w:p>
     <w:p>
       <w:pPr>
         <w:pStyle w:val="Encabezado1"/>
-      </w:pPr>
-      <w:r>
-        <w:br w:type="page"/>
-      </w:r>
-    </w:p>
-    <w:p>
-      <w:pPr>
-        <w:pStyle w:val="Encabezado1"/>
-        <w:rPr>
-          <w:rFonts w:cs="Arial"/>
-        </w:rPr>
-      </w:pPr>
-      <w:bookmarkStart w:id="40" w:name="_Toc3999952"/>
+        <w:rPr>
+          <w:rFonts w:cs="Arial"/>
+        </w:rPr>
+      </w:pPr>
+      <w:bookmarkStart w:id="39" w:name="_Toc3999952"/>
       <w:r>
         <w:rPr>
           <w:rFonts w:cs="Arial"/>
@@ -23434,7 +23779,7 @@
         <w:lastRenderedPageBreak/>
         <w:t>REFERENCIAS BIBLIOGRAFICAS</w:t>
       </w:r>
-      <w:bookmarkEnd w:id="40"/>
+      <w:bookmarkEnd w:id="39"/>
     </w:p>
     <w:p>
       <w:pPr>
@@ -24108,8 +24453,6 @@
       </w:pPr>
     </w:p>
     <w:sectPr>
-      <w:headerReference w:type="default" r:id="rId27"/>
-      <w:footerReference w:type="default" r:id="rId28"/>
       <w:pgSz w:w="12240" w:h="15840"/>
       <w:pgMar w:top="1701" w:right="1701" w:bottom="1701" w:left="2268" w:header="709" w:footer="709" w:gutter="0"/>
       <w:cols w:space="720"/>
@@ -24447,7 +24790,7 @@
           <w:rPr>
             <w:noProof/>
           </w:rPr>
-          <w:t>59</w:t>
+          <w:t>69</w:t>
         </w:r>
         <w:r>
           <w:rPr>
@@ -30242,7 +30585,7 @@
 </file>
 
 <file path=customXml/itemProps1.xml><?xml version="1.0" encoding="utf-8"?>
-<ds:datastoreItem xmlns:ds="http://schemas.openxmlformats.org/officeDocument/2006/customXml" ds:itemID="{08655E0C-0727-4CF6-91CA-F31E8B3895D3}">
+<ds:datastoreItem xmlns:ds="http://schemas.openxmlformats.org/officeDocument/2006/customXml" ds:itemID="{4F042E92-D944-4EF2-BEF2-00DBD8573DFA}">
   <ds:schemaRefs>
     <ds:schemaRef ds:uri="http://schemas.openxmlformats.org/officeDocument/2006/bibliography"/>
   </ds:schemaRefs>

</xml_diff>

<commit_message>
Editados los diagramas de casos de uso y comenzando a hacer los diagramas de componentes
</commit_message>
<xml_diff>
--- a/tesis.docx
+++ b/tesis.docx
@@ -10,6 +10,8 @@
           <w:lang w:val="en-US"/>
         </w:rPr>
       </w:pPr>
+      <w:bookmarkStart w:id="0" w:name="_GoBack"/>
+      <w:bookmarkEnd w:id="0"/>
       <w:r>
         <w:rPr>
           <w:rFonts w:cs="Arial"/>
@@ -71,125 +73,313 @@
         </w:drawing>
       </w:r>
       <w:r>
-        <w:pict>
-          <v:rect id="_x0000_s1028" style="position:absolute;left:0;text-align:left;margin-left:91.2pt;margin-top:6.45pt;width:328.55pt;height:79.5pt;z-index:251657728;mso-position-horizontal-relative:text;mso-position-vertical-relative:text" stroked="f" strokeweight="0">
-            <v:textbox>
-              <w:txbxContent>
-                <w:p>
-                  <w:pPr>
-                    <w:pStyle w:val="Contenidodelmarco"/>
-                    <w:spacing w:line="240" w:lineRule="auto"/>
-                    <w:ind w:firstLine="0"/>
-                    <w:jc w:val="center"/>
-                    <w:rPr>
-                      <w:rFonts w:cs="Arial"/>
-                      <w:b/>
-                      <w:lang w:val="es-ES"/>
-                    </w:rPr>
-                  </w:pPr>
-                  <w:r>
-                    <w:rPr>
-                      <w:rFonts w:cs="Arial"/>
-                      <w:b/>
-                      <w:lang w:val="es-ES"/>
-                    </w:rPr>
-                    <w:t>REPÚBLICA BOLIVARIANA DE VENEZUELA</w:t>
-                  </w:r>
-                </w:p>
-                <w:p>
-                  <w:pPr>
-                    <w:pStyle w:val="Contenidodelmarco"/>
-                    <w:spacing w:line="240" w:lineRule="auto"/>
-                    <w:ind w:firstLine="0"/>
-                    <w:jc w:val="center"/>
-                    <w:rPr>
-                      <w:rFonts w:cs="Arial"/>
-                      <w:b/>
-                      <w:lang w:val="es-ES"/>
-                    </w:rPr>
-                  </w:pPr>
-                  <w:r>
-                    <w:rPr>
-                      <w:rFonts w:cs="Arial"/>
-                      <w:b/>
-                      <w:lang w:val="es-ES"/>
-                    </w:rPr>
-                    <w:t>INSTITUTO UNIVERSITARIO POLITÉCNICO</w:t>
-                  </w:r>
-                </w:p>
-                <w:p>
-                  <w:pPr>
-                    <w:pStyle w:val="Contenidodelmarco"/>
-                    <w:spacing w:line="240" w:lineRule="auto"/>
-                    <w:ind w:firstLine="0"/>
-                    <w:jc w:val="center"/>
-                    <w:rPr>
-                      <w:rFonts w:cs="Arial"/>
-                      <w:b/>
-                      <w:lang w:val="es-ES"/>
-                    </w:rPr>
-                  </w:pPr>
-                  <w:r>
-                    <w:rPr>
-                      <w:rFonts w:cs="Arial"/>
-                      <w:b/>
-                      <w:lang w:val="es-ES"/>
-                    </w:rPr>
-                    <w:t xml:space="preserve">“SANTIAGO MARIÑO” </w:t>
-                  </w:r>
-                </w:p>
-                <w:p>
-                  <w:pPr>
-                    <w:pStyle w:val="Contenidodelmarco"/>
-                    <w:spacing w:line="240" w:lineRule="auto"/>
-                    <w:ind w:firstLine="0"/>
-                    <w:jc w:val="center"/>
-                    <w:rPr>
-                      <w:rFonts w:cs="Arial"/>
-                      <w:b/>
-                      <w:lang w:val="es-ES"/>
-                    </w:rPr>
-                  </w:pPr>
-                  <w:r>
-                    <w:rPr>
-                      <w:rFonts w:cs="Arial"/>
-                      <w:b/>
-                      <w:lang w:val="es-ES"/>
-                    </w:rPr>
-                    <w:t>AMPLIACIÓN MÉRIDA</w:t>
-                  </w:r>
-                </w:p>
-                <w:p>
-                  <w:pPr>
-                    <w:pStyle w:val="Contenidodelmarco"/>
-                    <w:spacing w:line="240" w:lineRule="auto"/>
-                    <w:ind w:firstLine="0"/>
-                    <w:jc w:val="center"/>
-                    <w:rPr>
-                      <w:rFonts w:cs="Arial"/>
-                      <w:b/>
-                      <w:lang w:val="es-ES"/>
-                    </w:rPr>
-                  </w:pPr>
-                  <w:r>
-                    <w:rPr>
-                      <w:rFonts w:cs="Arial"/>
-                      <w:b/>
-                      <w:lang w:val="es-ES"/>
-                    </w:rPr>
-                    <w:t>ESCUELA DE INGENIERIA DE SISTEMAS</w:t>
-                  </w:r>
-                </w:p>
-                <w:p>
-                  <w:pPr>
-                    <w:pStyle w:val="Contenidodelmarco"/>
-                    <w:jc w:val="center"/>
-                  </w:pPr>
-                </w:p>
-              </w:txbxContent>
-            </v:textbox>
-          </v:rect>
-        </w:pict>
+        <w:rPr>
+          <w:noProof/>
+          <w:lang w:val="es-ES" w:eastAsia="es-ES"/>
+        </w:rPr>
+        <mc:AlternateContent>
+          <mc:Choice Requires="wps">
+            <w:drawing>
+              <wp:anchor distT="0" distB="0" distL="114300" distR="114300" simplePos="0" relativeHeight="251657728" behindDoc="0" locked="0" layoutInCell="1" allowOverlap="1">
+                <wp:simplePos x="0" y="0"/>
+                <wp:positionH relativeFrom="column">
+                  <wp:posOffset>1158240</wp:posOffset>
+                </wp:positionH>
+                <wp:positionV relativeFrom="paragraph">
+                  <wp:posOffset>81915</wp:posOffset>
+                </wp:positionV>
+                <wp:extent cx="4172585" cy="1009650"/>
+                <wp:effectExtent l="0" t="0" r="1270" b="0"/>
+                <wp:wrapNone/>
+                <wp:docPr id="30" name="Rectangle 4"/>
+                <wp:cNvGraphicFramePr>
+                  <a:graphicFrameLocks xmlns:a="http://schemas.openxmlformats.org/drawingml/2006/main"/>
+                </wp:cNvGraphicFramePr>
+                <a:graphic xmlns:a="http://schemas.openxmlformats.org/drawingml/2006/main">
+                  <a:graphicData uri="http://schemas.microsoft.com/office/word/2010/wordprocessingShape">
+                    <wps:wsp>
+                      <wps:cNvSpPr>
+                        <a:spLocks noChangeArrowheads="1"/>
+                      </wps:cNvSpPr>
+                      <wps:spPr bwMode="auto">
+                        <a:xfrm>
+                          <a:off x="0" y="0"/>
+                          <a:ext cx="4172585" cy="1009650"/>
+                        </a:xfrm>
+                        <a:prstGeom prst="rect">
+                          <a:avLst/>
+                        </a:prstGeom>
+                        <a:solidFill>
+                          <a:srgbClr val="FFFFFF"/>
+                        </a:solidFill>
+                        <a:ln>
+                          <a:noFill/>
+                        </a:ln>
+                        <a:extLst>
+                          <a:ext uri="{91240B29-F687-4F45-9708-019B960494DF}">
+                            <a14:hiddenLine xmlns:a14="http://schemas.microsoft.com/office/drawing/2010/main" w="0">
+                              <a:solidFill>
+                                <a:srgbClr val="000000"/>
+                              </a:solidFill>
+                              <a:miter lim="800000"/>
+                              <a:headEnd/>
+                              <a:tailEnd/>
+                            </a14:hiddenLine>
+                          </a:ext>
+                        </a:extLst>
+                      </wps:spPr>
+                      <wps:txbx>
+                        <w:txbxContent>
+                          <w:p>
+                            <w:pPr>
+                              <w:pStyle w:val="Contenidodelmarco"/>
+                              <w:spacing w:line="240" w:lineRule="auto"/>
+                              <w:ind w:firstLine="0"/>
+                              <w:jc w:val="center"/>
+                              <w:rPr>
+                                <w:rFonts w:cs="Arial"/>
+                                <w:b/>
+                                <w:lang w:val="es-ES"/>
+                              </w:rPr>
+                            </w:pPr>
+                            <w:r>
+                              <w:rPr>
+                                <w:rFonts w:cs="Arial"/>
+                                <w:b/>
+                                <w:lang w:val="es-ES"/>
+                              </w:rPr>
+                              <w:t>REPÚBLICA BOLIVARIANA DE VENEZUELA</w:t>
+                            </w:r>
+                          </w:p>
+                          <w:p>
+                            <w:pPr>
+                              <w:pStyle w:val="Contenidodelmarco"/>
+                              <w:spacing w:line="240" w:lineRule="auto"/>
+                              <w:ind w:firstLine="0"/>
+                              <w:jc w:val="center"/>
+                              <w:rPr>
+                                <w:rFonts w:cs="Arial"/>
+                                <w:b/>
+                                <w:lang w:val="es-ES"/>
+                              </w:rPr>
+                            </w:pPr>
+                            <w:r>
+                              <w:rPr>
+                                <w:rFonts w:cs="Arial"/>
+                                <w:b/>
+                                <w:lang w:val="es-ES"/>
+                              </w:rPr>
+                              <w:t>INSTITUTO UNIVERSITARIO POLITÉCNICO</w:t>
+                            </w:r>
+                          </w:p>
+                          <w:p>
+                            <w:pPr>
+                              <w:pStyle w:val="Contenidodelmarco"/>
+                              <w:spacing w:line="240" w:lineRule="auto"/>
+                              <w:ind w:firstLine="0"/>
+                              <w:jc w:val="center"/>
+                              <w:rPr>
+                                <w:rFonts w:cs="Arial"/>
+                                <w:b/>
+                                <w:lang w:val="es-ES"/>
+                              </w:rPr>
+                            </w:pPr>
+                            <w:r>
+                              <w:rPr>
+                                <w:rFonts w:cs="Arial"/>
+                                <w:b/>
+                                <w:lang w:val="es-ES"/>
+                              </w:rPr>
+                              <w:t xml:space="preserve">“SANTIAGO MARIÑO” </w:t>
+                            </w:r>
+                          </w:p>
+                          <w:p>
+                            <w:pPr>
+                              <w:pStyle w:val="Contenidodelmarco"/>
+                              <w:spacing w:line="240" w:lineRule="auto"/>
+                              <w:ind w:firstLine="0"/>
+                              <w:jc w:val="center"/>
+                              <w:rPr>
+                                <w:rFonts w:cs="Arial"/>
+                                <w:b/>
+                                <w:lang w:val="es-ES"/>
+                              </w:rPr>
+                            </w:pPr>
+                            <w:r>
+                              <w:rPr>
+                                <w:rFonts w:cs="Arial"/>
+                                <w:b/>
+                                <w:lang w:val="es-ES"/>
+                              </w:rPr>
+                              <w:t>AMPLIACIÓN MÉRIDA</w:t>
+                            </w:r>
+                          </w:p>
+                          <w:p>
+                            <w:pPr>
+                              <w:pStyle w:val="Contenidodelmarco"/>
+                              <w:spacing w:line="240" w:lineRule="auto"/>
+                              <w:ind w:firstLine="0"/>
+                              <w:jc w:val="center"/>
+                              <w:rPr>
+                                <w:rFonts w:cs="Arial"/>
+                                <w:b/>
+                                <w:lang w:val="es-ES"/>
+                              </w:rPr>
+                            </w:pPr>
+                            <w:r>
+                              <w:rPr>
+                                <w:rFonts w:cs="Arial"/>
+                                <w:b/>
+                                <w:lang w:val="es-ES"/>
+                              </w:rPr>
+                              <w:t>ESCUELA DE INGENIERIA DE SISTEMAS</w:t>
+                            </w:r>
+                          </w:p>
+                          <w:p>
+                            <w:pPr>
+                              <w:pStyle w:val="Contenidodelmarco"/>
+                              <w:jc w:val="center"/>
+                            </w:pPr>
+                          </w:p>
+                        </w:txbxContent>
+                      </wps:txbx>
+                      <wps:bodyPr rot="0" vert="horz" wrap="square" lIns="91440" tIns="45720" rIns="91440" bIns="45720" anchor="t" anchorCtr="0" upright="1">
+                        <a:noAutofit/>
+                      </wps:bodyPr>
+                    </wps:wsp>
+                  </a:graphicData>
+                </a:graphic>
+                <wp14:sizeRelH relativeFrom="page">
+                  <wp14:pctWidth>0</wp14:pctWidth>
+                </wp14:sizeRelH>
+                <wp14:sizeRelV relativeFrom="page">
+                  <wp14:pctHeight>0</wp14:pctHeight>
+                </wp14:sizeRelV>
+              </wp:anchor>
+            </w:drawing>
+          </mc:Choice>
+          <mc:Fallback>
+            <w:pict>
+              <v:rect id="Rectangle 4" o:spid="_x0000_s1026" style="position:absolute;left:0;text-align:left;margin-left:91.2pt;margin-top:6.45pt;width:328.55pt;height:79.5pt;z-index:251657728;visibility:visible;mso-wrap-style:square;mso-width-percent:0;mso-height-percent:0;mso-wrap-distance-left:9pt;mso-wrap-distance-top:0;mso-wrap-distance-right:9pt;mso-wrap-distance-bottom:0;mso-position-horizontal:absolute;mso-position-horizontal-relative:text;mso-position-vertical:absolute;mso-position-vertical-relative:text;mso-width-percent:0;mso-height-percent:0;mso-width-relative:page;mso-height-relative:page;v-text-anchor:top" o:gfxdata="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" stroked="f" strokeweight="0">
+                <v:textbox>
+                  <w:txbxContent>
+                    <w:p>
+                      <w:pPr>
+                        <w:pStyle w:val="Contenidodelmarco"/>
+                        <w:spacing w:line="240" w:lineRule="auto"/>
+                        <w:ind w:firstLine="0"/>
+                        <w:jc w:val="center"/>
+                        <w:rPr>
+                          <w:rFonts w:cs="Arial"/>
+                          <w:b/>
+                          <w:lang w:val="es-ES"/>
+                        </w:rPr>
+                      </w:pPr>
+                      <w:r>
+                        <w:rPr>
+                          <w:rFonts w:cs="Arial"/>
+                          <w:b/>
+                          <w:lang w:val="es-ES"/>
+                        </w:rPr>
+                        <w:t>REPÚBLICA BOLIVARIANA DE VENEZUELA</w:t>
+                      </w:r>
+                    </w:p>
+                    <w:p>
+                      <w:pPr>
+                        <w:pStyle w:val="Contenidodelmarco"/>
+                        <w:spacing w:line="240" w:lineRule="auto"/>
+                        <w:ind w:firstLine="0"/>
+                        <w:jc w:val="center"/>
+                        <w:rPr>
+                          <w:rFonts w:cs="Arial"/>
+                          <w:b/>
+                          <w:lang w:val="es-ES"/>
+                        </w:rPr>
+                      </w:pPr>
+                      <w:r>
+                        <w:rPr>
+                          <w:rFonts w:cs="Arial"/>
+                          <w:b/>
+                          <w:lang w:val="es-ES"/>
+                        </w:rPr>
+                        <w:t>INSTITUTO UNIVERSITARIO POLITÉCNICO</w:t>
+                      </w:r>
+                    </w:p>
+                    <w:p>
+                      <w:pPr>
+                        <w:pStyle w:val="Contenidodelmarco"/>
+                        <w:spacing w:line="240" w:lineRule="auto"/>
+                        <w:ind w:firstLine="0"/>
+                        <w:jc w:val="center"/>
+                        <w:rPr>
+                          <w:rFonts w:cs="Arial"/>
+                          <w:b/>
+                          <w:lang w:val="es-ES"/>
+                        </w:rPr>
+                      </w:pPr>
+                      <w:r>
+                        <w:rPr>
+                          <w:rFonts w:cs="Arial"/>
+                          <w:b/>
+                          <w:lang w:val="es-ES"/>
+                        </w:rPr>
+                        <w:t xml:space="preserve">“SANTIAGO MARIÑO” </w:t>
+                      </w:r>
+                    </w:p>
+                    <w:p>
+                      <w:pPr>
+                        <w:pStyle w:val="Contenidodelmarco"/>
+                        <w:spacing w:line="240" w:lineRule="auto"/>
+                        <w:ind w:firstLine="0"/>
+                        <w:jc w:val="center"/>
+                        <w:rPr>
+                          <w:rFonts w:cs="Arial"/>
+                          <w:b/>
+                          <w:lang w:val="es-ES"/>
+                        </w:rPr>
+                      </w:pPr>
+                      <w:r>
+                        <w:rPr>
+                          <w:rFonts w:cs="Arial"/>
+                          <w:b/>
+                          <w:lang w:val="es-ES"/>
+                        </w:rPr>
+                        <w:t>AMPLIACIÓN MÉRIDA</w:t>
+                      </w:r>
+                    </w:p>
+                    <w:p>
+                      <w:pPr>
+                        <w:pStyle w:val="Contenidodelmarco"/>
+                        <w:spacing w:line="240" w:lineRule="auto"/>
+                        <w:ind w:firstLine="0"/>
+                        <w:jc w:val="center"/>
+                        <w:rPr>
+                          <w:rFonts w:cs="Arial"/>
+                          <w:b/>
+                          <w:lang w:val="es-ES"/>
+                        </w:rPr>
+                      </w:pPr>
+                      <w:r>
+                        <w:rPr>
+                          <w:rFonts w:cs="Arial"/>
+                          <w:b/>
+                          <w:lang w:val="es-ES"/>
+                        </w:rPr>
+                        <w:t>ESCUELA DE INGENIERIA DE SISTEMAS</w:t>
+                      </w:r>
+                    </w:p>
+                    <w:p>
+                      <w:pPr>
+                        <w:pStyle w:val="Contenidodelmarco"/>
+                        <w:jc w:val="center"/>
+                      </w:pPr>
+                    </w:p>
+                  </w:txbxContent>
+                </v:textbox>
+              </v:rect>
+            </w:pict>
+          </mc:Fallback>
+        </mc:AlternateContent>
       </w:r>
     </w:p>
     <w:p>
@@ -581,14 +771,83 @@
       <w:r>
         <w:rPr>
           <w:rFonts w:cs="Arial"/>
-          <w:lang w:val="en-US"/>
-        </w:rPr>
-        <w:pict>
-          <v:rect id="Rectangle 6" o:spid="_x0000_s1027" style="position:absolute;left:0;text-align:left;margin-left:189.5pt;margin-top:31.45pt;width:30.55pt;height:23.1pt;z-index:251658752;mso-position-horizontal-relative:text;mso-position-vertical-relative:text" stroked="f" strokecolor="#3465a4">
-            <v:fill color2="black" o:detectmouseclick="t"/>
-            <v:stroke joinstyle="round"/>
-          </v:rect>
-        </w:pict>
+          <w:noProof/>
+          <w:lang w:val="es-ES" w:eastAsia="es-ES"/>
+        </w:rPr>
+        <mc:AlternateContent>
+          <mc:Choice Requires="wps">
+            <w:drawing>
+              <wp:anchor distT="0" distB="0" distL="114300" distR="114300" simplePos="0" relativeHeight="251658752" behindDoc="0" locked="0" layoutInCell="1" allowOverlap="1">
+                <wp:simplePos x="0" y="0"/>
+                <wp:positionH relativeFrom="column">
+                  <wp:posOffset>2406650</wp:posOffset>
+                </wp:positionH>
+                <wp:positionV relativeFrom="paragraph">
+                  <wp:posOffset>399415</wp:posOffset>
+                </wp:positionV>
+                <wp:extent cx="387985" cy="293370"/>
+                <wp:effectExtent l="0" t="635" r="3810" b="1270"/>
+                <wp:wrapNone/>
+                <wp:docPr id="25" name="Rectangle 6"/>
+                <wp:cNvGraphicFramePr>
+                  <a:graphicFrameLocks xmlns:a="http://schemas.openxmlformats.org/drawingml/2006/main"/>
+                </wp:cNvGraphicFramePr>
+                <a:graphic xmlns:a="http://schemas.openxmlformats.org/drawingml/2006/main">
+                  <a:graphicData uri="http://schemas.microsoft.com/office/word/2010/wordprocessingShape">
+                    <wps:wsp>
+                      <wps:cNvSpPr>
+                        <a:spLocks noChangeArrowheads="1"/>
+                      </wps:cNvSpPr>
+                      <wps:spPr bwMode="auto">
+                        <a:xfrm>
+                          <a:off x="0" y="0"/>
+                          <a:ext cx="387985" cy="293370"/>
+                        </a:xfrm>
+                        <a:prstGeom prst="rect">
+                          <a:avLst/>
+                        </a:prstGeom>
+                        <a:solidFill>
+                          <a:srgbClr val="FFFFFF"/>
+                        </a:solidFill>
+                        <a:ln>
+                          <a:noFill/>
+                        </a:ln>
+                        <a:extLst>
+                          <a:ext uri="{91240B29-F687-4F45-9708-019B960494DF}">
+                            <a14:hiddenLine xmlns:a14="http://schemas.microsoft.com/office/drawing/2010/main" w="9525">
+                              <a:solidFill>
+                                <a:srgbClr val="3465A4"/>
+                              </a:solidFill>
+                              <a:round/>
+                              <a:headEnd/>
+                              <a:tailEnd/>
+                            </a14:hiddenLine>
+                          </a:ext>
+                        </a:extLst>
+                      </wps:spPr>
+                      <wps:bodyPr rot="0" vert="horz" wrap="square" lIns="91440" tIns="45720" rIns="91440" bIns="45720" anchor="t" anchorCtr="0" upright="1">
+                        <a:noAutofit/>
+                      </wps:bodyPr>
+                    </wps:wsp>
+                  </a:graphicData>
+                </a:graphic>
+                <wp14:sizeRelH relativeFrom="page">
+                  <wp14:pctWidth>0</wp14:pctWidth>
+                </wp14:sizeRelH>
+                <wp14:sizeRelV relativeFrom="page">
+                  <wp14:pctHeight>0</wp14:pctHeight>
+                </wp14:sizeRelV>
+              </wp:anchor>
+            </w:drawing>
+          </mc:Choice>
+          <mc:Fallback>
+            <w:pict>
+              <v:rect w14:anchorId="68797D21" id="Rectangle 6" o:spid="_x0000_s1026" style="position:absolute;margin-left:189.5pt;margin-top:31.45pt;width:30.55pt;height:23.1pt;z-index:251658752;visibility:visible;mso-wrap-style:square;mso-width-percent:0;mso-height-percent:0;mso-wrap-distance-left:9pt;mso-wrap-distance-top:0;mso-wrap-distance-right:9pt;mso-wrap-distance-bottom:0;mso-position-horizontal:absolute;mso-position-horizontal-relative:text;mso-position-vertical:absolute;mso-position-vertical-relative:text;mso-width-percent:0;mso-height-percent:0;mso-width-relative:page;mso-height-relative:page;v-text-anchor:top" o:gfxdata="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" stroked="f" strokecolor="#3465a4">
+                <v:stroke joinstyle="round"/>
+              </v:rect>
+            </w:pict>
+          </mc:Fallback>
+        </mc:AlternateContent>
       </w:r>
     </w:p>
     <w:p>
@@ -1233,7 +1492,7 @@
         </w:rPr>
       </w:pPr>
     </w:p>
-    <w:bookmarkStart w:id="0" w:name="_Toc8773151" w:displacedByCustomXml="next"/>
+    <w:bookmarkStart w:id="1" w:name="_Toc8773151" w:displacedByCustomXml="next"/>
     <w:sdt>
       <w:sdtPr>
         <w:id w:val="18564844"/>
@@ -1266,7 +1525,7 @@
         </w:p>
       </w:sdtContent>
     </w:sdt>
-    <w:bookmarkEnd w:id="0" w:displacedByCustomXml="prev"/>
+    <w:bookmarkEnd w:id="1" w:displacedByCustomXml="prev"/>
     <w:p/>
     <w:p>
       <w:pPr>
@@ -4836,114 +5095,288 @@
           <w:lang w:val="es-ES" w:eastAsia="es-ES"/>
         </w:rPr>
       </w:pPr>
-      <w:bookmarkStart w:id="1" w:name="_Toc8773152"/>
-      <w:r>
+      <w:bookmarkStart w:id="2" w:name="_Toc8773152"/>
+      <w:r>
+        <w:rPr>
+          <w:noProof/>
+          <w:lang w:val="es-ES" w:eastAsia="es-ES"/>
+        </w:rPr>
         <w:lastRenderedPageBreak/>
-        <w:pict>
-          <v:rect id="_x0000_s1026" style="position:absolute;left:0;text-align:left;margin-left:89.85pt;margin-top:13.2pt;width:293.25pt;height:79.6pt;z-index:251659776" stroked="f" strokeweight="0">
-            <v:textbox>
-              <w:txbxContent>
-                <w:p>
-                  <w:pPr>
-                    <w:jc w:val="center"/>
-                    <w:rPr>
-                      <w:b/>
-                      <w:lang w:val="es-ES"/>
-                    </w:rPr>
-                  </w:pPr>
-                  <w:r>
-                    <w:rPr>
-                      <w:b/>
-                      <w:lang w:val="es-ES"/>
-                    </w:rPr>
-                    <w:t>REPÚBLICA BOLIVARIANA DE VENEZUELA</w:t>
-                  </w:r>
-                </w:p>
-                <w:p>
-                  <w:pPr>
-                    <w:jc w:val="center"/>
-                    <w:rPr>
-                      <w:b/>
-                      <w:lang w:val="es-ES"/>
-                    </w:rPr>
-                  </w:pPr>
-                  <w:r>
-                    <w:rPr>
-                      <w:b/>
-                      <w:lang w:val="es-ES"/>
-                    </w:rPr>
-                    <w:t>INSTITUTO UNIVERSITARIO POLITÉCNICO</w:t>
-                  </w:r>
-                </w:p>
-                <w:p>
-                  <w:pPr>
-                    <w:jc w:val="center"/>
-                    <w:rPr>
-                      <w:b/>
-                      <w:lang w:val="es-ES"/>
-                    </w:rPr>
-                  </w:pPr>
-                  <w:r>
-                    <w:rPr>
-                      <w:b/>
-                      <w:lang w:val="es-ES"/>
-                    </w:rPr>
-                    <w:t>“SANTIAGO MARIÑO”</w:t>
-                  </w:r>
-                </w:p>
-                <w:p>
-                  <w:pPr>
-                    <w:jc w:val="center"/>
-                    <w:rPr>
-                      <w:b/>
-                      <w:lang w:val="es-ES"/>
-                    </w:rPr>
-                  </w:pPr>
-                  <w:r>
-                    <w:rPr>
-                      <w:b/>
-                      <w:lang w:val="es-ES"/>
-                    </w:rPr>
-                    <w:t>EXTENSIÓN MÉRIDA</w:t>
-                  </w:r>
-                </w:p>
-                <w:p>
-                  <w:pPr>
-                    <w:rPr>
-                      <w:lang w:val="es-ES"/>
-                    </w:rPr>
-                  </w:pPr>
-                  <w:r>
-                    <w:rPr>
-                      <w:lang w:val="es-ES"/>
-                    </w:rPr>
-                    <w:t>ESCUELA DE INGENIERÍA DE SISTEMAS</w:t>
-                  </w:r>
-                </w:p>
-                <w:p>
-                  <w:pPr>
-                    <w:pStyle w:val="Textoindependiente3"/>
-                    <w:spacing w:line="240" w:lineRule="auto"/>
-                    <w:jc w:val="center"/>
-                    <w:rPr>
-                      <w:rFonts w:cs="Arial"/>
-                      <w:b/>
-                      <w:sz w:val="24"/>
-                      <w:szCs w:val="24"/>
-                      <w:lang w:val="es-ES"/>
-                    </w:rPr>
-                  </w:pPr>
-                </w:p>
-                <w:p>
-                  <w:pPr>
-                    <w:pStyle w:val="Contenidodelmarco"/>
-                    <w:jc w:val="center"/>
-                  </w:pPr>
-                </w:p>
-              </w:txbxContent>
-            </v:textbox>
-          </v:rect>
-        </w:pict>
+        <mc:AlternateContent>
+          <mc:Choice Requires="wps">
+            <w:drawing>
+              <wp:anchor distT="0" distB="0" distL="114300" distR="114300" simplePos="0" relativeHeight="251659776" behindDoc="0" locked="0" layoutInCell="1" allowOverlap="1">
+                <wp:simplePos x="0" y="0"/>
+                <wp:positionH relativeFrom="column">
+                  <wp:posOffset>1141095</wp:posOffset>
+                </wp:positionH>
+                <wp:positionV relativeFrom="paragraph">
+                  <wp:posOffset>167640</wp:posOffset>
+                </wp:positionV>
+                <wp:extent cx="3724275" cy="1010920"/>
+                <wp:effectExtent l="0" t="0" r="0" b="0"/>
+                <wp:wrapNone/>
+                <wp:docPr id="24" name="Rectangle 2"/>
+                <wp:cNvGraphicFramePr>
+                  <a:graphicFrameLocks xmlns:a="http://schemas.openxmlformats.org/drawingml/2006/main"/>
+                </wp:cNvGraphicFramePr>
+                <a:graphic xmlns:a="http://schemas.openxmlformats.org/drawingml/2006/main">
+                  <a:graphicData uri="http://schemas.microsoft.com/office/word/2010/wordprocessingShape">
+                    <wps:wsp>
+                      <wps:cNvSpPr>
+                        <a:spLocks noChangeArrowheads="1"/>
+                      </wps:cNvSpPr>
+                      <wps:spPr bwMode="auto">
+                        <a:xfrm>
+                          <a:off x="0" y="0"/>
+                          <a:ext cx="3724275" cy="1010920"/>
+                        </a:xfrm>
+                        <a:prstGeom prst="rect">
+                          <a:avLst/>
+                        </a:prstGeom>
+                        <a:solidFill>
+                          <a:srgbClr val="FFFFFF"/>
+                        </a:solidFill>
+                        <a:ln>
+                          <a:noFill/>
+                        </a:ln>
+                        <a:extLst>
+                          <a:ext uri="{91240B29-F687-4F45-9708-019B960494DF}">
+                            <a14:hiddenLine xmlns:a14="http://schemas.microsoft.com/office/drawing/2010/main" w="0">
+                              <a:solidFill>
+                                <a:srgbClr val="000000"/>
+                              </a:solidFill>
+                              <a:miter lim="800000"/>
+                              <a:headEnd/>
+                              <a:tailEnd/>
+                            </a14:hiddenLine>
+                          </a:ext>
+                        </a:extLst>
+                      </wps:spPr>
+                      <wps:txbx>
+                        <w:txbxContent>
+                          <w:p>
+                            <w:pPr>
+                              <w:jc w:val="center"/>
+                              <w:rPr>
+                                <w:b/>
+                                <w:lang w:val="es-ES"/>
+                              </w:rPr>
+                            </w:pPr>
+                            <w:r>
+                              <w:rPr>
+                                <w:b/>
+                                <w:lang w:val="es-ES"/>
+                              </w:rPr>
+                              <w:t>REPÚBLICA BOLIVARIANA DE VENEZUELA</w:t>
+                            </w:r>
+                          </w:p>
+                          <w:p>
+                            <w:pPr>
+                              <w:jc w:val="center"/>
+                              <w:rPr>
+                                <w:b/>
+                                <w:lang w:val="es-ES"/>
+                              </w:rPr>
+                            </w:pPr>
+                            <w:r>
+                              <w:rPr>
+                                <w:b/>
+                                <w:lang w:val="es-ES"/>
+                              </w:rPr>
+                              <w:t>INSTITUTO UNIVERSITARIO POLITÉCNICO</w:t>
+                            </w:r>
+                          </w:p>
+                          <w:p>
+                            <w:pPr>
+                              <w:jc w:val="center"/>
+                              <w:rPr>
+                                <w:b/>
+                                <w:lang w:val="es-ES"/>
+                              </w:rPr>
+                            </w:pPr>
+                            <w:r>
+                              <w:rPr>
+                                <w:b/>
+                                <w:lang w:val="es-ES"/>
+                              </w:rPr>
+                              <w:t>“SANTIAGO MARIÑO”</w:t>
+                            </w:r>
+                          </w:p>
+                          <w:p>
+                            <w:pPr>
+                              <w:jc w:val="center"/>
+                              <w:rPr>
+                                <w:b/>
+                                <w:lang w:val="es-ES"/>
+                              </w:rPr>
+                            </w:pPr>
+                            <w:r>
+                              <w:rPr>
+                                <w:b/>
+                                <w:lang w:val="es-ES"/>
+                              </w:rPr>
+                              <w:t>EXTENSIÓN MÉRIDA</w:t>
+                            </w:r>
+                          </w:p>
+                          <w:p>
+                            <w:pPr>
+                              <w:rPr>
+                                <w:lang w:val="es-ES"/>
+                              </w:rPr>
+                            </w:pPr>
+                            <w:r>
+                              <w:rPr>
+                                <w:lang w:val="es-ES"/>
+                              </w:rPr>
+                              <w:t>ESCUELA DE INGENIERÍA DE SISTEMAS</w:t>
+                            </w:r>
+                          </w:p>
+                          <w:p>
+                            <w:pPr>
+                              <w:pStyle w:val="Textoindependiente3"/>
+                              <w:spacing w:line="240" w:lineRule="auto"/>
+                              <w:jc w:val="center"/>
+                              <w:rPr>
+                                <w:rFonts w:cs="Arial"/>
+                                <w:b/>
+                                <w:sz w:val="24"/>
+                                <w:szCs w:val="24"/>
+                                <w:lang w:val="es-ES"/>
+                              </w:rPr>
+                            </w:pPr>
+                          </w:p>
+                          <w:p>
+                            <w:pPr>
+                              <w:pStyle w:val="Contenidodelmarco"/>
+                              <w:jc w:val="center"/>
+                            </w:pPr>
+                          </w:p>
+                        </w:txbxContent>
+                      </wps:txbx>
+                      <wps:bodyPr rot="0" vert="horz" wrap="square" lIns="91440" tIns="45720" rIns="91440" bIns="45720" anchor="t" anchorCtr="0" upright="1">
+                        <a:noAutofit/>
+                      </wps:bodyPr>
+                    </wps:wsp>
+                  </a:graphicData>
+                </a:graphic>
+                <wp14:sizeRelH relativeFrom="page">
+                  <wp14:pctWidth>0</wp14:pctWidth>
+                </wp14:sizeRelH>
+                <wp14:sizeRelV relativeFrom="page">
+                  <wp14:pctHeight>0</wp14:pctHeight>
+                </wp14:sizeRelV>
+              </wp:anchor>
+            </w:drawing>
+          </mc:Choice>
+          <mc:Fallback>
+            <w:pict>
+              <v:rect id="Rectangle 2" o:spid="_x0000_s1027" style="position:absolute;left:0;text-align:left;margin-left:89.85pt;margin-top:13.2pt;width:293.25pt;height:79.6pt;z-index:251659776;visibility:visible;mso-wrap-style:square;mso-width-percent:0;mso-height-percent:0;mso-wrap-distance-left:9pt;mso-wrap-distance-top:0;mso-wrap-distance-right:9pt;mso-wrap-distance-bottom:0;mso-position-horizontal:absolute;mso-position-horizontal-relative:text;mso-position-vertical:absolute;mso-position-vertical-relative:text;mso-width-percent:0;mso-height-percent:0;mso-width-relative:page;mso-height-relative:page;v-text-anchor:top" o:gfxdata="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" stroked="f" strokeweight="0">
+                <v:textbox>
+                  <w:txbxContent>
+                    <w:p>
+                      <w:pPr>
+                        <w:jc w:val="center"/>
+                        <w:rPr>
+                          <w:b/>
+                          <w:lang w:val="es-ES"/>
+                        </w:rPr>
+                      </w:pPr>
+                      <w:r>
+                        <w:rPr>
+                          <w:b/>
+                          <w:lang w:val="es-ES"/>
+                        </w:rPr>
+                        <w:t>REPÚBLICA BOLIVARIANA DE VENEZUELA</w:t>
+                      </w:r>
+                    </w:p>
+                    <w:p>
+                      <w:pPr>
+                        <w:jc w:val="center"/>
+                        <w:rPr>
+                          <w:b/>
+                          <w:lang w:val="es-ES"/>
+                        </w:rPr>
+                      </w:pPr>
+                      <w:r>
+                        <w:rPr>
+                          <w:b/>
+                          <w:lang w:val="es-ES"/>
+                        </w:rPr>
+                        <w:t>INSTITUTO UNIVERSITARIO POLITÉCNICO</w:t>
+                      </w:r>
+                    </w:p>
+                    <w:p>
+                      <w:pPr>
+                        <w:jc w:val="center"/>
+                        <w:rPr>
+                          <w:b/>
+                          <w:lang w:val="es-ES"/>
+                        </w:rPr>
+                      </w:pPr>
+                      <w:r>
+                        <w:rPr>
+                          <w:b/>
+                          <w:lang w:val="es-ES"/>
+                        </w:rPr>
+                        <w:t>“SANTIAGO MARIÑO”</w:t>
+                      </w:r>
+                    </w:p>
+                    <w:p>
+                      <w:pPr>
+                        <w:jc w:val="center"/>
+                        <w:rPr>
+                          <w:b/>
+                          <w:lang w:val="es-ES"/>
+                        </w:rPr>
+                      </w:pPr>
+                      <w:r>
+                        <w:rPr>
+                          <w:b/>
+                          <w:lang w:val="es-ES"/>
+                        </w:rPr>
+                        <w:t>EXTENSIÓN MÉRIDA</w:t>
+                      </w:r>
+                    </w:p>
+                    <w:p>
+                      <w:pPr>
+                        <w:rPr>
+                          <w:lang w:val="es-ES"/>
+                        </w:rPr>
+                      </w:pPr>
+                      <w:r>
+                        <w:rPr>
+                          <w:lang w:val="es-ES"/>
+                        </w:rPr>
+                        <w:t>ESCUELA DE INGENIERÍA DE SISTEMAS</w:t>
+                      </w:r>
+                    </w:p>
+                    <w:p>
+                      <w:pPr>
+                        <w:pStyle w:val="Textoindependiente3"/>
+                        <w:spacing w:line="240" w:lineRule="auto"/>
+                        <w:jc w:val="center"/>
+                        <w:rPr>
+                          <w:rFonts w:cs="Arial"/>
+                          <w:b/>
+                          <w:sz w:val="24"/>
+                          <w:szCs w:val="24"/>
+                          <w:lang w:val="es-ES"/>
+                        </w:rPr>
+                      </w:pPr>
+                    </w:p>
+                    <w:p>
+                      <w:pPr>
+                        <w:pStyle w:val="Contenidodelmarco"/>
+                        <w:jc w:val="center"/>
+                      </w:pPr>
+                    </w:p>
+                  </w:txbxContent>
+                </v:textbox>
+              </v:rect>
+            </w:pict>
+          </mc:Fallback>
+        </mc:AlternateContent>
       </w:r>
       <w:r>
         <w:rPr>
@@ -5003,7 +5436,7 @@
           </wp:anchor>
         </w:drawing>
       </w:r>
-      <w:bookmarkEnd w:id="1"/>
+      <w:bookmarkEnd w:id="2"/>
     </w:p>
     <w:p>
       <w:pPr>
@@ -5279,7 +5712,7 @@
           <w:lang w:val="es-ES" w:eastAsia="es-ES"/>
         </w:rPr>
       </w:pPr>
-      <w:bookmarkStart w:id="2" w:name="_Toc8773153"/>
+      <w:bookmarkStart w:id="3" w:name="_Toc8773153"/>
       <w:r>
         <w:rPr>
           <w:rFonts w:eastAsia="Times New Roman" w:cs="Arial"/>
@@ -5287,7 +5720,7 @@
         </w:rPr>
         <w:t>RESUMEN</w:t>
       </w:r>
-      <w:bookmarkEnd w:id="2"/>
+      <w:bookmarkEnd w:id="3"/>
     </w:p>
     <w:p>
       <w:pPr>
@@ -5398,7 +5831,7 @@
           <w:lang w:val="es-ES" w:eastAsia="es-ES"/>
         </w:rPr>
       </w:pPr>
-      <w:bookmarkStart w:id="3" w:name="_Toc8773154"/>
+      <w:bookmarkStart w:id="4" w:name="_Toc8773154"/>
       <w:r>
         <w:rPr>
           <w:rFonts w:eastAsia="Times New Roman" w:cs="Arial"/>
@@ -5407,7 +5840,7 @@
         <w:lastRenderedPageBreak/>
         <w:t>INTRODUCCIÓN</w:t>
       </w:r>
-      <w:bookmarkEnd w:id="3"/>
+      <w:bookmarkEnd w:id="4"/>
     </w:p>
     <w:p>
       <w:pPr>
@@ -5658,14 +6091,14 @@
           <w:rFonts w:cs="Arial"/>
         </w:rPr>
       </w:pPr>
-      <w:bookmarkStart w:id="4" w:name="_Toc8773155"/>
+      <w:bookmarkStart w:id="5" w:name="_Toc8773155"/>
       <w:r>
         <w:rPr>
           <w:rFonts w:cs="Arial"/>
         </w:rPr>
         <w:t>CAPÍTULO I</w:t>
       </w:r>
-      <w:bookmarkEnd w:id="4"/>
+      <w:bookmarkEnd w:id="5"/>
     </w:p>
     <w:p/>
     <w:p/>
@@ -5676,14 +6109,14 @@
           <w:lang w:val="es-ES" w:eastAsia="es-ES"/>
         </w:rPr>
       </w:pPr>
-      <w:bookmarkStart w:id="5" w:name="_Toc8773156"/>
+      <w:bookmarkStart w:id="6" w:name="_Toc8773156"/>
       <w:r>
         <w:rPr>
           <w:lang w:val="es-ES" w:eastAsia="es-ES"/>
         </w:rPr>
         <w:t>EL PROBLEMA</w:t>
       </w:r>
-      <w:bookmarkEnd w:id="5"/>
+      <w:bookmarkEnd w:id="6"/>
     </w:p>
     <w:p>
       <w:pPr>
@@ -5709,7 +6142,7 @@
           <w:lang w:val="es-ES" w:eastAsia="es-ES"/>
         </w:rPr>
       </w:pPr>
-      <w:bookmarkStart w:id="6" w:name="_Toc8773157"/>
+      <w:bookmarkStart w:id="7" w:name="_Toc8773157"/>
       <w:r>
         <w:rPr>
           <w:rFonts w:eastAsia="Times New Roman" w:cs="Arial"/>
@@ -5717,7 +6150,7 @@
         </w:rPr>
         <w:t>Presentación o Idea General</w:t>
       </w:r>
-      <w:bookmarkEnd w:id="6"/>
+      <w:bookmarkEnd w:id="7"/>
     </w:p>
     <w:p>
       <w:pPr>
@@ -5754,14 +6187,14 @@
           <w:rFonts w:cs="Arial"/>
         </w:rPr>
       </w:pPr>
-      <w:bookmarkStart w:id="7" w:name="_Toc8773158"/>
+      <w:bookmarkStart w:id="8" w:name="_Toc8773158"/>
       <w:r>
         <w:rPr>
           <w:rFonts w:cs="Arial"/>
         </w:rPr>
         <w:t>Origen de Estudio</w:t>
       </w:r>
-      <w:bookmarkEnd w:id="7"/>
+      <w:bookmarkEnd w:id="8"/>
     </w:p>
     <w:p>
       <w:pPr>
@@ -5825,7 +6258,7 @@
           <w:lang w:val="es-ES" w:eastAsia="es-ES"/>
         </w:rPr>
       </w:pPr>
-      <w:bookmarkStart w:id="8" w:name="_Toc8773159"/>
+      <w:bookmarkStart w:id="9" w:name="_Toc8773159"/>
       <w:r>
         <w:rPr>
           <w:rFonts w:eastAsia="Times New Roman" w:cs="Arial"/>
@@ -5834,7 +6267,7 @@
         <w:lastRenderedPageBreak/>
         <w:t>Planteamiento del Problema</w:t>
       </w:r>
-      <w:bookmarkEnd w:id="8"/>
+      <w:bookmarkEnd w:id="9"/>
     </w:p>
     <w:p>
       <w:pPr>
@@ -6035,7 +6468,7 @@
           <w:lang w:val="es-ES" w:eastAsia="es-ES"/>
         </w:rPr>
       </w:pPr>
-      <w:bookmarkStart w:id="9" w:name="_Toc8773160"/>
+      <w:bookmarkStart w:id="10" w:name="_Toc8773160"/>
       <w:r>
         <w:rPr>
           <w:rFonts w:eastAsia="Times New Roman" w:cs="Arial"/>
@@ -6043,7 +6476,7 @@
         </w:rPr>
         <w:t>Campo - Línea de Investigación</w:t>
       </w:r>
-      <w:bookmarkEnd w:id="9"/>
+      <w:bookmarkEnd w:id="10"/>
     </w:p>
     <w:p>
       <w:pPr>
@@ -6092,7 +6525,7 @@
           <w:lang w:val="es-ES" w:eastAsia="es-ES"/>
         </w:rPr>
       </w:pPr>
-      <w:bookmarkStart w:id="10" w:name="_Toc8773161"/>
+      <w:bookmarkStart w:id="11" w:name="_Toc8773161"/>
       <w:r>
         <w:rPr>
           <w:rFonts w:eastAsia="Times New Roman" w:cs="Arial"/>
@@ -6100,7 +6533,7 @@
         </w:rPr>
         <w:t>Objetivos de la Investigación</w:t>
       </w:r>
-      <w:bookmarkEnd w:id="10"/>
+      <w:bookmarkEnd w:id="11"/>
     </w:p>
     <w:p>
       <w:pPr>
@@ -6126,7 +6559,7 @@
           <w:lang w:val="es-ES" w:eastAsia="es-ES"/>
         </w:rPr>
       </w:pPr>
-      <w:bookmarkStart w:id="11" w:name="_Toc8773162"/>
+      <w:bookmarkStart w:id="12" w:name="_Toc8773162"/>
       <w:r>
         <w:rPr>
           <w:rFonts w:eastAsia="Times New Roman" w:cs="Arial"/>
@@ -6134,7 +6567,7 @@
         </w:rPr>
         <w:t>Objetivo General</w:t>
       </w:r>
-      <w:bookmarkEnd w:id="11"/>
+      <w:bookmarkEnd w:id="12"/>
     </w:p>
     <w:p>
       <w:pPr>
@@ -6183,7 +6616,7 @@
           <w:lang w:val="es-ES" w:eastAsia="es-ES"/>
         </w:rPr>
       </w:pPr>
-      <w:bookmarkStart w:id="12" w:name="_Toc8773163"/>
+      <w:bookmarkStart w:id="13" w:name="_Toc8773163"/>
       <w:r>
         <w:rPr>
           <w:rFonts w:eastAsia="Times New Roman" w:cs="Arial"/>
@@ -6191,7 +6624,7 @@
         </w:rPr>
         <w:t>Objetivos Específicos</w:t>
       </w:r>
-      <w:bookmarkEnd w:id="12"/>
+      <w:bookmarkEnd w:id="13"/>
     </w:p>
     <w:p>
       <w:pPr>
@@ -6335,7 +6768,7 @@
           <w:lang w:val="es-ES" w:eastAsia="es-ES"/>
         </w:rPr>
       </w:pPr>
-      <w:bookmarkStart w:id="13" w:name="_Toc8773164"/>
+      <w:bookmarkStart w:id="14" w:name="_Toc8773164"/>
       <w:r>
         <w:rPr>
           <w:rFonts w:eastAsia="Times New Roman" w:cs="Arial"/>
@@ -6343,7 +6776,7 @@
         </w:rPr>
         <w:t>Justificación de la Investigación</w:t>
       </w:r>
-      <w:bookmarkEnd w:id="13"/>
+      <w:bookmarkEnd w:id="14"/>
     </w:p>
     <w:p>
       <w:pPr>
@@ -6440,7 +6873,7 @@
           <w:lang w:val="es-ES" w:eastAsia="es-ES"/>
         </w:rPr>
       </w:pPr>
-      <w:bookmarkStart w:id="14" w:name="_Toc8773165"/>
+      <w:bookmarkStart w:id="15" w:name="_Toc8773165"/>
       <w:r>
         <w:rPr>
           <w:rFonts w:eastAsia="Times New Roman" w:cs="Arial"/>
@@ -6449,7 +6882,7 @@
         <w:lastRenderedPageBreak/>
         <w:t>Alcances y Propósitos o Finalidad de la Investigación</w:t>
       </w:r>
-      <w:bookmarkEnd w:id="14"/>
+      <w:bookmarkEnd w:id="15"/>
     </w:p>
     <w:p>
       <w:pPr>
@@ -6514,14 +6947,14 @@
           <w:rFonts w:cs="Arial"/>
         </w:rPr>
       </w:pPr>
-      <w:bookmarkStart w:id="15" w:name="_Toc8773166"/>
+      <w:bookmarkStart w:id="16" w:name="_Toc8773166"/>
       <w:r>
         <w:rPr>
           <w:rFonts w:cs="Arial"/>
         </w:rPr>
         <w:t>CAPÍTULO II</w:t>
       </w:r>
-      <w:bookmarkEnd w:id="15"/>
+      <w:bookmarkEnd w:id="16"/>
     </w:p>
     <w:p>
       <w:pPr>
@@ -6537,7 +6970,7 @@
           <w:lang w:val="es-ES" w:eastAsia="es-ES"/>
         </w:rPr>
       </w:pPr>
-      <w:bookmarkStart w:id="16" w:name="_Toc8773167"/>
+      <w:bookmarkStart w:id="17" w:name="_Toc8773167"/>
       <w:r>
         <w:rPr>
           <w:rFonts w:eastAsia="Times New Roman"/>
@@ -6545,7 +6978,7 @@
         </w:rPr>
         <w:t>Marco Referencial</w:t>
       </w:r>
-      <w:bookmarkEnd w:id="16"/>
+      <w:bookmarkEnd w:id="17"/>
     </w:p>
     <w:p>
       <w:pPr>
@@ -6631,7 +7064,7 @@
           <w:lang w:val="es-ES" w:eastAsia="es-ES"/>
         </w:rPr>
       </w:pPr>
-      <w:bookmarkStart w:id="17" w:name="_Toc8773168"/>
+      <w:bookmarkStart w:id="18" w:name="_Toc8773168"/>
       <w:r>
         <w:rPr>
           <w:rFonts w:eastAsia="Times New Roman" w:cs="Arial"/>
@@ -6639,7 +7072,7 @@
         </w:rPr>
         <w:t>Teorías Genéricas Explicativas</w:t>
       </w:r>
-      <w:bookmarkEnd w:id="17"/>
+      <w:bookmarkEnd w:id="18"/>
     </w:p>
     <w:p>
       <w:pPr>
@@ -7313,7 +7746,7 @@
           <w:rFonts w:cs="Arial"/>
         </w:rPr>
       </w:pPr>
-      <w:bookmarkStart w:id="18" w:name="_Toc8773169"/>
+      <w:bookmarkStart w:id="19" w:name="_Toc8773169"/>
       <w:r>
         <w:rPr>
           <w:rFonts w:cs="Arial"/>
@@ -7321,7 +7754,7 @@
         <w:lastRenderedPageBreak/>
         <w:t>Antecedentes de Campo</w:t>
       </w:r>
-      <w:bookmarkEnd w:id="18"/>
+      <w:bookmarkEnd w:id="19"/>
     </w:p>
     <w:p/>
     <w:p>
@@ -7851,7 +8284,7 @@
           <w:lang w:val="es-ES" w:eastAsia="es-ES"/>
         </w:rPr>
       </w:pPr>
-      <w:bookmarkStart w:id="19" w:name="_Toc8773170"/>
+      <w:bookmarkStart w:id="20" w:name="_Toc8773170"/>
       <w:r>
         <w:rPr>
           <w:rFonts w:eastAsia="Times New Roman" w:cs="Arial"/>
@@ -7859,7 +8292,7 @@
         </w:rPr>
         <w:t>Estado del Arte de la Tecnología</w:t>
       </w:r>
-      <w:bookmarkEnd w:id="19"/>
+      <w:bookmarkEnd w:id="20"/>
     </w:p>
     <w:p>
       <w:pPr>
@@ -8210,7 +8643,7 @@
           <w:lang w:val="es-ES" w:eastAsia="es-ES"/>
         </w:rPr>
       </w:pPr>
-      <w:bookmarkStart w:id="20" w:name="_Toc8773171"/>
+      <w:bookmarkStart w:id="21" w:name="_Toc8773171"/>
       <w:r>
         <w:rPr>
           <w:rFonts w:eastAsia="Times New Roman" w:cs="Arial"/>
@@ -8218,7 +8651,7 @@
         </w:rPr>
         <w:t>Teorías Genéricas Ingenieriles</w:t>
       </w:r>
-      <w:bookmarkEnd w:id="20"/>
+      <w:bookmarkEnd w:id="21"/>
     </w:p>
     <w:p>
       <w:pPr>
@@ -9233,7 +9666,7 @@
           <w:lang w:val="es-ES"/>
         </w:rPr>
       </w:pPr>
-      <w:bookmarkStart w:id="21" w:name="_Toc8773172"/>
+      <w:bookmarkStart w:id="22" w:name="_Toc8773172"/>
       <w:r>
         <w:rPr>
           <w:rFonts w:cs="Arial"/>
@@ -9241,7 +9674,7 @@
         </w:rPr>
         <w:t>Definición de Términos Básicos</w:t>
       </w:r>
-      <w:bookmarkEnd w:id="21"/>
+      <w:bookmarkEnd w:id="22"/>
     </w:p>
     <w:p>
       <w:pPr>
@@ -9605,14 +10038,14 @@
           <w:rFonts w:cs="Arial"/>
         </w:rPr>
       </w:pPr>
-      <w:bookmarkStart w:id="22" w:name="_Toc8773173"/>
+      <w:bookmarkStart w:id="23" w:name="_Toc8773173"/>
       <w:r>
         <w:rPr>
           <w:rFonts w:cs="Arial"/>
         </w:rPr>
         <w:t>CAPÍTULO III</w:t>
       </w:r>
-      <w:bookmarkEnd w:id="22"/>
+      <w:bookmarkEnd w:id="23"/>
     </w:p>
     <w:p>
       <w:pPr>
@@ -9624,11 +10057,11 @@
       <w:pPr>
         <w:pStyle w:val="Encabezado1"/>
       </w:pPr>
-      <w:bookmarkStart w:id="23" w:name="_Toc8773174"/>
+      <w:bookmarkStart w:id="24" w:name="_Toc8773174"/>
       <w:r>
         <w:t>Marco Metodológico</w:t>
       </w:r>
-      <w:bookmarkEnd w:id="23"/>
+      <w:bookmarkEnd w:id="24"/>
     </w:p>
     <w:p>
       <w:pPr>
@@ -9751,14 +10184,14 @@
           <w:rFonts w:cs="Arial"/>
         </w:rPr>
       </w:pPr>
-      <w:bookmarkStart w:id="24" w:name="_Toc8773175"/>
+      <w:bookmarkStart w:id="25" w:name="_Toc8773175"/>
       <w:r>
         <w:rPr>
           <w:rFonts w:cs="Arial"/>
         </w:rPr>
         <w:t>Tipo de Estudio</w:t>
       </w:r>
-      <w:bookmarkEnd w:id="24"/>
+      <w:bookmarkEnd w:id="25"/>
     </w:p>
     <w:p/>
     <w:p>
@@ -9831,14 +10264,14 @@
           <w:rFonts w:cs="Arial"/>
         </w:rPr>
       </w:pPr>
-      <w:bookmarkStart w:id="25" w:name="_Toc8773176"/>
+      <w:bookmarkStart w:id="26" w:name="_Toc8773176"/>
       <w:r>
         <w:rPr>
           <w:rFonts w:cs="Arial"/>
         </w:rPr>
         <w:t>Método de Investigación</w:t>
       </w:r>
-      <w:bookmarkEnd w:id="25"/>
+      <w:bookmarkEnd w:id="26"/>
     </w:p>
     <w:p>
       <w:pPr>
@@ -10125,14 +10558,14 @@
           <w:rFonts w:cs="Arial"/>
         </w:rPr>
       </w:pPr>
-      <w:bookmarkStart w:id="26" w:name="_Toc8773177"/>
+      <w:bookmarkStart w:id="27" w:name="_Toc8773177"/>
       <w:r>
         <w:rPr>
           <w:rFonts w:cs="Arial"/>
         </w:rPr>
         <w:t>Técnicas de Recolección de Información</w:t>
       </w:r>
-      <w:bookmarkEnd w:id="26"/>
+      <w:bookmarkEnd w:id="27"/>
     </w:p>
     <w:p>
       <w:pPr>
@@ -10226,14 +10659,14 @@
           <w:rFonts w:cs="Arial"/>
         </w:rPr>
       </w:pPr>
-      <w:bookmarkStart w:id="27" w:name="_Toc8773178"/>
+      <w:bookmarkStart w:id="28" w:name="_Toc8773178"/>
       <w:r>
         <w:rPr>
           <w:rFonts w:cs="Arial"/>
         </w:rPr>
         <w:t>Tratamiento de la Información</w:t>
       </w:r>
-      <w:bookmarkEnd w:id="27"/>
+      <w:bookmarkEnd w:id="28"/>
     </w:p>
     <w:p>
       <w:pPr>
@@ -10558,14 +10991,14 @@
           <w:rFonts w:cs="Arial"/>
         </w:rPr>
       </w:pPr>
-      <w:bookmarkStart w:id="28" w:name="_Toc8773179"/>
+      <w:bookmarkStart w:id="29" w:name="_Toc8773179"/>
       <w:r>
         <w:rPr>
           <w:rFonts w:cs="Arial"/>
         </w:rPr>
         <w:t>Técnicas Metodológicas a Aplicar</w:t>
       </w:r>
-      <w:bookmarkEnd w:id="28"/>
+      <w:bookmarkEnd w:id="29"/>
     </w:p>
     <w:p/>
     <w:p>
@@ -11594,21 +12027,21 @@
       <w:pPr>
         <w:pStyle w:val="Encabezado1"/>
       </w:pPr>
-      <w:bookmarkStart w:id="29" w:name="_Toc8773180"/>
+      <w:bookmarkStart w:id="30" w:name="_Toc8773180"/>
       <w:r>
         <w:rPr>
           <w:rFonts w:cs="Arial"/>
         </w:rPr>
         <w:t>CAPÍTULO IV</w:t>
       </w:r>
-      <w:bookmarkEnd w:id="29"/>
+      <w:bookmarkEnd w:id="30"/>
     </w:p>
     <w:p>
       <w:pPr>
         <w:pStyle w:val="Encabezado1"/>
       </w:pPr>
-      <w:bookmarkStart w:id="30" w:name="_Toc833347"/>
-      <w:bookmarkEnd w:id="30"/>
+      <w:bookmarkStart w:id="31" w:name="_Toc833347"/>
+      <w:bookmarkEnd w:id="31"/>
     </w:p>
     <w:p>
       <w:pPr>
@@ -11619,11 +12052,11 @@
       <w:pPr>
         <w:pStyle w:val="Encabezado1"/>
       </w:pPr>
-      <w:bookmarkStart w:id="31" w:name="_Toc8773181"/>
+      <w:bookmarkStart w:id="32" w:name="_Toc8773181"/>
       <w:r>
         <w:t>INGENIERIA DEL PROYECTO</w:t>
       </w:r>
-      <w:bookmarkEnd w:id="31"/>
+      <w:bookmarkEnd w:id="32"/>
     </w:p>
     <w:p>
       <w:pPr>
@@ -11647,14 +12080,14 @@
           <w:rFonts w:cs="Arial"/>
         </w:rPr>
       </w:pPr>
-      <w:bookmarkStart w:id="32" w:name="_Toc8773183"/>
+      <w:bookmarkStart w:id="33" w:name="_Toc8773183"/>
       <w:r>
         <w:rPr>
           <w:rFonts w:cs="Arial"/>
         </w:rPr>
         <w:t>Estudio Diagnóstico</w:t>
       </w:r>
-      <w:bookmarkEnd w:id="32"/>
+      <w:bookmarkEnd w:id="33"/>
     </w:p>
     <w:p/>
     <w:p>
@@ -14048,7 +14481,7 @@
           <w:rFonts w:cs="Arial"/>
         </w:rPr>
       </w:pPr>
-      <w:bookmarkStart w:id="33" w:name="_Toc8773184"/>
+      <w:bookmarkStart w:id="34" w:name="_Toc8773184"/>
     </w:p>
     <w:p>
       <w:pPr>
@@ -14063,7 +14496,7 @@
         </w:rPr>
         <w:t>Definición de Requerimientos</w:t>
       </w:r>
-      <w:bookmarkEnd w:id="33"/>
+      <w:bookmarkEnd w:id="34"/>
     </w:p>
     <w:p/>
     <w:p/>
@@ -14473,14 +14906,14 @@
           <w:rFonts w:cs="Arial"/>
         </w:rPr>
       </w:pPr>
-      <w:bookmarkStart w:id="34" w:name="_Toc8773185"/>
+      <w:bookmarkStart w:id="35" w:name="_Toc8773185"/>
       <w:r>
         <w:rPr>
           <w:rFonts w:cs="Arial"/>
         </w:rPr>
         <w:t>Estudio de Factibilidad</w:t>
       </w:r>
-      <w:bookmarkEnd w:id="34"/>
+      <w:bookmarkEnd w:id="35"/>
     </w:p>
     <w:p/>
     <w:p/>
@@ -21941,8 +22374,8 @@
           <w:docGrid w:linePitch="360" w:charSpace="-6145"/>
         </w:sectPr>
       </w:pPr>
-      <w:bookmarkStart w:id="35" w:name="_Toc833352"/>
-      <w:bookmarkEnd w:id="35"/>
+      <w:bookmarkStart w:id="36" w:name="_Toc833352"/>
+      <w:bookmarkEnd w:id="36"/>
     </w:p>
     <w:p>
       <w:pPr>
@@ -21951,7 +22384,7 @@
           <w:rFonts w:cs="Arial"/>
         </w:rPr>
       </w:pPr>
-      <w:bookmarkStart w:id="36" w:name="_Toc8773186"/>
+      <w:bookmarkStart w:id="37" w:name="_Toc8773186"/>
       <w:r>
         <w:rPr>
           <w:rFonts w:cs="Arial"/>
@@ -21959,7 +22392,7 @@
         <w:lastRenderedPageBreak/>
         <w:t>Diseño Ingenieril (Ingeniería de Detalles)</w:t>
       </w:r>
-      <w:bookmarkEnd w:id="36"/>
+      <w:bookmarkEnd w:id="37"/>
     </w:p>
     <w:p>
       <w:pPr>
@@ -22746,23 +23179,7 @@
           <w:b/>
           <w:sz w:val="20"/>
         </w:rPr>
-        <w:t xml:space="preserve">de Entidad Relación de la </w:t>
-      </w:r>
-      <w:r>
-        <w:rPr>
-          <w:rFonts w:cs="Arial"/>
-          <w:b/>
-          <w:sz w:val="20"/>
-        </w:rPr>
-        <w:t>primera</w:t>
-      </w:r>
-      <w:r>
-        <w:rPr>
-          <w:rFonts w:cs="Arial"/>
-          <w:b/>
-          <w:sz w:val="20"/>
-        </w:rPr>
-        <w:t xml:space="preserve"> Iteración del Sistema Administrativo GAVCA. </w:t>
+        <w:t xml:space="preserve">de Entidad Relación de la primera Iteración del Sistema Administrativo GAVCA. </w:t>
       </w:r>
       <w:r>
         <w:rPr>
@@ -22820,14 +23237,17 @@
       </w:pPr>
       <w:r>
         <w:rPr>
+          <w:rFonts w:cs="Arial"/>
           <w:noProof/>
+          <w:sz w:val="20"/>
+          <w:lang w:val="es-ES" w:eastAsia="es-ES"/>
         </w:rPr>
         <w:lastRenderedPageBreak/>
         <w:drawing>
-          <wp:inline distT="0" distB="0" distL="0" distR="0" wp14:anchorId="3A52F76B" wp14:editId="1BEAA4AE">
-            <wp:extent cx="4829575" cy="7381875"/>
+          <wp:inline distT="0" distB="0" distL="0" distR="0">
+            <wp:extent cx="5019675" cy="7360137"/>
             <wp:effectExtent l="0" t="0" r="0" b="0"/>
-            <wp:docPr id="44" name="Imagen 44" descr="C:\Users\Andres\Desktop\Tesis\Diagramas de Casos de Uso\Caso de Uso del Sistema Administrativo pg1.png"/>
+            <wp:docPr id="7" name="Imagen 7" descr="C:\Users\Andres\Desktop\Tesis\Diagramas de Casos de Uso\Caso de Uso del Sistema Administrativo pg1.png"/>
             <wp:cNvGraphicFramePr>
               <a:graphicFrameLocks xmlns:a="http://schemas.openxmlformats.org/drawingml/2006/main" noChangeAspect="1"/>
             </wp:cNvGraphicFramePr>
@@ -22835,7 +23255,7 @@
               <a:graphicData uri="http://schemas.openxmlformats.org/drawingml/2006/picture">
                 <pic:pic xmlns:pic="http://schemas.openxmlformats.org/drawingml/2006/picture">
                   <pic:nvPicPr>
-                    <pic:cNvPr id="0" name="Picture 19" descr="C:\Users\Andres\Desktop\Tesis\Diagramas de Casos de Uso\Caso de Uso del Sistema Administrativo pg1.png"/>
+                    <pic:cNvPr id="0" name="Picture 3" descr="C:\Users\Andres\Desktop\Tesis\Diagramas de Casos de Uso\Caso de Uso del Sistema Administrativo pg1.png"/>
                     <pic:cNvPicPr>
                       <a:picLocks noChangeAspect="1" noChangeArrowheads="1"/>
                     </pic:cNvPicPr>
@@ -22856,7 +23276,7 @@
                   <pic:spPr bwMode="auto">
                     <a:xfrm>
                       <a:off x="0" y="0"/>
-                      <a:ext cx="4831760" cy="7385215"/>
+                      <a:ext cx="5023552" cy="7365822"/>
                     </a:xfrm>
                     <a:prstGeom prst="rect">
                       <a:avLst/>
@@ -22910,7 +23330,7 @@
           <w:b/>
           <w:sz w:val="20"/>
         </w:rPr>
-        <w:t xml:space="preserve">de </w:t>
+        <w:t xml:space="preserve">de Caso de Uso de las </w:t>
       </w:r>
       <w:r>
         <w:rPr>
@@ -22918,7 +23338,7 @@
           <w:b/>
           <w:sz w:val="20"/>
         </w:rPr>
-        <w:t>Caso de Uso</w:t>
+        <w:t>funcionalidades</w:t>
       </w:r>
       <w:r>
         <w:rPr>
@@ -22926,55 +23346,7 @@
           <w:b/>
           <w:sz w:val="20"/>
         </w:rPr>
-        <w:t xml:space="preserve"> de la</w:t>
-      </w:r>
-      <w:r>
-        <w:rPr>
-          <w:rFonts w:cs="Arial"/>
-          <w:b/>
-          <w:sz w:val="20"/>
-        </w:rPr>
-        <w:t xml:space="preserve">s </w:t>
-      </w:r>
-      <w:r>
-        <w:rPr>
-          <w:rFonts w:cs="Arial"/>
-          <w:b/>
-          <w:sz w:val="20"/>
-        </w:rPr>
-        <w:t>funcionalidades</w:t>
-      </w:r>
-      <w:r>
-        <w:rPr>
-          <w:rFonts w:cs="Arial"/>
-          <w:b/>
-          <w:sz w:val="20"/>
-        </w:rPr>
-        <w:t xml:space="preserve"> de la</w:t>
-      </w:r>
-      <w:r>
-        <w:rPr>
-          <w:rFonts w:cs="Arial"/>
-          <w:b/>
-          <w:sz w:val="20"/>
-        </w:rPr>
-        <w:t xml:space="preserve"> primera Iteración del Sistema Administrativo GAVCA.</w:t>
-      </w:r>
-      <w:r>
-        <w:rPr>
-          <w:rFonts w:cs="Arial"/>
-          <w:b/>
-          <w:sz w:val="20"/>
-        </w:rPr>
-        <w:t xml:space="preserve"> (Parte 1)</w:t>
-      </w:r>
-      <w:r>
-        <w:rPr>
-          <w:rFonts w:cs="Arial"/>
-          <w:b/>
-          <w:sz w:val="20"/>
-        </w:rPr>
-        <w:t xml:space="preserve"> </w:t>
+        <w:t xml:space="preserve"> de la primera Iteración del Sistema Administrativo GAVCA. (Parte 1) </w:t>
       </w:r>
       <w:r>
         <w:rPr>
@@ -23035,9 +23407,9 @@
         </w:rPr>
         <w:drawing>
           <wp:inline distT="0" distB="0" distL="0" distR="0">
-            <wp:extent cx="4565650" cy="7076103"/>
+            <wp:extent cx="4588339" cy="7105650"/>
             <wp:effectExtent l="0" t="0" r="0" b="0"/>
-            <wp:docPr id="45" name="Imagen 45" descr="C:\Users\Andres\Desktop\Tesis\Diagramas de Casos de Uso\Caso de Uso del Sistema Administrativo pg2.png"/>
+            <wp:docPr id="9" name="Imagen 9" descr="C:\Users\Andres\Desktop\Tesis\Diagramas de Casos de Uso\Caso de Uso del Sistema Administrativo pg2.png"/>
             <wp:cNvGraphicFramePr>
               <a:graphicFrameLocks xmlns:a="http://schemas.openxmlformats.org/drawingml/2006/main" noChangeAspect="1"/>
             </wp:cNvGraphicFramePr>
@@ -23045,12 +23417,12 @@
               <a:graphicData uri="http://schemas.openxmlformats.org/drawingml/2006/picture">
                 <pic:pic xmlns:pic="http://schemas.openxmlformats.org/drawingml/2006/picture">
                   <pic:nvPicPr>
-                    <pic:cNvPr id="0" name="Picture 20" descr="C:\Users\Andres\Desktop\Tesis\Diagramas de Casos de Uso\Caso de Uso del Sistema Administrativo pg2.png"/>
+                    <pic:cNvPr id="0" name="Picture 4" descr="C:\Users\Andres\Desktop\Tesis\Diagramas de Casos de Uso\Caso de Uso del Sistema Administrativo pg2.png"/>
                     <pic:cNvPicPr>
                       <a:picLocks noChangeAspect="1" noChangeArrowheads="1"/>
                     </pic:cNvPicPr>
                   </pic:nvPicPr>
-                  <pic:blipFill rotWithShape="1">
+                  <pic:blipFill>
                     <a:blip r:embed="rId30">
                       <a:extLst>
                         <a:ext uri="{28A0092B-C50C-407E-A947-70E740481C1C}">
@@ -23058,13 +23430,15 @@
                         </a:ext>
                       </a:extLst>
                     </a:blip>
-                    <a:srcRect t="4500"/>
-                    <a:stretch/>
+                    <a:srcRect/>
+                    <a:stretch>
+                      <a:fillRect/>
+                    </a:stretch>
                   </pic:blipFill>
                   <pic:spPr bwMode="auto">
                     <a:xfrm>
                       <a:off x="0" y="0"/>
-                      <a:ext cx="4578154" cy="7095482"/>
+                      <a:ext cx="4602017" cy="7126833"/>
                     </a:xfrm>
                     <a:prstGeom prst="rect">
                       <a:avLst/>
@@ -23073,11 +23447,6 @@
                     <a:ln>
                       <a:noFill/>
                     </a:ln>
-                    <a:extLst>
-                      <a:ext uri="{53640926-AAD7-44D8-BBD7-CCE9431645EC}">
-                        <a14:shadowObscured xmlns:a14="http://schemas.microsoft.com/office/drawing/2010/main"/>
-                      </a:ext>
-                    </a:extLst>
                   </pic:spPr>
                 </pic:pic>
               </a:graphicData>
@@ -23139,52 +23508,46 @@
           <w:b/>
           <w:sz w:val="20"/>
         </w:rPr>
-        <w:t>de la primera Iteración del Sistema Administrativo GAVCA.</w:t>
-      </w:r>
-      <w:r>
-        <w:rPr>
-          <w:rFonts w:cs="Arial"/>
-          <w:b/>
+        <w:t xml:space="preserve">de la primera Iteración del Sistema Administrativo GAVCA. (Parte 2) </w:t>
+      </w:r>
+      <w:r>
+        <w:rPr>
+          <w:rFonts w:cs="Arial"/>
           <w:sz w:val="20"/>
         </w:rPr>
-        <w:t xml:space="preserve"> (Parte 2)</w:t>
-      </w:r>
-      <w:r>
-        <w:rPr>
-          <w:rFonts w:cs="Arial"/>
-          <w:b/>
+        <w:t>Fuente Propia</w:t>
+      </w:r>
+      <w:r>
+        <w:rPr>
+          <w:rFonts w:cs="Arial"/>
           <w:sz w:val="20"/>
         </w:rPr>
-        <w:t xml:space="preserve"> </w:t>
+        <w:t xml:space="preserve"> (201</w:t>
       </w:r>
       <w:r>
         <w:rPr>
           <w:rFonts w:cs="Arial"/>
           <w:sz w:val="20"/>
         </w:rPr>
-        <w:t>Fuente Propia</w:t>
+        <w:t>9</w:t>
       </w:r>
       <w:r>
         <w:rPr>
           <w:rFonts w:cs="Arial"/>
           <w:sz w:val="20"/>
         </w:rPr>
-        <w:t xml:space="preserve"> (201</w:t>
-      </w:r>
-      <w:r>
+        <w:t>).</w:t>
+      </w:r>
+    </w:p>
+    <w:p>
+      <w:pPr>
+        <w:ind w:left="708" w:hanging="708"/>
+        <w:jc w:val="center"/>
         <w:rPr>
           <w:rFonts w:cs="Arial"/>
           <w:sz w:val="20"/>
         </w:rPr>
-        <w:t>9</w:t>
-      </w:r>
-      <w:r>
-        <w:rPr>
-          <w:rFonts w:cs="Arial"/>
-          <w:sz w:val="20"/>
-        </w:rPr>
-        <w:t>).</w:t>
-      </w:r>
+      </w:pPr>
     </w:p>
     <w:p>
       <w:pPr>
@@ -23194,7 +23557,6 @@
         </w:rPr>
       </w:pPr>
       <w:r>
-        <w:lastRenderedPageBreak/>
         <w:t>Segund</w:t>
       </w:r>
       <w:r>
@@ -23513,6 +23875,7 @@
         <w:rPr>
           <w:rFonts w:cs="Arial"/>
         </w:rPr>
+        <w:lastRenderedPageBreak/>
         <w:t xml:space="preserve">Sólo se pueden abrir cajas desde el día actual de operaciones hacia atrás. Se necesita abrir cajas del pasado, para revisión. </w:t>
       </w:r>
     </w:p>
@@ -23531,7 +23894,6 @@
         <w:rPr>
           <w:rFonts w:cs="Arial"/>
         </w:rPr>
-        <w:lastRenderedPageBreak/>
         <w:t xml:space="preserve">Caja no registra bien las compras porque los </w:t>
       </w:r>
       <w:r>
@@ -24380,23 +24742,7 @@
           <w:b/>
           <w:sz w:val="20"/>
         </w:rPr>
-        <w:t xml:space="preserve">de Entidad Relación de la </w:t>
-      </w:r>
-      <w:r>
-        <w:rPr>
-          <w:rFonts w:cs="Arial"/>
-          <w:b/>
-          <w:sz w:val="20"/>
-        </w:rPr>
-        <w:t>segunda</w:t>
-      </w:r>
-      <w:r>
-        <w:rPr>
-          <w:rFonts w:cs="Arial"/>
-          <w:b/>
-          <w:sz w:val="20"/>
-        </w:rPr>
-        <w:t xml:space="preserve"> Iteración del</w:t>
+        <w:t>de Entidad Relación de la segunda Iteración del</w:t>
       </w:r>
       <w:r>
         <w:rPr>
@@ -24534,23 +24880,7 @@
           <w:b/>
           <w:sz w:val="20"/>
         </w:rPr>
-        <w:t xml:space="preserve">de Caso de Uso de las funcionalidades de la </w:t>
-      </w:r>
-      <w:r>
-        <w:rPr>
-          <w:rFonts w:cs="Arial"/>
-          <w:b/>
-          <w:sz w:val="20"/>
-        </w:rPr>
-        <w:t>Segunda</w:t>
-      </w:r>
-      <w:r>
-        <w:rPr>
-          <w:rFonts w:cs="Arial"/>
-          <w:b/>
-          <w:sz w:val="20"/>
-        </w:rPr>
-        <w:t xml:space="preserve"> Iteración del Sistema Administrativo GAVCA. </w:t>
+        <w:t xml:space="preserve">de Caso de Uso de las funcionalidades de la Segunda Iteración del Sistema Administrativo GAVCA. </w:t>
       </w:r>
       <w:r>
         <w:rPr>
@@ -25156,19 +25486,7 @@
         <w:rPr>
           <w:rFonts w:cs="Arial"/>
         </w:rPr>
-        <w:t>Para este prototipo se agregaron funcionalidades y mejoraron algunas de las existentes previamente, entre las nuevas características destacan la inclusión de módulos para el registro de proveedores y clientes con los cuales se pueden vincular las compras y ventas</w:t>
-      </w:r>
-      <w:r>
-        <w:rPr>
-          <w:rFonts w:cs="Arial"/>
-        </w:rPr>
-        <w:t xml:space="preserve">, también se agregaron </w:t>
-      </w:r>
-      <w:r>
-        <w:rPr>
-          <w:rFonts w:cs="Arial"/>
-        </w:rPr>
-        <w:t>funcionalidades clave para el proyecto, como lo son los registros de Bancos y su correcto uso en el área de Caja Banco, es decir, los bancos deberán actuar como una extensión para la página de Caja Chica.</w:t>
+        <w:t>Para este prototipo se agregaron funcionalidades y mejoraron algunas de las existentes previamente, entre las nuevas características destacan la inclusión de módulos para el registro de proveedores y clientes con los cuales se pueden vincular las compras y ventas, también se agregaron funcionalidades clave para el proyecto, como lo son los registros de Bancos y su correcto uso en el área de Caja Banco, es decir, los bancos deberán actuar como una extensión para la página de Caja Chica.</w:t>
       </w:r>
     </w:p>
     <w:p>
@@ -25325,39 +25643,7 @@
           <w:b/>
           <w:sz w:val="20"/>
         </w:rPr>
-        <w:t xml:space="preserve">Base de Datos </w:t>
-      </w:r>
-      <w:r>
-        <w:rPr>
-          <w:rFonts w:cs="Arial"/>
-          <w:b/>
-          <w:sz w:val="20"/>
-        </w:rPr>
-        <w:t>de la tercera Iteración</w:t>
-      </w:r>
-      <w:r>
-        <w:rPr>
-          <w:rFonts w:cs="Arial"/>
-          <w:b/>
-          <w:sz w:val="20"/>
-        </w:rPr>
-        <w:t xml:space="preserve"> de</w:t>
-      </w:r>
-      <w:r>
-        <w:rPr>
-          <w:rFonts w:cs="Arial"/>
-          <w:b/>
-          <w:sz w:val="20"/>
-        </w:rPr>
-        <w:t>l</w:t>
-      </w:r>
-      <w:r>
-        <w:rPr>
-          <w:rFonts w:cs="Arial"/>
-          <w:b/>
-          <w:sz w:val="20"/>
-        </w:rPr>
-        <w:t xml:space="preserve"> Sistema Administrativo GAVCA (parte 1)</w:t>
+        <w:t>Base de Datos de la tercera Iteración del Sistema Administrativo GAVCA (parte 1)</w:t>
       </w:r>
       <w:r>
         <w:rPr>
@@ -25922,10 +26208,10 @@
         </w:rPr>
         <w:lastRenderedPageBreak/>
         <w:drawing>
-          <wp:inline distT="0" distB="0" distL="0" distR="0" wp14:anchorId="628BA209" wp14:editId="4CA51C69">
-            <wp:extent cx="5252085" cy="4703445"/>
-            <wp:effectExtent l="0" t="0" r="0" b="0"/>
-            <wp:docPr id="48" name="Imagen 48"/>
+          <wp:inline distT="0" distB="0" distL="0" distR="0" wp14:anchorId="20FA983B" wp14:editId="4B99A8B4">
+            <wp:extent cx="4724400" cy="5743575"/>
+            <wp:effectExtent l="0" t="0" r="0" b="9525"/>
+            <wp:docPr id="14" name="Imagen 14"/>
             <wp:cNvGraphicFramePr>
               <a:graphicFrameLocks xmlns:a="http://schemas.openxmlformats.org/drawingml/2006/main" noChangeAspect="1"/>
             </wp:cNvGraphicFramePr>
@@ -25945,7 +26231,7 @@
                   <pic:spPr>
                     <a:xfrm>
                       <a:off x="0" y="0"/>
-                      <a:ext cx="5252085" cy="4703445"/>
+                      <a:ext cx="4724400" cy="5743575"/>
                     </a:xfrm>
                     <a:prstGeom prst="rect">
                       <a:avLst/>
@@ -25969,7 +26255,21 @@
           <w:rFonts w:cs="Arial"/>
           <w:sz w:val="20"/>
         </w:rPr>
-        <w:t xml:space="preserve">Figura Nº </w:t>
+        <w:t xml:space="preserve">Figura </w:t>
+      </w:r>
+      <w:r>
+        <w:rPr>
+          <w:rFonts w:cs="Arial"/>
+          <w:sz w:val="20"/>
+        </w:rPr>
+        <w:t xml:space="preserve">Figura </w:t>
+      </w:r>
+      <w:r>
+        <w:rPr>
+          <w:rFonts w:cs="Arial"/>
+          <w:sz w:val="20"/>
+        </w:rPr>
+        <w:t xml:space="preserve">Nº </w:t>
       </w:r>
       <w:r>
         <w:rPr>
@@ -26200,15 +26500,7 @@
         <w:rPr>
           <w:rFonts w:cs="Arial"/>
         </w:rPr>
-        <w:t>Agregar reportes a c</w:t>
-      </w:r>
-      <w:bookmarkStart w:id="37" w:name="_GoBack"/>
-      <w:bookmarkEnd w:id="37"/>
-      <w:r>
-        <w:rPr>
-          <w:rFonts w:cs="Arial"/>
-        </w:rPr>
-        <w:t>aja, inventario,</w:t>
+        <w:t>Agregar reportes a caja, inventario,</w:t>
       </w:r>
       <w:r>
         <w:rPr>
@@ -26238,19 +26530,19 @@
         <w:rPr>
           <w:rFonts w:cs="Arial"/>
         </w:rPr>
-        <w:t>En Cardex de producción C las ventas ca</w:t>
-      </w:r>
-      <w:r>
-        <w:rPr>
-          <w:rFonts w:cs="Arial"/>
-        </w:rPr>
-        <w:t xml:space="preserve">en </w:t>
-      </w:r>
-      <w:r>
-        <w:rPr>
-          <w:rFonts w:cs="Arial"/>
-        </w:rPr>
-        <w:t>siempre por Debe en lugar del Haber</w:t>
+        <w:t xml:space="preserve">Solo el administrador debe poder editar Recetas, </w:t>
+      </w:r>
+      <w:r>
+        <w:rPr>
+          <w:rFonts w:cs="Arial"/>
+        </w:rPr>
+        <w:t xml:space="preserve">agregar o quitar ingredientes, activar o </w:t>
+      </w:r>
+      <w:r>
+        <w:rPr>
+          <w:rFonts w:cs="Arial"/>
+        </w:rPr>
+        <w:t>desactivar una receta.</w:t>
       </w:r>
     </w:p>
     <w:p>
@@ -26268,7 +26560,19 @@
         <w:rPr>
           <w:rFonts w:cs="Arial"/>
         </w:rPr>
-        <w:t>Ordenar el inventario de materia prima por nombre de producto</w:t>
+        <w:t>En Cardex de producción C las ventas ca</w:t>
+      </w:r>
+      <w:r>
+        <w:rPr>
+          <w:rFonts w:cs="Arial"/>
+        </w:rPr>
+        <w:t xml:space="preserve">en </w:t>
+      </w:r>
+      <w:r>
+        <w:rPr>
+          <w:rFonts w:cs="Arial"/>
+        </w:rPr>
+        <w:t>siempre por Debe en lugar del Haber</w:t>
       </w:r>
     </w:p>
     <w:p>
@@ -26286,7 +26590,7 @@
         <w:rPr>
           <w:rFonts w:cs="Arial"/>
         </w:rPr>
-        <w:t>Arreglar la superposición del texto al asignar requerimientos en la corrida de producción</w:t>
+        <w:t>Ordenar el inventario de materia prima por nombre de producto</w:t>
       </w:r>
     </w:p>
     <w:p>
@@ -26304,13 +26608,7 @@
         <w:rPr>
           <w:rFonts w:cs="Arial"/>
         </w:rPr>
-        <w:t>En producción, cuando cambiaba de página en el paginator, me cambiaba los valores del campo pro_costo en las producciones q habian sido ventas</w:t>
-      </w:r>
-      <w:r>
-        <w:rPr>
-          <w:rFonts w:cs="Arial"/>
-        </w:rPr>
-        <w:t>.</w:t>
+        <w:t>Arreglar la superposición del texto al asignar requerimientos en la corrida de producción</w:t>
       </w:r>
     </w:p>
     <w:p>
@@ -26328,7 +26626,13 @@
         <w:rPr>
           <w:rFonts w:cs="Arial"/>
         </w:rPr>
-        <w:t>UPDATE, Cuando registro una nueva producción C me toma en cuenta la cantidad de requerimiento de producción B que puse en la última producción y sobreescribe todas las anteriores</w:t>
+        <w:t>En producción, cuando cambiaba de página en el paginator, me cambiaba los valores del campo pro_costo en las producciones q habian sido ventas</w:t>
+      </w:r>
+      <w:r>
+        <w:rPr>
+          <w:rFonts w:cs="Arial"/>
+        </w:rPr>
+        <w:t>.</w:t>
       </w:r>
     </w:p>
     <w:p>
@@ -26346,19 +26650,7 @@
         <w:rPr>
           <w:rFonts w:cs="Arial"/>
         </w:rPr>
-        <w:t xml:space="preserve">No </w:t>
-      </w:r>
-      <w:r>
-        <w:rPr>
-          <w:rFonts w:cs="Arial"/>
-        </w:rPr>
-        <w:t>debe dejar registrar compras y ventas sin artículos, tampoco debe dejar ingresar cantidades mayores a las disponibles</w:t>
-      </w:r>
-      <w:r>
-        <w:rPr>
-          <w:rFonts w:cs="Arial"/>
-        </w:rPr>
-        <w:t>.</w:t>
+        <w:t>UPDATE, Cuando registro una nueva producción C me toma en cuenta la cantidad de requerimiento de producción B que puse en la última producción y sobreescribe todas las anteriores</w:t>
       </w:r>
     </w:p>
     <w:p>
@@ -26376,7 +26668,19 @@
         <w:rPr>
           <w:rFonts w:cs="Arial"/>
         </w:rPr>
-        <w:t>Arreglar el formato de la suma en las ventas</w:t>
+        <w:t xml:space="preserve">No </w:t>
+      </w:r>
+      <w:r>
+        <w:rPr>
+          <w:rFonts w:cs="Arial"/>
+        </w:rPr>
+        <w:t>debe dejar registrar compras y ventas sin artículos, tampoco debe dejar ingresar cantidades mayores a las disponibles</w:t>
+      </w:r>
+      <w:r>
+        <w:rPr>
+          <w:rFonts w:cs="Arial"/>
+        </w:rPr>
+        <w:t>.</w:t>
       </w:r>
     </w:p>
     <w:p>
@@ -26395,7 +26699,7 @@
           <w:rFonts w:cs="Arial"/>
         </w:rPr>
         <w:lastRenderedPageBreak/>
-        <w:t>Los totales en la factura de venta están invertidos</w:t>
+        <w:t>Arreglar el formato de la suma en las ventas</w:t>
       </w:r>
     </w:p>
     <w:p>
@@ -26413,7 +26717,7 @@
         <w:rPr>
           <w:rFonts w:cs="Arial"/>
         </w:rPr>
-        <w:t>Al terminar una venta, se devuelve la lista de ventas en orden ascendente, debe ser descendente</w:t>
+        <w:t>Los totales en la factura de venta están invertidos</w:t>
       </w:r>
     </w:p>
     <w:p>
@@ -26431,7 +26735,7 @@
         <w:rPr>
           <w:rFonts w:cs="Arial"/>
         </w:rPr>
-        <w:t>Generar entrada no funciona correctamente.</w:t>
+        <w:t>Al terminar una venta, se devuelve la lista de ventas en orden ascendente, debe ser descendente</w:t>
       </w:r>
     </w:p>
     <w:p>
@@ -26449,13 +26753,7 @@
         <w:rPr>
           <w:rFonts w:cs="Arial"/>
         </w:rPr>
-        <w:t xml:space="preserve">Los campos de entrada de los requerimientos para la corrida de producción deben ser </w:t>
-      </w:r>
-      <w:r>
-        <w:rPr>
-          <w:rFonts w:cs="Arial"/>
-        </w:rPr>
-        <w:t>obligatorios</w:t>
+        <w:t>Generar entrada no funciona correctamente.</w:t>
       </w:r>
     </w:p>
     <w:p>
@@ -26473,7 +26771,13 @@
         <w:rPr>
           <w:rFonts w:cs="Arial"/>
         </w:rPr>
-        <w:t>Alinear los costos de las facturas de compra y venta a la derecha (recordar el costo unitario)</w:t>
+        <w:t xml:space="preserve">Los campos de entrada de los requerimientos para la corrida de producción deben ser </w:t>
+      </w:r>
+      <w:r>
+        <w:rPr>
+          <w:rFonts w:cs="Arial"/>
+        </w:rPr>
+        <w:t>obligatorios</w:t>
       </w:r>
     </w:p>
     <w:p>
@@ -26491,7 +26795,7 @@
         <w:rPr>
           <w:rFonts w:cs="Arial"/>
         </w:rPr>
-        <w:t>Validar que las cuentas por cobrar y pagar no se cobren por más del monto que se debe, también en cuentas x pagar se debe verificar que la entidad de la que se sacará el dinero tenga los fondos.</w:t>
+        <w:t>Alinear los costos de las facturas de compra y venta a la derecha (recordar el costo unitario)</w:t>
       </w:r>
     </w:p>
     <w:p>
@@ -26509,7 +26813,7 @@
         <w:rPr>
           <w:rFonts w:cs="Arial"/>
         </w:rPr>
-        <w:t>Los botones de modificar producciones solo deben estar disponibles para administradores</w:t>
+        <w:t>Validar que las cuentas por cobrar y pagar no se cobren por más del monto que se debe, también en cuentas x pagar se debe verificar que la entidad de la que se sacará el dinero tenga los fondos.</w:t>
       </w:r>
     </w:p>
     <w:p>
@@ -26527,7 +26831,7 @@
         <w:rPr>
           <w:rFonts w:cs="Arial"/>
         </w:rPr>
-        <w:t>No se puede quitar un producto B ingrediente de una Receta C</w:t>
+        <w:t>Los botones de modificar producciones solo deben estar disponibles para administradores</w:t>
       </w:r>
     </w:p>
     <w:p>
@@ -26545,19 +26849,7 @@
         <w:rPr>
           <w:rFonts w:cs="Arial"/>
         </w:rPr>
-        <w:t xml:space="preserve">Arreglar la fecha del cobro y el </w:t>
-      </w:r>
-      <w:r>
-        <w:rPr>
-          <w:rFonts w:cs="Arial"/>
-        </w:rPr>
-        <w:t>código</w:t>
-      </w:r>
-      <w:r>
-        <w:rPr>
-          <w:rFonts w:cs="Arial"/>
-        </w:rPr>
-        <w:t xml:space="preserve"> del cliente dentro de la Factura de Cobro de cuentas por cobrar</w:t>
+        <w:t>No se puede quitar un producto B ingrediente de una Receta C</w:t>
       </w:r>
     </w:p>
     <w:p>
@@ -26575,7 +26867,19 @@
         <w:rPr>
           <w:rFonts w:cs="Arial"/>
         </w:rPr>
-        <w:t>No se deben hacer compras ni pagos de cuentas por pagar si no hay suficiente dinero en la entidad respectiva</w:t>
+        <w:t xml:space="preserve">Arreglar la fecha del cobro y el </w:t>
+      </w:r>
+      <w:r>
+        <w:rPr>
+          <w:rFonts w:cs="Arial"/>
+        </w:rPr>
+        <w:t>código</w:t>
+      </w:r>
+      <w:r>
+        <w:rPr>
+          <w:rFonts w:cs="Arial"/>
+        </w:rPr>
+        <w:t xml:space="preserve"> del cliente dentro de la Factura de Cobro de cuentas por cobrar</w:t>
       </w:r>
     </w:p>
     <w:p>
@@ -26593,43 +26897,7 @@
         <w:rPr>
           <w:rFonts w:cs="Arial"/>
         </w:rPr>
-        <w:t xml:space="preserve">Cuando registro una compra pero no procedo con ella (estando en el listado de materias primas me salgo) registra una compra con saldo 0, luego si cierro caja, tomara ese saldo 0 y lo </w:t>
-      </w:r>
-      <w:r>
-        <w:rPr>
-          <w:rFonts w:cs="Arial"/>
-        </w:rPr>
-        <w:t>reproducirá</w:t>
-      </w:r>
-      <w:r>
-        <w:rPr>
-          <w:rFonts w:cs="Arial"/>
-        </w:rPr>
-        <w:t xml:space="preserve"> borrando registros anteriores, el </w:t>
-      </w:r>
-      <w:r>
-        <w:rPr>
-          <w:rFonts w:cs="Arial"/>
-        </w:rPr>
-        <w:t>día</w:t>
-      </w:r>
-      <w:r>
-        <w:rPr>
-          <w:rFonts w:cs="Arial"/>
-        </w:rPr>
-        <w:t xml:space="preserve"> siguiente me aparece con saldo 0, caja del </w:t>
-      </w:r>
-      <w:r>
-        <w:rPr>
-          <w:rFonts w:cs="Arial"/>
-        </w:rPr>
-        <w:t>día</w:t>
-      </w:r>
-      <w:r>
-        <w:rPr>
-          <w:rFonts w:cs="Arial"/>
-        </w:rPr>
-        <w:t xml:space="preserve"> anterior no me registra un cierre de caja.</w:t>
+        <w:t>No se deben hacer compras ni pagos de cuentas por pagar si no hay suficiente dinero en la entidad respectiva</w:t>
       </w:r>
     </w:p>
     <w:p>
@@ -26647,7 +26915,43 @@
         <w:rPr>
           <w:rFonts w:cs="Arial"/>
         </w:rPr>
-        <w:t>Arreglar la función que detecta si hay saldo en la cuenta antes de comprar, filtrar cuando la compra sea a crédito.</w:t>
+        <w:t xml:space="preserve">Cuando registro una compra pero no procedo con ella (estando en el listado de materias primas me salgo) registra una compra con saldo 0, luego si cierro caja, tomara ese saldo 0 y lo </w:t>
+      </w:r>
+      <w:r>
+        <w:rPr>
+          <w:rFonts w:cs="Arial"/>
+        </w:rPr>
+        <w:t>reproducirá</w:t>
+      </w:r>
+      <w:r>
+        <w:rPr>
+          <w:rFonts w:cs="Arial"/>
+        </w:rPr>
+        <w:t xml:space="preserve"> borrando registros anteriores, el </w:t>
+      </w:r>
+      <w:r>
+        <w:rPr>
+          <w:rFonts w:cs="Arial"/>
+        </w:rPr>
+        <w:t>día</w:t>
+      </w:r>
+      <w:r>
+        <w:rPr>
+          <w:rFonts w:cs="Arial"/>
+        </w:rPr>
+        <w:t xml:space="preserve"> siguiente me aparece con saldo 0, caja del </w:t>
+      </w:r>
+      <w:r>
+        <w:rPr>
+          <w:rFonts w:cs="Arial"/>
+        </w:rPr>
+        <w:t>día</w:t>
+      </w:r>
+      <w:r>
+        <w:rPr>
+          <w:rFonts w:cs="Arial"/>
+        </w:rPr>
+        <w:t xml:space="preserve"> anterior no me registra un cierre de caja.</w:t>
       </w:r>
     </w:p>
     <w:p>
@@ -26665,37 +26969,7 @@
         <w:rPr>
           <w:rFonts w:cs="Arial"/>
         </w:rPr>
-        <w:t xml:space="preserve">El checkbox para actualizar los costos directamente cuando se hace una compra no sirve para los </w:t>
-      </w:r>
-      <w:r>
-        <w:rPr>
-          <w:rFonts w:cs="Arial"/>
-        </w:rPr>
-        <w:t>parámetros</w:t>
-      </w:r>
-      <w:r>
-        <w:rPr>
-          <w:rFonts w:cs="Arial"/>
-        </w:rPr>
-        <w:t xml:space="preserve"> </w:t>
-      </w:r>
-      <w:r>
-        <w:rPr>
-          <w:rFonts w:cs="Arial"/>
-        </w:rPr>
-        <w:t>recién</w:t>
-      </w:r>
-      <w:r>
-        <w:rPr>
-          <w:rFonts w:cs="Arial"/>
-        </w:rPr>
-        <w:t xml:space="preserve"> creados en la compra</w:t>
-      </w:r>
-      <w:r>
-        <w:rPr>
-          <w:rFonts w:cs="Arial"/>
-        </w:rPr>
-        <w:t>.</w:t>
+        <w:t>Arreglar la función que detecta si hay saldo en la cuenta antes de comprar, filtrar cuando la compra sea a crédito.</w:t>
       </w:r>
     </w:p>
     <w:p>
@@ -26714,6 +26988,54 @@
           <w:rFonts w:cs="Arial"/>
         </w:rPr>
         <w:lastRenderedPageBreak/>
+        <w:t xml:space="preserve">El checkbox para actualizar los costos directamente cuando se hace una compra no sirve para los </w:t>
+      </w:r>
+      <w:r>
+        <w:rPr>
+          <w:rFonts w:cs="Arial"/>
+        </w:rPr>
+        <w:t>parámetros</w:t>
+      </w:r>
+      <w:r>
+        <w:rPr>
+          <w:rFonts w:cs="Arial"/>
+        </w:rPr>
+        <w:t xml:space="preserve"> </w:t>
+      </w:r>
+      <w:r>
+        <w:rPr>
+          <w:rFonts w:cs="Arial"/>
+        </w:rPr>
+        <w:t>recién</w:t>
+      </w:r>
+      <w:r>
+        <w:rPr>
+          <w:rFonts w:cs="Arial"/>
+        </w:rPr>
+        <w:t xml:space="preserve"> creados en la compra</w:t>
+      </w:r>
+      <w:r>
+        <w:rPr>
+          <w:rFonts w:cs="Arial"/>
+        </w:rPr>
+        <w:t>.</w:t>
+      </w:r>
+    </w:p>
+    <w:p>
+      <w:pPr>
+        <w:pStyle w:val="Prrafodelista"/>
+        <w:numPr>
+          <w:ilvl w:val="0"/>
+          <w:numId w:val="49"/>
+        </w:numPr>
+        <w:rPr>
+          <w:rFonts w:cs="Arial"/>
+        </w:rPr>
+      </w:pPr>
+      <w:r>
+        <w:rPr>
+          <w:rFonts w:cs="Arial"/>
+        </w:rPr>
         <w:t xml:space="preserve">Agregar </w:t>
       </w:r>
       <w:r>
@@ -27300,39 +27622,7 @@
           <w:b/>
           <w:sz w:val="20"/>
         </w:rPr>
-        <w:t xml:space="preserve">Base </w:t>
-      </w:r>
-      <w:r>
-        <w:rPr>
-          <w:rFonts w:cs="Arial"/>
-          <w:b/>
-          <w:sz w:val="20"/>
-        </w:rPr>
-        <w:t>de Entidad Relación</w:t>
-      </w:r>
-      <w:r>
-        <w:rPr>
-          <w:rFonts w:cs="Arial"/>
-          <w:b/>
-          <w:sz w:val="20"/>
-        </w:rPr>
-        <w:t xml:space="preserve"> FINAL de Sistema Administrativo GAVCA (parte </w:t>
-      </w:r>
-      <w:r>
-        <w:rPr>
-          <w:rFonts w:cs="Arial"/>
-          <w:b/>
-          <w:sz w:val="20"/>
-        </w:rPr>
-        <w:t>1</w:t>
-      </w:r>
-      <w:r>
-        <w:rPr>
-          <w:rFonts w:cs="Arial"/>
-          <w:b/>
-          <w:sz w:val="20"/>
-        </w:rPr>
-        <w:t>)</w:t>
+        <w:t>Base de Entidad Relación FINAL de Sistema Administrativo GAVCA (parte 1)</w:t>
       </w:r>
       <w:r>
         <w:rPr>
@@ -27530,6 +27820,308 @@
     <w:p>
       <w:pPr>
         <w:pStyle w:val="Encabezado4"/>
+      </w:pPr>
+      <w:r>
+        <w:rPr>
+          <w:noProof/>
+        </w:rPr>
+        <w:lastRenderedPageBreak/>
+        <w:drawing>
+          <wp:inline distT="0" distB="0" distL="0" distR="0">
+            <wp:extent cx="5212080" cy="4206240"/>
+            <wp:effectExtent l="0" t="0" r="0" b="0"/>
+            <wp:docPr id="17" name="Imagen 17"/>
+            <wp:cNvGraphicFramePr>
+              <a:graphicFrameLocks xmlns:a="http://schemas.openxmlformats.org/drawingml/2006/main" noChangeAspect="1"/>
+            </wp:cNvGraphicFramePr>
+            <a:graphic xmlns:a="http://schemas.openxmlformats.org/drawingml/2006/main">
+              <a:graphicData uri="http://schemas.openxmlformats.org/drawingml/2006/picture">
+                <pic:pic xmlns:pic="http://schemas.openxmlformats.org/drawingml/2006/picture">
+                  <pic:nvPicPr>
+                    <pic:cNvPr id="0" name="Picture 5"/>
+                    <pic:cNvPicPr>
+                      <a:picLocks noChangeAspect="1" noChangeArrowheads="1"/>
+                    </pic:cNvPicPr>
+                  </pic:nvPicPr>
+                  <pic:blipFill>
+                    <a:blip r:embed="rId44">
+                      <a:extLst>
+                        <a:ext uri="{28A0092B-C50C-407E-A947-70E740481C1C}">
+                          <a14:useLocalDpi xmlns:a14="http://schemas.microsoft.com/office/drawing/2010/main" val="0"/>
+                        </a:ext>
+                      </a:extLst>
+                    </a:blip>
+                    <a:srcRect/>
+                    <a:stretch>
+                      <a:fillRect/>
+                    </a:stretch>
+                  </pic:blipFill>
+                  <pic:spPr bwMode="auto">
+                    <a:xfrm>
+                      <a:off x="0" y="0"/>
+                      <a:ext cx="5212080" cy="4206240"/>
+                    </a:xfrm>
+                    <a:prstGeom prst="rect">
+                      <a:avLst/>
+                    </a:prstGeom>
+                    <a:noFill/>
+                    <a:ln>
+                      <a:noFill/>
+                    </a:ln>
+                  </pic:spPr>
+                </pic:pic>
+              </a:graphicData>
+            </a:graphic>
+          </wp:inline>
+        </w:drawing>
+      </w:r>
+    </w:p>
+    <w:p>
+      <w:pPr>
+        <w:ind w:left="708" w:hanging="708"/>
+        <w:jc w:val="center"/>
+        <w:rPr>
+          <w:rFonts w:cs="Arial"/>
+          <w:sz w:val="20"/>
+        </w:rPr>
+      </w:pPr>
+      <w:r>
+        <w:rPr>
+          <w:rFonts w:cs="Arial"/>
+          <w:sz w:val="20"/>
+        </w:rPr>
+        <w:t xml:space="preserve">Figura </w:t>
+      </w:r>
+      <w:r>
+        <w:rPr>
+          <w:rFonts w:cs="Arial"/>
+          <w:sz w:val="20"/>
+        </w:rPr>
+        <w:t xml:space="preserve">Nº </w:t>
+      </w:r>
+      <w:r>
+        <w:rPr>
+          <w:rFonts w:cs="Arial"/>
+          <w:sz w:val="20"/>
+        </w:rPr>
+        <w:t>X</w:t>
+      </w:r>
+      <w:r>
+        <w:rPr>
+          <w:rFonts w:cs="Arial"/>
+          <w:b/>
+          <w:sz w:val="20"/>
+        </w:rPr>
+        <w:t xml:space="preserve">. Modelo </w:t>
+      </w:r>
+      <w:r>
+        <w:rPr>
+          <w:rFonts w:cs="Arial"/>
+          <w:b/>
+          <w:sz w:val="20"/>
+        </w:rPr>
+        <w:t xml:space="preserve">de Caso de Uso de las funcionalidades agregadas de la Cuarta Iteración del Sistema Administrativo GAVCA. </w:t>
+      </w:r>
+      <w:r>
+        <w:rPr>
+          <w:rFonts w:cs="Arial"/>
+          <w:sz w:val="20"/>
+        </w:rPr>
+        <w:t>Fuente Propia</w:t>
+      </w:r>
+      <w:r>
+        <w:rPr>
+          <w:rFonts w:cs="Arial"/>
+          <w:sz w:val="20"/>
+        </w:rPr>
+        <w:t xml:space="preserve"> (201</w:t>
+      </w:r>
+      <w:r>
+        <w:rPr>
+          <w:rFonts w:cs="Arial"/>
+          <w:sz w:val="20"/>
+        </w:rPr>
+        <w:t>9</w:t>
+      </w:r>
+      <w:r>
+        <w:rPr>
+          <w:rFonts w:cs="Arial"/>
+          <w:sz w:val="20"/>
+        </w:rPr>
+        <w:t>).</w:t>
+      </w:r>
+    </w:p>
+    <w:p>
+      <w:pPr>
+        <w:ind w:firstLine="0"/>
+        <w:jc w:val="center"/>
+        <w:rPr>
+          <w:rFonts w:cs="Arial"/>
+          <w:sz w:val="20"/>
+        </w:rPr>
+        <w:sectPr>
+          <w:pgSz w:w="12240" w:h="15840"/>
+          <w:pgMar w:top="1701" w:right="1701" w:bottom="1701" w:left="2268" w:header="709" w:footer="709" w:gutter="0"/>
+          <w:cols w:space="720"/>
+          <w:formProt w:val="0"/>
+          <w:docGrid w:linePitch="360" w:charSpace="-6145"/>
+        </w:sectPr>
+      </w:pPr>
+    </w:p>
+    <w:p>
+      <w:pPr>
+        <w:pStyle w:val="Encabezado4"/>
+      </w:pPr>
+      <w:r>
+        <w:rPr>
+          <w:noProof/>
+        </w:rPr>
+        <w:lastRenderedPageBreak/>
+        <w:drawing>
+          <wp:inline distT="0" distB="0" distL="0" distR="0">
+            <wp:extent cx="4611636" cy="7334250"/>
+            <wp:effectExtent l="0" t="0" r="0" b="0"/>
+            <wp:docPr id="19" name="Imagen 19" descr="C:\Users\Andres\Desktop\Tesis\Diagramas de Casos de Uso\Caso de Uso del Sistema Administrativo pg3.png"/>
+            <wp:cNvGraphicFramePr>
+              <a:graphicFrameLocks xmlns:a="http://schemas.openxmlformats.org/drawingml/2006/main" noChangeAspect="1"/>
+            </wp:cNvGraphicFramePr>
+            <a:graphic xmlns:a="http://schemas.openxmlformats.org/drawingml/2006/main">
+              <a:graphicData uri="http://schemas.openxmlformats.org/drawingml/2006/picture">
+                <pic:pic xmlns:pic="http://schemas.openxmlformats.org/drawingml/2006/picture">
+                  <pic:nvPicPr>
+                    <pic:cNvPr id="0" name="Picture 7" descr="C:\Users\Andres\Desktop\Tesis\Diagramas de Casos de Uso\Caso de Uso del Sistema Administrativo pg3.png"/>
+                    <pic:cNvPicPr>
+                      <a:picLocks noChangeAspect="1" noChangeArrowheads="1"/>
+                    </pic:cNvPicPr>
+                  </pic:nvPicPr>
+                  <pic:blipFill>
+                    <a:blip r:embed="rId45">
+                      <a:extLst>
+                        <a:ext uri="{28A0092B-C50C-407E-A947-70E740481C1C}">
+                          <a14:useLocalDpi xmlns:a14="http://schemas.microsoft.com/office/drawing/2010/main" val="0"/>
+                        </a:ext>
+                      </a:extLst>
+                    </a:blip>
+                    <a:srcRect/>
+                    <a:stretch>
+                      <a:fillRect/>
+                    </a:stretch>
+                  </pic:blipFill>
+                  <pic:spPr bwMode="auto">
+                    <a:xfrm>
+                      <a:off x="0" y="0"/>
+                      <a:ext cx="4622309" cy="7351224"/>
+                    </a:xfrm>
+                    <a:prstGeom prst="rect">
+                      <a:avLst/>
+                    </a:prstGeom>
+                    <a:noFill/>
+                    <a:ln>
+                      <a:noFill/>
+                    </a:ln>
+                  </pic:spPr>
+                </pic:pic>
+              </a:graphicData>
+            </a:graphic>
+          </wp:inline>
+        </w:drawing>
+      </w:r>
+    </w:p>
+    <w:p>
+      <w:pPr>
+        <w:ind w:left="708" w:hanging="708"/>
+        <w:jc w:val="center"/>
+        <w:rPr>
+          <w:rFonts w:cs="Arial"/>
+          <w:sz w:val="20"/>
+        </w:rPr>
+      </w:pPr>
+      <w:r>
+        <w:rPr>
+          <w:rFonts w:cs="Arial"/>
+          <w:sz w:val="20"/>
+        </w:rPr>
+        <w:t xml:space="preserve">Figura </w:t>
+      </w:r>
+      <w:r>
+        <w:rPr>
+          <w:rFonts w:cs="Arial"/>
+          <w:sz w:val="20"/>
+        </w:rPr>
+        <w:t xml:space="preserve">Nº </w:t>
+      </w:r>
+      <w:r>
+        <w:rPr>
+          <w:rFonts w:cs="Arial"/>
+          <w:sz w:val="20"/>
+        </w:rPr>
+        <w:t>X</w:t>
+      </w:r>
+      <w:r>
+        <w:rPr>
+          <w:rFonts w:cs="Arial"/>
+          <w:b/>
+          <w:sz w:val="20"/>
+        </w:rPr>
+        <w:t xml:space="preserve">. Modelo </w:t>
+      </w:r>
+      <w:r>
+        <w:rPr>
+          <w:rFonts w:cs="Arial"/>
+          <w:b/>
+          <w:sz w:val="20"/>
+        </w:rPr>
+        <w:t xml:space="preserve">de Caso de Uso de las funcionalidades modificadas en la Cuarta Iteración del Sistema Administrativo GAVCA. </w:t>
+      </w:r>
+      <w:r>
+        <w:rPr>
+          <w:rFonts w:cs="Arial"/>
+          <w:sz w:val="20"/>
+        </w:rPr>
+        <w:t>Fuente Propia</w:t>
+      </w:r>
+      <w:r>
+        <w:rPr>
+          <w:rFonts w:cs="Arial"/>
+          <w:sz w:val="20"/>
+        </w:rPr>
+        <w:t xml:space="preserve"> (201</w:t>
+      </w:r>
+      <w:r>
+        <w:rPr>
+          <w:rFonts w:cs="Arial"/>
+          <w:sz w:val="20"/>
+        </w:rPr>
+        <w:t>9</w:t>
+      </w:r>
+      <w:r>
+        <w:rPr>
+          <w:rFonts w:cs="Arial"/>
+          <w:sz w:val="20"/>
+        </w:rPr>
+        <w:t>).</w:t>
+      </w:r>
+    </w:p>
+    <w:p>
+      <w:pPr>
+        <w:ind w:firstLine="0"/>
+        <w:jc w:val="center"/>
+        <w:rPr>
+          <w:rFonts w:cs="Arial"/>
+          <w:sz w:val="20"/>
+        </w:rPr>
+        <w:sectPr>
+          <w:pgSz w:w="12240" w:h="15840"/>
+          <w:pgMar w:top="1701" w:right="1701" w:bottom="1701" w:left="2268" w:header="709" w:footer="709" w:gutter="0"/>
+          <w:cols w:space="720"/>
+          <w:formProt w:val="0"/>
+          <w:docGrid w:linePitch="360" w:charSpace="-6145"/>
+        </w:sectPr>
+      </w:pPr>
+    </w:p>
+    <w:p>
+      <w:pPr>
+        <w:pStyle w:val="Encabezado4"/>
         <w:rPr>
           <w:rFonts w:cs="Arial"/>
         </w:rPr>
@@ -29396,7 +29988,7 @@
                     <pic:cNvPicPr/>
                   </pic:nvPicPr>
                   <pic:blipFill>
-                    <a:blip r:embed="rId44">
+                    <a:blip r:embed="rId46">
                       <a:extLst>
                         <a:ext uri="{28A0092B-C50C-407E-A947-70E740481C1C}">
                           <a14:useLocalDpi xmlns:a14="http://schemas.microsoft.com/office/drawing/2010/main" val="0"/>
@@ -29463,30 +30055,58 @@
     </w:p>
     <w:p>
       <w:r>
-        <w:pict>
-          <v:shapetype id="_x0000_t75" coordsize="21600,21600" o:spt="75" o:preferrelative="t" path="m@4@5l@4@11@9@11@9@5xe" filled="f" stroked="f">
-            <v:stroke joinstyle="miter"/>
-            <v:formulas>
-              <v:f eqn="if lineDrawn pixelLineWidth 0"/>
-              <v:f eqn="sum @0 1 0"/>
-              <v:f eqn="sum 0 0 @1"/>
-              <v:f eqn="prod @2 1 2"/>
-              <v:f eqn="prod @3 21600 pixelWidth"/>
-              <v:f eqn="prod @3 21600 pixelHeight"/>
-              <v:f eqn="sum @0 0 1"/>
-              <v:f eqn="prod @6 1 2"/>
-              <v:f eqn="prod @7 21600 pixelWidth"/>
-              <v:f eqn="sum @8 21600 0"/>
-              <v:f eqn="prod @7 21600 pixelHeight"/>
-              <v:f eqn="sum @10 21600 0"/>
-            </v:formulas>
-            <v:path o:extrusionok="f" gradientshapeok="t" o:connecttype="rect"/>
-            <o:lock v:ext="edit" aspectratio="t"/>
-          </v:shapetype>
-          <v:shape id="_x0000_i1025" type="#_x0000_t75" style="width:310.5pt;height:387pt">
-            <v:imagedata r:id="rId45" o:title="WhatsApp Image 2017-12-12 at 11" croptop="4031f"/>
-          </v:shape>
-        </w:pict>
+        <w:rPr>
+          <w:noProof/>
+          <w:lang w:val="es-ES" w:eastAsia="es-ES"/>
+        </w:rPr>
+        <w:drawing>
+          <wp:inline distT="0" distB="0" distL="0" distR="0">
+            <wp:extent cx="3943350" cy="4914900"/>
+            <wp:effectExtent l="0" t="0" r="0" b="0"/>
+            <wp:docPr id="20" name="Imagen 1" descr="WhatsApp Image 2017-12-12 at 11"/>
+            <wp:cNvGraphicFramePr>
+              <a:graphicFrameLocks xmlns:a="http://schemas.openxmlformats.org/drawingml/2006/main" noChangeAspect="1"/>
+            </wp:cNvGraphicFramePr>
+            <a:graphic xmlns:a="http://schemas.openxmlformats.org/drawingml/2006/main">
+              <a:graphicData uri="http://schemas.openxmlformats.org/drawingml/2006/picture">
+                <pic:pic xmlns:pic="http://schemas.openxmlformats.org/drawingml/2006/picture">
+                  <pic:nvPicPr>
+                    <pic:cNvPr id="0" name="Picture 1" descr="WhatsApp Image 2017-12-12 at 11"/>
+                    <pic:cNvPicPr>
+                      <a:picLocks noChangeAspect="1" noChangeArrowheads="1"/>
+                    </pic:cNvPicPr>
+                  </pic:nvPicPr>
+                  <pic:blipFill>
+                    <a:blip r:embed="rId47">
+                      <a:extLst>
+                        <a:ext uri="{28A0092B-C50C-407E-A947-70E740481C1C}">
+                          <a14:useLocalDpi xmlns:a14="http://schemas.microsoft.com/office/drawing/2010/main" val="0"/>
+                        </a:ext>
+                      </a:extLst>
+                    </a:blip>
+                    <a:srcRect t="6151"/>
+                    <a:stretch>
+                      <a:fillRect/>
+                    </a:stretch>
+                  </pic:blipFill>
+                  <pic:spPr bwMode="auto">
+                    <a:xfrm>
+                      <a:off x="0" y="0"/>
+                      <a:ext cx="3943350" cy="4914900"/>
+                    </a:xfrm>
+                    <a:prstGeom prst="rect">
+                      <a:avLst/>
+                    </a:prstGeom>
+                    <a:noFill/>
+                    <a:ln>
+                      <a:noFill/>
+                    </a:ln>
+                  </pic:spPr>
+                </pic:pic>
+              </a:graphicData>
+            </a:graphic>
+          </wp:inline>
+        </w:drawing>
       </w:r>
     </w:p>
     <w:p/>
@@ -29560,11 +30180,58 @@
         <w:ind w:left="1004" w:firstLine="0"/>
       </w:pPr>
       <w:r>
-        <w:pict>
-          <v:shape id="_x0000_i1026" type="#_x0000_t75" style="width:362.25pt;height:463.5pt">
-            <v:imagedata r:id="rId46" o:title="WhatsApp Image 2017-12-12 at 12"/>
-          </v:shape>
-        </w:pict>
+        <w:rPr>
+          <w:noProof/>
+          <w:lang w:val="es-ES" w:eastAsia="es-ES"/>
+        </w:rPr>
+        <w:drawing>
+          <wp:inline distT="0" distB="0" distL="0" distR="0">
+            <wp:extent cx="4600575" cy="5886450"/>
+            <wp:effectExtent l="0" t="0" r="9525" b="0"/>
+            <wp:docPr id="18" name="Imagen 2" descr="WhatsApp Image 2017-12-12 at 12"/>
+            <wp:cNvGraphicFramePr>
+              <a:graphicFrameLocks xmlns:a="http://schemas.openxmlformats.org/drawingml/2006/main" noChangeAspect="1"/>
+            </wp:cNvGraphicFramePr>
+            <a:graphic xmlns:a="http://schemas.openxmlformats.org/drawingml/2006/main">
+              <a:graphicData uri="http://schemas.openxmlformats.org/drawingml/2006/picture">
+                <pic:pic xmlns:pic="http://schemas.openxmlformats.org/drawingml/2006/picture">
+                  <pic:nvPicPr>
+                    <pic:cNvPr id="0" name="Picture 2" descr="WhatsApp Image 2017-12-12 at 12"/>
+                    <pic:cNvPicPr>
+                      <a:picLocks noChangeAspect="1" noChangeArrowheads="1"/>
+                    </pic:cNvPicPr>
+                  </pic:nvPicPr>
+                  <pic:blipFill>
+                    <a:blip r:embed="rId48">
+                      <a:extLst>
+                        <a:ext uri="{28A0092B-C50C-407E-A947-70E740481C1C}">
+                          <a14:useLocalDpi xmlns:a14="http://schemas.microsoft.com/office/drawing/2010/main" val="0"/>
+                        </a:ext>
+                      </a:extLst>
+                    </a:blip>
+                    <a:srcRect/>
+                    <a:stretch>
+                      <a:fillRect/>
+                    </a:stretch>
+                  </pic:blipFill>
+                  <pic:spPr bwMode="auto">
+                    <a:xfrm>
+                      <a:off x="0" y="0"/>
+                      <a:ext cx="4600575" cy="5886450"/>
+                    </a:xfrm>
+                    <a:prstGeom prst="rect">
+                      <a:avLst/>
+                    </a:prstGeom>
+                    <a:noFill/>
+                    <a:ln>
+                      <a:noFill/>
+                    </a:ln>
+                  </pic:spPr>
+                </pic:pic>
+              </a:graphicData>
+            </a:graphic>
+          </wp:inline>
+        </w:drawing>
       </w:r>
     </w:p>
     <w:p>
@@ -29600,7 +30267,7 @@
                     <pic:cNvPicPr/>
                   </pic:nvPicPr>
                   <pic:blipFill>
-                    <a:blip r:embed="rId47"/>
+                    <a:blip r:embed="rId49"/>
                     <a:stretch>
                       <a:fillRect/>
                     </a:stretch>
@@ -29677,7 +30344,7 @@
                     </pic:cNvPicPr>
                   </pic:nvPicPr>
                   <pic:blipFill>
-                    <a:blip r:embed="rId48">
+                    <a:blip r:embed="rId50">
                       <a:extLst>
                         <a:ext uri="{28A0092B-C50C-407E-A947-70E740481C1C}">
                           <a14:useLocalDpi xmlns:a14="http://schemas.microsoft.com/office/drawing/2010/main" val="0"/>
@@ -29756,7 +30423,7 @@
                     <pic:cNvPicPr/>
                   </pic:nvPicPr>
                   <pic:blipFill>
-                    <a:blip r:embed="rId49">
+                    <a:blip r:embed="rId51">
                       <a:extLst>
                         <a:ext uri="{28A0092B-C50C-407E-A947-70E740481C1C}">
                           <a14:useLocalDpi xmlns:a14="http://schemas.microsoft.com/office/drawing/2010/main" val="0"/>
@@ -29877,7 +30544,7 @@
                     <pic:cNvPicPr/>
                   </pic:nvPicPr>
                   <pic:blipFill>
-                    <a:blip r:embed="rId50"/>
+                    <a:blip r:embed="rId52"/>
                     <a:stretch>
                       <a:fillRect/>
                     </a:stretch>
@@ -29985,7 +30652,7 @@
                     </pic:cNvPicPr>
                   </pic:nvPicPr>
                   <pic:blipFill>
-                    <a:blip r:embed="rId51">
+                    <a:blip r:embed="rId53">
                       <a:extLst>
                         <a:ext uri="{28A0092B-C50C-407E-A947-70E740481C1C}">
                           <a14:useLocalDpi xmlns:a14="http://schemas.microsoft.com/office/drawing/2010/main" val="0"/>
@@ -30114,7 +30781,7 @@
                     <pic:cNvPicPr/>
                   </pic:nvPicPr>
                   <pic:blipFill>
-                    <a:blip r:embed="rId52"/>
+                    <a:blip r:embed="rId54"/>
                     <a:stretch>
                       <a:fillRect/>
                     </a:stretch>
@@ -30175,7 +30842,7 @@
                     <pic:cNvPicPr/>
                   </pic:nvPicPr>
                   <pic:blipFill>
-                    <a:blip r:embed="rId53"/>
+                    <a:blip r:embed="rId55"/>
                     <a:stretch>
                       <a:fillRect/>
                     </a:stretch>
@@ -31085,7 +31752,7 @@
           <w:rPr>
             <w:noProof/>
           </w:rPr>
-          <w:t>68</w:t>
+          <w:t>85</w:t>
         </w:r>
         <w:r>
           <w:rPr>
@@ -38054,7 +38721,7 @@
 </file>
 
 <file path=customXml/itemProps1.xml><?xml version="1.0" encoding="utf-8"?>
-<ds:datastoreItem xmlns:ds="http://schemas.openxmlformats.org/officeDocument/2006/customXml" ds:itemID="{6FADD369-6ABD-47FB-9F2E-E043D7E7D002}">
+<ds:datastoreItem xmlns:ds="http://schemas.openxmlformats.org/officeDocument/2006/customXml" ds:itemID="{5142546F-BC52-4E81-B081-CC83FF838E6B}">
   <ds:schemaRefs>
     <ds:schemaRef ds:uri="http://schemas.openxmlformats.org/officeDocument/2006/bibliography"/>
   </ds:schemaRefs>

</xml_diff>